<commit_message>
actualizacion diccionario y documento acorde  correcion de  la docente
</commit_message>
<xml_diff>
--- a/Documento primera entrega.docx
+++ b/Documento primera entrega.docx
@@ -1,6 +1,6 @@
 
 <file path=word/document.xml><?xml version="1.0" encoding="utf-8"?>
-<w:document xmlns:wpc="http://schemas.microsoft.com/office/word/2010/wordprocessingCanvas" xmlns:cx="http://schemas.microsoft.com/office/drawing/2014/chartex" xmlns:cx1="http://schemas.microsoft.com/office/drawing/2015/9/8/chartex" xmlns:cx2="http://schemas.microsoft.com/office/drawing/2015/10/21/chartex" xmlns:cx3="http://schemas.microsoft.com/office/drawing/2016/5/9/chartex" xmlns:cx4="http://schemas.microsoft.com/office/drawing/2016/5/10/chartex" xmlns:cx5="http://schemas.microsoft.com/office/drawing/2016/5/11/chartex" xmlns:cx6="http://schemas.microsoft.com/office/drawing/2016/5/12/chartex" xmlns:cx7="http://schemas.microsoft.com/office/drawing/2016/5/13/chartex" xmlns:cx8="http://schemas.microsoft.com/office/drawing/2016/5/14/chartex" xmlns:mc="http://schemas.openxmlformats.org/markup-compatibility/2006" xmlns:aink="http://schemas.microsoft.com/office/drawing/2016/ink" xmlns:am3d="http://schemas.microsoft.com/office/drawing/2017/model3d" xmlns:o="urn:schemas-microsoft-com:office:office" xmlns:r="http://schemas.openxmlformats.org/officeDocument/2006/relationships" xmlns:m="http://schemas.openxmlformats.org/officeDocument/2006/math" xmlns:v="urn:schemas-microsoft-com:vml" xmlns:wp14="http://schemas.microsoft.com/office/word/2010/wordprocessingDrawing" xmlns:wp="http://schemas.openxmlformats.org/drawingml/2006/wordprocessingDrawing" xmlns:w10="urn:schemas-microsoft-com:office:word" xmlns:w="http://schemas.openxmlformats.org/wordprocessingml/2006/main" xmlns:w14="http://schemas.microsoft.com/office/word/2010/wordml" xmlns:w15="http://schemas.microsoft.com/office/word/2012/wordml" xmlns:w16cex="http://schemas.microsoft.com/office/word/2018/wordml/cex" xmlns:w16cid="http://schemas.microsoft.com/office/word/2016/wordml/cid" xmlns:w16="http://schemas.microsoft.com/office/word/2018/wordml" xmlns:w16se="http://schemas.microsoft.com/office/word/2015/wordml/symex" xmlns:wpg="http://schemas.microsoft.com/office/word/2010/wordprocessingGroup" xmlns:wpi="http://schemas.microsoft.com/office/word/2010/wordprocessingInk" xmlns:wne="http://schemas.microsoft.com/office/word/2006/wordml" xmlns:wps="http://schemas.microsoft.com/office/word/2010/wordprocessingShape" mc:Ignorable="w14 w15 w16se w16cid w16 w16cex wp14">
+<w:document xmlns:wpc="http://schemas.microsoft.com/office/word/2010/wordprocessingCanvas" xmlns:cx="http://schemas.microsoft.com/office/drawing/2014/chartex" xmlns:cx1="http://schemas.microsoft.com/office/drawing/2015/9/8/chartex" xmlns:cx2="http://schemas.microsoft.com/office/drawing/2015/10/21/chartex" xmlns:cx3="http://schemas.microsoft.com/office/drawing/2016/5/9/chartex" xmlns:cx4="http://schemas.microsoft.com/office/drawing/2016/5/10/chartex" xmlns:cx5="http://schemas.microsoft.com/office/drawing/2016/5/11/chartex" xmlns:cx6="http://schemas.microsoft.com/office/drawing/2016/5/12/chartex" xmlns:cx7="http://schemas.microsoft.com/office/drawing/2016/5/13/chartex" xmlns:cx8="http://schemas.microsoft.com/office/drawing/2016/5/14/chartex" xmlns:mc="http://schemas.openxmlformats.org/markup-compatibility/2006" xmlns:aink="http://schemas.microsoft.com/office/drawing/2016/ink" xmlns:am3d="http://schemas.microsoft.com/office/drawing/2017/model3d" xmlns:o="urn:schemas-microsoft-com:office:office" xmlns:oel="http://schemas.microsoft.com/office/2019/extlst" xmlns:r="http://schemas.openxmlformats.org/officeDocument/2006/relationships" xmlns:m="http://schemas.openxmlformats.org/officeDocument/2006/math" xmlns:v="urn:schemas-microsoft-com:vml" xmlns:wp14="http://schemas.microsoft.com/office/word/2010/wordprocessingDrawing" xmlns:wp="http://schemas.openxmlformats.org/drawingml/2006/wordprocessingDrawing" xmlns:w10="urn:schemas-microsoft-com:office:word" xmlns:w="http://schemas.openxmlformats.org/wordprocessingml/2006/main" xmlns:w14="http://schemas.microsoft.com/office/word/2010/wordml" xmlns:w15="http://schemas.microsoft.com/office/word/2012/wordml" xmlns:w16cex="http://schemas.microsoft.com/office/word/2018/wordml/cex" xmlns:w16cid="http://schemas.microsoft.com/office/word/2016/wordml/cid" xmlns:w16="http://schemas.microsoft.com/office/word/2018/wordml" xmlns:w16du="http://schemas.microsoft.com/office/word/2023/wordml/word16du" xmlns:w16sdtdh="http://schemas.microsoft.com/office/word/2020/wordml/sdtdatahash" xmlns:w16sdtfl="http://schemas.microsoft.com/office/word/2024/wordml/sdtformatlock" xmlns:w16se="http://schemas.microsoft.com/office/word/2015/wordml/symex" xmlns:wpg="http://schemas.microsoft.com/office/word/2010/wordprocessingGroup" xmlns:wpi="http://schemas.microsoft.com/office/word/2010/wordprocessingInk" xmlns:wne="http://schemas.microsoft.com/office/word/2006/wordml" xmlns:wps="http://schemas.microsoft.com/office/word/2010/wordprocessingShape" mc:Ignorable="w14 w15 w16se w16cid w16 w16cex w16sdtdh w16sdtfl w16du wp14">
   <w:body>
     <w:p>
       <w:pPr>
@@ -516,8 +516,6 @@
           <w:szCs w:val="24"/>
         </w:rPr>
       </w:pPr>
-      <w:bookmarkStart w:id="0" w:name="_GoBack"/>
-      <w:bookmarkEnd w:id="0"/>
     </w:p>
     <w:p>
       <w:pPr>
@@ -545,22 +543,13 @@
         <w:spacing w:after="160"/>
       </w:pPr>
       <w:r>
-        <w:t>Nuestro cliente posee una empresa de transporte, y actualmente almacena toda la información como gastos, ganancias, nombre de clientes, conductores y placa de los vehículos en un Excel lo cual es un problema ya que no perm</w:t>
-      </w:r>
-      <w:r>
-        <w:t>ite realizar comparaciones que determinarían decisiones como escoger entre uno u otro cliente, despedir conductores etc. Además, las búsquedas en Excel no son precisas ya que el registro de información da lugar a duplicados que significan lo mismo, un ejem</w:t>
-      </w:r>
-      <w:r>
-        <w:t xml:space="preserve">plo de esto es la variación de la palabra “gastos parqueadero” que también se puede encontrar como “gasto parqueadero” “gastos parqueo” o simplemente “parqueo”. Lo que queremos brindarle a nuestro cliente es una base </w:t>
+        <w:t xml:space="preserve">Nuestro cliente posee una empresa de transporte, y actualmente almacena toda la información como gastos, ganancias, nombre de clientes, conductores y placa de los vehículos en un Excel lo cual es un problema ya que no permite realizar comparaciones que determinarían decisiones como escoger entre uno u otro cliente, despedir conductores etc. Además, las búsquedas en Excel no son precisas ya que el registro de información da lugar a duplicados que significan lo mismo, un ejemplo de esto es la variación de la palabra “gastos parqueadero” que también se puede encontrar como “gasto parqueadero” “gastos parqueo” o simplemente “parqueo”. Lo que queremos brindarle a nuestro cliente es una base </w:t>
       </w:r>
       <w:r>
         <w:t>de</w:t>
       </w:r>
       <w:r>
-        <w:t xml:space="preserve"> datos que le permita realizar consul</w:t>
-      </w:r>
-      <w:r>
-        <w:t xml:space="preserve">tas y comparaciones con datos limpios para que así pueda generar reportes que le ayudaran a tomar decisiones clave. </w:t>
+        <w:t xml:space="preserve"> datos que le permita realizar consultas y comparaciones con datos limpios para que así pueda generar reportes que le ayudaran a tomar decisiones clave. </w:t>
       </w:r>
     </w:p>
     <w:p>
@@ -621,6 +610,9 @@
       </w:r>
       <w:r>
         <w:t xml:space="preserve"> a pesar de tener información completa, no permite consultas eficientes, ya que tiene datos duplicados lo cual complica tomar decisiones basadas en la información obtenida por la poca fiabilidad de esta</w:t>
+      </w:r>
+      <w:r>
+        <w:t>.</w:t>
       </w:r>
     </w:p>
     <w:p>
@@ -1300,16 +1292,2756 @@
       <w:pPr>
         <w:shd w:val="clear" w:color="auto" w:fill="FFFFFF"/>
         <w:spacing w:after="160"/>
-        <w:jc w:val="center"/>
-        <w:rPr>
-          <w:b/>
-          <w:bCs/>
-        </w:rPr>
-      </w:pPr>
-      <w:r>
-        <w:rPr>
-          <w:b/>
-          <w:bCs/>
+        <w:rPr>
+          <w:color w:val="FF0000"/>
+          <w:lang w:val="es-CO"/>
+        </w:rPr>
+      </w:pPr>
+      <w:r>
+        <w:rPr>
+          <w:color w:val="FF0000"/>
+          <w:lang w:val="es-CO"/>
+        </w:rPr>
+        <w:t>FOTO DEL TABLERO</w:t>
+      </w:r>
+    </w:p>
+    <w:p>
+      <w:pPr>
+        <w:shd w:val="clear" w:color="auto" w:fill="FFFFFF"/>
+        <w:spacing w:after="160"/>
+        <w:rPr>
+          <w:color w:val="FF0000"/>
+          <w:lang w:val="es-CO"/>
+        </w:rPr>
+      </w:pPr>
+      <w:r>
+        <w:rPr>
+          <w:color w:val="FF0000"/>
+          <w:lang w:val="es-CO"/>
+        </w:rPr>
+        <w:t>ALTERNATIVAS PROPUESTAS</w:t>
+      </w:r>
+    </w:p>
+    <w:p>
+      <w:pPr>
+        <w:shd w:val="clear" w:color="auto" w:fill="FFFFFF"/>
+        <w:spacing w:after="160"/>
+        <w:rPr>
+          <w:color w:val="FF0000"/>
+          <w:lang w:val="es-CO"/>
+        </w:rPr>
+      </w:pPr>
+      <w:r>
+        <w:rPr>
+          <w:color w:val="FF0000"/>
+          <w:lang w:val="es-CO"/>
+        </w:rPr>
+        <w:t>ALTERNATIVA ELEGIDA</w:t>
+      </w:r>
+    </w:p>
+    <w:p>
+      <w:pPr>
+        <w:shd w:val="clear" w:color="auto" w:fill="FFFFFF"/>
+        <w:spacing w:after="160"/>
+        <w:jc w:val="center"/>
+        <w:rPr>
+          <w:b/>
+          <w:bCs/>
+          <w:lang w:val="es-CO"/>
+        </w:rPr>
+      </w:pPr>
+      <w:r>
+        <w:rPr>
+          <w:b/>
+          <w:bCs/>
+          <w:lang w:val="es-CO"/>
+        </w:rPr>
+        <w:drawing>
+          <wp:anchor distT="0" distB="0" distL="114300" distR="114300" simplePos="0" relativeHeight="251663360" behindDoc="0" locked="0" layoutInCell="1" allowOverlap="1" wp14:anchorId="5EE79BD5" wp14:editId="127EECD8">
+            <wp:simplePos x="0" y="0"/>
+            <wp:positionH relativeFrom="column">
+              <wp:posOffset>3030220</wp:posOffset>
+            </wp:positionH>
+            <wp:positionV relativeFrom="paragraph">
+              <wp:posOffset>280719</wp:posOffset>
+            </wp:positionV>
+            <wp:extent cx="2892425" cy="1136650"/>
+            <wp:effectExtent l="0" t="0" r="3175" b="6350"/>
+            <wp:wrapThrough wrapText="bothSides">
+              <wp:wrapPolygon edited="0">
+                <wp:start x="0" y="0"/>
+                <wp:lineTo x="0" y="21359"/>
+                <wp:lineTo x="21481" y="21359"/>
+                <wp:lineTo x="21481" y="0"/>
+                <wp:lineTo x="0" y="0"/>
+              </wp:wrapPolygon>
+            </wp:wrapThrough>
+            <wp:docPr id="1478004300" name="Imagen 1" descr="Interfaz de usuario gráfica, Texto, Aplicación, Correo electrónico&#10;&#10;El contenido generado por IA puede ser incorrecto."/>
+            <wp:cNvGraphicFramePr>
+              <a:graphicFrameLocks xmlns:a="http://schemas.openxmlformats.org/drawingml/2006/main" noChangeAspect="1"/>
+            </wp:cNvGraphicFramePr>
+            <a:graphic xmlns:a="http://schemas.openxmlformats.org/drawingml/2006/main">
+              <a:graphicData uri="http://schemas.openxmlformats.org/drawingml/2006/picture">
+                <pic:pic xmlns:pic="http://schemas.openxmlformats.org/drawingml/2006/picture">
+                  <pic:nvPicPr>
+                    <pic:cNvPr id="1478004300" name="Imagen 1" descr="Interfaz de usuario gráfica, Texto, Aplicación, Correo electrónico&#10;&#10;El contenido generado por IA puede ser incorrecto."/>
+                    <pic:cNvPicPr/>
+                  </pic:nvPicPr>
+                  <pic:blipFill>
+                    <a:blip r:embed="rId7">
+                      <a:extLst>
+                        <a:ext uri="{28A0092B-C50C-407E-A947-70E740481C1C}">
+                          <a14:useLocalDpi xmlns:a14="http://schemas.microsoft.com/office/drawing/2010/main" val="0"/>
+                        </a:ext>
+                      </a:extLst>
+                    </a:blip>
+                    <a:stretch>
+                      <a:fillRect/>
+                    </a:stretch>
+                  </pic:blipFill>
+                  <pic:spPr>
+                    <a:xfrm>
+                      <a:off x="0" y="0"/>
+                      <a:ext cx="2892425" cy="1136650"/>
+                    </a:xfrm>
+                    <a:prstGeom prst="rect">
+                      <a:avLst/>
+                    </a:prstGeom>
+                  </pic:spPr>
+                </pic:pic>
+              </a:graphicData>
+            </a:graphic>
+            <wp14:sizeRelH relativeFrom="page">
+              <wp14:pctWidth>0</wp14:pctWidth>
+            </wp14:sizeRelH>
+            <wp14:sizeRelV relativeFrom="page">
+              <wp14:pctHeight>0</wp14:pctHeight>
+            </wp14:sizeRelV>
+          </wp:anchor>
+        </w:drawing>
+      </w:r>
+      <w:r>
+        <w:rPr>
+          <w:b/>
+          <w:bCs/>
+          <w:lang w:val="es-CO"/>
+        </w:rPr>
+        <w:drawing>
+          <wp:anchor distT="0" distB="0" distL="114300" distR="114300" simplePos="0" relativeHeight="251662336" behindDoc="0" locked="0" layoutInCell="1" allowOverlap="1" wp14:anchorId="52A0BF20" wp14:editId="17F9C47A">
+            <wp:simplePos x="0" y="0"/>
+            <wp:positionH relativeFrom="margin">
+              <wp:align>left</wp:align>
+            </wp:positionH>
+            <wp:positionV relativeFrom="paragraph">
+              <wp:posOffset>285750</wp:posOffset>
+            </wp:positionV>
+            <wp:extent cx="2763520" cy="1119505"/>
+            <wp:effectExtent l="0" t="0" r="0" b="4445"/>
+            <wp:wrapThrough wrapText="bothSides">
+              <wp:wrapPolygon edited="0">
+                <wp:start x="0" y="0"/>
+                <wp:lineTo x="0" y="21318"/>
+                <wp:lineTo x="21441" y="21318"/>
+                <wp:lineTo x="21441" y="0"/>
+                <wp:lineTo x="0" y="0"/>
+              </wp:wrapPolygon>
+            </wp:wrapThrough>
+            <wp:docPr id="1763073047" name="Imagen 1" descr="Interfaz de usuario gráfica, Texto, Aplicación&#10;&#10;El contenido generado por IA puede ser incorrecto."/>
+            <wp:cNvGraphicFramePr>
+              <a:graphicFrameLocks xmlns:a="http://schemas.openxmlformats.org/drawingml/2006/main" noChangeAspect="1"/>
+            </wp:cNvGraphicFramePr>
+            <a:graphic xmlns:a="http://schemas.openxmlformats.org/drawingml/2006/main">
+              <a:graphicData uri="http://schemas.openxmlformats.org/drawingml/2006/picture">
+                <pic:pic xmlns:pic="http://schemas.openxmlformats.org/drawingml/2006/picture">
+                  <pic:nvPicPr>
+                    <pic:cNvPr id="1763073047" name="Imagen 1" descr="Interfaz de usuario gráfica, Texto, Aplicación&#10;&#10;El contenido generado por IA puede ser incorrecto."/>
+                    <pic:cNvPicPr/>
+                  </pic:nvPicPr>
+                  <pic:blipFill>
+                    <a:blip r:embed="rId8">
+                      <a:extLst>
+                        <a:ext uri="{28A0092B-C50C-407E-A947-70E740481C1C}">
+                          <a14:useLocalDpi xmlns:a14="http://schemas.microsoft.com/office/drawing/2010/main" val="0"/>
+                        </a:ext>
+                      </a:extLst>
+                    </a:blip>
+                    <a:stretch>
+                      <a:fillRect/>
+                    </a:stretch>
+                  </pic:blipFill>
+                  <pic:spPr>
+                    <a:xfrm>
+                      <a:off x="0" y="0"/>
+                      <a:ext cx="2763520" cy="1119505"/>
+                    </a:xfrm>
+                    <a:prstGeom prst="rect">
+                      <a:avLst/>
+                    </a:prstGeom>
+                  </pic:spPr>
+                </pic:pic>
+              </a:graphicData>
+            </a:graphic>
+            <wp14:sizeRelH relativeFrom="page">
+              <wp14:pctWidth>0</wp14:pctWidth>
+            </wp14:sizeRelH>
+            <wp14:sizeRelV relativeFrom="page">
+              <wp14:pctHeight>0</wp14:pctHeight>
+            </wp14:sizeRelV>
+          </wp:anchor>
+        </w:drawing>
+      </w:r>
+      <w:r>
+        <w:rPr>
+          <w:b/>
+          <w:bCs/>
+          <w:lang w:val="es-CO"/>
+        </w:rPr>
+        <w:t>REQUISITOS FUNCIONALES</w:t>
+      </w:r>
+    </w:p>
+    <w:p>
+      <w:pPr>
+        <w:shd w:val="clear" w:color="auto" w:fill="FFFFFF"/>
+        <w:spacing w:after="160"/>
+        <w:jc w:val="center"/>
+        <w:rPr>
+          <w:b/>
+          <w:bCs/>
+          <w:lang w:val="es-CO"/>
+        </w:rPr>
+      </w:pPr>
+      <w:r>
+        <w:rPr>
+          <w:b/>
+          <w:bCs/>
+          <w:lang w:val="es-CO"/>
+        </w:rPr>
+        <w:drawing>
+          <wp:anchor distT="0" distB="0" distL="114300" distR="114300" simplePos="0" relativeHeight="251667456" behindDoc="0" locked="0" layoutInCell="1" allowOverlap="1" wp14:anchorId="67B37C99" wp14:editId="57CE9430">
+            <wp:simplePos x="0" y="0"/>
+            <wp:positionH relativeFrom="column">
+              <wp:posOffset>3077210</wp:posOffset>
+            </wp:positionH>
+            <wp:positionV relativeFrom="paragraph">
+              <wp:posOffset>2631440</wp:posOffset>
+            </wp:positionV>
+            <wp:extent cx="2941955" cy="1108710"/>
+            <wp:effectExtent l="0" t="0" r="0" b="0"/>
+            <wp:wrapThrough wrapText="bothSides">
+              <wp:wrapPolygon edited="0">
+                <wp:start x="0" y="0"/>
+                <wp:lineTo x="0" y="21155"/>
+                <wp:lineTo x="21400" y="21155"/>
+                <wp:lineTo x="21400" y="0"/>
+                <wp:lineTo x="0" y="0"/>
+              </wp:wrapPolygon>
+            </wp:wrapThrough>
+            <wp:docPr id="1119543707" name="Imagen 1" descr="Interfaz de usuario gráfica, Texto, Aplicación&#10;&#10;El contenido generado por IA puede ser incorrecto."/>
+            <wp:cNvGraphicFramePr>
+              <a:graphicFrameLocks xmlns:a="http://schemas.openxmlformats.org/drawingml/2006/main" noChangeAspect="1"/>
+            </wp:cNvGraphicFramePr>
+            <a:graphic xmlns:a="http://schemas.openxmlformats.org/drawingml/2006/main">
+              <a:graphicData uri="http://schemas.openxmlformats.org/drawingml/2006/picture">
+                <pic:pic xmlns:pic="http://schemas.openxmlformats.org/drawingml/2006/picture">
+                  <pic:nvPicPr>
+                    <pic:cNvPr id="1119543707" name="Imagen 1" descr="Interfaz de usuario gráfica, Texto, Aplicación&#10;&#10;El contenido generado por IA puede ser incorrecto."/>
+                    <pic:cNvPicPr/>
+                  </pic:nvPicPr>
+                  <pic:blipFill>
+                    <a:blip r:embed="rId9">
+                      <a:extLst>
+                        <a:ext uri="{28A0092B-C50C-407E-A947-70E740481C1C}">
+                          <a14:useLocalDpi xmlns:a14="http://schemas.microsoft.com/office/drawing/2010/main" val="0"/>
+                        </a:ext>
+                      </a:extLst>
+                    </a:blip>
+                    <a:stretch>
+                      <a:fillRect/>
+                    </a:stretch>
+                  </pic:blipFill>
+                  <pic:spPr>
+                    <a:xfrm>
+                      <a:off x="0" y="0"/>
+                      <a:ext cx="2941955" cy="1108710"/>
+                    </a:xfrm>
+                    <a:prstGeom prst="rect">
+                      <a:avLst/>
+                    </a:prstGeom>
+                  </pic:spPr>
+                </pic:pic>
+              </a:graphicData>
+            </a:graphic>
+            <wp14:sizeRelH relativeFrom="page">
+              <wp14:pctWidth>0</wp14:pctWidth>
+            </wp14:sizeRelH>
+            <wp14:sizeRelV relativeFrom="page">
+              <wp14:pctHeight>0</wp14:pctHeight>
+            </wp14:sizeRelV>
+          </wp:anchor>
+        </w:drawing>
+      </w:r>
+      <w:r>
+        <w:rPr>
+          <w:b/>
+          <w:bCs/>
+          <w:lang w:val="es-CO"/>
+        </w:rPr>
+        <w:drawing>
+          <wp:anchor distT="0" distB="0" distL="114300" distR="114300" simplePos="0" relativeHeight="251665408" behindDoc="0" locked="0" layoutInCell="1" allowOverlap="1" wp14:anchorId="035D9C98" wp14:editId="47624622">
+            <wp:simplePos x="0" y="0"/>
+            <wp:positionH relativeFrom="column">
+              <wp:posOffset>3059430</wp:posOffset>
+            </wp:positionH>
+            <wp:positionV relativeFrom="paragraph">
+              <wp:posOffset>1347470</wp:posOffset>
+            </wp:positionV>
+            <wp:extent cx="2895600" cy="1090930"/>
+            <wp:effectExtent l="0" t="0" r="0" b="0"/>
+            <wp:wrapThrough wrapText="bothSides">
+              <wp:wrapPolygon edited="0">
+                <wp:start x="0" y="0"/>
+                <wp:lineTo x="0" y="21122"/>
+                <wp:lineTo x="21458" y="21122"/>
+                <wp:lineTo x="21458" y="0"/>
+                <wp:lineTo x="0" y="0"/>
+              </wp:wrapPolygon>
+            </wp:wrapThrough>
+            <wp:docPr id="129270427" name="Imagen 1" descr="Interfaz de usuario gráfica, Texto, Aplicación, Correo electrónico&#10;&#10;El contenido generado por IA puede ser incorrecto."/>
+            <wp:cNvGraphicFramePr>
+              <a:graphicFrameLocks xmlns:a="http://schemas.openxmlformats.org/drawingml/2006/main" noChangeAspect="1"/>
+            </wp:cNvGraphicFramePr>
+            <a:graphic xmlns:a="http://schemas.openxmlformats.org/drawingml/2006/main">
+              <a:graphicData uri="http://schemas.openxmlformats.org/drawingml/2006/picture">
+                <pic:pic xmlns:pic="http://schemas.openxmlformats.org/drawingml/2006/picture">
+                  <pic:nvPicPr>
+                    <pic:cNvPr id="129270427" name="Imagen 1" descr="Interfaz de usuario gráfica, Texto, Aplicación, Correo electrónico&#10;&#10;El contenido generado por IA puede ser incorrecto."/>
+                    <pic:cNvPicPr/>
+                  </pic:nvPicPr>
+                  <pic:blipFill>
+                    <a:blip r:embed="rId10">
+                      <a:extLst>
+                        <a:ext uri="{28A0092B-C50C-407E-A947-70E740481C1C}">
+                          <a14:useLocalDpi xmlns:a14="http://schemas.microsoft.com/office/drawing/2010/main" val="0"/>
+                        </a:ext>
+                      </a:extLst>
+                    </a:blip>
+                    <a:stretch>
+                      <a:fillRect/>
+                    </a:stretch>
+                  </pic:blipFill>
+                  <pic:spPr>
+                    <a:xfrm>
+                      <a:off x="0" y="0"/>
+                      <a:ext cx="2895600" cy="1090930"/>
+                    </a:xfrm>
+                    <a:prstGeom prst="rect">
+                      <a:avLst/>
+                    </a:prstGeom>
+                  </pic:spPr>
+                </pic:pic>
+              </a:graphicData>
+            </a:graphic>
+            <wp14:sizeRelH relativeFrom="page">
+              <wp14:pctWidth>0</wp14:pctWidth>
+            </wp14:sizeRelH>
+            <wp14:sizeRelV relativeFrom="page">
+              <wp14:pctHeight>0</wp14:pctHeight>
+            </wp14:sizeRelV>
+          </wp:anchor>
+        </w:drawing>
+      </w:r>
+      <w:r>
+        <w:rPr>
+          <w:b/>
+          <w:bCs/>
+          <w:lang w:val="es-CO"/>
+        </w:rPr>
+        <w:drawing>
+          <wp:anchor distT="0" distB="0" distL="114300" distR="114300" simplePos="0" relativeHeight="251664384" behindDoc="0" locked="0" layoutInCell="1" allowOverlap="1" wp14:anchorId="320F225D" wp14:editId="748F21CE">
+            <wp:simplePos x="0" y="0"/>
+            <wp:positionH relativeFrom="column">
+              <wp:posOffset>-59055</wp:posOffset>
+            </wp:positionH>
+            <wp:positionV relativeFrom="paragraph">
+              <wp:posOffset>1347470</wp:posOffset>
+            </wp:positionV>
+            <wp:extent cx="2848610" cy="1149350"/>
+            <wp:effectExtent l="0" t="0" r="8890" b="0"/>
+            <wp:wrapThrough wrapText="bothSides">
+              <wp:wrapPolygon edited="0">
+                <wp:start x="0" y="0"/>
+                <wp:lineTo x="0" y="21123"/>
+                <wp:lineTo x="21523" y="21123"/>
+                <wp:lineTo x="21523" y="0"/>
+                <wp:lineTo x="0" y="0"/>
+              </wp:wrapPolygon>
+            </wp:wrapThrough>
+            <wp:docPr id="869743394" name="Imagen 1" descr="Interfaz de usuario gráfica, Texto, Aplicación, Correo electrónico&#10;&#10;El contenido generado por IA puede ser incorrecto."/>
+            <wp:cNvGraphicFramePr>
+              <a:graphicFrameLocks xmlns:a="http://schemas.openxmlformats.org/drawingml/2006/main" noChangeAspect="1"/>
+            </wp:cNvGraphicFramePr>
+            <a:graphic xmlns:a="http://schemas.openxmlformats.org/drawingml/2006/main">
+              <a:graphicData uri="http://schemas.openxmlformats.org/drawingml/2006/picture">
+                <pic:pic xmlns:pic="http://schemas.openxmlformats.org/drawingml/2006/picture">
+                  <pic:nvPicPr>
+                    <pic:cNvPr id="869743394" name="Imagen 1" descr="Interfaz de usuario gráfica, Texto, Aplicación, Correo electrónico&#10;&#10;El contenido generado por IA puede ser incorrecto."/>
+                    <pic:cNvPicPr/>
+                  </pic:nvPicPr>
+                  <pic:blipFill>
+                    <a:blip r:embed="rId11">
+                      <a:extLst>
+                        <a:ext uri="{28A0092B-C50C-407E-A947-70E740481C1C}">
+                          <a14:useLocalDpi xmlns:a14="http://schemas.microsoft.com/office/drawing/2010/main" val="0"/>
+                        </a:ext>
+                      </a:extLst>
+                    </a:blip>
+                    <a:stretch>
+                      <a:fillRect/>
+                    </a:stretch>
+                  </pic:blipFill>
+                  <pic:spPr>
+                    <a:xfrm>
+                      <a:off x="0" y="0"/>
+                      <a:ext cx="2848610" cy="1149350"/>
+                    </a:xfrm>
+                    <a:prstGeom prst="rect">
+                      <a:avLst/>
+                    </a:prstGeom>
+                  </pic:spPr>
+                </pic:pic>
+              </a:graphicData>
+            </a:graphic>
+            <wp14:sizeRelH relativeFrom="page">
+              <wp14:pctWidth>0</wp14:pctWidth>
+            </wp14:sizeRelH>
+            <wp14:sizeRelV relativeFrom="page">
+              <wp14:pctHeight>0</wp14:pctHeight>
+            </wp14:sizeRelV>
+          </wp:anchor>
+        </w:drawing>
+      </w:r>
+    </w:p>
+    <w:p>
+      <w:pPr>
+        <w:shd w:val="clear" w:color="auto" w:fill="FFFFFF"/>
+        <w:spacing w:after="160"/>
+        <w:jc w:val="center"/>
+        <w:rPr>
+          <w:b/>
+          <w:bCs/>
+          <w:lang w:val="es-CO"/>
+        </w:rPr>
+      </w:pPr>
+      <w:r>
+        <w:rPr>
+          <w:b/>
+          <w:bCs/>
+          <w:lang w:val="es-CO"/>
+        </w:rPr>
+        <w:drawing>
+          <wp:anchor distT="0" distB="0" distL="114300" distR="114300" simplePos="0" relativeHeight="251666432" behindDoc="0" locked="0" layoutInCell="1" allowOverlap="1" wp14:anchorId="70D31AEA" wp14:editId="37DDE9C7">
+            <wp:simplePos x="0" y="0"/>
+            <wp:positionH relativeFrom="column">
+              <wp:posOffset>-93980</wp:posOffset>
+            </wp:positionH>
+            <wp:positionV relativeFrom="paragraph">
+              <wp:posOffset>1215390</wp:posOffset>
+            </wp:positionV>
+            <wp:extent cx="2883535" cy="1091565"/>
+            <wp:effectExtent l="0" t="0" r="0" b="0"/>
+            <wp:wrapThrough wrapText="bothSides">
+              <wp:wrapPolygon edited="0">
+                <wp:start x="0" y="0"/>
+                <wp:lineTo x="0" y="21110"/>
+                <wp:lineTo x="21405" y="21110"/>
+                <wp:lineTo x="21405" y="0"/>
+                <wp:lineTo x="0" y="0"/>
+              </wp:wrapPolygon>
+            </wp:wrapThrough>
+            <wp:docPr id="740438115" name="Imagen 1" descr="Interfaz de usuario gráfica, Texto, Aplicación, Correo electrónico&#10;&#10;El contenido generado por IA puede ser incorrecto."/>
+            <wp:cNvGraphicFramePr>
+              <a:graphicFrameLocks xmlns:a="http://schemas.openxmlformats.org/drawingml/2006/main" noChangeAspect="1"/>
+            </wp:cNvGraphicFramePr>
+            <a:graphic xmlns:a="http://schemas.openxmlformats.org/drawingml/2006/main">
+              <a:graphicData uri="http://schemas.openxmlformats.org/drawingml/2006/picture">
+                <pic:pic xmlns:pic="http://schemas.openxmlformats.org/drawingml/2006/picture">
+                  <pic:nvPicPr>
+                    <pic:cNvPr id="740438115" name="Imagen 1" descr="Interfaz de usuario gráfica, Texto, Aplicación, Correo electrónico&#10;&#10;El contenido generado por IA puede ser incorrecto."/>
+                    <pic:cNvPicPr/>
+                  </pic:nvPicPr>
+                  <pic:blipFill>
+                    <a:blip r:embed="rId12">
+                      <a:extLst>
+                        <a:ext uri="{28A0092B-C50C-407E-A947-70E740481C1C}">
+                          <a14:useLocalDpi xmlns:a14="http://schemas.microsoft.com/office/drawing/2010/main" val="0"/>
+                        </a:ext>
+                      </a:extLst>
+                    </a:blip>
+                    <a:stretch>
+                      <a:fillRect/>
+                    </a:stretch>
+                  </pic:blipFill>
+                  <pic:spPr>
+                    <a:xfrm>
+                      <a:off x="0" y="0"/>
+                      <a:ext cx="2883535" cy="1091565"/>
+                    </a:xfrm>
+                    <a:prstGeom prst="rect">
+                      <a:avLst/>
+                    </a:prstGeom>
+                  </pic:spPr>
+                </pic:pic>
+              </a:graphicData>
+            </a:graphic>
+            <wp14:sizeRelH relativeFrom="page">
+              <wp14:pctWidth>0</wp14:pctWidth>
+            </wp14:sizeRelH>
+            <wp14:sizeRelV relativeFrom="page">
+              <wp14:pctHeight>0</wp14:pctHeight>
+            </wp14:sizeRelV>
+          </wp:anchor>
+        </w:drawing>
+      </w:r>
+    </w:p>
+    <w:p>
+      <w:pPr>
+        <w:shd w:val="clear" w:color="auto" w:fill="FFFFFF"/>
+        <w:spacing w:after="160"/>
+        <w:jc w:val="center"/>
+        <w:rPr>
+          <w:b/>
+          <w:bCs/>
+          <w:lang w:val="es-CO"/>
+        </w:rPr>
+      </w:pPr>
+      <w:r>
+        <w:rPr>
+          <w:b/>
+          <w:bCs/>
+          <w:lang w:val="es-CO"/>
+        </w:rPr>
+        <w:lastRenderedPageBreak/>
+        <w:drawing>
+          <wp:anchor distT="0" distB="0" distL="114300" distR="114300" simplePos="0" relativeHeight="251669504" behindDoc="0" locked="0" layoutInCell="1" allowOverlap="1" wp14:anchorId="51FC5DE9" wp14:editId="137579C1">
+            <wp:simplePos x="0" y="0"/>
+            <wp:positionH relativeFrom="column">
+              <wp:posOffset>2872105</wp:posOffset>
+            </wp:positionH>
+            <wp:positionV relativeFrom="paragraph">
+              <wp:posOffset>11430</wp:posOffset>
+            </wp:positionV>
+            <wp:extent cx="2567305" cy="1033780"/>
+            <wp:effectExtent l="0" t="0" r="4445" b="0"/>
+            <wp:wrapThrough wrapText="bothSides">
+              <wp:wrapPolygon edited="0">
+                <wp:start x="0" y="0"/>
+                <wp:lineTo x="0" y="21096"/>
+                <wp:lineTo x="21477" y="21096"/>
+                <wp:lineTo x="21477" y="0"/>
+                <wp:lineTo x="0" y="0"/>
+              </wp:wrapPolygon>
+            </wp:wrapThrough>
+            <wp:docPr id="754675648" name="Imagen 1" descr="Interfaz de usuario gráfica, Texto, Aplicación, Correo electrónico&#10;&#10;El contenido generado por IA puede ser incorrecto."/>
+            <wp:cNvGraphicFramePr>
+              <a:graphicFrameLocks xmlns:a="http://schemas.openxmlformats.org/drawingml/2006/main" noChangeAspect="1"/>
+            </wp:cNvGraphicFramePr>
+            <a:graphic xmlns:a="http://schemas.openxmlformats.org/drawingml/2006/main">
+              <a:graphicData uri="http://schemas.openxmlformats.org/drawingml/2006/picture">
+                <pic:pic xmlns:pic="http://schemas.openxmlformats.org/drawingml/2006/picture">
+                  <pic:nvPicPr>
+                    <pic:cNvPr id="754675648" name="Imagen 1" descr="Interfaz de usuario gráfica, Texto, Aplicación, Correo electrónico&#10;&#10;El contenido generado por IA puede ser incorrecto."/>
+                    <pic:cNvPicPr/>
+                  </pic:nvPicPr>
+                  <pic:blipFill>
+                    <a:blip r:embed="rId13">
+                      <a:extLst>
+                        <a:ext uri="{28A0092B-C50C-407E-A947-70E740481C1C}">
+                          <a14:useLocalDpi xmlns:a14="http://schemas.microsoft.com/office/drawing/2010/main" val="0"/>
+                        </a:ext>
+                      </a:extLst>
+                    </a:blip>
+                    <a:stretch>
+                      <a:fillRect/>
+                    </a:stretch>
+                  </pic:blipFill>
+                  <pic:spPr>
+                    <a:xfrm>
+                      <a:off x="0" y="0"/>
+                      <a:ext cx="2567305" cy="1033780"/>
+                    </a:xfrm>
+                    <a:prstGeom prst="rect">
+                      <a:avLst/>
+                    </a:prstGeom>
+                  </pic:spPr>
+                </pic:pic>
+              </a:graphicData>
+            </a:graphic>
+            <wp14:sizeRelH relativeFrom="page">
+              <wp14:pctWidth>0</wp14:pctWidth>
+            </wp14:sizeRelH>
+            <wp14:sizeRelV relativeFrom="page">
+              <wp14:pctHeight>0</wp14:pctHeight>
+            </wp14:sizeRelV>
+          </wp:anchor>
+        </w:drawing>
+      </w:r>
+      <w:r>
+        <w:rPr>
+          <w:b/>
+          <w:bCs/>
+          <w:lang w:val="es-CO"/>
+        </w:rPr>
+        <w:drawing>
+          <wp:anchor distT="0" distB="0" distL="114300" distR="114300" simplePos="0" relativeHeight="251668480" behindDoc="0" locked="0" layoutInCell="1" allowOverlap="1" wp14:anchorId="2C1CAF3C" wp14:editId="65D952CE">
+            <wp:simplePos x="0" y="0"/>
+            <wp:positionH relativeFrom="column">
+              <wp:posOffset>-111760</wp:posOffset>
+            </wp:positionH>
+            <wp:positionV relativeFrom="paragraph">
+              <wp:posOffset>0</wp:posOffset>
+            </wp:positionV>
+            <wp:extent cx="2549525" cy="1017270"/>
+            <wp:effectExtent l="0" t="0" r="3175" b="0"/>
+            <wp:wrapThrough wrapText="bothSides">
+              <wp:wrapPolygon edited="0">
+                <wp:start x="0" y="0"/>
+                <wp:lineTo x="0" y="21034"/>
+                <wp:lineTo x="21466" y="21034"/>
+                <wp:lineTo x="21466" y="0"/>
+                <wp:lineTo x="0" y="0"/>
+              </wp:wrapPolygon>
+            </wp:wrapThrough>
+            <wp:docPr id="588586080" name="Imagen 1" descr="Interfaz de usuario gráfica, Texto, Aplicación&#10;&#10;El contenido generado por IA puede ser incorrecto."/>
+            <wp:cNvGraphicFramePr>
+              <a:graphicFrameLocks xmlns:a="http://schemas.openxmlformats.org/drawingml/2006/main" noChangeAspect="1"/>
+            </wp:cNvGraphicFramePr>
+            <a:graphic xmlns:a="http://schemas.openxmlformats.org/drawingml/2006/main">
+              <a:graphicData uri="http://schemas.openxmlformats.org/drawingml/2006/picture">
+                <pic:pic xmlns:pic="http://schemas.openxmlformats.org/drawingml/2006/picture">
+                  <pic:nvPicPr>
+                    <pic:cNvPr id="588586080" name="Imagen 1" descr="Interfaz de usuario gráfica, Texto, Aplicación&#10;&#10;El contenido generado por IA puede ser incorrecto."/>
+                    <pic:cNvPicPr/>
+                  </pic:nvPicPr>
+                  <pic:blipFill>
+                    <a:blip r:embed="rId14">
+                      <a:extLst>
+                        <a:ext uri="{28A0092B-C50C-407E-A947-70E740481C1C}">
+                          <a14:useLocalDpi xmlns:a14="http://schemas.microsoft.com/office/drawing/2010/main" val="0"/>
+                        </a:ext>
+                      </a:extLst>
+                    </a:blip>
+                    <a:stretch>
+                      <a:fillRect/>
+                    </a:stretch>
+                  </pic:blipFill>
+                  <pic:spPr>
+                    <a:xfrm>
+                      <a:off x="0" y="0"/>
+                      <a:ext cx="2549525" cy="1017270"/>
+                    </a:xfrm>
+                    <a:prstGeom prst="rect">
+                      <a:avLst/>
+                    </a:prstGeom>
+                  </pic:spPr>
+                </pic:pic>
+              </a:graphicData>
+            </a:graphic>
+            <wp14:sizeRelH relativeFrom="page">
+              <wp14:pctWidth>0</wp14:pctWidth>
+            </wp14:sizeRelH>
+            <wp14:sizeRelV relativeFrom="page">
+              <wp14:pctHeight>0</wp14:pctHeight>
+            </wp14:sizeRelV>
+          </wp:anchor>
+        </w:drawing>
+      </w:r>
+    </w:p>
+    <w:p>
+      <w:pPr>
+        <w:shd w:val="clear" w:color="auto" w:fill="FFFFFF"/>
+        <w:spacing w:after="160"/>
+        <w:jc w:val="center"/>
+        <w:rPr>
+          <w:b/>
+          <w:bCs/>
+          <w:lang w:val="es-CO"/>
+        </w:rPr>
+      </w:pPr>
+    </w:p>
+    <w:p>
+      <w:pPr>
+        <w:shd w:val="clear" w:color="auto" w:fill="FFFFFF"/>
+        <w:spacing w:after="160"/>
+        <w:jc w:val="center"/>
+        <w:rPr>
+          <w:b/>
+          <w:bCs/>
+          <w:lang w:val="es-CO"/>
+        </w:rPr>
+      </w:pPr>
+    </w:p>
+    <w:p>
+      <w:pPr>
+        <w:shd w:val="clear" w:color="auto" w:fill="FFFFFF"/>
+        <w:spacing w:after="160"/>
+        <w:jc w:val="center"/>
+        <w:rPr>
+          <w:b/>
+          <w:bCs/>
+          <w:lang w:val="es-CO"/>
+        </w:rPr>
+      </w:pPr>
+    </w:p>
+    <w:p>
+      <w:pPr>
+        <w:shd w:val="clear" w:color="auto" w:fill="FFFFFF"/>
+        <w:spacing w:after="160"/>
+        <w:jc w:val="center"/>
+        <w:rPr>
+          <w:b/>
+          <w:bCs/>
+          <w:lang w:val="es-CO"/>
+        </w:rPr>
+      </w:pPr>
+      <w:r>
+        <w:rPr>
+          <w:b/>
+          <w:bCs/>
+          <w:lang w:val="es-CO"/>
+        </w:rPr>
+        <w:drawing>
+          <wp:anchor distT="0" distB="0" distL="114300" distR="114300" simplePos="0" relativeHeight="251671552" behindDoc="0" locked="0" layoutInCell="1" allowOverlap="1" wp14:anchorId="0BAA2780" wp14:editId="0AB54146">
+            <wp:simplePos x="0" y="0"/>
+            <wp:positionH relativeFrom="column">
+              <wp:posOffset>2883535</wp:posOffset>
+            </wp:positionH>
+            <wp:positionV relativeFrom="paragraph">
+              <wp:posOffset>372403</wp:posOffset>
+            </wp:positionV>
+            <wp:extent cx="2736850" cy="1112520"/>
+            <wp:effectExtent l="0" t="0" r="6350" b="0"/>
+            <wp:wrapThrough wrapText="bothSides">
+              <wp:wrapPolygon edited="0">
+                <wp:start x="0" y="0"/>
+                <wp:lineTo x="0" y="21082"/>
+                <wp:lineTo x="21500" y="21082"/>
+                <wp:lineTo x="21500" y="0"/>
+                <wp:lineTo x="0" y="0"/>
+              </wp:wrapPolygon>
+            </wp:wrapThrough>
+            <wp:docPr id="1875128483" name="Imagen 1" descr="Interfaz de usuario gráfica, Texto, Aplicación&#10;&#10;El contenido generado por IA puede ser incorrecto."/>
+            <wp:cNvGraphicFramePr>
+              <a:graphicFrameLocks xmlns:a="http://schemas.openxmlformats.org/drawingml/2006/main" noChangeAspect="1"/>
+            </wp:cNvGraphicFramePr>
+            <a:graphic xmlns:a="http://schemas.openxmlformats.org/drawingml/2006/main">
+              <a:graphicData uri="http://schemas.openxmlformats.org/drawingml/2006/picture">
+                <pic:pic xmlns:pic="http://schemas.openxmlformats.org/drawingml/2006/picture">
+                  <pic:nvPicPr>
+                    <pic:cNvPr id="1875128483" name="Imagen 1" descr="Interfaz de usuario gráfica, Texto, Aplicación&#10;&#10;El contenido generado por IA puede ser incorrecto."/>
+                    <pic:cNvPicPr/>
+                  </pic:nvPicPr>
+                  <pic:blipFill>
+                    <a:blip r:embed="rId15">
+                      <a:extLst>
+                        <a:ext uri="{28A0092B-C50C-407E-A947-70E740481C1C}">
+                          <a14:useLocalDpi xmlns:a14="http://schemas.microsoft.com/office/drawing/2010/main" val="0"/>
+                        </a:ext>
+                      </a:extLst>
+                    </a:blip>
+                    <a:stretch>
+                      <a:fillRect/>
+                    </a:stretch>
+                  </pic:blipFill>
+                  <pic:spPr>
+                    <a:xfrm>
+                      <a:off x="0" y="0"/>
+                      <a:ext cx="2736850" cy="1112520"/>
+                    </a:xfrm>
+                    <a:prstGeom prst="rect">
+                      <a:avLst/>
+                    </a:prstGeom>
+                  </pic:spPr>
+                </pic:pic>
+              </a:graphicData>
+            </a:graphic>
+            <wp14:sizeRelH relativeFrom="page">
+              <wp14:pctWidth>0</wp14:pctWidth>
+            </wp14:sizeRelH>
+            <wp14:sizeRelV relativeFrom="page">
+              <wp14:pctHeight>0</wp14:pctHeight>
+            </wp14:sizeRelV>
+          </wp:anchor>
+        </w:drawing>
+      </w:r>
+    </w:p>
+    <w:p>
+      <w:pPr>
+        <w:shd w:val="clear" w:color="auto" w:fill="FFFFFF"/>
+        <w:spacing w:after="160"/>
+        <w:jc w:val="center"/>
+        <w:rPr>
+          <w:b/>
+          <w:bCs/>
+          <w:lang w:val="es-CO"/>
+        </w:rPr>
+      </w:pPr>
+      <w:r>
+        <w:rPr>
+          <w:b/>
+          <w:bCs/>
+          <w:lang w:val="es-CO"/>
+        </w:rPr>
+        <w:drawing>
+          <wp:anchor distT="0" distB="0" distL="114300" distR="114300" simplePos="0" relativeHeight="251673600" behindDoc="0" locked="0" layoutInCell="1" allowOverlap="1" wp14:anchorId="00FDE88F" wp14:editId="3CB84089">
+            <wp:simplePos x="0" y="0"/>
+            <wp:positionH relativeFrom="column">
+              <wp:posOffset>2924761</wp:posOffset>
+            </wp:positionH>
+            <wp:positionV relativeFrom="paragraph">
+              <wp:posOffset>1469194</wp:posOffset>
+            </wp:positionV>
+            <wp:extent cx="2978150" cy="1224915"/>
+            <wp:effectExtent l="0" t="0" r="0" b="0"/>
+            <wp:wrapThrough wrapText="bothSides">
+              <wp:wrapPolygon edited="0">
+                <wp:start x="0" y="0"/>
+                <wp:lineTo x="0" y="21163"/>
+                <wp:lineTo x="21416" y="21163"/>
+                <wp:lineTo x="21416" y="0"/>
+                <wp:lineTo x="0" y="0"/>
+              </wp:wrapPolygon>
+            </wp:wrapThrough>
+            <wp:docPr id="1056788232" name="Imagen 1" descr="Interfaz de usuario gráfica, Texto, Aplicación&#10;&#10;El contenido generado por IA puede ser incorrecto."/>
+            <wp:cNvGraphicFramePr>
+              <a:graphicFrameLocks xmlns:a="http://schemas.openxmlformats.org/drawingml/2006/main" noChangeAspect="1"/>
+            </wp:cNvGraphicFramePr>
+            <a:graphic xmlns:a="http://schemas.openxmlformats.org/drawingml/2006/main">
+              <a:graphicData uri="http://schemas.openxmlformats.org/drawingml/2006/picture">
+                <pic:pic xmlns:pic="http://schemas.openxmlformats.org/drawingml/2006/picture">
+                  <pic:nvPicPr>
+                    <pic:cNvPr id="1056788232" name="Imagen 1" descr="Interfaz de usuario gráfica, Texto, Aplicación&#10;&#10;El contenido generado por IA puede ser incorrecto."/>
+                    <pic:cNvPicPr/>
+                  </pic:nvPicPr>
+                  <pic:blipFill>
+                    <a:blip r:embed="rId16">
+                      <a:extLst>
+                        <a:ext uri="{28A0092B-C50C-407E-A947-70E740481C1C}">
+                          <a14:useLocalDpi xmlns:a14="http://schemas.microsoft.com/office/drawing/2010/main" val="0"/>
+                        </a:ext>
+                      </a:extLst>
+                    </a:blip>
+                    <a:stretch>
+                      <a:fillRect/>
+                    </a:stretch>
+                  </pic:blipFill>
+                  <pic:spPr>
+                    <a:xfrm>
+                      <a:off x="0" y="0"/>
+                      <a:ext cx="2978150" cy="1224915"/>
+                    </a:xfrm>
+                    <a:prstGeom prst="rect">
+                      <a:avLst/>
+                    </a:prstGeom>
+                  </pic:spPr>
+                </pic:pic>
+              </a:graphicData>
+            </a:graphic>
+          </wp:anchor>
+        </w:drawing>
+      </w:r>
+      <w:r>
+        <w:rPr>
+          <w:b/>
+          <w:bCs/>
+          <w:lang w:val="es-CO"/>
+        </w:rPr>
+        <w:drawing>
+          <wp:anchor distT="0" distB="0" distL="114300" distR="114300" simplePos="0" relativeHeight="251672576" behindDoc="0" locked="0" layoutInCell="1" allowOverlap="1" wp14:anchorId="13A4FFFE" wp14:editId="3CAF181C">
+            <wp:simplePos x="0" y="0"/>
+            <wp:positionH relativeFrom="column">
+              <wp:posOffset>-321945</wp:posOffset>
+            </wp:positionH>
+            <wp:positionV relativeFrom="paragraph">
+              <wp:posOffset>1474470</wp:posOffset>
+            </wp:positionV>
+            <wp:extent cx="3059430" cy="1266825"/>
+            <wp:effectExtent l="0" t="0" r="7620" b="9525"/>
+            <wp:wrapThrough wrapText="bothSides">
+              <wp:wrapPolygon edited="0">
+                <wp:start x="0" y="0"/>
+                <wp:lineTo x="0" y="21438"/>
+                <wp:lineTo x="21519" y="21438"/>
+                <wp:lineTo x="21519" y="0"/>
+                <wp:lineTo x="0" y="0"/>
+              </wp:wrapPolygon>
+            </wp:wrapThrough>
+            <wp:docPr id="791376396" name="Imagen 1" descr="Interfaz de usuario gráfica, Texto, Aplicación&#10;&#10;El contenido generado por IA puede ser incorrecto."/>
+            <wp:cNvGraphicFramePr>
+              <a:graphicFrameLocks xmlns:a="http://schemas.openxmlformats.org/drawingml/2006/main" noChangeAspect="1"/>
+            </wp:cNvGraphicFramePr>
+            <a:graphic xmlns:a="http://schemas.openxmlformats.org/drawingml/2006/main">
+              <a:graphicData uri="http://schemas.openxmlformats.org/drawingml/2006/picture">
+                <pic:pic xmlns:pic="http://schemas.openxmlformats.org/drawingml/2006/picture">
+                  <pic:nvPicPr>
+                    <pic:cNvPr id="791376396" name="Imagen 1" descr="Interfaz de usuario gráfica, Texto, Aplicación&#10;&#10;El contenido generado por IA puede ser incorrecto."/>
+                    <pic:cNvPicPr/>
+                  </pic:nvPicPr>
+                  <pic:blipFill>
+                    <a:blip r:embed="rId17">
+                      <a:extLst>
+                        <a:ext uri="{28A0092B-C50C-407E-A947-70E740481C1C}">
+                          <a14:useLocalDpi xmlns:a14="http://schemas.microsoft.com/office/drawing/2010/main" val="0"/>
+                        </a:ext>
+                      </a:extLst>
+                    </a:blip>
+                    <a:stretch>
+                      <a:fillRect/>
+                    </a:stretch>
+                  </pic:blipFill>
+                  <pic:spPr>
+                    <a:xfrm>
+                      <a:off x="0" y="0"/>
+                      <a:ext cx="3059430" cy="1266825"/>
+                    </a:xfrm>
+                    <a:prstGeom prst="rect">
+                      <a:avLst/>
+                    </a:prstGeom>
+                  </pic:spPr>
+                </pic:pic>
+              </a:graphicData>
+            </a:graphic>
+            <wp14:sizeRelH relativeFrom="page">
+              <wp14:pctWidth>0</wp14:pctWidth>
+            </wp14:sizeRelH>
+            <wp14:sizeRelV relativeFrom="page">
+              <wp14:pctHeight>0</wp14:pctHeight>
+            </wp14:sizeRelV>
+          </wp:anchor>
+        </w:drawing>
+      </w:r>
+      <w:r>
+        <w:rPr>
+          <w:b/>
+          <w:bCs/>
+          <w:lang w:val="es-CO"/>
+        </w:rPr>
+        <w:drawing>
+          <wp:anchor distT="0" distB="0" distL="114300" distR="114300" simplePos="0" relativeHeight="251670528" behindDoc="0" locked="0" layoutInCell="1" allowOverlap="1" wp14:anchorId="6B6D0075" wp14:editId="21E34277">
+            <wp:simplePos x="0" y="0"/>
+            <wp:positionH relativeFrom="column">
+              <wp:posOffset>-169448</wp:posOffset>
+            </wp:positionH>
+            <wp:positionV relativeFrom="paragraph">
+              <wp:posOffset>97839</wp:posOffset>
+            </wp:positionV>
+            <wp:extent cx="2659380" cy="1066165"/>
+            <wp:effectExtent l="0" t="0" r="7620" b="635"/>
+            <wp:wrapThrough wrapText="bothSides">
+              <wp:wrapPolygon edited="0">
+                <wp:start x="0" y="0"/>
+                <wp:lineTo x="0" y="21227"/>
+                <wp:lineTo x="21507" y="21227"/>
+                <wp:lineTo x="21507" y="0"/>
+                <wp:lineTo x="0" y="0"/>
+              </wp:wrapPolygon>
+            </wp:wrapThrough>
+            <wp:docPr id="972406814" name="Imagen 1" descr="Interfaz de usuario gráfica, Texto, Aplicación&#10;&#10;El contenido generado por IA puede ser incorrecto."/>
+            <wp:cNvGraphicFramePr>
+              <a:graphicFrameLocks xmlns:a="http://schemas.openxmlformats.org/drawingml/2006/main" noChangeAspect="1"/>
+            </wp:cNvGraphicFramePr>
+            <a:graphic xmlns:a="http://schemas.openxmlformats.org/drawingml/2006/main">
+              <a:graphicData uri="http://schemas.openxmlformats.org/drawingml/2006/picture">
+                <pic:pic xmlns:pic="http://schemas.openxmlformats.org/drawingml/2006/picture">
+                  <pic:nvPicPr>
+                    <pic:cNvPr id="972406814" name="Imagen 1" descr="Interfaz de usuario gráfica, Texto, Aplicación&#10;&#10;El contenido generado por IA puede ser incorrecto."/>
+                    <pic:cNvPicPr/>
+                  </pic:nvPicPr>
+                  <pic:blipFill>
+                    <a:blip r:embed="rId18">
+                      <a:extLst>
+                        <a:ext uri="{28A0092B-C50C-407E-A947-70E740481C1C}">
+                          <a14:useLocalDpi xmlns:a14="http://schemas.microsoft.com/office/drawing/2010/main" val="0"/>
+                        </a:ext>
+                      </a:extLst>
+                    </a:blip>
+                    <a:stretch>
+                      <a:fillRect/>
+                    </a:stretch>
+                  </pic:blipFill>
+                  <pic:spPr>
+                    <a:xfrm>
+                      <a:off x="0" y="0"/>
+                      <a:ext cx="2659380" cy="1066165"/>
+                    </a:xfrm>
+                    <a:prstGeom prst="rect">
+                      <a:avLst/>
+                    </a:prstGeom>
+                  </pic:spPr>
+                </pic:pic>
+              </a:graphicData>
+            </a:graphic>
+            <wp14:sizeRelH relativeFrom="page">
+              <wp14:pctWidth>0</wp14:pctWidth>
+            </wp14:sizeRelH>
+            <wp14:sizeRelV relativeFrom="page">
+              <wp14:pctHeight>0</wp14:pctHeight>
+            </wp14:sizeRelV>
+          </wp:anchor>
+        </w:drawing>
+      </w:r>
+    </w:p>
+    <w:p>
+      <w:pPr>
+        <w:shd w:val="clear" w:color="auto" w:fill="FFFFFF"/>
+        <w:spacing w:after="160"/>
+        <w:jc w:val="center"/>
+        <w:rPr>
+          <w:b/>
+          <w:bCs/>
+          <w:lang w:val="es-CO"/>
+        </w:rPr>
+      </w:pPr>
+      <w:r>
+        <w:rPr>
+          <w:b/>
+          <w:bCs/>
+          <w:lang w:val="es-CO"/>
+        </w:rPr>
+        <w:drawing>
+          <wp:anchor distT="0" distB="0" distL="114300" distR="114300" simplePos="0" relativeHeight="251675648" behindDoc="0" locked="0" layoutInCell="1" allowOverlap="1" wp14:anchorId="6C81A452" wp14:editId="3A698911">
+            <wp:simplePos x="0" y="0"/>
+            <wp:positionH relativeFrom="column">
+              <wp:posOffset>2907127</wp:posOffset>
+            </wp:positionH>
+            <wp:positionV relativeFrom="paragraph">
+              <wp:posOffset>1357826</wp:posOffset>
+            </wp:positionV>
+            <wp:extent cx="2854325" cy="1174750"/>
+            <wp:effectExtent l="0" t="0" r="3175" b="6350"/>
+            <wp:wrapThrough wrapText="bothSides">
+              <wp:wrapPolygon edited="0">
+                <wp:start x="0" y="0"/>
+                <wp:lineTo x="0" y="21366"/>
+                <wp:lineTo x="21480" y="21366"/>
+                <wp:lineTo x="21480" y="0"/>
+                <wp:lineTo x="0" y="0"/>
+              </wp:wrapPolygon>
+            </wp:wrapThrough>
+            <wp:docPr id="179448747" name="Imagen 1" descr="Interfaz de usuario gráfica, Texto, Aplicación, Correo electrónico&#10;&#10;El contenido generado por IA puede ser incorrecto."/>
+            <wp:cNvGraphicFramePr>
+              <a:graphicFrameLocks xmlns:a="http://schemas.openxmlformats.org/drawingml/2006/main" noChangeAspect="1"/>
+            </wp:cNvGraphicFramePr>
+            <a:graphic xmlns:a="http://schemas.openxmlformats.org/drawingml/2006/main">
+              <a:graphicData uri="http://schemas.openxmlformats.org/drawingml/2006/picture">
+                <pic:pic xmlns:pic="http://schemas.openxmlformats.org/drawingml/2006/picture">
+                  <pic:nvPicPr>
+                    <pic:cNvPr id="179448747" name="Imagen 1" descr="Interfaz de usuario gráfica, Texto, Aplicación, Correo electrónico&#10;&#10;El contenido generado por IA puede ser incorrecto."/>
+                    <pic:cNvPicPr/>
+                  </pic:nvPicPr>
+                  <pic:blipFill>
+                    <a:blip r:embed="rId19">
+                      <a:extLst>
+                        <a:ext uri="{28A0092B-C50C-407E-A947-70E740481C1C}">
+                          <a14:useLocalDpi xmlns:a14="http://schemas.microsoft.com/office/drawing/2010/main" val="0"/>
+                        </a:ext>
+                      </a:extLst>
+                    </a:blip>
+                    <a:stretch>
+                      <a:fillRect/>
+                    </a:stretch>
+                  </pic:blipFill>
+                  <pic:spPr>
+                    <a:xfrm>
+                      <a:off x="0" y="0"/>
+                      <a:ext cx="2854325" cy="1174750"/>
+                    </a:xfrm>
+                    <a:prstGeom prst="rect">
+                      <a:avLst/>
+                    </a:prstGeom>
+                  </pic:spPr>
+                </pic:pic>
+              </a:graphicData>
+            </a:graphic>
+            <wp14:sizeRelH relativeFrom="page">
+              <wp14:pctWidth>0</wp14:pctWidth>
+            </wp14:sizeRelH>
+            <wp14:sizeRelV relativeFrom="page">
+              <wp14:pctHeight>0</wp14:pctHeight>
+            </wp14:sizeRelV>
+          </wp:anchor>
+        </w:drawing>
+      </w:r>
+      <w:r>
+        <w:rPr>
+          <w:b/>
+          <w:bCs/>
+          <w:lang w:val="es-CO"/>
+        </w:rPr>
+        <w:drawing>
+          <wp:anchor distT="0" distB="0" distL="114300" distR="114300" simplePos="0" relativeHeight="251674624" behindDoc="0" locked="0" layoutInCell="1" allowOverlap="1" wp14:anchorId="3D6B00AF" wp14:editId="0FB082D7">
+            <wp:simplePos x="0" y="0"/>
+            <wp:positionH relativeFrom="column">
+              <wp:posOffset>-363806</wp:posOffset>
+            </wp:positionH>
+            <wp:positionV relativeFrom="paragraph">
+              <wp:posOffset>1328274</wp:posOffset>
+            </wp:positionV>
+            <wp:extent cx="3094355" cy="1245870"/>
+            <wp:effectExtent l="0" t="0" r="0" b="0"/>
+            <wp:wrapThrough wrapText="bothSides">
+              <wp:wrapPolygon edited="0">
+                <wp:start x="0" y="0"/>
+                <wp:lineTo x="0" y="21138"/>
+                <wp:lineTo x="21409" y="21138"/>
+                <wp:lineTo x="21409" y="0"/>
+                <wp:lineTo x="0" y="0"/>
+              </wp:wrapPolygon>
+            </wp:wrapThrough>
+            <wp:docPr id="1675652548" name="Imagen 1" descr="Interfaz de usuario gráfica, Texto, Aplicación&#10;&#10;El contenido generado por IA puede ser incorrecto."/>
+            <wp:cNvGraphicFramePr>
+              <a:graphicFrameLocks xmlns:a="http://schemas.openxmlformats.org/drawingml/2006/main" noChangeAspect="1"/>
+            </wp:cNvGraphicFramePr>
+            <a:graphic xmlns:a="http://schemas.openxmlformats.org/drawingml/2006/main">
+              <a:graphicData uri="http://schemas.openxmlformats.org/drawingml/2006/picture">
+                <pic:pic xmlns:pic="http://schemas.openxmlformats.org/drawingml/2006/picture">
+                  <pic:nvPicPr>
+                    <pic:cNvPr id="1675652548" name="Imagen 1" descr="Interfaz de usuario gráfica, Texto, Aplicación&#10;&#10;El contenido generado por IA puede ser incorrecto."/>
+                    <pic:cNvPicPr/>
+                  </pic:nvPicPr>
+                  <pic:blipFill>
+                    <a:blip r:embed="rId20">
+                      <a:extLst>
+                        <a:ext uri="{28A0092B-C50C-407E-A947-70E740481C1C}">
+                          <a14:useLocalDpi xmlns:a14="http://schemas.microsoft.com/office/drawing/2010/main" val="0"/>
+                        </a:ext>
+                      </a:extLst>
+                    </a:blip>
+                    <a:stretch>
+                      <a:fillRect/>
+                    </a:stretch>
+                  </pic:blipFill>
+                  <pic:spPr>
+                    <a:xfrm>
+                      <a:off x="0" y="0"/>
+                      <a:ext cx="3094355" cy="1245870"/>
+                    </a:xfrm>
+                    <a:prstGeom prst="rect">
+                      <a:avLst/>
+                    </a:prstGeom>
+                  </pic:spPr>
+                </pic:pic>
+              </a:graphicData>
+            </a:graphic>
+            <wp14:sizeRelH relativeFrom="page">
+              <wp14:pctWidth>0</wp14:pctWidth>
+            </wp14:sizeRelH>
+            <wp14:sizeRelV relativeFrom="page">
+              <wp14:pctHeight>0</wp14:pctHeight>
+            </wp14:sizeRelV>
+          </wp:anchor>
+        </w:drawing>
+      </w:r>
+    </w:p>
+    <w:p>
+      <w:pPr>
+        <w:shd w:val="clear" w:color="auto" w:fill="FFFFFF"/>
+        <w:spacing w:after="160"/>
+        <w:jc w:val="center"/>
+        <w:rPr>
+          <w:b/>
+          <w:bCs/>
+          <w:lang w:val="es-CO"/>
+        </w:rPr>
+      </w:pPr>
+      <w:r>
+        <w:rPr>
+          <w:b/>
+          <w:bCs/>
+          <w:lang w:val="es-CO"/>
+        </w:rPr>
+        <w:drawing>
+          <wp:anchor distT="0" distB="0" distL="114300" distR="114300" simplePos="0" relativeHeight="251679744" behindDoc="0" locked="0" layoutInCell="1" allowOverlap="1" wp14:anchorId="7957268B" wp14:editId="41099ED2">
+            <wp:simplePos x="0" y="0"/>
+            <wp:positionH relativeFrom="column">
+              <wp:posOffset>2959833</wp:posOffset>
+            </wp:positionH>
+            <wp:positionV relativeFrom="paragraph">
+              <wp:posOffset>2667000</wp:posOffset>
+            </wp:positionV>
+            <wp:extent cx="2834005" cy="1142365"/>
+            <wp:effectExtent l="0" t="0" r="4445" b="635"/>
+            <wp:wrapThrough wrapText="bothSides">
+              <wp:wrapPolygon edited="0">
+                <wp:start x="0" y="0"/>
+                <wp:lineTo x="0" y="21252"/>
+                <wp:lineTo x="21489" y="21252"/>
+                <wp:lineTo x="21489" y="0"/>
+                <wp:lineTo x="0" y="0"/>
+              </wp:wrapPolygon>
+            </wp:wrapThrough>
+            <wp:docPr id="1159859023" name="Imagen 1" descr="Interfaz de usuario gráfica, Texto, Aplicación&#10;&#10;El contenido generado por IA puede ser incorrecto."/>
+            <wp:cNvGraphicFramePr>
+              <a:graphicFrameLocks xmlns:a="http://schemas.openxmlformats.org/drawingml/2006/main" noChangeAspect="1"/>
+            </wp:cNvGraphicFramePr>
+            <a:graphic xmlns:a="http://schemas.openxmlformats.org/drawingml/2006/main">
+              <a:graphicData uri="http://schemas.openxmlformats.org/drawingml/2006/picture">
+                <pic:pic xmlns:pic="http://schemas.openxmlformats.org/drawingml/2006/picture">
+                  <pic:nvPicPr>
+                    <pic:cNvPr id="1159859023" name="Imagen 1" descr="Interfaz de usuario gráfica, Texto, Aplicación&#10;&#10;El contenido generado por IA puede ser incorrecto."/>
+                    <pic:cNvPicPr/>
+                  </pic:nvPicPr>
+                  <pic:blipFill>
+                    <a:blip r:embed="rId21">
+                      <a:extLst>
+                        <a:ext uri="{28A0092B-C50C-407E-A947-70E740481C1C}">
+                          <a14:useLocalDpi xmlns:a14="http://schemas.microsoft.com/office/drawing/2010/main" val="0"/>
+                        </a:ext>
+                      </a:extLst>
+                    </a:blip>
+                    <a:stretch>
+                      <a:fillRect/>
+                    </a:stretch>
+                  </pic:blipFill>
+                  <pic:spPr>
+                    <a:xfrm>
+                      <a:off x="0" y="0"/>
+                      <a:ext cx="2834005" cy="1142365"/>
+                    </a:xfrm>
+                    <a:prstGeom prst="rect">
+                      <a:avLst/>
+                    </a:prstGeom>
+                  </pic:spPr>
+                </pic:pic>
+              </a:graphicData>
+            </a:graphic>
+            <wp14:sizeRelH relativeFrom="page">
+              <wp14:pctWidth>0</wp14:pctWidth>
+            </wp14:sizeRelH>
+            <wp14:sizeRelV relativeFrom="page">
+              <wp14:pctHeight>0</wp14:pctHeight>
+            </wp14:sizeRelV>
+          </wp:anchor>
+        </w:drawing>
+      </w:r>
+      <w:r>
+        <w:rPr>
+          <w:b/>
+          <w:bCs/>
+          <w:lang w:val="es-CO"/>
+        </w:rPr>
+        <w:drawing>
+          <wp:anchor distT="0" distB="0" distL="114300" distR="114300" simplePos="0" relativeHeight="251678720" behindDoc="0" locked="0" layoutInCell="1" allowOverlap="1" wp14:anchorId="222EF392" wp14:editId="0FCD2BAD">
+            <wp:simplePos x="0" y="0"/>
+            <wp:positionH relativeFrom="column">
+              <wp:posOffset>-258005</wp:posOffset>
+            </wp:positionH>
+            <wp:positionV relativeFrom="paragraph">
+              <wp:posOffset>2625774</wp:posOffset>
+            </wp:positionV>
+            <wp:extent cx="2895600" cy="1177925"/>
+            <wp:effectExtent l="0" t="0" r="0" b="3175"/>
+            <wp:wrapThrough wrapText="bothSides">
+              <wp:wrapPolygon edited="0">
+                <wp:start x="0" y="0"/>
+                <wp:lineTo x="0" y="21309"/>
+                <wp:lineTo x="21458" y="21309"/>
+                <wp:lineTo x="21458" y="0"/>
+                <wp:lineTo x="0" y="0"/>
+              </wp:wrapPolygon>
+            </wp:wrapThrough>
+            <wp:docPr id="2081634194" name="Imagen 1" descr="Interfaz de usuario gráfica, Texto, Aplicación, Correo electrónico&#10;&#10;El contenido generado por IA puede ser incorrecto."/>
+            <wp:cNvGraphicFramePr>
+              <a:graphicFrameLocks xmlns:a="http://schemas.openxmlformats.org/drawingml/2006/main" noChangeAspect="1"/>
+            </wp:cNvGraphicFramePr>
+            <a:graphic xmlns:a="http://schemas.openxmlformats.org/drawingml/2006/main">
+              <a:graphicData uri="http://schemas.openxmlformats.org/drawingml/2006/picture">
+                <pic:pic xmlns:pic="http://schemas.openxmlformats.org/drawingml/2006/picture">
+                  <pic:nvPicPr>
+                    <pic:cNvPr id="2081634194" name="Imagen 1" descr="Interfaz de usuario gráfica, Texto, Aplicación, Correo electrónico&#10;&#10;El contenido generado por IA puede ser incorrecto."/>
+                    <pic:cNvPicPr/>
+                  </pic:nvPicPr>
+                  <pic:blipFill>
+                    <a:blip r:embed="rId22">
+                      <a:extLst>
+                        <a:ext uri="{28A0092B-C50C-407E-A947-70E740481C1C}">
+                          <a14:useLocalDpi xmlns:a14="http://schemas.microsoft.com/office/drawing/2010/main" val="0"/>
+                        </a:ext>
+                      </a:extLst>
+                    </a:blip>
+                    <a:stretch>
+                      <a:fillRect/>
+                    </a:stretch>
+                  </pic:blipFill>
+                  <pic:spPr>
+                    <a:xfrm>
+                      <a:off x="0" y="0"/>
+                      <a:ext cx="2895600" cy="1177925"/>
+                    </a:xfrm>
+                    <a:prstGeom prst="rect">
+                      <a:avLst/>
+                    </a:prstGeom>
+                  </pic:spPr>
+                </pic:pic>
+              </a:graphicData>
+            </a:graphic>
+            <wp14:sizeRelH relativeFrom="page">
+              <wp14:pctWidth>0</wp14:pctWidth>
+            </wp14:sizeRelH>
+            <wp14:sizeRelV relativeFrom="page">
+              <wp14:pctHeight>0</wp14:pctHeight>
+            </wp14:sizeRelV>
+          </wp:anchor>
+        </w:drawing>
+      </w:r>
+      <w:r>
+        <w:rPr>
+          <w:b/>
+          <w:bCs/>
+          <w:lang w:val="es-CO"/>
+        </w:rPr>
+        <w:drawing>
+          <wp:anchor distT="0" distB="0" distL="114300" distR="114300" simplePos="0" relativeHeight="251677696" behindDoc="0" locked="0" layoutInCell="1" allowOverlap="1" wp14:anchorId="3CCC61DE" wp14:editId="5D4D241B">
+            <wp:simplePos x="0" y="0"/>
+            <wp:positionH relativeFrom="column">
+              <wp:posOffset>2948305</wp:posOffset>
+            </wp:positionH>
+            <wp:positionV relativeFrom="paragraph">
+              <wp:posOffset>1347470</wp:posOffset>
+            </wp:positionV>
+            <wp:extent cx="3041650" cy="1219200"/>
+            <wp:effectExtent l="0" t="0" r="6350" b="0"/>
+            <wp:wrapThrough wrapText="bothSides">
+              <wp:wrapPolygon edited="0">
+                <wp:start x="0" y="0"/>
+                <wp:lineTo x="0" y="21263"/>
+                <wp:lineTo x="21510" y="21263"/>
+                <wp:lineTo x="21510" y="0"/>
+                <wp:lineTo x="0" y="0"/>
+              </wp:wrapPolygon>
+            </wp:wrapThrough>
+            <wp:docPr id="970931701" name="Imagen 1" descr="Interfaz de usuario gráfica, Texto, Aplicación&#10;&#10;El contenido generado por IA puede ser incorrecto."/>
+            <wp:cNvGraphicFramePr>
+              <a:graphicFrameLocks xmlns:a="http://schemas.openxmlformats.org/drawingml/2006/main" noChangeAspect="1"/>
+            </wp:cNvGraphicFramePr>
+            <a:graphic xmlns:a="http://schemas.openxmlformats.org/drawingml/2006/main">
+              <a:graphicData uri="http://schemas.openxmlformats.org/drawingml/2006/picture">
+                <pic:pic xmlns:pic="http://schemas.openxmlformats.org/drawingml/2006/picture">
+                  <pic:nvPicPr>
+                    <pic:cNvPr id="970931701" name="Imagen 1" descr="Interfaz de usuario gráfica, Texto, Aplicación&#10;&#10;El contenido generado por IA puede ser incorrecto."/>
+                    <pic:cNvPicPr/>
+                  </pic:nvPicPr>
+                  <pic:blipFill>
+                    <a:blip r:embed="rId23">
+                      <a:extLst>
+                        <a:ext uri="{28A0092B-C50C-407E-A947-70E740481C1C}">
+                          <a14:useLocalDpi xmlns:a14="http://schemas.microsoft.com/office/drawing/2010/main" val="0"/>
+                        </a:ext>
+                      </a:extLst>
+                    </a:blip>
+                    <a:stretch>
+                      <a:fillRect/>
+                    </a:stretch>
+                  </pic:blipFill>
+                  <pic:spPr>
+                    <a:xfrm>
+                      <a:off x="0" y="0"/>
+                      <a:ext cx="3041650" cy="1219200"/>
+                    </a:xfrm>
+                    <a:prstGeom prst="rect">
+                      <a:avLst/>
+                    </a:prstGeom>
+                  </pic:spPr>
+                </pic:pic>
+              </a:graphicData>
+            </a:graphic>
+            <wp14:sizeRelH relativeFrom="page">
+              <wp14:pctWidth>0</wp14:pctWidth>
+            </wp14:sizeRelH>
+            <wp14:sizeRelV relativeFrom="page">
+              <wp14:pctHeight>0</wp14:pctHeight>
+            </wp14:sizeRelV>
+          </wp:anchor>
+        </w:drawing>
+      </w:r>
+      <w:r>
+        <w:rPr>
+          <w:b/>
+          <w:bCs/>
+          <w:lang w:val="es-CO"/>
+        </w:rPr>
+        <w:drawing>
+          <wp:anchor distT="0" distB="0" distL="114300" distR="114300" simplePos="0" relativeHeight="251676672" behindDoc="0" locked="0" layoutInCell="1" allowOverlap="1" wp14:anchorId="2F573ADE" wp14:editId="5C37413F">
+            <wp:simplePos x="0" y="0"/>
+            <wp:positionH relativeFrom="column">
+              <wp:posOffset>-317109</wp:posOffset>
+            </wp:positionH>
+            <wp:positionV relativeFrom="paragraph">
+              <wp:posOffset>1359339</wp:posOffset>
+            </wp:positionV>
+            <wp:extent cx="2965450" cy="1189355"/>
+            <wp:effectExtent l="0" t="0" r="6350" b="0"/>
+            <wp:wrapThrough wrapText="bothSides">
+              <wp:wrapPolygon edited="0">
+                <wp:start x="0" y="0"/>
+                <wp:lineTo x="0" y="21104"/>
+                <wp:lineTo x="21507" y="21104"/>
+                <wp:lineTo x="21507" y="0"/>
+                <wp:lineTo x="0" y="0"/>
+              </wp:wrapPolygon>
+            </wp:wrapThrough>
+            <wp:docPr id="1507797642" name="Imagen 1" descr="Interfaz de usuario gráfica, Texto, Aplicación&#10;&#10;El contenido generado por IA puede ser incorrecto."/>
+            <wp:cNvGraphicFramePr>
+              <a:graphicFrameLocks xmlns:a="http://schemas.openxmlformats.org/drawingml/2006/main" noChangeAspect="1"/>
+            </wp:cNvGraphicFramePr>
+            <a:graphic xmlns:a="http://schemas.openxmlformats.org/drawingml/2006/main">
+              <a:graphicData uri="http://schemas.openxmlformats.org/drawingml/2006/picture">
+                <pic:pic xmlns:pic="http://schemas.openxmlformats.org/drawingml/2006/picture">
+                  <pic:nvPicPr>
+                    <pic:cNvPr id="1507797642" name="Imagen 1" descr="Interfaz de usuario gráfica, Texto, Aplicación&#10;&#10;El contenido generado por IA puede ser incorrecto."/>
+                    <pic:cNvPicPr/>
+                  </pic:nvPicPr>
+                  <pic:blipFill>
+                    <a:blip r:embed="rId24">
+                      <a:extLst>
+                        <a:ext uri="{28A0092B-C50C-407E-A947-70E740481C1C}">
+                          <a14:useLocalDpi xmlns:a14="http://schemas.microsoft.com/office/drawing/2010/main" val="0"/>
+                        </a:ext>
+                      </a:extLst>
+                    </a:blip>
+                    <a:stretch>
+                      <a:fillRect/>
+                    </a:stretch>
+                  </pic:blipFill>
+                  <pic:spPr>
+                    <a:xfrm>
+                      <a:off x="0" y="0"/>
+                      <a:ext cx="2965450" cy="1189355"/>
+                    </a:xfrm>
+                    <a:prstGeom prst="rect">
+                      <a:avLst/>
+                    </a:prstGeom>
+                  </pic:spPr>
+                </pic:pic>
+              </a:graphicData>
+            </a:graphic>
+            <wp14:sizeRelH relativeFrom="page">
+              <wp14:pctWidth>0</wp14:pctWidth>
+            </wp14:sizeRelH>
+            <wp14:sizeRelV relativeFrom="page">
+              <wp14:pctHeight>0</wp14:pctHeight>
+            </wp14:sizeRelV>
+          </wp:anchor>
+        </w:drawing>
+      </w:r>
+    </w:p>
+    <w:p>
+      <w:pPr>
+        <w:shd w:val="clear" w:color="auto" w:fill="FFFFFF"/>
+        <w:spacing w:after="160"/>
+        <w:jc w:val="center"/>
+        <w:rPr>
+          <w:b/>
+          <w:bCs/>
+          <w:lang w:val="es-CO"/>
+        </w:rPr>
+      </w:pPr>
+      <w:r>
+        <w:rPr>
+          <w:b/>
+          <w:bCs/>
+          <w:lang w:val="es-CO"/>
+        </w:rPr>
+        <w:lastRenderedPageBreak/>
+        <w:drawing>
+          <wp:anchor distT="0" distB="0" distL="114300" distR="114300" simplePos="0" relativeHeight="251681792" behindDoc="0" locked="0" layoutInCell="1" allowOverlap="1" wp14:anchorId="4194F390" wp14:editId="635D1031">
+            <wp:simplePos x="0" y="0"/>
+            <wp:positionH relativeFrom="column">
+              <wp:posOffset>3044287</wp:posOffset>
+            </wp:positionH>
+            <wp:positionV relativeFrom="paragraph">
+              <wp:posOffset>228404</wp:posOffset>
+            </wp:positionV>
+            <wp:extent cx="3091180" cy="1242060"/>
+            <wp:effectExtent l="0" t="0" r="0" b="0"/>
+            <wp:wrapThrough wrapText="bothSides">
+              <wp:wrapPolygon edited="0">
+                <wp:start x="0" y="0"/>
+                <wp:lineTo x="0" y="21202"/>
+                <wp:lineTo x="21431" y="21202"/>
+                <wp:lineTo x="21431" y="0"/>
+                <wp:lineTo x="0" y="0"/>
+              </wp:wrapPolygon>
+            </wp:wrapThrough>
+            <wp:docPr id="1728609123" name="Imagen 1" descr="Interfaz de usuario gráfica, Texto&#10;&#10;El contenido generado por IA puede ser incorrecto."/>
+            <wp:cNvGraphicFramePr>
+              <a:graphicFrameLocks xmlns:a="http://schemas.openxmlformats.org/drawingml/2006/main" noChangeAspect="1"/>
+            </wp:cNvGraphicFramePr>
+            <a:graphic xmlns:a="http://schemas.openxmlformats.org/drawingml/2006/main">
+              <a:graphicData uri="http://schemas.openxmlformats.org/drawingml/2006/picture">
+                <pic:pic xmlns:pic="http://schemas.openxmlformats.org/drawingml/2006/picture">
+                  <pic:nvPicPr>
+                    <pic:cNvPr id="1728609123" name="Imagen 1" descr="Interfaz de usuario gráfica, Texto&#10;&#10;El contenido generado por IA puede ser incorrecto."/>
+                    <pic:cNvPicPr/>
+                  </pic:nvPicPr>
+                  <pic:blipFill>
+                    <a:blip r:embed="rId25">
+                      <a:extLst>
+                        <a:ext uri="{28A0092B-C50C-407E-A947-70E740481C1C}">
+                          <a14:useLocalDpi xmlns:a14="http://schemas.microsoft.com/office/drawing/2010/main" val="0"/>
+                        </a:ext>
+                      </a:extLst>
+                    </a:blip>
+                    <a:stretch>
+                      <a:fillRect/>
+                    </a:stretch>
+                  </pic:blipFill>
+                  <pic:spPr>
+                    <a:xfrm>
+                      <a:off x="0" y="0"/>
+                      <a:ext cx="3091180" cy="1242060"/>
+                    </a:xfrm>
+                    <a:prstGeom prst="rect">
+                      <a:avLst/>
+                    </a:prstGeom>
+                  </pic:spPr>
+                </pic:pic>
+              </a:graphicData>
+            </a:graphic>
+            <wp14:sizeRelH relativeFrom="page">
+              <wp14:pctWidth>0</wp14:pctWidth>
+            </wp14:sizeRelH>
+            <wp14:sizeRelV relativeFrom="page">
+              <wp14:pctHeight>0</wp14:pctHeight>
+            </wp14:sizeRelV>
+          </wp:anchor>
+        </w:drawing>
+      </w:r>
+      <w:r>
+        <w:rPr>
+          <w:b/>
+          <w:bCs/>
+          <w:lang w:val="es-CO"/>
+        </w:rPr>
+        <w:drawing>
+          <wp:anchor distT="0" distB="0" distL="114300" distR="114300" simplePos="0" relativeHeight="251680768" behindDoc="0" locked="0" layoutInCell="1" allowOverlap="1" wp14:anchorId="31A0BFEC" wp14:editId="377740A8">
+            <wp:simplePos x="0" y="0"/>
+            <wp:positionH relativeFrom="column">
+              <wp:posOffset>-258249</wp:posOffset>
+            </wp:positionH>
+            <wp:positionV relativeFrom="paragraph">
+              <wp:posOffset>239933</wp:posOffset>
+            </wp:positionV>
+            <wp:extent cx="3084830" cy="1254125"/>
+            <wp:effectExtent l="0" t="0" r="1270" b="3175"/>
+            <wp:wrapThrough wrapText="bothSides">
+              <wp:wrapPolygon edited="0">
+                <wp:start x="0" y="0"/>
+                <wp:lineTo x="0" y="21327"/>
+                <wp:lineTo x="21476" y="21327"/>
+                <wp:lineTo x="21476" y="0"/>
+                <wp:lineTo x="0" y="0"/>
+              </wp:wrapPolygon>
+            </wp:wrapThrough>
+            <wp:docPr id="1537047070" name="Imagen 1" descr="Interfaz de usuario gráfica, Texto, Aplicación, Correo electrónico&#10;&#10;El contenido generado por IA puede ser incorrecto."/>
+            <wp:cNvGraphicFramePr>
+              <a:graphicFrameLocks xmlns:a="http://schemas.openxmlformats.org/drawingml/2006/main" noChangeAspect="1"/>
+            </wp:cNvGraphicFramePr>
+            <a:graphic xmlns:a="http://schemas.openxmlformats.org/drawingml/2006/main">
+              <a:graphicData uri="http://schemas.openxmlformats.org/drawingml/2006/picture">
+                <pic:pic xmlns:pic="http://schemas.openxmlformats.org/drawingml/2006/picture">
+                  <pic:nvPicPr>
+                    <pic:cNvPr id="1537047070" name="Imagen 1" descr="Interfaz de usuario gráfica, Texto, Aplicación, Correo electrónico&#10;&#10;El contenido generado por IA puede ser incorrecto."/>
+                    <pic:cNvPicPr/>
+                  </pic:nvPicPr>
+                  <pic:blipFill>
+                    <a:blip r:embed="rId26">
+                      <a:extLst>
+                        <a:ext uri="{28A0092B-C50C-407E-A947-70E740481C1C}">
+                          <a14:useLocalDpi xmlns:a14="http://schemas.microsoft.com/office/drawing/2010/main" val="0"/>
+                        </a:ext>
+                      </a:extLst>
+                    </a:blip>
+                    <a:stretch>
+                      <a:fillRect/>
+                    </a:stretch>
+                  </pic:blipFill>
+                  <pic:spPr>
+                    <a:xfrm>
+                      <a:off x="0" y="0"/>
+                      <a:ext cx="3084830" cy="1254125"/>
+                    </a:xfrm>
+                    <a:prstGeom prst="rect">
+                      <a:avLst/>
+                    </a:prstGeom>
+                  </pic:spPr>
+                </pic:pic>
+              </a:graphicData>
+            </a:graphic>
+            <wp14:sizeRelH relativeFrom="page">
+              <wp14:pctWidth>0</wp14:pctWidth>
+            </wp14:sizeRelH>
+            <wp14:sizeRelV relativeFrom="page">
+              <wp14:pctHeight>0</wp14:pctHeight>
+            </wp14:sizeRelV>
+          </wp:anchor>
+        </w:drawing>
+      </w:r>
+    </w:p>
+    <w:p>
+      <w:pPr>
+        <w:shd w:val="clear" w:color="auto" w:fill="FFFFFF"/>
+        <w:spacing w:after="160"/>
+        <w:jc w:val="center"/>
+        <w:rPr>
+          <w:b/>
+          <w:bCs/>
+          <w:lang w:val="es-CO"/>
+        </w:rPr>
+      </w:pPr>
+      <w:r>
+        <w:rPr>
+          <w:b/>
+          <w:bCs/>
+          <w:lang w:val="es-CO"/>
+        </w:rPr>
+        <w:drawing>
+          <wp:anchor distT="0" distB="0" distL="114300" distR="114300" simplePos="0" relativeHeight="251685888" behindDoc="0" locked="0" layoutInCell="1" allowOverlap="1" wp14:anchorId="55D6F692" wp14:editId="42B81F68">
+            <wp:simplePos x="0" y="0"/>
+            <wp:positionH relativeFrom="page">
+              <wp:posOffset>3953607</wp:posOffset>
+            </wp:positionH>
+            <wp:positionV relativeFrom="paragraph">
+              <wp:posOffset>2907372</wp:posOffset>
+            </wp:positionV>
+            <wp:extent cx="2931160" cy="1177925"/>
+            <wp:effectExtent l="0" t="0" r="2540" b="3175"/>
+            <wp:wrapThrough wrapText="bothSides">
+              <wp:wrapPolygon edited="0">
+                <wp:start x="0" y="0"/>
+                <wp:lineTo x="0" y="21309"/>
+                <wp:lineTo x="21478" y="21309"/>
+                <wp:lineTo x="21478" y="0"/>
+                <wp:lineTo x="0" y="0"/>
+              </wp:wrapPolygon>
+            </wp:wrapThrough>
+            <wp:docPr id="1327791979" name="Imagen 1" descr="Interfaz de usuario gráfica, Texto, Aplicación&#10;&#10;El contenido generado por IA puede ser incorrecto."/>
+            <wp:cNvGraphicFramePr>
+              <a:graphicFrameLocks xmlns:a="http://schemas.openxmlformats.org/drawingml/2006/main" noChangeAspect="1"/>
+            </wp:cNvGraphicFramePr>
+            <a:graphic xmlns:a="http://schemas.openxmlformats.org/drawingml/2006/main">
+              <a:graphicData uri="http://schemas.openxmlformats.org/drawingml/2006/picture">
+                <pic:pic xmlns:pic="http://schemas.openxmlformats.org/drawingml/2006/picture">
+                  <pic:nvPicPr>
+                    <pic:cNvPr id="1327791979" name="Imagen 1" descr="Interfaz de usuario gráfica, Texto, Aplicación&#10;&#10;El contenido generado por IA puede ser incorrecto."/>
+                    <pic:cNvPicPr/>
+                  </pic:nvPicPr>
+                  <pic:blipFill>
+                    <a:blip r:embed="rId27">
+                      <a:extLst>
+                        <a:ext uri="{28A0092B-C50C-407E-A947-70E740481C1C}">
+                          <a14:useLocalDpi xmlns:a14="http://schemas.microsoft.com/office/drawing/2010/main" val="0"/>
+                        </a:ext>
+                      </a:extLst>
+                    </a:blip>
+                    <a:stretch>
+                      <a:fillRect/>
+                    </a:stretch>
+                  </pic:blipFill>
+                  <pic:spPr>
+                    <a:xfrm>
+                      <a:off x="0" y="0"/>
+                      <a:ext cx="2931160" cy="1177925"/>
+                    </a:xfrm>
+                    <a:prstGeom prst="rect">
+                      <a:avLst/>
+                    </a:prstGeom>
+                  </pic:spPr>
+                </pic:pic>
+              </a:graphicData>
+            </a:graphic>
+            <wp14:sizeRelH relativeFrom="page">
+              <wp14:pctWidth>0</wp14:pctWidth>
+            </wp14:sizeRelH>
+            <wp14:sizeRelV relativeFrom="page">
+              <wp14:pctHeight>0</wp14:pctHeight>
+            </wp14:sizeRelV>
+          </wp:anchor>
+        </w:drawing>
+      </w:r>
+      <w:r>
+        <w:rPr>
+          <w:b/>
+          <w:bCs/>
+          <w:lang w:val="es-CO"/>
+        </w:rPr>
+        <w:drawing>
+          <wp:anchor distT="0" distB="0" distL="114300" distR="114300" simplePos="0" relativeHeight="251684864" behindDoc="0" locked="0" layoutInCell="1" allowOverlap="1" wp14:anchorId="0D982D99" wp14:editId="65BAA9F3">
+            <wp:simplePos x="0" y="0"/>
+            <wp:positionH relativeFrom="column">
+              <wp:posOffset>-305386</wp:posOffset>
+            </wp:positionH>
+            <wp:positionV relativeFrom="paragraph">
+              <wp:posOffset>2866829</wp:posOffset>
+            </wp:positionV>
+            <wp:extent cx="2983230" cy="1218565"/>
+            <wp:effectExtent l="0" t="0" r="7620" b="635"/>
+            <wp:wrapThrough wrapText="bothSides">
+              <wp:wrapPolygon edited="0">
+                <wp:start x="0" y="0"/>
+                <wp:lineTo x="0" y="21274"/>
+                <wp:lineTo x="21517" y="21274"/>
+                <wp:lineTo x="21517" y="0"/>
+                <wp:lineTo x="0" y="0"/>
+              </wp:wrapPolygon>
+            </wp:wrapThrough>
+            <wp:docPr id="1786481469" name="Imagen 1" descr="Interfaz de usuario gráfica, Texto, Aplicación&#10;&#10;El contenido generado por IA puede ser incorrecto."/>
+            <wp:cNvGraphicFramePr>
+              <a:graphicFrameLocks xmlns:a="http://schemas.openxmlformats.org/drawingml/2006/main" noChangeAspect="1"/>
+            </wp:cNvGraphicFramePr>
+            <a:graphic xmlns:a="http://schemas.openxmlformats.org/drawingml/2006/main">
+              <a:graphicData uri="http://schemas.openxmlformats.org/drawingml/2006/picture">
+                <pic:pic xmlns:pic="http://schemas.openxmlformats.org/drawingml/2006/picture">
+                  <pic:nvPicPr>
+                    <pic:cNvPr id="1786481469" name="Imagen 1" descr="Interfaz de usuario gráfica, Texto, Aplicación&#10;&#10;El contenido generado por IA puede ser incorrecto."/>
+                    <pic:cNvPicPr/>
+                  </pic:nvPicPr>
+                  <pic:blipFill>
+                    <a:blip r:embed="rId28">
+                      <a:extLst>
+                        <a:ext uri="{28A0092B-C50C-407E-A947-70E740481C1C}">
+                          <a14:useLocalDpi xmlns:a14="http://schemas.microsoft.com/office/drawing/2010/main" val="0"/>
+                        </a:ext>
+                      </a:extLst>
+                    </a:blip>
+                    <a:stretch>
+                      <a:fillRect/>
+                    </a:stretch>
+                  </pic:blipFill>
+                  <pic:spPr>
+                    <a:xfrm>
+                      <a:off x="0" y="0"/>
+                      <a:ext cx="2983230" cy="1218565"/>
+                    </a:xfrm>
+                    <a:prstGeom prst="rect">
+                      <a:avLst/>
+                    </a:prstGeom>
+                  </pic:spPr>
+                </pic:pic>
+              </a:graphicData>
+            </a:graphic>
+            <wp14:sizeRelH relativeFrom="page">
+              <wp14:pctWidth>0</wp14:pctWidth>
+            </wp14:sizeRelH>
+            <wp14:sizeRelV relativeFrom="page">
+              <wp14:pctHeight>0</wp14:pctHeight>
+            </wp14:sizeRelV>
+          </wp:anchor>
+        </w:drawing>
+      </w:r>
+      <w:r>
+        <w:rPr>
+          <w:b/>
+          <w:bCs/>
+          <w:lang w:val="es-CO"/>
+        </w:rPr>
+        <w:drawing>
+          <wp:anchor distT="0" distB="0" distL="114300" distR="114300" simplePos="0" relativeHeight="251683840" behindDoc="0" locked="0" layoutInCell="1" allowOverlap="1" wp14:anchorId="0D887F48" wp14:editId="15962D05">
+            <wp:simplePos x="0" y="0"/>
+            <wp:positionH relativeFrom="page">
+              <wp:posOffset>3954486</wp:posOffset>
+            </wp:positionH>
+            <wp:positionV relativeFrom="paragraph">
+              <wp:posOffset>1430167</wp:posOffset>
+            </wp:positionV>
+            <wp:extent cx="3066415" cy="1240790"/>
+            <wp:effectExtent l="0" t="0" r="635" b="0"/>
+            <wp:wrapThrough wrapText="bothSides">
+              <wp:wrapPolygon edited="0">
+                <wp:start x="0" y="0"/>
+                <wp:lineTo x="0" y="21224"/>
+                <wp:lineTo x="21470" y="21224"/>
+                <wp:lineTo x="21470" y="0"/>
+                <wp:lineTo x="0" y="0"/>
+              </wp:wrapPolygon>
+            </wp:wrapThrough>
+            <wp:docPr id="1609976564" name="Imagen 1" descr="Interfaz de usuario gráfica, Texto, Aplicación&#10;&#10;El contenido generado por IA puede ser incorrecto."/>
+            <wp:cNvGraphicFramePr>
+              <a:graphicFrameLocks xmlns:a="http://schemas.openxmlformats.org/drawingml/2006/main" noChangeAspect="1"/>
+            </wp:cNvGraphicFramePr>
+            <a:graphic xmlns:a="http://schemas.openxmlformats.org/drawingml/2006/main">
+              <a:graphicData uri="http://schemas.openxmlformats.org/drawingml/2006/picture">
+                <pic:pic xmlns:pic="http://schemas.openxmlformats.org/drawingml/2006/picture">
+                  <pic:nvPicPr>
+                    <pic:cNvPr id="1609976564" name="Imagen 1" descr="Interfaz de usuario gráfica, Texto, Aplicación&#10;&#10;El contenido generado por IA puede ser incorrecto."/>
+                    <pic:cNvPicPr/>
+                  </pic:nvPicPr>
+                  <pic:blipFill>
+                    <a:blip r:embed="rId29">
+                      <a:extLst>
+                        <a:ext uri="{28A0092B-C50C-407E-A947-70E740481C1C}">
+                          <a14:useLocalDpi xmlns:a14="http://schemas.microsoft.com/office/drawing/2010/main" val="0"/>
+                        </a:ext>
+                      </a:extLst>
+                    </a:blip>
+                    <a:stretch>
+                      <a:fillRect/>
+                    </a:stretch>
+                  </pic:blipFill>
+                  <pic:spPr>
+                    <a:xfrm>
+                      <a:off x="0" y="0"/>
+                      <a:ext cx="3066415" cy="1240790"/>
+                    </a:xfrm>
+                    <a:prstGeom prst="rect">
+                      <a:avLst/>
+                    </a:prstGeom>
+                  </pic:spPr>
+                </pic:pic>
+              </a:graphicData>
+            </a:graphic>
+            <wp14:sizeRelH relativeFrom="page">
+              <wp14:pctWidth>0</wp14:pctWidth>
+            </wp14:sizeRelH>
+            <wp14:sizeRelV relativeFrom="page">
+              <wp14:pctHeight>0</wp14:pctHeight>
+            </wp14:sizeRelV>
+          </wp:anchor>
+        </w:drawing>
+      </w:r>
+      <w:r>
+        <w:rPr>
+          <w:b/>
+          <w:bCs/>
+          <w:lang w:val="es-CO"/>
+        </w:rPr>
+        <w:drawing>
+          <wp:anchor distT="0" distB="0" distL="114300" distR="114300" simplePos="0" relativeHeight="251682816" behindDoc="0" locked="0" layoutInCell="1" allowOverlap="1" wp14:anchorId="5760690B" wp14:editId="496445AA">
+            <wp:simplePos x="0" y="0"/>
+            <wp:positionH relativeFrom="column">
+              <wp:posOffset>-340360</wp:posOffset>
+            </wp:positionH>
+            <wp:positionV relativeFrom="paragraph">
+              <wp:posOffset>1412875</wp:posOffset>
+            </wp:positionV>
+            <wp:extent cx="3065145" cy="1236345"/>
+            <wp:effectExtent l="0" t="0" r="1905" b="1905"/>
+            <wp:wrapThrough wrapText="bothSides">
+              <wp:wrapPolygon edited="0">
+                <wp:start x="0" y="0"/>
+                <wp:lineTo x="0" y="21300"/>
+                <wp:lineTo x="21479" y="21300"/>
+                <wp:lineTo x="21479" y="0"/>
+                <wp:lineTo x="0" y="0"/>
+              </wp:wrapPolygon>
+            </wp:wrapThrough>
+            <wp:docPr id="564776040" name="Imagen 1" descr="Interfaz de usuario gráfica, Texto, Aplicación&#10;&#10;El contenido generado por IA puede ser incorrecto."/>
+            <wp:cNvGraphicFramePr>
+              <a:graphicFrameLocks xmlns:a="http://schemas.openxmlformats.org/drawingml/2006/main" noChangeAspect="1"/>
+            </wp:cNvGraphicFramePr>
+            <a:graphic xmlns:a="http://schemas.openxmlformats.org/drawingml/2006/main">
+              <a:graphicData uri="http://schemas.openxmlformats.org/drawingml/2006/picture">
+                <pic:pic xmlns:pic="http://schemas.openxmlformats.org/drawingml/2006/picture">
+                  <pic:nvPicPr>
+                    <pic:cNvPr id="564776040" name="Imagen 1" descr="Interfaz de usuario gráfica, Texto, Aplicación&#10;&#10;El contenido generado por IA puede ser incorrecto."/>
+                    <pic:cNvPicPr/>
+                  </pic:nvPicPr>
+                  <pic:blipFill>
+                    <a:blip r:embed="rId30">
+                      <a:extLst>
+                        <a:ext uri="{28A0092B-C50C-407E-A947-70E740481C1C}">
+                          <a14:useLocalDpi xmlns:a14="http://schemas.microsoft.com/office/drawing/2010/main" val="0"/>
+                        </a:ext>
+                      </a:extLst>
+                    </a:blip>
+                    <a:stretch>
+                      <a:fillRect/>
+                    </a:stretch>
+                  </pic:blipFill>
+                  <pic:spPr>
+                    <a:xfrm>
+                      <a:off x="0" y="0"/>
+                      <a:ext cx="3065145" cy="1236345"/>
+                    </a:xfrm>
+                    <a:prstGeom prst="rect">
+                      <a:avLst/>
+                    </a:prstGeom>
+                  </pic:spPr>
+                </pic:pic>
+              </a:graphicData>
+            </a:graphic>
+            <wp14:sizeRelH relativeFrom="page">
+              <wp14:pctWidth>0</wp14:pctWidth>
+            </wp14:sizeRelH>
+            <wp14:sizeRelV relativeFrom="page">
+              <wp14:pctHeight>0</wp14:pctHeight>
+            </wp14:sizeRelV>
+          </wp:anchor>
+        </w:drawing>
+      </w:r>
+    </w:p>
+    <w:p>
+      <w:pPr>
+        <w:shd w:val="clear" w:color="auto" w:fill="FFFFFF"/>
+        <w:spacing w:after="160"/>
+        <w:jc w:val="center"/>
+        <w:rPr>
+          <w:b/>
+          <w:bCs/>
+          <w:lang w:val="es-CO"/>
+        </w:rPr>
+      </w:pPr>
+      <w:r>
+        <w:rPr>
+          <w:b/>
+          <w:bCs/>
+          <w:lang w:val="es-CO"/>
+        </w:rPr>
+        <w:drawing>
+          <wp:anchor distT="0" distB="0" distL="114300" distR="114300" simplePos="0" relativeHeight="251687936" behindDoc="0" locked="0" layoutInCell="1" allowOverlap="1" wp14:anchorId="7825E142" wp14:editId="3BE223E9">
+            <wp:simplePos x="0" y="0"/>
+            <wp:positionH relativeFrom="column">
+              <wp:posOffset>3037303</wp:posOffset>
+            </wp:positionH>
+            <wp:positionV relativeFrom="paragraph">
+              <wp:posOffset>1402812</wp:posOffset>
+            </wp:positionV>
+            <wp:extent cx="2907665" cy="1172210"/>
+            <wp:effectExtent l="0" t="0" r="6985" b="8890"/>
+            <wp:wrapThrough wrapText="bothSides">
+              <wp:wrapPolygon edited="0">
+                <wp:start x="0" y="0"/>
+                <wp:lineTo x="0" y="21413"/>
+                <wp:lineTo x="21510" y="21413"/>
+                <wp:lineTo x="21510" y="0"/>
+                <wp:lineTo x="0" y="0"/>
+              </wp:wrapPolygon>
+            </wp:wrapThrough>
+            <wp:docPr id="89160793" name="Imagen 1" descr="Interfaz de usuario gráfica, Texto, Aplicación&#10;&#10;El contenido generado por IA puede ser incorrecto."/>
+            <wp:cNvGraphicFramePr>
+              <a:graphicFrameLocks xmlns:a="http://schemas.openxmlformats.org/drawingml/2006/main" noChangeAspect="1"/>
+            </wp:cNvGraphicFramePr>
+            <a:graphic xmlns:a="http://schemas.openxmlformats.org/drawingml/2006/main">
+              <a:graphicData uri="http://schemas.openxmlformats.org/drawingml/2006/picture">
+                <pic:pic xmlns:pic="http://schemas.openxmlformats.org/drawingml/2006/picture">
+                  <pic:nvPicPr>
+                    <pic:cNvPr id="89160793" name="Imagen 1" descr="Interfaz de usuario gráfica, Texto, Aplicación&#10;&#10;El contenido generado por IA puede ser incorrecto."/>
+                    <pic:cNvPicPr/>
+                  </pic:nvPicPr>
+                  <pic:blipFill>
+                    <a:blip r:embed="rId31">
+                      <a:extLst>
+                        <a:ext uri="{28A0092B-C50C-407E-A947-70E740481C1C}">
+                          <a14:useLocalDpi xmlns:a14="http://schemas.microsoft.com/office/drawing/2010/main" val="0"/>
+                        </a:ext>
+                      </a:extLst>
+                    </a:blip>
+                    <a:stretch>
+                      <a:fillRect/>
+                    </a:stretch>
+                  </pic:blipFill>
+                  <pic:spPr>
+                    <a:xfrm>
+                      <a:off x="0" y="0"/>
+                      <a:ext cx="2907665" cy="1172210"/>
+                    </a:xfrm>
+                    <a:prstGeom prst="rect">
+                      <a:avLst/>
+                    </a:prstGeom>
+                  </pic:spPr>
+                </pic:pic>
+              </a:graphicData>
+            </a:graphic>
+            <wp14:sizeRelH relativeFrom="page">
+              <wp14:pctWidth>0</wp14:pctWidth>
+            </wp14:sizeRelH>
+            <wp14:sizeRelV relativeFrom="page">
+              <wp14:pctHeight>0</wp14:pctHeight>
+            </wp14:sizeRelV>
+          </wp:anchor>
+        </w:drawing>
+      </w:r>
+      <w:r>
+        <w:rPr>
+          <w:b/>
+          <w:bCs/>
+          <w:lang w:val="es-CO"/>
+        </w:rPr>
+        <w:drawing>
+          <wp:anchor distT="0" distB="0" distL="114300" distR="114300" simplePos="0" relativeHeight="251686912" behindDoc="0" locked="0" layoutInCell="1" allowOverlap="1" wp14:anchorId="56F88985" wp14:editId="45C3B7AF">
+            <wp:simplePos x="0" y="0"/>
+            <wp:positionH relativeFrom="column">
+              <wp:posOffset>-246380</wp:posOffset>
+            </wp:positionH>
+            <wp:positionV relativeFrom="paragraph">
+              <wp:posOffset>1403350</wp:posOffset>
+            </wp:positionV>
+            <wp:extent cx="2940685" cy="1195705"/>
+            <wp:effectExtent l="0" t="0" r="0" b="4445"/>
+            <wp:wrapThrough wrapText="bothSides">
+              <wp:wrapPolygon edited="0">
+                <wp:start x="0" y="0"/>
+                <wp:lineTo x="0" y="21336"/>
+                <wp:lineTo x="21409" y="21336"/>
+                <wp:lineTo x="21409" y="0"/>
+                <wp:lineTo x="0" y="0"/>
+              </wp:wrapPolygon>
+            </wp:wrapThrough>
+            <wp:docPr id="1448217743" name="Imagen 1" descr="Interfaz de usuario gráfica, Texto, Aplicación, Correo electrónico&#10;&#10;El contenido generado por IA puede ser incorrecto."/>
+            <wp:cNvGraphicFramePr>
+              <a:graphicFrameLocks xmlns:a="http://schemas.openxmlformats.org/drawingml/2006/main" noChangeAspect="1"/>
+            </wp:cNvGraphicFramePr>
+            <a:graphic xmlns:a="http://schemas.openxmlformats.org/drawingml/2006/main">
+              <a:graphicData uri="http://schemas.openxmlformats.org/drawingml/2006/picture">
+                <pic:pic xmlns:pic="http://schemas.openxmlformats.org/drawingml/2006/picture">
+                  <pic:nvPicPr>
+                    <pic:cNvPr id="1448217743" name="Imagen 1" descr="Interfaz de usuario gráfica, Texto, Aplicación, Correo electrónico&#10;&#10;El contenido generado por IA puede ser incorrecto."/>
+                    <pic:cNvPicPr/>
+                  </pic:nvPicPr>
+                  <pic:blipFill>
+                    <a:blip r:embed="rId32">
+                      <a:extLst>
+                        <a:ext uri="{28A0092B-C50C-407E-A947-70E740481C1C}">
+                          <a14:useLocalDpi xmlns:a14="http://schemas.microsoft.com/office/drawing/2010/main" val="0"/>
+                        </a:ext>
+                      </a:extLst>
+                    </a:blip>
+                    <a:stretch>
+                      <a:fillRect/>
+                    </a:stretch>
+                  </pic:blipFill>
+                  <pic:spPr>
+                    <a:xfrm>
+                      <a:off x="0" y="0"/>
+                      <a:ext cx="2940685" cy="1195705"/>
+                    </a:xfrm>
+                    <a:prstGeom prst="rect">
+                      <a:avLst/>
+                    </a:prstGeom>
+                  </pic:spPr>
+                </pic:pic>
+              </a:graphicData>
+            </a:graphic>
+            <wp14:sizeRelH relativeFrom="page">
+              <wp14:pctWidth>0</wp14:pctWidth>
+            </wp14:sizeRelH>
+            <wp14:sizeRelV relativeFrom="page">
+              <wp14:pctHeight>0</wp14:pctHeight>
+            </wp14:sizeRelV>
+          </wp:anchor>
+        </w:drawing>
+      </w:r>
+    </w:p>
+    <w:p>
+      <w:pPr>
+        <w:shd w:val="clear" w:color="auto" w:fill="FFFFFF"/>
+        <w:spacing w:after="160"/>
+        <w:jc w:val="center"/>
+        <w:rPr>
+          <w:b/>
+          <w:bCs/>
+          <w:lang w:val="es-CO"/>
+        </w:rPr>
+      </w:pPr>
+      <w:r>
+        <w:rPr>
+          <w:b/>
+          <w:bCs/>
+          <w:lang w:val="es-CO"/>
+        </w:rPr>
+        <w:drawing>
+          <wp:anchor distT="0" distB="0" distL="114300" distR="114300" simplePos="0" relativeHeight="251689984" behindDoc="0" locked="0" layoutInCell="1" allowOverlap="1" wp14:anchorId="38E1786A" wp14:editId="12AE1C96">
+            <wp:simplePos x="0" y="0"/>
+            <wp:positionH relativeFrom="column">
+              <wp:posOffset>3032613</wp:posOffset>
+            </wp:positionH>
+            <wp:positionV relativeFrom="paragraph">
+              <wp:posOffset>1556727</wp:posOffset>
+            </wp:positionV>
+            <wp:extent cx="2966085" cy="1189355"/>
+            <wp:effectExtent l="0" t="0" r="5715" b="0"/>
+            <wp:wrapThrough wrapText="bothSides">
+              <wp:wrapPolygon edited="0">
+                <wp:start x="0" y="0"/>
+                <wp:lineTo x="0" y="21104"/>
+                <wp:lineTo x="21503" y="21104"/>
+                <wp:lineTo x="21503" y="0"/>
+                <wp:lineTo x="0" y="0"/>
+              </wp:wrapPolygon>
+            </wp:wrapThrough>
+            <wp:docPr id="1311513006" name="Imagen 1" descr="Interfaz de usuario gráfica, Texto, Aplicación&#10;&#10;El contenido generado por IA puede ser incorrecto."/>
+            <wp:cNvGraphicFramePr>
+              <a:graphicFrameLocks xmlns:a="http://schemas.openxmlformats.org/drawingml/2006/main" noChangeAspect="1"/>
+            </wp:cNvGraphicFramePr>
+            <a:graphic xmlns:a="http://schemas.openxmlformats.org/drawingml/2006/main">
+              <a:graphicData uri="http://schemas.openxmlformats.org/drawingml/2006/picture">
+                <pic:pic xmlns:pic="http://schemas.openxmlformats.org/drawingml/2006/picture">
+                  <pic:nvPicPr>
+                    <pic:cNvPr id="1311513006" name="Imagen 1" descr="Interfaz de usuario gráfica, Texto, Aplicación&#10;&#10;El contenido generado por IA puede ser incorrecto."/>
+                    <pic:cNvPicPr/>
+                  </pic:nvPicPr>
+                  <pic:blipFill>
+                    <a:blip r:embed="rId33">
+                      <a:extLst>
+                        <a:ext uri="{28A0092B-C50C-407E-A947-70E740481C1C}">
+                          <a14:useLocalDpi xmlns:a14="http://schemas.microsoft.com/office/drawing/2010/main" val="0"/>
+                        </a:ext>
+                      </a:extLst>
+                    </a:blip>
+                    <a:stretch>
+                      <a:fillRect/>
+                    </a:stretch>
+                  </pic:blipFill>
+                  <pic:spPr>
+                    <a:xfrm>
+                      <a:off x="0" y="0"/>
+                      <a:ext cx="2966085" cy="1189355"/>
+                    </a:xfrm>
+                    <a:prstGeom prst="rect">
+                      <a:avLst/>
+                    </a:prstGeom>
+                  </pic:spPr>
+                </pic:pic>
+              </a:graphicData>
+            </a:graphic>
+            <wp14:sizeRelH relativeFrom="page">
+              <wp14:pctWidth>0</wp14:pctWidth>
+            </wp14:sizeRelH>
+            <wp14:sizeRelV relativeFrom="page">
+              <wp14:pctHeight>0</wp14:pctHeight>
+            </wp14:sizeRelV>
+          </wp:anchor>
+        </w:drawing>
+      </w:r>
+      <w:r>
+        <w:rPr>
+          <w:b/>
+          <w:bCs/>
+          <w:lang w:val="es-CO"/>
+        </w:rPr>
+        <w:drawing>
+          <wp:anchor distT="0" distB="0" distL="114300" distR="114300" simplePos="0" relativeHeight="251688960" behindDoc="0" locked="0" layoutInCell="1" allowOverlap="1" wp14:anchorId="43C08B54" wp14:editId="62D42AFA">
+            <wp:simplePos x="0" y="0"/>
+            <wp:positionH relativeFrom="column">
+              <wp:posOffset>-258445</wp:posOffset>
+            </wp:positionH>
+            <wp:positionV relativeFrom="paragraph">
+              <wp:posOffset>1545590</wp:posOffset>
+            </wp:positionV>
+            <wp:extent cx="3048000" cy="1226185"/>
+            <wp:effectExtent l="0" t="0" r="0" b="0"/>
+            <wp:wrapThrough wrapText="bothSides">
+              <wp:wrapPolygon edited="0">
+                <wp:start x="0" y="0"/>
+                <wp:lineTo x="0" y="21141"/>
+                <wp:lineTo x="21465" y="21141"/>
+                <wp:lineTo x="21465" y="0"/>
+                <wp:lineTo x="0" y="0"/>
+              </wp:wrapPolygon>
+            </wp:wrapThrough>
+            <wp:docPr id="1930435938" name="Imagen 1" descr="Interfaz de usuario gráfica, Texto, Aplicación&#10;&#10;El contenido generado por IA puede ser incorrecto."/>
+            <wp:cNvGraphicFramePr>
+              <a:graphicFrameLocks xmlns:a="http://schemas.openxmlformats.org/drawingml/2006/main" noChangeAspect="1"/>
+            </wp:cNvGraphicFramePr>
+            <a:graphic xmlns:a="http://schemas.openxmlformats.org/drawingml/2006/main">
+              <a:graphicData uri="http://schemas.openxmlformats.org/drawingml/2006/picture">
+                <pic:pic xmlns:pic="http://schemas.openxmlformats.org/drawingml/2006/picture">
+                  <pic:nvPicPr>
+                    <pic:cNvPr id="1930435938" name="Imagen 1" descr="Interfaz de usuario gráfica, Texto, Aplicación&#10;&#10;El contenido generado por IA puede ser incorrecto."/>
+                    <pic:cNvPicPr/>
+                  </pic:nvPicPr>
+                  <pic:blipFill>
+                    <a:blip r:embed="rId34">
+                      <a:extLst>
+                        <a:ext uri="{28A0092B-C50C-407E-A947-70E740481C1C}">
+                          <a14:useLocalDpi xmlns:a14="http://schemas.microsoft.com/office/drawing/2010/main" val="0"/>
+                        </a:ext>
+                      </a:extLst>
+                    </a:blip>
+                    <a:stretch>
+                      <a:fillRect/>
+                    </a:stretch>
+                  </pic:blipFill>
+                  <pic:spPr>
+                    <a:xfrm>
+                      <a:off x="0" y="0"/>
+                      <a:ext cx="3048000" cy="1226185"/>
+                    </a:xfrm>
+                    <a:prstGeom prst="rect">
+                      <a:avLst/>
+                    </a:prstGeom>
+                  </pic:spPr>
+                </pic:pic>
+              </a:graphicData>
+            </a:graphic>
+            <wp14:sizeRelH relativeFrom="page">
+              <wp14:pctWidth>0</wp14:pctWidth>
+            </wp14:sizeRelH>
+            <wp14:sizeRelV relativeFrom="page">
+              <wp14:pctHeight>0</wp14:pctHeight>
+            </wp14:sizeRelV>
+          </wp:anchor>
+        </w:drawing>
+      </w:r>
+    </w:p>
+    <w:p>
+      <w:pPr>
+        <w:shd w:val="clear" w:color="auto" w:fill="FFFFFF"/>
+        <w:spacing w:after="160"/>
+        <w:jc w:val="center"/>
+        <w:rPr>
+          <w:b/>
+          <w:bCs/>
+          <w:lang w:val="es-CO"/>
+        </w:rPr>
+      </w:pPr>
+    </w:p>
+    <w:p>
+      <w:pPr>
+        <w:shd w:val="clear" w:color="auto" w:fill="FFFFFF"/>
+        <w:spacing w:after="160"/>
+        <w:jc w:val="center"/>
+        <w:rPr>
+          <w:b/>
+          <w:bCs/>
+          <w:lang w:val="es-CO"/>
+        </w:rPr>
+      </w:pPr>
+    </w:p>
+    <w:p>
+      <w:pPr>
+        <w:shd w:val="clear" w:color="auto" w:fill="FFFFFF"/>
+        <w:spacing w:after="160"/>
+        <w:jc w:val="center"/>
+        <w:rPr>
+          <w:b/>
+          <w:bCs/>
+          <w:lang w:val="es-CO"/>
+        </w:rPr>
+      </w:pPr>
+      <w:r>
+        <w:rPr>
+          <w:b/>
+          <w:bCs/>
+          <w:lang w:val="es-CO"/>
+        </w:rPr>
+        <w:lastRenderedPageBreak/>
+        <w:drawing>
+          <wp:anchor distT="0" distB="0" distL="114300" distR="114300" simplePos="0" relativeHeight="251694080" behindDoc="0" locked="0" layoutInCell="1" allowOverlap="1" wp14:anchorId="57CBB346" wp14:editId="20F19AC0">
+            <wp:simplePos x="0" y="0"/>
+            <wp:positionH relativeFrom="column">
+              <wp:posOffset>3153166</wp:posOffset>
+            </wp:positionH>
+            <wp:positionV relativeFrom="paragraph">
+              <wp:posOffset>1647092</wp:posOffset>
+            </wp:positionV>
+            <wp:extent cx="3007995" cy="1250315"/>
+            <wp:effectExtent l="0" t="0" r="1905" b="6985"/>
+            <wp:wrapThrough wrapText="bothSides">
+              <wp:wrapPolygon edited="0">
+                <wp:start x="0" y="0"/>
+                <wp:lineTo x="0" y="21392"/>
+                <wp:lineTo x="21477" y="21392"/>
+                <wp:lineTo x="21477" y="0"/>
+                <wp:lineTo x="0" y="0"/>
+              </wp:wrapPolygon>
+            </wp:wrapThrough>
+            <wp:docPr id="1498645583" name="Imagen 1" descr="Interfaz de usuario gráfica, Texto, Aplicación, Correo electrónico&#10;&#10;El contenido generado por IA puede ser incorrecto."/>
+            <wp:cNvGraphicFramePr>
+              <a:graphicFrameLocks xmlns:a="http://schemas.openxmlformats.org/drawingml/2006/main" noChangeAspect="1"/>
+            </wp:cNvGraphicFramePr>
+            <a:graphic xmlns:a="http://schemas.openxmlformats.org/drawingml/2006/main">
+              <a:graphicData uri="http://schemas.openxmlformats.org/drawingml/2006/picture">
+                <pic:pic xmlns:pic="http://schemas.openxmlformats.org/drawingml/2006/picture">
+                  <pic:nvPicPr>
+                    <pic:cNvPr id="1498645583" name="Imagen 1" descr="Interfaz de usuario gráfica, Texto, Aplicación, Correo electrónico&#10;&#10;El contenido generado por IA puede ser incorrecto."/>
+                    <pic:cNvPicPr/>
+                  </pic:nvPicPr>
+                  <pic:blipFill>
+                    <a:blip r:embed="rId35">
+                      <a:extLst>
+                        <a:ext uri="{28A0092B-C50C-407E-A947-70E740481C1C}">
+                          <a14:useLocalDpi xmlns:a14="http://schemas.microsoft.com/office/drawing/2010/main" val="0"/>
+                        </a:ext>
+                      </a:extLst>
+                    </a:blip>
+                    <a:stretch>
+                      <a:fillRect/>
+                    </a:stretch>
+                  </pic:blipFill>
+                  <pic:spPr>
+                    <a:xfrm>
+                      <a:off x="0" y="0"/>
+                      <a:ext cx="3007995" cy="1250315"/>
+                    </a:xfrm>
+                    <a:prstGeom prst="rect">
+                      <a:avLst/>
+                    </a:prstGeom>
+                  </pic:spPr>
+                </pic:pic>
+              </a:graphicData>
+            </a:graphic>
+            <wp14:sizeRelH relativeFrom="page">
+              <wp14:pctWidth>0</wp14:pctWidth>
+            </wp14:sizeRelH>
+            <wp14:sizeRelV relativeFrom="page">
+              <wp14:pctHeight>0</wp14:pctHeight>
+            </wp14:sizeRelV>
+          </wp:anchor>
+        </w:drawing>
+      </w:r>
+      <w:r>
+        <w:rPr>
+          <w:b/>
+          <w:bCs/>
+          <w:lang w:val="es-CO"/>
+        </w:rPr>
+        <w:drawing>
+          <wp:anchor distT="0" distB="0" distL="114300" distR="114300" simplePos="0" relativeHeight="251692032" behindDoc="0" locked="0" layoutInCell="1" allowOverlap="1" wp14:anchorId="6FC39FE3" wp14:editId="7E827769">
+            <wp:simplePos x="0" y="0"/>
+            <wp:positionH relativeFrom="page">
+              <wp:posOffset>4268666</wp:posOffset>
+            </wp:positionH>
+            <wp:positionV relativeFrom="paragraph">
+              <wp:posOffset>29259</wp:posOffset>
+            </wp:positionV>
+            <wp:extent cx="3021330" cy="1230630"/>
+            <wp:effectExtent l="0" t="0" r="7620" b="7620"/>
+            <wp:wrapThrough wrapText="bothSides">
+              <wp:wrapPolygon edited="0">
+                <wp:start x="0" y="0"/>
+                <wp:lineTo x="0" y="21399"/>
+                <wp:lineTo x="21518" y="21399"/>
+                <wp:lineTo x="21518" y="0"/>
+                <wp:lineTo x="0" y="0"/>
+              </wp:wrapPolygon>
+            </wp:wrapThrough>
+            <wp:docPr id="1644302778" name="Imagen 1" descr="Interfaz de usuario gráfica, Texto, Aplicación, Correo electrónico&#10;&#10;El contenido generado por IA puede ser incorrecto."/>
+            <wp:cNvGraphicFramePr>
+              <a:graphicFrameLocks xmlns:a="http://schemas.openxmlformats.org/drawingml/2006/main" noChangeAspect="1"/>
+            </wp:cNvGraphicFramePr>
+            <a:graphic xmlns:a="http://schemas.openxmlformats.org/drawingml/2006/main">
+              <a:graphicData uri="http://schemas.openxmlformats.org/drawingml/2006/picture">
+                <pic:pic xmlns:pic="http://schemas.openxmlformats.org/drawingml/2006/picture">
+                  <pic:nvPicPr>
+                    <pic:cNvPr id="1644302778" name="Imagen 1" descr="Interfaz de usuario gráfica, Texto, Aplicación, Correo electrónico&#10;&#10;El contenido generado por IA puede ser incorrecto."/>
+                    <pic:cNvPicPr/>
+                  </pic:nvPicPr>
+                  <pic:blipFill>
+                    <a:blip r:embed="rId36">
+                      <a:extLst>
+                        <a:ext uri="{28A0092B-C50C-407E-A947-70E740481C1C}">
+                          <a14:useLocalDpi xmlns:a14="http://schemas.microsoft.com/office/drawing/2010/main" val="0"/>
+                        </a:ext>
+                      </a:extLst>
+                    </a:blip>
+                    <a:stretch>
+                      <a:fillRect/>
+                    </a:stretch>
+                  </pic:blipFill>
+                  <pic:spPr>
+                    <a:xfrm>
+                      <a:off x="0" y="0"/>
+                      <a:ext cx="3021330" cy="1230630"/>
+                    </a:xfrm>
+                    <a:prstGeom prst="rect">
+                      <a:avLst/>
+                    </a:prstGeom>
+                  </pic:spPr>
+                </pic:pic>
+              </a:graphicData>
+            </a:graphic>
+            <wp14:sizeRelH relativeFrom="page">
+              <wp14:pctWidth>0</wp14:pctWidth>
+            </wp14:sizeRelH>
+            <wp14:sizeRelV relativeFrom="page">
+              <wp14:pctHeight>0</wp14:pctHeight>
+            </wp14:sizeRelV>
+          </wp:anchor>
+        </w:drawing>
+      </w:r>
+      <w:r>
+        <w:rPr>
+          <w:b/>
+          <w:bCs/>
+          <w:lang w:val="es-CO"/>
+        </w:rPr>
+        <w:drawing>
+          <wp:anchor distT="0" distB="0" distL="114300" distR="114300" simplePos="0" relativeHeight="251691008" behindDoc="0" locked="0" layoutInCell="1" allowOverlap="1" wp14:anchorId="2B82667C" wp14:editId="17F70495">
+            <wp:simplePos x="0" y="0"/>
+            <wp:positionH relativeFrom="column">
+              <wp:posOffset>-205594</wp:posOffset>
+            </wp:positionH>
+            <wp:positionV relativeFrom="paragraph">
+              <wp:posOffset>-440</wp:posOffset>
+            </wp:positionV>
+            <wp:extent cx="3305810" cy="1342390"/>
+            <wp:effectExtent l="0" t="0" r="8890" b="0"/>
+            <wp:wrapThrough wrapText="bothSides">
+              <wp:wrapPolygon edited="0">
+                <wp:start x="0" y="0"/>
+                <wp:lineTo x="0" y="21150"/>
+                <wp:lineTo x="21534" y="21150"/>
+                <wp:lineTo x="21534" y="0"/>
+                <wp:lineTo x="0" y="0"/>
+              </wp:wrapPolygon>
+            </wp:wrapThrough>
+            <wp:docPr id="288997433" name="Imagen 1" descr="Interfaz de usuario gráfica, Texto, Aplicación&#10;&#10;El contenido generado por IA puede ser incorrecto."/>
+            <wp:cNvGraphicFramePr>
+              <a:graphicFrameLocks xmlns:a="http://schemas.openxmlformats.org/drawingml/2006/main" noChangeAspect="1"/>
+            </wp:cNvGraphicFramePr>
+            <a:graphic xmlns:a="http://schemas.openxmlformats.org/drawingml/2006/main">
+              <a:graphicData uri="http://schemas.openxmlformats.org/drawingml/2006/picture">
+                <pic:pic xmlns:pic="http://schemas.openxmlformats.org/drawingml/2006/picture">
+                  <pic:nvPicPr>
+                    <pic:cNvPr id="288997433" name="Imagen 1" descr="Interfaz de usuario gráfica, Texto, Aplicación&#10;&#10;El contenido generado por IA puede ser incorrecto."/>
+                    <pic:cNvPicPr/>
+                  </pic:nvPicPr>
+                  <pic:blipFill>
+                    <a:blip r:embed="rId37">
+                      <a:extLst>
+                        <a:ext uri="{28A0092B-C50C-407E-A947-70E740481C1C}">
+                          <a14:useLocalDpi xmlns:a14="http://schemas.microsoft.com/office/drawing/2010/main" val="0"/>
+                        </a:ext>
+                      </a:extLst>
+                    </a:blip>
+                    <a:stretch>
+                      <a:fillRect/>
+                    </a:stretch>
+                  </pic:blipFill>
+                  <pic:spPr>
+                    <a:xfrm>
+                      <a:off x="0" y="0"/>
+                      <a:ext cx="3305810" cy="1342390"/>
+                    </a:xfrm>
+                    <a:prstGeom prst="rect">
+                      <a:avLst/>
+                    </a:prstGeom>
+                  </pic:spPr>
+                </pic:pic>
+              </a:graphicData>
+            </a:graphic>
+            <wp14:sizeRelH relativeFrom="page">
+              <wp14:pctWidth>0</wp14:pctWidth>
+            </wp14:sizeRelH>
+            <wp14:sizeRelV relativeFrom="page">
+              <wp14:pctHeight>0</wp14:pctHeight>
+            </wp14:sizeRelV>
+          </wp:anchor>
+        </w:drawing>
+      </w:r>
+    </w:p>
+    <w:p>
+      <w:pPr>
+        <w:shd w:val="clear" w:color="auto" w:fill="FFFFFF"/>
+        <w:spacing w:after="160"/>
+        <w:jc w:val="center"/>
+        <w:rPr>
+          <w:b/>
+          <w:bCs/>
+          <w:lang w:val="es-CO"/>
+        </w:rPr>
+      </w:pPr>
+      <w:r>
+        <w:rPr>
+          <w:b/>
+          <w:bCs/>
+          <w:lang w:val="es-CO"/>
+        </w:rPr>
+        <w:drawing>
+          <wp:anchor distT="0" distB="0" distL="114300" distR="114300" simplePos="0" relativeHeight="251693056" behindDoc="0" locked="0" layoutInCell="1" allowOverlap="1" wp14:anchorId="5DDFA012" wp14:editId="54E5B643">
+            <wp:simplePos x="0" y="0"/>
+            <wp:positionH relativeFrom="column">
+              <wp:posOffset>-246233</wp:posOffset>
+            </wp:positionH>
+            <wp:positionV relativeFrom="paragraph">
+              <wp:posOffset>75370</wp:posOffset>
+            </wp:positionV>
+            <wp:extent cx="3103245" cy="1248410"/>
+            <wp:effectExtent l="0" t="0" r="1905" b="8890"/>
+            <wp:wrapThrough wrapText="bothSides">
+              <wp:wrapPolygon edited="0">
+                <wp:start x="0" y="0"/>
+                <wp:lineTo x="0" y="21424"/>
+                <wp:lineTo x="21481" y="21424"/>
+                <wp:lineTo x="21481" y="0"/>
+                <wp:lineTo x="0" y="0"/>
+              </wp:wrapPolygon>
+            </wp:wrapThrough>
+            <wp:docPr id="915449787" name="Imagen 1" descr="Interfaz de usuario gráfica, Texto, Aplicación&#10;&#10;El contenido generado por IA puede ser incorrecto."/>
+            <wp:cNvGraphicFramePr>
+              <a:graphicFrameLocks xmlns:a="http://schemas.openxmlformats.org/drawingml/2006/main" noChangeAspect="1"/>
+            </wp:cNvGraphicFramePr>
+            <a:graphic xmlns:a="http://schemas.openxmlformats.org/drawingml/2006/main">
+              <a:graphicData uri="http://schemas.openxmlformats.org/drawingml/2006/picture">
+                <pic:pic xmlns:pic="http://schemas.openxmlformats.org/drawingml/2006/picture">
+                  <pic:nvPicPr>
+                    <pic:cNvPr id="915449787" name="Imagen 1" descr="Interfaz de usuario gráfica, Texto, Aplicación&#10;&#10;El contenido generado por IA puede ser incorrecto."/>
+                    <pic:cNvPicPr/>
+                  </pic:nvPicPr>
+                  <pic:blipFill>
+                    <a:blip r:embed="rId38">
+                      <a:extLst>
+                        <a:ext uri="{28A0092B-C50C-407E-A947-70E740481C1C}">
+                          <a14:useLocalDpi xmlns:a14="http://schemas.microsoft.com/office/drawing/2010/main" val="0"/>
+                        </a:ext>
+                      </a:extLst>
+                    </a:blip>
+                    <a:stretch>
+                      <a:fillRect/>
+                    </a:stretch>
+                  </pic:blipFill>
+                  <pic:spPr>
+                    <a:xfrm>
+                      <a:off x="0" y="0"/>
+                      <a:ext cx="3103245" cy="1248410"/>
+                    </a:xfrm>
+                    <a:prstGeom prst="rect">
+                      <a:avLst/>
+                    </a:prstGeom>
+                  </pic:spPr>
+                </pic:pic>
+              </a:graphicData>
+            </a:graphic>
+            <wp14:sizeRelH relativeFrom="page">
+              <wp14:pctWidth>0</wp14:pctWidth>
+            </wp14:sizeRelH>
+            <wp14:sizeRelV relativeFrom="page">
+              <wp14:pctHeight>0</wp14:pctHeight>
+            </wp14:sizeRelV>
+          </wp:anchor>
+        </w:drawing>
+      </w:r>
+    </w:p>
+    <w:p>
+      <w:pPr>
+        <w:shd w:val="clear" w:color="auto" w:fill="FFFFFF"/>
+        <w:spacing w:after="160"/>
+        <w:jc w:val="center"/>
+        <w:rPr>
+          <w:b/>
+          <w:bCs/>
+          <w:lang w:val="es-CO"/>
+        </w:rPr>
+      </w:pPr>
+    </w:p>
+    <w:p>
+      <w:pPr>
+        <w:shd w:val="clear" w:color="auto" w:fill="FFFFFF"/>
+        <w:spacing w:after="160"/>
+        <w:jc w:val="center"/>
+        <w:rPr>
+          <w:b/>
+          <w:bCs/>
+          <w:lang w:val="es-CO"/>
+        </w:rPr>
+      </w:pPr>
+    </w:p>
+    <w:p>
+      <w:pPr>
+        <w:shd w:val="clear" w:color="auto" w:fill="FFFFFF"/>
+        <w:spacing w:after="160"/>
+        <w:jc w:val="center"/>
+        <w:rPr>
+          <w:b/>
+          <w:bCs/>
+          <w:lang w:val="es-CO"/>
+        </w:rPr>
+      </w:pPr>
+    </w:p>
+    <w:p>
+      <w:pPr>
+        <w:shd w:val="clear" w:color="auto" w:fill="FFFFFF"/>
+        <w:spacing w:after="160"/>
+        <w:jc w:val="center"/>
+        <w:rPr>
+          <w:b/>
+          <w:bCs/>
+          <w:lang w:val="es-CO"/>
+        </w:rPr>
+      </w:pPr>
+    </w:p>
+    <w:p>
+      <w:pPr>
+        <w:shd w:val="clear" w:color="auto" w:fill="FFFFFF"/>
+        <w:spacing w:after="160"/>
+        <w:jc w:val="center"/>
+        <w:rPr>
+          <w:b/>
+          <w:bCs/>
+          <w:lang w:val="es-CO"/>
+        </w:rPr>
+      </w:pPr>
+      <w:proofErr w:type="spellStart"/>
+      <w:r>
+        <w:rPr>
+          <w:b/>
+          <w:bCs/>
+          <w:lang w:val="es-CO"/>
+        </w:rPr>
+        <w:t>aaa</w:t>
+      </w:r>
+      <w:proofErr w:type="spellEnd"/>
+      <w:r>
+        <w:rPr>
+          <w:noProof/>
+        </w:rPr>
+        <w:t xml:space="preserve"> </w:t>
+      </w:r>
+    </w:p>
+    <w:p>
+      <w:pPr>
+        <w:shd w:val="clear" w:color="auto" w:fill="FFFFFF"/>
+        <w:spacing w:after="160"/>
+        <w:rPr>
+          <w:b/>
+          <w:bCs/>
+          <w:lang w:val="es-CO"/>
+        </w:rPr>
+      </w:pPr>
+    </w:p>
+    <w:p>
+      <w:pPr>
+        <w:shd w:val="clear" w:color="auto" w:fill="FFFFFF"/>
+        <w:spacing w:after="160"/>
+        <w:jc w:val="center"/>
+        <w:rPr>
+          <w:b/>
+          <w:bCs/>
+          <w:lang w:val="es-CO"/>
+        </w:rPr>
+      </w:pPr>
+      <w:proofErr w:type="gramStart"/>
+      <w:r>
+        <w:rPr>
+          <w:b/>
+          <w:bCs/>
+          <w:lang w:val="es-CO"/>
+        </w:rPr>
+        <w:t>DIAGRAMA</w:t>
+      </w:r>
+      <w:r>
+        <w:rPr>
+          <w:noProof/>
+        </w:rPr>
+        <w:t xml:space="preserve"> </w:t>
+      </w:r>
+      <w:r>
+        <w:rPr>
+          <w:b/>
+          <w:bCs/>
+          <w:lang w:val="es-CO"/>
+        </w:rPr>
+        <w:t xml:space="preserve"> DE</w:t>
+      </w:r>
+      <w:proofErr w:type="gramEnd"/>
+      <w:r>
+        <w:rPr>
+          <w:b/>
+          <w:bCs/>
+          <w:lang w:val="es-CO"/>
+        </w:rPr>
+        <w:t xml:space="preserve"> CLASES</w:t>
+      </w:r>
+    </w:p>
+    <w:p>
+      <w:pPr>
+        <w:shd w:val="clear" w:color="auto" w:fill="FFFFFF"/>
+        <w:spacing w:after="160"/>
+        <w:jc w:val="center"/>
+        <w:rPr>
+          <w:b/>
+          <w:bCs/>
+          <w:lang w:val="es-CO"/>
+        </w:rPr>
+      </w:pPr>
+      <w:r>
+        <w:rPr>
+          <w:noProof/>
+          <w:color w:val="FF0000"/>
+          <w:lang w:val="es-CO"/>
+        </w:rPr>
+        <w:lastRenderedPageBreak/>
+        <w:drawing>
+          <wp:anchor distT="0" distB="0" distL="114300" distR="114300" simplePos="0" relativeHeight="251659264" behindDoc="0" locked="0" layoutInCell="1" allowOverlap="1" wp14:anchorId="342B2DB1" wp14:editId="63883061">
+            <wp:simplePos x="0" y="0"/>
+            <wp:positionH relativeFrom="margin">
+              <wp:align>right</wp:align>
+            </wp:positionH>
+            <wp:positionV relativeFrom="paragraph">
+              <wp:posOffset>349153</wp:posOffset>
+            </wp:positionV>
+            <wp:extent cx="5943600" cy="4356100"/>
+            <wp:effectExtent l="0" t="0" r="0" b="6350"/>
+            <wp:wrapThrough wrapText="bothSides">
+              <wp:wrapPolygon edited="0">
+                <wp:start x="0" y="0"/>
+                <wp:lineTo x="0" y="21537"/>
+                <wp:lineTo x="21531" y="21537"/>
+                <wp:lineTo x="21531" y="0"/>
+                <wp:lineTo x="0" y="0"/>
+              </wp:wrapPolygon>
+            </wp:wrapThrough>
+            <wp:docPr id="2086818853" name="Imagen 1" descr="Diagrama&#10;&#10;El contenido generado por IA puede ser incorrecto."/>
+            <wp:cNvGraphicFramePr>
+              <a:graphicFrameLocks xmlns:a="http://schemas.openxmlformats.org/drawingml/2006/main" noChangeAspect="1"/>
+            </wp:cNvGraphicFramePr>
+            <a:graphic xmlns:a="http://schemas.openxmlformats.org/drawingml/2006/main">
+              <a:graphicData uri="http://schemas.openxmlformats.org/drawingml/2006/picture">
+                <pic:pic xmlns:pic="http://schemas.openxmlformats.org/drawingml/2006/picture">
+                  <pic:nvPicPr>
+                    <pic:cNvPr id="2086818853" name="Imagen 1" descr="Diagrama&#10;&#10;El contenido generado por IA puede ser incorrecto."/>
+                    <pic:cNvPicPr/>
+                  </pic:nvPicPr>
+                  <pic:blipFill>
+                    <a:blip r:embed="rId39">
+                      <a:extLst>
+                        <a:ext uri="{28A0092B-C50C-407E-A947-70E740481C1C}">
+                          <a14:useLocalDpi xmlns:a14="http://schemas.microsoft.com/office/drawing/2010/main" val="0"/>
+                        </a:ext>
+                      </a:extLst>
+                    </a:blip>
+                    <a:stretch>
+                      <a:fillRect/>
+                    </a:stretch>
+                  </pic:blipFill>
+                  <pic:spPr>
+                    <a:xfrm>
+                      <a:off x="0" y="0"/>
+                      <a:ext cx="5943600" cy="4356100"/>
+                    </a:xfrm>
+                    <a:prstGeom prst="rect">
+                      <a:avLst/>
+                    </a:prstGeom>
+                  </pic:spPr>
+                </pic:pic>
+              </a:graphicData>
+            </a:graphic>
+            <wp14:sizeRelH relativeFrom="page">
+              <wp14:pctWidth>0</wp14:pctWidth>
+            </wp14:sizeRelH>
+            <wp14:sizeRelV relativeFrom="page">
+              <wp14:pctHeight>0</wp14:pctHeight>
+            </wp14:sizeRelV>
+          </wp:anchor>
+        </w:drawing>
+      </w:r>
+    </w:p>
+    <w:p>
+      <w:pPr>
+        <w:shd w:val="clear" w:color="auto" w:fill="FFFFFF"/>
+        <w:spacing w:after="160"/>
+        <w:jc w:val="center"/>
+        <w:rPr>
+          <w:b/>
+          <w:bCs/>
+          <w:lang w:val="es-CO"/>
+        </w:rPr>
+      </w:pPr>
+      <w:r>
+        <w:rPr>
+          <w:b/>
+          <w:bCs/>
+          <w:lang w:val="es-CO"/>
         </w:rPr>
         <w:t>MAPA STAKEHOLDERS</w:t>
       </w:r>
@@ -1319,13 +4051,17 @@
         <w:shd w:val="clear" w:color="auto" w:fill="FFFFFF"/>
         <w:spacing w:after="160"/>
         <w:jc w:val="center"/>
+        <w:rPr>
+          <w:lang w:val="es-CO"/>
+        </w:rPr>
       </w:pPr>
       <w:r>
         <w:rPr>
           <w:noProof/>
         </w:rPr>
+        <w:lastRenderedPageBreak/>
         <w:drawing>
-          <wp:anchor distT="0" distB="0" distL="114300" distR="114300" simplePos="0" relativeHeight="251658240" behindDoc="0" locked="0" layoutInCell="1" allowOverlap="1" wp14:anchorId="3311AD10" wp14:editId="412EA83F">
+          <wp:anchor distT="0" distB="0" distL="114300" distR="114300" simplePos="0" relativeHeight="251661312" behindDoc="0" locked="0" layoutInCell="1" allowOverlap="1" wp14:anchorId="24DC2DA4" wp14:editId="2DCFA992">
             <wp:simplePos x="0" y="0"/>
             <wp:positionH relativeFrom="margin">
               <wp:align>center</wp:align>
@@ -1356,7 +4092,7 @@
                     <pic:cNvPicPr/>
                   </pic:nvPicPr>
                   <pic:blipFill>
-                    <a:blip r:embed="rId7">
+                    <a:blip r:embed="rId40">
                       <a:extLst>
                         <a:ext uri="{28A0092B-C50C-407E-A947-70E740481C1C}">
                           <a14:useLocalDpi xmlns:a14="http://schemas.microsoft.com/office/drawing/2010/main" val="0"/>
@@ -1395,6 +4131,7 @@
         <w:spacing w:after="160"/>
         <w:rPr>
           <w:color w:val="FF0000"/>
+          <w:lang w:val="es-CO"/>
         </w:rPr>
       </w:pPr>
     </w:p>
@@ -1404,6 +4141,7 @@
         <w:spacing w:after="160"/>
         <w:rPr>
           <w:color w:val="FF0000"/>
+          <w:lang w:val="es-CO"/>
         </w:rPr>
       </w:pPr>
     </w:p>
@@ -1413,6 +4151,7 @@
         <w:spacing w:after="160"/>
         <w:rPr>
           <w:color w:val="FF0000"/>
+          <w:lang w:val="es-CO"/>
         </w:rPr>
       </w:pPr>
     </w:p>
@@ -1422,6 +4161,7 @@
         <w:spacing w:after="160"/>
         <w:rPr>
           <w:color w:val="FF0000"/>
+          <w:lang w:val="es-CO"/>
         </w:rPr>
       </w:pPr>
     </w:p>
@@ -1431,6 +4171,17 @@
         <w:spacing w:after="160"/>
         <w:rPr>
           <w:color w:val="FF0000"/>
+          <w:lang w:val="es-CO"/>
+        </w:rPr>
+      </w:pPr>
+    </w:p>
+    <w:p>
+      <w:pPr>
+        <w:shd w:val="clear" w:color="auto" w:fill="FFFFFF"/>
+        <w:spacing w:after="160"/>
+        <w:rPr>
+          <w:color w:val="000000" w:themeColor="text1"/>
+          <w:lang w:val="es-CO"/>
         </w:rPr>
       </w:pPr>
     </w:p>
@@ -1440,6 +4191,7 @@
         <w:spacing w:after="160"/>
         <w:rPr>
           <w:color w:val="FF0000"/>
+          <w:lang w:val="es-CO"/>
         </w:rPr>
       </w:pPr>
     </w:p>
@@ -1449,6 +4201,7 @@
         <w:spacing w:after="160"/>
         <w:rPr>
           <w:color w:val="FF0000"/>
+          <w:lang w:val="es-CO"/>
         </w:rPr>
       </w:pPr>
     </w:p>
@@ -1458,6 +4211,7 @@
         <w:spacing w:after="160"/>
         <w:rPr>
           <w:color w:val="FF0000"/>
+          <w:lang w:val="es-CO"/>
         </w:rPr>
       </w:pPr>
     </w:p>
@@ -1467,6 +4221,7 @@
         <w:spacing w:after="160"/>
         <w:rPr>
           <w:color w:val="FF0000"/>
+          <w:lang w:val="es-CO"/>
         </w:rPr>
       </w:pPr>
     </w:p>
@@ -1476,6 +4231,7 @@
         <w:spacing w:after="160"/>
         <w:rPr>
           <w:color w:val="FF0000"/>
+          <w:lang w:val="es-CO"/>
         </w:rPr>
       </w:pPr>
     </w:p>
@@ -1485,6 +4241,7 @@
         <w:spacing w:after="160"/>
         <w:rPr>
           <w:color w:val="FF0000"/>
+          <w:lang w:val="es-CO"/>
         </w:rPr>
       </w:pPr>
     </w:p>
@@ -1494,42 +4251,64 @@
         <w:spacing w:after="160"/>
         <w:rPr>
           <w:color w:val="FF0000"/>
-        </w:rPr>
-      </w:pPr>
-    </w:p>
-    <w:p>
-      <w:pPr>
-        <w:shd w:val="clear" w:color="auto" w:fill="FFFFFF"/>
-        <w:spacing w:after="160"/>
+          <w:lang w:val="es-CO"/>
+        </w:rPr>
+      </w:pPr>
+      <w:r>
         <w:rPr>
           <w:color w:val="FF0000"/>
-        </w:rPr>
-      </w:pPr>
-    </w:p>
-    <w:p>
-      <w:pPr>
-        <w:shd w:val="clear" w:color="auto" w:fill="FFFFFF"/>
-        <w:spacing w:after="160"/>
-        <w:rPr>
+          <w:lang w:val="es-CO"/>
+        </w:rPr>
+        <w:t>EXPLICACION</w:t>
+      </w:r>
+    </w:p>
+    <w:p>
+      <w:pPr>
+        <w:shd w:val="clear" w:color="auto" w:fill="FFFFFF"/>
+        <w:spacing w:after="160"/>
+        <w:jc w:val="center"/>
+        <w:rPr>
+          <w:b/>
+          <w:bCs/>
+        </w:rPr>
+      </w:pPr>
+      <w:r>
+        <w:rPr>
+          <w:b/>
+          <w:bCs/>
+        </w:rPr>
+        <w:t>MODELO CONCEPTUAL</w:t>
+      </w:r>
+    </w:p>
+    <w:p>
+      <w:pPr>
+        <w:shd w:val="clear" w:color="auto" w:fill="FFFFFF"/>
+        <w:spacing w:after="160"/>
+        <w:rPr>
+          <w:b/>
+          <w:bCs/>
           <w:color w:val="FF0000"/>
         </w:rPr>
       </w:pPr>
-    </w:p>
-    <w:p>
-      <w:pPr>
-        <w:shd w:val="clear" w:color="auto" w:fill="FFFFFF"/>
-        <w:spacing w:after="160"/>
-        <w:rPr>
+      <w:r>
+        <w:rPr>
+          <w:b/>
+          <w:bCs/>
           <w:color w:val="FF0000"/>
         </w:rPr>
-      </w:pPr>
-    </w:p>
-    <w:p>
-      <w:pPr>
-        <w:shd w:val="clear" w:color="auto" w:fill="FFFFFF"/>
-        <w:spacing w:after="160"/>
-        <w:rPr>
+        <w:t>ACTUALIZAR EL QUE TENEMOS</w:t>
+      </w:r>
+    </w:p>
+    <w:p>
+      <w:pPr>
+        <w:shd w:val="clear" w:color="auto" w:fill="FFFFFF"/>
+        <w:spacing w:after="160"/>
+        <w:rPr>
+          <w:b/>
+          <w:bCs/>
           <w:color w:val="FF0000"/>
+          <w:sz w:val="24"/>
+          <w:szCs w:val="24"/>
         </w:rPr>
       </w:pPr>
     </w:p>
@@ -1539,6 +4318,7 @@
         <w:spacing w:after="160"/>
         <w:rPr>
           <w:color w:val="FF0000"/>
+          <w:lang w:val="es-CO"/>
         </w:rPr>
       </w:pPr>
     </w:p>
@@ -1548,6 +4328,7 @@
         <w:spacing w:after="160"/>
         <w:rPr>
           <w:color w:val="FF0000"/>
+          <w:lang w:val="es-CO"/>
         </w:rPr>
       </w:pPr>
     </w:p>
@@ -1557,6 +4338,7 @@
         <w:spacing w:after="160"/>
         <w:rPr>
           <w:color w:val="FF0000"/>
+          <w:lang w:val="es-CO"/>
         </w:rPr>
       </w:pPr>
     </w:p>
@@ -1566,6 +4348,7 @@
         <w:spacing w:after="160"/>
         <w:rPr>
           <w:color w:val="FF0000"/>
+          <w:lang w:val="es-CO"/>
         </w:rPr>
       </w:pPr>
     </w:p>
@@ -1575,69 +4358,7 @@
         <w:spacing w:after="160"/>
         <w:rPr>
           <w:color w:val="FF0000"/>
-        </w:rPr>
-      </w:pPr>
-    </w:p>
-    <w:p>
-      <w:pPr>
-        <w:shd w:val="clear" w:color="auto" w:fill="FFFFFF"/>
-        <w:spacing w:after="160"/>
-        <w:rPr>
-          <w:color w:val="FF0000"/>
-        </w:rPr>
-      </w:pPr>
-    </w:p>
-    <w:p>
-      <w:pPr>
-        <w:shd w:val="clear" w:color="auto" w:fill="FFFFFF"/>
-        <w:spacing w:after="160"/>
-        <w:rPr>
-          <w:color w:val="FF0000"/>
-        </w:rPr>
-      </w:pPr>
-    </w:p>
-    <w:p>
-      <w:pPr>
-        <w:shd w:val="clear" w:color="auto" w:fill="FFFFFF"/>
-        <w:spacing w:after="160"/>
-        <w:rPr>
-          <w:color w:val="FF0000"/>
-        </w:rPr>
-      </w:pPr>
-    </w:p>
-    <w:p>
-      <w:pPr>
-        <w:shd w:val="clear" w:color="auto" w:fill="FFFFFF"/>
-        <w:spacing w:after="160"/>
-        <w:rPr>
-          <w:color w:val="FF0000"/>
-        </w:rPr>
-      </w:pPr>
-    </w:p>
-    <w:p>
-      <w:pPr>
-        <w:shd w:val="clear" w:color="auto" w:fill="FFFFFF"/>
-        <w:spacing w:after="160"/>
-        <w:rPr>
-          <w:color w:val="FF0000"/>
-        </w:rPr>
-      </w:pPr>
-    </w:p>
-    <w:p>
-      <w:pPr>
-        <w:shd w:val="clear" w:color="auto" w:fill="FFFFFF"/>
-        <w:spacing w:after="160"/>
-        <w:rPr>
-          <w:color w:val="FF0000"/>
-        </w:rPr>
-      </w:pPr>
-    </w:p>
-    <w:p>
-      <w:pPr>
-        <w:shd w:val="clear" w:color="auto" w:fill="FFFFFF"/>
-        <w:spacing w:after="160"/>
-        <w:rPr>
-          <w:color w:val="FF0000"/>
+          <w:lang w:val="es-CO"/>
         </w:rPr>
       </w:pPr>
     </w:p>
@@ -1671,7 +4392,7 @@
 </file>
 
 <file path=word/endnotes.xml><?xml version="1.0" encoding="utf-8"?>
-<w:endnotes xmlns:wpc="http://schemas.microsoft.com/office/word/2010/wordprocessingCanvas" xmlns:cx="http://schemas.microsoft.com/office/drawing/2014/chartex" xmlns:cx1="http://schemas.microsoft.com/office/drawing/2015/9/8/chartex" xmlns:cx2="http://schemas.microsoft.com/office/drawing/2015/10/21/chartex" xmlns:cx3="http://schemas.microsoft.com/office/drawing/2016/5/9/chartex" xmlns:cx4="http://schemas.microsoft.com/office/drawing/2016/5/10/chartex" xmlns:cx5="http://schemas.microsoft.com/office/drawing/2016/5/11/chartex" xmlns:cx6="http://schemas.microsoft.com/office/drawing/2016/5/12/chartex" xmlns:cx7="http://schemas.microsoft.com/office/drawing/2016/5/13/chartex" xmlns:cx8="http://schemas.microsoft.com/office/drawing/2016/5/14/chartex" xmlns:mc="http://schemas.openxmlformats.org/markup-compatibility/2006" xmlns:aink="http://schemas.microsoft.com/office/drawing/2016/ink" xmlns:am3d="http://schemas.microsoft.com/office/drawing/2017/model3d" xmlns:o="urn:schemas-microsoft-com:office:office" xmlns:r="http://schemas.openxmlformats.org/officeDocument/2006/relationships" xmlns:m="http://schemas.openxmlformats.org/officeDocument/2006/math" xmlns:v="urn:schemas-microsoft-com:vml" xmlns:wp14="http://schemas.microsoft.com/office/word/2010/wordprocessingDrawing" xmlns:wp="http://schemas.openxmlformats.org/drawingml/2006/wordprocessingDrawing" xmlns:w10="urn:schemas-microsoft-com:office:word" xmlns:w="http://schemas.openxmlformats.org/wordprocessingml/2006/main" xmlns:w14="http://schemas.microsoft.com/office/word/2010/wordml" xmlns:w15="http://schemas.microsoft.com/office/word/2012/wordml" xmlns:w16cex="http://schemas.microsoft.com/office/word/2018/wordml/cex" xmlns:w16cid="http://schemas.microsoft.com/office/word/2016/wordml/cid" xmlns:w16="http://schemas.microsoft.com/office/word/2018/wordml" xmlns:w16se="http://schemas.microsoft.com/office/word/2015/wordml/symex" xmlns:wpg="http://schemas.microsoft.com/office/word/2010/wordprocessingGroup" xmlns:wpi="http://schemas.microsoft.com/office/word/2010/wordprocessingInk" xmlns:wne="http://schemas.microsoft.com/office/word/2006/wordml" xmlns:wps="http://schemas.microsoft.com/office/word/2010/wordprocessingShape" mc:Ignorable="w14 w15 w16se w16cid w16 w16cex wp14">
+<w:endnotes xmlns:wpc="http://schemas.microsoft.com/office/word/2010/wordprocessingCanvas" xmlns:cx="http://schemas.microsoft.com/office/drawing/2014/chartex" xmlns:cx1="http://schemas.microsoft.com/office/drawing/2015/9/8/chartex" xmlns:cx2="http://schemas.microsoft.com/office/drawing/2015/10/21/chartex" xmlns:cx3="http://schemas.microsoft.com/office/drawing/2016/5/9/chartex" xmlns:cx4="http://schemas.microsoft.com/office/drawing/2016/5/10/chartex" xmlns:cx5="http://schemas.microsoft.com/office/drawing/2016/5/11/chartex" xmlns:cx6="http://schemas.microsoft.com/office/drawing/2016/5/12/chartex" xmlns:cx7="http://schemas.microsoft.com/office/drawing/2016/5/13/chartex" xmlns:cx8="http://schemas.microsoft.com/office/drawing/2016/5/14/chartex" xmlns:mc="http://schemas.openxmlformats.org/markup-compatibility/2006" xmlns:aink="http://schemas.microsoft.com/office/drawing/2016/ink" xmlns:am3d="http://schemas.microsoft.com/office/drawing/2017/model3d" xmlns:o="urn:schemas-microsoft-com:office:office" xmlns:oel="http://schemas.microsoft.com/office/2019/extlst" xmlns:r="http://schemas.openxmlformats.org/officeDocument/2006/relationships" xmlns:m="http://schemas.openxmlformats.org/officeDocument/2006/math" xmlns:v="urn:schemas-microsoft-com:vml" xmlns:wp14="http://schemas.microsoft.com/office/word/2010/wordprocessingDrawing" xmlns:wp="http://schemas.openxmlformats.org/drawingml/2006/wordprocessingDrawing" xmlns:w10="urn:schemas-microsoft-com:office:word" xmlns:w="http://schemas.openxmlformats.org/wordprocessingml/2006/main" xmlns:w14="http://schemas.microsoft.com/office/word/2010/wordml" xmlns:w15="http://schemas.microsoft.com/office/word/2012/wordml" xmlns:w16cex="http://schemas.microsoft.com/office/word/2018/wordml/cex" xmlns:w16cid="http://schemas.microsoft.com/office/word/2016/wordml/cid" xmlns:w16="http://schemas.microsoft.com/office/word/2018/wordml" xmlns:w16du="http://schemas.microsoft.com/office/word/2023/wordml/word16du" xmlns:w16sdtdh="http://schemas.microsoft.com/office/word/2020/wordml/sdtdatahash" xmlns:w16sdtfl="http://schemas.microsoft.com/office/word/2024/wordml/sdtformatlock" xmlns:w16se="http://schemas.microsoft.com/office/word/2015/wordml/symex" xmlns:wpg="http://schemas.microsoft.com/office/word/2010/wordprocessingGroup" xmlns:wpi="http://schemas.microsoft.com/office/word/2010/wordprocessingInk" xmlns:wne="http://schemas.microsoft.com/office/word/2006/wordml" xmlns:wps="http://schemas.microsoft.com/office/word/2010/wordprocessingShape" mc:Ignorable="w14 w15 w16se w16cid w16 w16cex w16sdtdh w16sdtfl w16du wp14">
   <w:endnote w:type="separator" w:id="-1">
     <w:p>
       <w:pPr>
@@ -1696,7 +4417,7 @@
 </file>
 
 <file path=word/footnotes.xml><?xml version="1.0" encoding="utf-8"?>
-<w:footnotes xmlns:wpc="http://schemas.microsoft.com/office/word/2010/wordprocessingCanvas" xmlns:cx="http://schemas.microsoft.com/office/drawing/2014/chartex" xmlns:cx1="http://schemas.microsoft.com/office/drawing/2015/9/8/chartex" xmlns:cx2="http://schemas.microsoft.com/office/drawing/2015/10/21/chartex" xmlns:cx3="http://schemas.microsoft.com/office/drawing/2016/5/9/chartex" xmlns:cx4="http://schemas.microsoft.com/office/drawing/2016/5/10/chartex" xmlns:cx5="http://schemas.microsoft.com/office/drawing/2016/5/11/chartex" xmlns:cx6="http://schemas.microsoft.com/office/drawing/2016/5/12/chartex" xmlns:cx7="http://schemas.microsoft.com/office/drawing/2016/5/13/chartex" xmlns:cx8="http://schemas.microsoft.com/office/drawing/2016/5/14/chartex" xmlns:mc="http://schemas.openxmlformats.org/markup-compatibility/2006" xmlns:aink="http://schemas.microsoft.com/office/drawing/2016/ink" xmlns:am3d="http://schemas.microsoft.com/office/drawing/2017/model3d" xmlns:o="urn:schemas-microsoft-com:office:office" xmlns:r="http://schemas.openxmlformats.org/officeDocument/2006/relationships" xmlns:m="http://schemas.openxmlformats.org/officeDocument/2006/math" xmlns:v="urn:schemas-microsoft-com:vml" xmlns:wp14="http://schemas.microsoft.com/office/word/2010/wordprocessingDrawing" xmlns:wp="http://schemas.openxmlformats.org/drawingml/2006/wordprocessingDrawing" xmlns:w10="urn:schemas-microsoft-com:office:word" xmlns:w="http://schemas.openxmlformats.org/wordprocessingml/2006/main" xmlns:w14="http://schemas.microsoft.com/office/word/2010/wordml" xmlns:w15="http://schemas.microsoft.com/office/word/2012/wordml" xmlns:w16cex="http://schemas.microsoft.com/office/word/2018/wordml/cex" xmlns:w16cid="http://schemas.microsoft.com/office/word/2016/wordml/cid" xmlns:w16="http://schemas.microsoft.com/office/word/2018/wordml" xmlns:w16se="http://schemas.microsoft.com/office/word/2015/wordml/symex" xmlns:wpg="http://schemas.microsoft.com/office/word/2010/wordprocessingGroup" xmlns:wpi="http://schemas.microsoft.com/office/word/2010/wordprocessingInk" xmlns:wne="http://schemas.microsoft.com/office/word/2006/wordml" xmlns:wps="http://schemas.microsoft.com/office/word/2010/wordprocessingShape" mc:Ignorable="w14 w15 w16se w16cid w16 w16cex wp14">
+<w:footnotes xmlns:wpc="http://schemas.microsoft.com/office/word/2010/wordprocessingCanvas" xmlns:cx="http://schemas.microsoft.com/office/drawing/2014/chartex" xmlns:cx1="http://schemas.microsoft.com/office/drawing/2015/9/8/chartex" xmlns:cx2="http://schemas.microsoft.com/office/drawing/2015/10/21/chartex" xmlns:cx3="http://schemas.microsoft.com/office/drawing/2016/5/9/chartex" xmlns:cx4="http://schemas.microsoft.com/office/drawing/2016/5/10/chartex" xmlns:cx5="http://schemas.microsoft.com/office/drawing/2016/5/11/chartex" xmlns:cx6="http://schemas.microsoft.com/office/drawing/2016/5/12/chartex" xmlns:cx7="http://schemas.microsoft.com/office/drawing/2016/5/13/chartex" xmlns:cx8="http://schemas.microsoft.com/office/drawing/2016/5/14/chartex" xmlns:mc="http://schemas.openxmlformats.org/markup-compatibility/2006" xmlns:aink="http://schemas.microsoft.com/office/drawing/2016/ink" xmlns:am3d="http://schemas.microsoft.com/office/drawing/2017/model3d" xmlns:o="urn:schemas-microsoft-com:office:office" xmlns:oel="http://schemas.microsoft.com/office/2019/extlst" xmlns:r="http://schemas.openxmlformats.org/officeDocument/2006/relationships" xmlns:m="http://schemas.openxmlformats.org/officeDocument/2006/math" xmlns:v="urn:schemas-microsoft-com:vml" xmlns:wp14="http://schemas.microsoft.com/office/word/2010/wordprocessingDrawing" xmlns:wp="http://schemas.openxmlformats.org/drawingml/2006/wordprocessingDrawing" xmlns:w10="urn:schemas-microsoft-com:office:word" xmlns:w="http://schemas.openxmlformats.org/wordprocessingml/2006/main" xmlns:w14="http://schemas.microsoft.com/office/word/2010/wordml" xmlns:w15="http://schemas.microsoft.com/office/word/2012/wordml" xmlns:w16cex="http://schemas.microsoft.com/office/word/2018/wordml/cex" xmlns:w16cid="http://schemas.microsoft.com/office/word/2016/wordml/cid" xmlns:w16="http://schemas.microsoft.com/office/word/2018/wordml" xmlns:w16du="http://schemas.microsoft.com/office/word/2023/wordml/word16du" xmlns:w16sdtdh="http://schemas.microsoft.com/office/word/2020/wordml/sdtdatahash" xmlns:w16sdtfl="http://schemas.microsoft.com/office/word/2024/wordml/sdtformatlock" xmlns:w16se="http://schemas.microsoft.com/office/word/2015/wordml/symex" xmlns:wpg="http://schemas.microsoft.com/office/word/2010/wordprocessingGroup" xmlns:wpi="http://schemas.microsoft.com/office/word/2010/wordprocessingInk" xmlns:wne="http://schemas.microsoft.com/office/word/2006/wordml" xmlns:wps="http://schemas.microsoft.com/office/word/2010/wordprocessingShape" mc:Ignorable="w14 w15 w16se w16cid w16 w16cex w16sdtdh w16sdtfl w16du wp14">
   <w:footnote w:type="separator" w:id="-1">
     <w:p>
       <w:pPr>
@@ -1721,7 +4442,7 @@
 </file>
 
 <file path=word/numbering.xml><?xml version="1.0" encoding="utf-8"?>
-<w:numbering xmlns:wpc="http://schemas.microsoft.com/office/word/2010/wordprocessingCanvas" xmlns:cx="http://schemas.microsoft.com/office/drawing/2014/chartex" xmlns:cx1="http://schemas.microsoft.com/office/drawing/2015/9/8/chartex" xmlns:cx2="http://schemas.microsoft.com/office/drawing/2015/10/21/chartex" xmlns:cx3="http://schemas.microsoft.com/office/drawing/2016/5/9/chartex" xmlns:cx4="http://schemas.microsoft.com/office/drawing/2016/5/10/chartex" xmlns:cx5="http://schemas.microsoft.com/office/drawing/2016/5/11/chartex" xmlns:cx6="http://schemas.microsoft.com/office/drawing/2016/5/12/chartex" xmlns:cx7="http://schemas.microsoft.com/office/drawing/2016/5/13/chartex" xmlns:cx8="http://schemas.microsoft.com/office/drawing/2016/5/14/chartex" xmlns:mc="http://schemas.openxmlformats.org/markup-compatibility/2006" xmlns:aink="http://schemas.microsoft.com/office/drawing/2016/ink" xmlns:am3d="http://schemas.microsoft.com/office/drawing/2017/model3d" xmlns:o="urn:schemas-microsoft-com:office:office" xmlns:r="http://schemas.openxmlformats.org/officeDocument/2006/relationships" xmlns:m="http://schemas.openxmlformats.org/officeDocument/2006/math" xmlns:v="urn:schemas-microsoft-com:vml" xmlns:wp14="http://schemas.microsoft.com/office/word/2010/wordprocessingDrawing" xmlns:wp="http://schemas.openxmlformats.org/drawingml/2006/wordprocessingDrawing" xmlns:w10="urn:schemas-microsoft-com:office:word" xmlns:w="http://schemas.openxmlformats.org/wordprocessingml/2006/main" xmlns:w14="http://schemas.microsoft.com/office/word/2010/wordml" xmlns:w15="http://schemas.microsoft.com/office/word/2012/wordml" xmlns:w16cex="http://schemas.microsoft.com/office/word/2018/wordml/cex" xmlns:w16cid="http://schemas.microsoft.com/office/word/2016/wordml/cid" xmlns:w16="http://schemas.microsoft.com/office/word/2018/wordml" xmlns:w16se="http://schemas.microsoft.com/office/word/2015/wordml/symex" xmlns:wpg="http://schemas.microsoft.com/office/word/2010/wordprocessingGroup" xmlns:wpi="http://schemas.microsoft.com/office/word/2010/wordprocessingInk" xmlns:wne="http://schemas.microsoft.com/office/word/2006/wordml" xmlns:wps="http://schemas.microsoft.com/office/word/2010/wordprocessingShape" mc:Ignorable="w14 w15 w16se w16cid w16 w16cex wp14">
+<w:numbering xmlns:wpc="http://schemas.microsoft.com/office/word/2010/wordprocessingCanvas" xmlns:cx="http://schemas.microsoft.com/office/drawing/2014/chartex" xmlns:cx1="http://schemas.microsoft.com/office/drawing/2015/9/8/chartex" xmlns:cx2="http://schemas.microsoft.com/office/drawing/2015/10/21/chartex" xmlns:cx3="http://schemas.microsoft.com/office/drawing/2016/5/9/chartex" xmlns:cx4="http://schemas.microsoft.com/office/drawing/2016/5/10/chartex" xmlns:cx5="http://schemas.microsoft.com/office/drawing/2016/5/11/chartex" xmlns:cx6="http://schemas.microsoft.com/office/drawing/2016/5/12/chartex" xmlns:cx7="http://schemas.microsoft.com/office/drawing/2016/5/13/chartex" xmlns:cx8="http://schemas.microsoft.com/office/drawing/2016/5/14/chartex" xmlns:mc="http://schemas.openxmlformats.org/markup-compatibility/2006" xmlns:aink="http://schemas.microsoft.com/office/drawing/2016/ink" xmlns:am3d="http://schemas.microsoft.com/office/drawing/2017/model3d" xmlns:o="urn:schemas-microsoft-com:office:office" xmlns:oel="http://schemas.microsoft.com/office/2019/extlst" xmlns:r="http://schemas.openxmlformats.org/officeDocument/2006/relationships" xmlns:m="http://schemas.openxmlformats.org/officeDocument/2006/math" xmlns:v="urn:schemas-microsoft-com:vml" xmlns:wp14="http://schemas.microsoft.com/office/word/2010/wordprocessingDrawing" xmlns:wp="http://schemas.openxmlformats.org/drawingml/2006/wordprocessingDrawing" xmlns:w10="urn:schemas-microsoft-com:office:word" xmlns:w="http://schemas.openxmlformats.org/wordprocessingml/2006/main" xmlns:w14="http://schemas.microsoft.com/office/word/2010/wordml" xmlns:w15="http://schemas.microsoft.com/office/word/2012/wordml" xmlns:w16cex="http://schemas.microsoft.com/office/word/2018/wordml/cex" xmlns:w16cid="http://schemas.microsoft.com/office/word/2016/wordml/cid" xmlns:w16="http://schemas.microsoft.com/office/word/2018/wordml" xmlns:w16du="http://schemas.microsoft.com/office/word/2023/wordml/word16du" xmlns:w16sdtdh="http://schemas.microsoft.com/office/word/2020/wordml/sdtdatahash" xmlns:w16sdtfl="http://schemas.microsoft.com/office/word/2024/wordml/sdtformatlock" xmlns:w16se="http://schemas.microsoft.com/office/word/2015/wordml/symex" xmlns:wpg="http://schemas.microsoft.com/office/word/2010/wordprocessingGroup" xmlns:wpi="http://schemas.microsoft.com/office/word/2010/wordprocessingInk" xmlns:wne="http://schemas.microsoft.com/office/word/2006/wordml" xmlns:wps="http://schemas.microsoft.com/office/word/2010/wordprocessingShape" mc:Ignorable="w14 w15 w16se w16cid w16 w16cex w16sdtdh w16sdtfl w16du wp14">
   <w:abstractNum w:abstractNumId="0" w15:restartNumberingAfterBreak="0">
     <w:nsid w:val="46FD1A8A"/>
     <w:multiLevelType w:val="hybridMultilevel"/>
@@ -1948,10 +4669,10 @@
       </w:rPr>
     </w:lvl>
   </w:abstractNum>
-  <w:num w:numId="1">
+  <w:num w:numId="1" w16cid:durableId="265432470">
     <w:abstractNumId w:val="0"/>
   </w:num>
-  <w:num w:numId="2">
+  <w:num w:numId="2" w16cid:durableId="845822061">
     <w:abstractNumId w:val="1"/>
   </w:num>
   <w:numIdMacAtCleanup w:val="2"/>
@@ -1959,7 +4680,7 @@
 </file>
 
 <file path=word/styles.xml><?xml version="1.0" encoding="utf-8"?>
-<w:styles xmlns:mc="http://schemas.openxmlformats.org/markup-compatibility/2006" xmlns:r="http://schemas.openxmlformats.org/officeDocument/2006/relationships" xmlns:w="http://schemas.openxmlformats.org/wordprocessingml/2006/main" xmlns:w14="http://schemas.microsoft.com/office/word/2010/wordml" xmlns:w15="http://schemas.microsoft.com/office/word/2012/wordml" xmlns:w16cex="http://schemas.microsoft.com/office/word/2018/wordml/cex" xmlns:w16cid="http://schemas.microsoft.com/office/word/2016/wordml/cid" xmlns:w16="http://schemas.microsoft.com/office/word/2018/wordml" xmlns:w16se="http://schemas.microsoft.com/office/word/2015/wordml/symex" mc:Ignorable="w14 w15 w16se w16cid w16 w16cex">
+<w:styles xmlns:mc="http://schemas.openxmlformats.org/markup-compatibility/2006" xmlns:r="http://schemas.openxmlformats.org/officeDocument/2006/relationships" xmlns:w="http://schemas.openxmlformats.org/wordprocessingml/2006/main" xmlns:w14="http://schemas.microsoft.com/office/word/2010/wordml" xmlns:w15="http://schemas.microsoft.com/office/word/2012/wordml" xmlns:w16cex="http://schemas.microsoft.com/office/word/2018/wordml/cex" xmlns:w16cid="http://schemas.microsoft.com/office/word/2016/wordml/cid" xmlns:w16="http://schemas.microsoft.com/office/word/2018/wordml" xmlns:w16du="http://schemas.microsoft.com/office/word/2023/wordml/word16du" xmlns:w16sdtdh="http://schemas.microsoft.com/office/word/2020/wordml/sdtdatahash" xmlns:w16sdtfl="http://schemas.microsoft.com/office/word/2024/wordml/sdtformatlock" xmlns:w16se="http://schemas.microsoft.com/office/word/2015/wordml/symex" mc:Ignorable="w14 w15 w16se w16cid w16 w16cex w16sdtdh w16sdtfl w16du">
   <w:docDefaults>
     <w:rPrDefault>
       <w:rPr>
@@ -2356,7 +5077,7 @@
   <w:style w:type="paragraph" w:default="1" w:styleId="Normal">
     <w:name w:val="Normal"/>
     <w:qFormat/>
-    <w:rsid w:val="006D464F"/>
+    <w:rsid w:val="00AE10A3"/>
   </w:style>
   <w:style w:type="paragraph" w:styleId="Ttulo1">
     <w:name w:val="heading 1"/>

</xml_diff>

<commit_message>
actualizo documento entrega proyecto con el diccionario de datos
</commit_message>
<xml_diff>
--- a/Documento primera entrega.docx
+++ b/Documento primera entrega.docx
@@ -1,6 +1,6 @@
 
 <file path=word/document.xml><?xml version="1.0" encoding="utf-8"?>
-<w:document xmlns:wpc="http://schemas.microsoft.com/office/word/2010/wordprocessingCanvas" xmlns:cx="http://schemas.microsoft.com/office/drawing/2014/chartex" xmlns:cx1="http://schemas.microsoft.com/office/drawing/2015/9/8/chartex" xmlns:cx2="http://schemas.microsoft.com/office/drawing/2015/10/21/chartex" xmlns:cx3="http://schemas.microsoft.com/office/drawing/2016/5/9/chartex" xmlns:cx4="http://schemas.microsoft.com/office/drawing/2016/5/10/chartex" xmlns:cx5="http://schemas.microsoft.com/office/drawing/2016/5/11/chartex" xmlns:cx6="http://schemas.microsoft.com/office/drawing/2016/5/12/chartex" xmlns:cx7="http://schemas.microsoft.com/office/drawing/2016/5/13/chartex" xmlns:cx8="http://schemas.microsoft.com/office/drawing/2016/5/14/chartex" xmlns:mc="http://schemas.openxmlformats.org/markup-compatibility/2006" xmlns:aink="http://schemas.microsoft.com/office/drawing/2016/ink" xmlns:am3d="http://schemas.microsoft.com/office/drawing/2017/model3d" xmlns:o="urn:schemas-microsoft-com:office:office" xmlns:oel="http://schemas.microsoft.com/office/2019/extlst" xmlns:r="http://schemas.openxmlformats.org/officeDocument/2006/relationships" xmlns:m="http://schemas.openxmlformats.org/officeDocument/2006/math" xmlns:v="urn:schemas-microsoft-com:vml" xmlns:wp14="http://schemas.microsoft.com/office/word/2010/wordprocessingDrawing" xmlns:wp="http://schemas.openxmlformats.org/drawingml/2006/wordprocessingDrawing" xmlns:w10="urn:schemas-microsoft-com:office:word" xmlns:w="http://schemas.openxmlformats.org/wordprocessingml/2006/main" xmlns:w14="http://schemas.microsoft.com/office/word/2010/wordml" xmlns:w15="http://schemas.microsoft.com/office/word/2012/wordml" xmlns:w16cex="http://schemas.microsoft.com/office/word/2018/wordml/cex" xmlns:w16cid="http://schemas.microsoft.com/office/word/2016/wordml/cid" xmlns:w16="http://schemas.microsoft.com/office/word/2018/wordml" xmlns:w16du="http://schemas.microsoft.com/office/word/2023/wordml/word16du" xmlns:w16sdtdh="http://schemas.microsoft.com/office/word/2020/wordml/sdtdatahash" xmlns:w16sdtfl="http://schemas.microsoft.com/office/word/2024/wordml/sdtformatlock" xmlns:w16se="http://schemas.microsoft.com/office/word/2015/wordml/symex" xmlns:wpg="http://schemas.microsoft.com/office/word/2010/wordprocessingGroup" xmlns:wpi="http://schemas.microsoft.com/office/word/2010/wordprocessingInk" xmlns:wne="http://schemas.microsoft.com/office/word/2006/wordml" xmlns:wps="http://schemas.microsoft.com/office/word/2010/wordprocessingShape" mc:Ignorable="w14 w15 w16se w16cid w16 w16cex w16sdtdh w16sdtfl w16du wp14">
+<w:document xmlns:wpc="http://schemas.microsoft.com/office/word/2010/wordprocessingCanvas" xmlns:cx="http://schemas.microsoft.com/office/drawing/2014/chartex" xmlns:cx1="http://schemas.microsoft.com/office/drawing/2015/9/8/chartex" xmlns:cx2="http://schemas.microsoft.com/office/drawing/2015/10/21/chartex" xmlns:cx3="http://schemas.microsoft.com/office/drawing/2016/5/9/chartex" xmlns:cx4="http://schemas.microsoft.com/office/drawing/2016/5/10/chartex" xmlns:cx5="http://schemas.microsoft.com/office/drawing/2016/5/11/chartex" xmlns:cx6="http://schemas.microsoft.com/office/drawing/2016/5/12/chartex" xmlns:cx7="http://schemas.microsoft.com/office/drawing/2016/5/13/chartex" xmlns:cx8="http://schemas.microsoft.com/office/drawing/2016/5/14/chartex" xmlns:mc="http://schemas.openxmlformats.org/markup-compatibility/2006" xmlns:aink="http://schemas.microsoft.com/office/drawing/2016/ink" xmlns:am3d="http://schemas.microsoft.com/office/drawing/2017/model3d" xmlns:o="urn:schemas-microsoft-com:office:office" xmlns:r="http://schemas.openxmlformats.org/officeDocument/2006/relationships" xmlns:m="http://schemas.openxmlformats.org/officeDocument/2006/math" xmlns:v="urn:schemas-microsoft-com:vml" xmlns:wp14="http://schemas.microsoft.com/office/word/2010/wordprocessingDrawing" xmlns:wp="http://schemas.openxmlformats.org/drawingml/2006/wordprocessingDrawing" xmlns:w10="urn:schemas-microsoft-com:office:word" xmlns:w="http://schemas.openxmlformats.org/wordprocessingml/2006/main" xmlns:w14="http://schemas.microsoft.com/office/word/2010/wordml" xmlns:w15="http://schemas.microsoft.com/office/word/2012/wordml" xmlns:w16cex="http://schemas.microsoft.com/office/word/2018/wordml/cex" xmlns:w16cid="http://schemas.microsoft.com/office/word/2016/wordml/cid" xmlns:w16="http://schemas.microsoft.com/office/word/2018/wordml" xmlns:w16sdtdh="http://schemas.microsoft.com/office/word/2020/wordml/sdtdatahash" xmlns:w16se="http://schemas.microsoft.com/office/word/2015/wordml/symex" xmlns:wpg="http://schemas.microsoft.com/office/word/2010/wordprocessingGroup" xmlns:wpi="http://schemas.microsoft.com/office/word/2010/wordprocessingInk" xmlns:wne="http://schemas.microsoft.com/office/word/2006/wordml" xmlns:wps="http://schemas.microsoft.com/office/word/2010/wordprocessingShape" mc:Ignorable="w14 w15 w16se w16cid w16 w16cex w16sdtdh wp14">
   <w:body>
     <w:p>
       <w:pPr>
@@ -386,6 +386,246 @@
       <w:pPr>
         <w:shd w:val="clear" w:color="auto" w:fill="FFFFFF"/>
         <w:spacing w:after="160"/>
+        <w:jc w:val="center"/>
+        <w:rPr>
+          <w:b/>
+          <w:sz w:val="36"/>
+          <w:szCs w:val="36"/>
+        </w:rPr>
+      </w:pPr>
+    </w:p>
+    <w:p>
+      <w:pPr>
+        <w:shd w:val="clear" w:color="auto" w:fill="FFFFFF"/>
+        <w:spacing w:after="160"/>
+        <w:jc w:val="center"/>
+        <w:rPr>
+          <w:b/>
+          <w:sz w:val="36"/>
+          <w:szCs w:val="36"/>
+        </w:rPr>
+      </w:pPr>
+    </w:p>
+    <w:p>
+      <w:pPr>
+        <w:shd w:val="clear" w:color="auto" w:fill="FFFFFF"/>
+        <w:spacing w:after="160"/>
+        <w:jc w:val="center"/>
+        <w:rPr>
+          <w:b/>
+          <w:sz w:val="36"/>
+          <w:szCs w:val="36"/>
+        </w:rPr>
+      </w:pPr>
+    </w:p>
+    <w:p>
+      <w:pPr>
+        <w:shd w:val="clear" w:color="auto" w:fill="FFFFFF"/>
+        <w:spacing w:after="160"/>
+        <w:jc w:val="center"/>
+        <w:rPr>
+          <w:b/>
+          <w:sz w:val="36"/>
+          <w:szCs w:val="36"/>
+        </w:rPr>
+      </w:pPr>
+    </w:p>
+    <w:p>
+      <w:pPr>
+        <w:shd w:val="clear" w:color="auto" w:fill="FFFFFF"/>
+        <w:spacing w:after="160"/>
+        <w:jc w:val="center"/>
+        <w:rPr>
+          <w:b/>
+          <w:sz w:val="36"/>
+          <w:szCs w:val="36"/>
+        </w:rPr>
+      </w:pPr>
+    </w:p>
+    <w:p>
+      <w:pPr>
+        <w:shd w:val="clear" w:color="auto" w:fill="FFFFFF"/>
+        <w:spacing w:after="160"/>
+        <w:jc w:val="center"/>
+        <w:rPr>
+          <w:b/>
+          <w:sz w:val="36"/>
+          <w:szCs w:val="36"/>
+        </w:rPr>
+      </w:pPr>
+    </w:p>
+    <w:p>
+      <w:pPr>
+        <w:shd w:val="clear" w:color="auto" w:fill="FFFFFF"/>
+        <w:spacing w:after="160"/>
+        <w:jc w:val="center"/>
+        <w:rPr>
+          <w:b/>
+          <w:sz w:val="36"/>
+          <w:szCs w:val="36"/>
+        </w:rPr>
+      </w:pPr>
+    </w:p>
+    <w:p>
+      <w:pPr>
+        <w:shd w:val="clear" w:color="auto" w:fill="FFFFFF"/>
+        <w:spacing w:after="160"/>
+        <w:jc w:val="center"/>
+        <w:rPr>
+          <w:b/>
+          <w:sz w:val="36"/>
+          <w:szCs w:val="36"/>
+        </w:rPr>
+      </w:pPr>
+    </w:p>
+    <w:p>
+      <w:pPr>
+        <w:shd w:val="clear" w:color="auto" w:fill="FFFFFF"/>
+        <w:spacing w:after="160"/>
+        <w:jc w:val="center"/>
+        <w:rPr>
+          <w:b/>
+          <w:sz w:val="36"/>
+          <w:szCs w:val="36"/>
+        </w:rPr>
+      </w:pPr>
+    </w:p>
+    <w:p>
+      <w:pPr>
+        <w:shd w:val="clear" w:color="auto" w:fill="FFFFFF"/>
+        <w:spacing w:after="160"/>
+        <w:jc w:val="center"/>
+        <w:rPr>
+          <w:b/>
+          <w:sz w:val="36"/>
+          <w:szCs w:val="36"/>
+        </w:rPr>
+      </w:pPr>
+    </w:p>
+    <w:p>
+      <w:pPr>
+        <w:shd w:val="clear" w:color="auto" w:fill="FFFFFF"/>
+        <w:spacing w:after="160"/>
+        <w:jc w:val="center"/>
+        <w:rPr>
+          <w:b/>
+          <w:sz w:val="36"/>
+          <w:szCs w:val="36"/>
+        </w:rPr>
+      </w:pPr>
+    </w:p>
+    <w:p>
+      <w:pPr>
+        <w:shd w:val="clear" w:color="auto" w:fill="FFFFFF"/>
+        <w:spacing w:after="160"/>
+        <w:jc w:val="center"/>
+        <w:rPr>
+          <w:b/>
+          <w:sz w:val="36"/>
+          <w:szCs w:val="36"/>
+        </w:rPr>
+      </w:pPr>
+    </w:p>
+    <w:p>
+      <w:pPr>
+        <w:shd w:val="clear" w:color="auto" w:fill="FFFFFF"/>
+        <w:spacing w:after="160"/>
+        <w:jc w:val="center"/>
+        <w:rPr>
+          <w:b/>
+          <w:sz w:val="36"/>
+          <w:szCs w:val="36"/>
+        </w:rPr>
+      </w:pPr>
+    </w:p>
+    <w:p>
+      <w:pPr>
+        <w:shd w:val="clear" w:color="auto" w:fill="FFFFFF"/>
+        <w:spacing w:after="160"/>
+        <w:jc w:val="center"/>
+        <w:rPr>
+          <w:b/>
+          <w:sz w:val="36"/>
+          <w:szCs w:val="36"/>
+        </w:rPr>
+      </w:pPr>
+    </w:p>
+    <w:p>
+      <w:pPr>
+        <w:shd w:val="clear" w:color="auto" w:fill="FFFFFF"/>
+        <w:spacing w:after="160"/>
+        <w:jc w:val="center"/>
+        <w:rPr>
+          <w:b/>
+          <w:sz w:val="36"/>
+          <w:szCs w:val="36"/>
+        </w:rPr>
+      </w:pPr>
+    </w:p>
+    <w:p>
+      <w:pPr>
+        <w:shd w:val="clear" w:color="auto" w:fill="FFFFFF"/>
+        <w:spacing w:after="160"/>
+        <w:jc w:val="center"/>
+        <w:rPr>
+          <w:b/>
+          <w:sz w:val="36"/>
+          <w:szCs w:val="36"/>
+        </w:rPr>
+      </w:pPr>
+    </w:p>
+    <w:p>
+      <w:pPr>
+        <w:shd w:val="clear" w:color="auto" w:fill="FFFFFF"/>
+        <w:spacing w:after="160"/>
+        <w:jc w:val="center"/>
+        <w:rPr>
+          <w:b/>
+          <w:sz w:val="36"/>
+          <w:szCs w:val="36"/>
+        </w:rPr>
+      </w:pPr>
+    </w:p>
+    <w:p>
+      <w:pPr>
+        <w:shd w:val="clear" w:color="auto" w:fill="FFFFFF"/>
+        <w:spacing w:after="160"/>
+        <w:jc w:val="center"/>
+        <w:rPr>
+          <w:b/>
+          <w:sz w:val="36"/>
+          <w:szCs w:val="36"/>
+        </w:rPr>
+      </w:pPr>
+    </w:p>
+    <w:p>
+      <w:pPr>
+        <w:shd w:val="clear" w:color="auto" w:fill="FFFFFF"/>
+        <w:spacing w:after="160"/>
+        <w:jc w:val="center"/>
+        <w:rPr>
+          <w:b/>
+          <w:sz w:val="36"/>
+          <w:szCs w:val="36"/>
+        </w:rPr>
+      </w:pPr>
+    </w:p>
+    <w:p>
+      <w:pPr>
+        <w:shd w:val="clear" w:color="auto" w:fill="FFFFFF"/>
+        <w:spacing w:after="160"/>
+        <w:jc w:val="center"/>
+        <w:rPr>
+          <w:b/>
+          <w:sz w:val="36"/>
+          <w:szCs w:val="36"/>
+        </w:rPr>
+      </w:pPr>
+    </w:p>
+    <w:p>
+      <w:pPr>
+        <w:shd w:val="clear" w:color="auto" w:fill="FFFFFF"/>
+        <w:spacing w:after="160"/>
         <w:rPr>
           <w:b/>
           <w:bCs/>
@@ -470,23 +710,7 @@
           <w:i/>
           <w:iCs/>
         </w:rPr>
-        <w:t xml:space="preserve">Es por eso </w:t>
-      </w:r>
-      <w:proofErr w:type="gramStart"/>
-      <w:r>
-        <w:rPr>
-          <w:i/>
-          <w:iCs/>
-        </w:rPr>
-        <w:t>que</w:t>
-      </w:r>
-      <w:proofErr w:type="gramEnd"/>
-      <w:r>
-        <w:rPr>
-          <w:i/>
-          <w:iCs/>
-        </w:rPr>
-        <w:t xml:space="preserve"> planeamos hacer las bases de datos -relacional y no relacional como alternativa- desde cero con los conceptos aprendidos durante todo el semestre en la clase de ingeniería de datos. Nuestro objetivo es brindarle al cliente una base de datos funcional al final del semestre para que reemplace el anterior sistema de manejo de información dentro de la empresa y mejore el funcionamiento de esta. La información que manejaremos será la misma de las hojas de Excel, haciendo un ETL sobre esta para quitar variables repetidas y hacer la carga </w:t>
+        <w:t xml:space="preserve">Es por eso que planeamos hacer las bases de datos -relacional y no relacional como alternativa- desde cero con los conceptos aprendidos durante todo el semestre en la clase de ingeniería de datos. Nuestro objetivo es brindarle al cliente una base de datos funcional al final del semestre para que reemplace el anterior sistema de manejo de información dentro de la empresa y mejore el funcionamiento de esta. La información que manejaremos será la misma de las hojas de Excel, haciendo un ETL sobre esta para quitar variables repetidas y hacer la carga </w:t>
       </w:r>
       <w:proofErr w:type="spellStart"/>
       <w:r>
@@ -887,6 +1111,982 @@
     </w:p>
     <w:p>
       <w:pPr>
+        <w:pStyle w:val="Prrafodelista"/>
+        <w:shd w:val="clear" w:color="auto" w:fill="FFFFFF"/>
+        <w:spacing w:after="160"/>
+        <w:rPr>
+          <w:bCs/>
+        </w:rPr>
+      </w:pPr>
+    </w:p>
+    <w:p>
+      <w:pPr>
+        <w:shd w:val="clear" w:color="auto" w:fill="FFFFFF"/>
+        <w:spacing w:after="160"/>
+        <w:rPr>
+          <w:b/>
+          <w:bCs/>
+        </w:rPr>
+      </w:pPr>
+      <w:r>
+        <w:rPr>
+          <w:b/>
+          <w:bCs/>
+        </w:rPr>
+        <w:t>ALCANCE DE LA APLICACIÓN</w:t>
+      </w:r>
+    </w:p>
+    <w:p>
+      <w:pPr>
+        <w:shd w:val="clear" w:color="auto" w:fill="FFFFFF"/>
+        <w:spacing w:after="160"/>
+      </w:pPr>
+      <w:r>
+        <w:t xml:space="preserve">El presente proyecto tiene como objetivo diseñar e implementar una base de datos relacional y una base de datos no relacional para una empresa de transporte que actualmente gestiona su información en hojas de cálculo de Excel. A lo largo del semestre, se desarrollarán distintos módulos de trabajo, siguiendo metodologías ágiles (Kanban), y estimando los tiempos con base en </w:t>
+      </w:r>
+      <w:r>
+        <w:rPr>
+          <w:rStyle w:val="Textoennegrita"/>
+          <w:b w:val="0"/>
+          <w:bCs w:val="0"/>
+        </w:rPr>
+        <w:t>puntos de esfuerzo</w:t>
+      </w:r>
+      <w:r>
+        <w:t xml:space="preserve">, asignados conforme a la complejidad de cada tarea. A continuación, </w:t>
+      </w:r>
+      <w:r>
+        <w:t>está</w:t>
+      </w:r>
+      <w:r>
+        <w:t xml:space="preserve"> la tabla mostrando</w:t>
+      </w:r>
+      <w:r>
+        <w:t> lo que se pretende realizar en cada módulo a desarrollar</w:t>
+      </w:r>
+      <w:r>
+        <w:t>:</w:t>
+      </w:r>
+    </w:p>
+    <w:p>
+      <w:pPr>
+        <w:shd w:val="clear" w:color="auto" w:fill="FFFFFF"/>
+        <w:spacing w:after="160"/>
+      </w:pPr>
+    </w:p>
+    <w:tbl>
+      <w:tblPr>
+        <w:tblStyle w:val="Tablaconcuadrcula"/>
+        <w:tblW w:w="0" w:type="auto"/>
+        <w:jc w:val="center"/>
+        <w:tblLook w:val="04A0" w:firstRow="1" w:lastRow="0" w:firstColumn="1" w:lastColumn="0" w:noHBand="0" w:noVBand="1"/>
+      </w:tblPr>
+      <w:tblGrid>
+        <w:gridCol w:w="1769"/>
+        <w:gridCol w:w="6165"/>
+        <w:gridCol w:w="1416"/>
+      </w:tblGrid>
+      <w:tr>
+        <w:trPr>
+          <w:jc w:val="center"/>
+        </w:trPr>
+        <w:tc>
+          <w:tcPr>
+            <w:tcW w:w="1756" w:type="dxa"/>
+          </w:tcPr>
+          <w:p>
+            <w:pPr>
+              <w:spacing w:after="160"/>
+              <w:rPr>
+                <w:b/>
+                <w:bCs/>
+              </w:rPr>
+            </w:pPr>
+            <w:r>
+              <w:rPr>
+                <w:b/>
+                <w:bCs/>
+              </w:rPr>
+              <w:t>Módulo</w:t>
+            </w:r>
+          </w:p>
+        </w:tc>
+        <w:tc>
+          <w:tcPr>
+            <w:tcW w:w="6177" w:type="dxa"/>
+          </w:tcPr>
+          <w:p>
+            <w:pPr>
+              <w:spacing w:after="160"/>
+              <w:rPr>
+                <w:b/>
+                <w:bCs/>
+              </w:rPr>
+            </w:pPr>
+            <w:r>
+              <w:rPr>
+                <w:b/>
+                <w:bCs/>
+              </w:rPr>
+              <w:t>Descripción</w:t>
+            </w:r>
+          </w:p>
+        </w:tc>
+        <w:tc>
+          <w:tcPr>
+            <w:tcW w:w="1417" w:type="dxa"/>
+          </w:tcPr>
+          <w:p>
+            <w:pPr>
+              <w:spacing w:after="160"/>
+              <w:rPr>
+                <w:b/>
+                <w:bCs/>
+              </w:rPr>
+            </w:pPr>
+            <w:r>
+              <w:rPr>
+                <w:b/>
+                <w:bCs/>
+              </w:rPr>
+              <w:t>Puntos de Esfuerzo</w:t>
+            </w:r>
+          </w:p>
+        </w:tc>
+      </w:tr>
+      <w:tr>
+        <w:trPr>
+          <w:jc w:val="center"/>
+        </w:trPr>
+        <w:tc>
+          <w:tcPr>
+            <w:tcW w:w="1756" w:type="dxa"/>
+          </w:tcPr>
+          <w:p>
+            <w:pPr>
+              <w:spacing w:after="160"/>
+              <w:rPr>
+                <w:b/>
+                <w:bCs/>
+              </w:rPr>
+            </w:pPr>
+            <w:r>
+              <w:t>Workshop inicial</w:t>
+            </w:r>
+          </w:p>
+        </w:tc>
+        <w:tc>
+          <w:tcPr>
+            <w:tcW w:w="6177" w:type="dxa"/>
+          </w:tcPr>
+          <w:p>
+            <w:pPr>
+              <w:spacing w:after="160"/>
+              <w:rPr>
+                <w:b/>
+                <w:bCs/>
+              </w:rPr>
+            </w:pPr>
+            <w:r>
+              <w:t>Reunión con el cliente para identificar necesidades, recopilar requerimientos y establecer criterios de éxito.</w:t>
+            </w:r>
+          </w:p>
+        </w:tc>
+        <w:tc>
+          <w:tcPr>
+            <w:tcW w:w="1417" w:type="dxa"/>
+          </w:tcPr>
+          <w:p>
+            <w:pPr>
+              <w:spacing w:after="160"/>
+              <w:rPr>
+                <w:b/>
+                <w:bCs/>
+              </w:rPr>
+            </w:pPr>
+            <w:r>
+              <w:t>8</w:t>
+            </w:r>
+          </w:p>
+        </w:tc>
+      </w:tr>
+      <w:tr>
+        <w:trPr>
+          <w:jc w:val="center"/>
+        </w:trPr>
+        <w:tc>
+          <w:tcPr>
+            <w:tcW w:w="1756" w:type="dxa"/>
+          </w:tcPr>
+          <w:p>
+            <w:pPr>
+              <w:spacing w:after="160"/>
+              <w:rPr>
+                <w:b/>
+                <w:bCs/>
+              </w:rPr>
+            </w:pPr>
+            <w:r>
+              <w:t>Proceso ETL</w:t>
+            </w:r>
+          </w:p>
+        </w:tc>
+        <w:tc>
+          <w:tcPr>
+            <w:tcW w:w="6177" w:type="dxa"/>
+          </w:tcPr>
+          <w:p>
+            <w:pPr>
+              <w:spacing w:after="160"/>
+              <w:rPr>
+                <w:b/>
+                <w:bCs/>
+              </w:rPr>
+            </w:pPr>
+            <w:r>
+              <w:t>Extracción de datos desde archivos Excel, limpieza de duplicados, estandarización de etiquetas y carga de datos estructurados.</w:t>
+            </w:r>
+          </w:p>
+        </w:tc>
+        <w:tc>
+          <w:tcPr>
+            <w:tcW w:w="1417" w:type="dxa"/>
+          </w:tcPr>
+          <w:p>
+            <w:pPr>
+              <w:spacing w:after="160"/>
+              <w:rPr>
+                <w:b/>
+                <w:bCs/>
+              </w:rPr>
+            </w:pPr>
+            <w:r>
+              <w:t xml:space="preserve">5 (1 </w:t>
+            </w:r>
+            <w:proofErr w:type="spellStart"/>
+            <w:r>
+              <w:t>dia</w:t>
+            </w:r>
+            <w:proofErr w:type="spellEnd"/>
+            <w:r>
+              <w:t>)</w:t>
+            </w:r>
+          </w:p>
+        </w:tc>
+      </w:tr>
+      <w:tr>
+        <w:trPr>
+          <w:jc w:val="center"/>
+        </w:trPr>
+        <w:tc>
+          <w:tcPr>
+            <w:tcW w:w="1756" w:type="dxa"/>
+          </w:tcPr>
+          <w:p>
+            <w:pPr>
+              <w:spacing w:after="160"/>
+              <w:rPr>
+                <w:b/>
+                <w:bCs/>
+              </w:rPr>
+            </w:pPr>
+            <w:r>
+              <w:t>Modelado de base relacional</w:t>
+            </w:r>
+          </w:p>
+        </w:tc>
+        <w:tc>
+          <w:tcPr>
+            <w:tcW w:w="6177" w:type="dxa"/>
+          </w:tcPr>
+          <w:p>
+            <w:pPr>
+              <w:spacing w:after="160"/>
+              <w:rPr>
+                <w:b/>
+                <w:bCs/>
+              </w:rPr>
+            </w:pPr>
+            <w:r>
+              <w:t>Diseño del diagrama entidad-relación, implementación en MySQL, inserción y validación de datos.</w:t>
+            </w:r>
+          </w:p>
+        </w:tc>
+        <w:tc>
+          <w:tcPr>
+            <w:tcW w:w="1417" w:type="dxa"/>
+          </w:tcPr>
+          <w:p>
+            <w:pPr>
+              <w:spacing w:after="160"/>
+              <w:rPr>
+                <w:b/>
+                <w:bCs/>
+              </w:rPr>
+            </w:pPr>
+            <w:r>
+              <w:t>13 (2 – 3 días)</w:t>
+            </w:r>
+          </w:p>
+        </w:tc>
+      </w:tr>
+      <w:tr>
+        <w:trPr>
+          <w:jc w:val="center"/>
+        </w:trPr>
+        <w:tc>
+          <w:tcPr>
+            <w:tcW w:w="1756" w:type="dxa"/>
+          </w:tcPr>
+          <w:p>
+            <w:pPr>
+              <w:spacing w:after="160"/>
+              <w:rPr>
+                <w:b/>
+                <w:bCs/>
+              </w:rPr>
+            </w:pPr>
+            <w:r>
+              <w:t>Modelado de base no relacional</w:t>
+            </w:r>
+          </w:p>
+        </w:tc>
+        <w:tc>
+          <w:tcPr>
+            <w:tcW w:w="6177" w:type="dxa"/>
+          </w:tcPr>
+          <w:p>
+            <w:pPr>
+              <w:spacing w:after="160"/>
+              <w:rPr>
+                <w:b/>
+                <w:bCs/>
+              </w:rPr>
+            </w:pPr>
+            <w:r>
+              <w:t>Diseño de estructura en MongoDB con documentos JSON, definición de colecciones y relaciones anidadas.</w:t>
+            </w:r>
+          </w:p>
+        </w:tc>
+        <w:tc>
+          <w:tcPr>
+            <w:tcW w:w="1417" w:type="dxa"/>
+          </w:tcPr>
+          <w:p>
+            <w:pPr>
+              <w:spacing w:after="160"/>
+              <w:rPr>
+                <w:b/>
+                <w:bCs/>
+              </w:rPr>
+            </w:pPr>
+            <w:r>
+              <w:t>13 (2 – 3 días)</w:t>
+            </w:r>
+          </w:p>
+        </w:tc>
+      </w:tr>
+      <w:tr>
+        <w:trPr>
+          <w:jc w:val="center"/>
+        </w:trPr>
+        <w:tc>
+          <w:tcPr>
+            <w:tcW w:w="1756" w:type="dxa"/>
+          </w:tcPr>
+          <w:p>
+            <w:pPr>
+              <w:spacing w:after="160"/>
+              <w:rPr>
+                <w:b/>
+                <w:bCs/>
+              </w:rPr>
+            </w:pPr>
+            <w:r>
+              <w:lastRenderedPageBreak/>
+              <w:t>Implementación de consultas</w:t>
+            </w:r>
+          </w:p>
+        </w:tc>
+        <w:tc>
+          <w:tcPr>
+            <w:tcW w:w="6177" w:type="dxa"/>
+          </w:tcPr>
+          <w:p>
+            <w:pPr>
+              <w:spacing w:after="160"/>
+              <w:rPr>
+                <w:b/>
+                <w:bCs/>
+              </w:rPr>
+            </w:pPr>
+            <w:r>
+              <w:t>Desarrollo de consultas clave, triggers y procedimientos para facturación, vehículos, conductores, clientes y gastos promedio, tanto en SQL como en MongoDB.</w:t>
+            </w:r>
+          </w:p>
+        </w:tc>
+        <w:tc>
+          <w:tcPr>
+            <w:tcW w:w="1417" w:type="dxa"/>
+          </w:tcPr>
+          <w:p>
+            <w:pPr>
+              <w:spacing w:after="160"/>
+              <w:rPr>
+                <w:b/>
+                <w:bCs/>
+              </w:rPr>
+            </w:pPr>
+            <w:r>
+              <w:t>13 (2 – 3 días)</w:t>
+            </w:r>
+          </w:p>
+        </w:tc>
+      </w:tr>
+      <w:tr>
+        <w:trPr>
+          <w:jc w:val="center"/>
+        </w:trPr>
+        <w:tc>
+          <w:tcPr>
+            <w:tcW w:w="1756" w:type="dxa"/>
+          </w:tcPr>
+          <w:p>
+            <w:pPr>
+              <w:spacing w:after="160"/>
+              <w:rPr>
+                <w:b/>
+                <w:bCs/>
+              </w:rPr>
+            </w:pPr>
+            <w:r>
+              <w:t>Pruebas y validación</w:t>
+            </w:r>
+          </w:p>
+        </w:tc>
+        <w:tc>
+          <w:tcPr>
+            <w:tcW w:w="6177" w:type="dxa"/>
+          </w:tcPr>
+          <w:p>
+            <w:pPr>
+              <w:spacing w:after="160"/>
+              <w:rPr>
+                <w:b/>
+                <w:bCs/>
+              </w:rPr>
+            </w:pPr>
+            <w:r>
+              <w:t>Revisión funcional con el cliente, verificación de resultados esperados y ajustes necesarios</w:t>
+            </w:r>
+          </w:p>
+        </w:tc>
+        <w:tc>
+          <w:tcPr>
+            <w:tcW w:w="1417" w:type="dxa"/>
+          </w:tcPr>
+          <w:p>
+            <w:pPr>
+              <w:spacing w:after="160"/>
+              <w:rPr>
+                <w:b/>
+                <w:bCs/>
+              </w:rPr>
+            </w:pPr>
+            <w:r>
+              <w:t>7 (1 – 1.5 días)</w:t>
+            </w:r>
+          </w:p>
+        </w:tc>
+      </w:tr>
+      <w:tr>
+        <w:trPr>
+          <w:jc w:val="center"/>
+        </w:trPr>
+        <w:tc>
+          <w:tcPr>
+            <w:tcW w:w="1756" w:type="dxa"/>
+          </w:tcPr>
+          <w:p>
+            <w:pPr>
+              <w:spacing w:after="160"/>
+              <w:rPr>
+                <w:b/>
+                <w:bCs/>
+              </w:rPr>
+            </w:pPr>
+            <w:r>
+              <w:t>Documentación y entrega</w:t>
+            </w:r>
+          </w:p>
+        </w:tc>
+        <w:tc>
+          <w:tcPr>
+            <w:tcW w:w="6177" w:type="dxa"/>
+          </w:tcPr>
+          <w:p>
+            <w:pPr>
+              <w:spacing w:after="160"/>
+            </w:pPr>
+            <w:r>
+              <w:t>Elaboración de manual de uso, documentación técnica del modelo de datos, despliegue en GitHub y presentación final.</w:t>
+            </w:r>
+          </w:p>
+        </w:tc>
+        <w:tc>
+          <w:tcPr>
+            <w:tcW w:w="1417" w:type="dxa"/>
+          </w:tcPr>
+          <w:p>
+            <w:pPr>
+              <w:spacing w:after="160"/>
+            </w:pPr>
+            <w:r>
+              <w:t>13 (2- 3 días)</w:t>
+            </w:r>
+          </w:p>
+        </w:tc>
+      </w:tr>
+    </w:tbl>
+    <w:p>
+      <w:pPr>
+        <w:shd w:val="clear" w:color="auto" w:fill="FFFFFF"/>
+        <w:spacing w:after="160"/>
+        <w:rPr>
+          <w:b/>
+          <w:bCs/>
+        </w:rPr>
+      </w:pPr>
+    </w:p>
+    <w:p>
+      <w:pPr>
+        <w:shd w:val="clear" w:color="auto" w:fill="FFFFFF"/>
+        <w:spacing w:after="160"/>
+        <w:jc w:val="center"/>
+        <w:rPr>
+          <w:b/>
+          <w:bCs/>
+        </w:rPr>
+      </w:pPr>
+      <w:r>
+        <w:rPr>
+          <w:b/>
+          <w:bCs/>
+        </w:rPr>
+        <w:t xml:space="preserve">TABLA 1. </w:t>
+      </w:r>
+      <w:r>
+        <w:rPr>
+          <w:color w:val="1D2125"/>
+          <w:sz w:val="23"/>
+          <w:szCs w:val="23"/>
+        </w:rPr>
+        <w:t> </w:t>
+      </w:r>
+      <w:r>
+        <w:rPr>
+          <w:b/>
+          <w:bCs/>
+          <w:color w:val="1D2125"/>
+        </w:rPr>
+        <w:t>Módulos a desarrollar</w:t>
+      </w:r>
+      <w:r>
+        <w:rPr>
+          <w:b/>
+          <w:bCs/>
+        </w:rPr>
+        <w:t xml:space="preserve"> </w:t>
+      </w:r>
+    </w:p>
+    <w:p>
+      <w:pPr>
+        <w:spacing w:before="100" w:beforeAutospacing="1" w:after="100" w:afterAutospacing="1" w:line="240" w:lineRule="auto"/>
+      </w:pPr>
+      <w:r>
+        <w:t>El desarrollo del proyecto será incremental y colaborativo. Cada módulo incluirá revisiones periódicas, permitiendo retroalimentación tanto del cliente como de la profesora. Al final del semestre se entregará un sistema funcional y documentado, con bases de datos que permitan a la empresa de transporte tomar decisiones estratégicas basadas en datos limpios y estructurados.</w:t>
+      </w:r>
+      <w:r>
+        <w:rPr>
+          <w:b/>
+          <w:bCs/>
+        </w:rPr>
+        <w:t xml:space="preserve"> </w:t>
+      </w:r>
+      <w:r>
+        <w:rPr>
+          <w:rStyle w:val="Textoennegrita"/>
+          <w:b w:val="0"/>
+          <w:bCs w:val="0"/>
+        </w:rPr>
+        <w:t>Luego, como recursos humanos se necesitó de un e</w:t>
+      </w:r>
+      <w:r>
+        <w:rPr>
+          <w:rStyle w:val="Textoennegrita"/>
+          <w:b w:val="0"/>
+          <w:bCs w:val="0"/>
+        </w:rPr>
+        <w:t>quipo de desarrollo</w:t>
+      </w:r>
+      <w:r>
+        <w:rPr>
+          <w:rStyle w:val="Textoennegrita"/>
+          <w:b w:val="0"/>
+          <w:bCs w:val="0"/>
+        </w:rPr>
+        <w:t>,</w:t>
+      </w:r>
+      <w:r>
+        <w:rPr>
+          <w:rStyle w:val="Textoennegrita"/>
+        </w:rPr>
+        <w:t xml:space="preserve"> </w:t>
+      </w:r>
+      <w:r>
+        <w:rPr>
+          <w:rStyle w:val="Textoennegrita"/>
+          <w:b w:val="0"/>
+          <w:bCs w:val="0"/>
+        </w:rPr>
+        <w:t>conformado por</w:t>
+      </w:r>
+      <w:r>
+        <w:t xml:space="preserve"> 4 estudiantes de MACC e Ingeniería Electrónica, encargados del proceso total del proyecto para entregarle a la cliente Sandra Zúñiga. Asimismo, se tuvo un acompañamiento y s</w:t>
+      </w:r>
+      <w:r>
+        <w:rPr>
+          <w:rStyle w:val="Textoennegrita"/>
+          <w:b w:val="0"/>
+          <w:bCs w:val="0"/>
+        </w:rPr>
+        <w:t>upervisión</w:t>
+      </w:r>
+      <w:r>
+        <w:rPr>
+          <w:rStyle w:val="Textoennegrita"/>
+          <w:b w:val="0"/>
+          <w:bCs w:val="0"/>
+        </w:rPr>
+        <w:t xml:space="preserve"> de la </w:t>
+      </w:r>
+      <w:r>
+        <w:rPr>
+          <w:rStyle w:val="Textoennegrita"/>
+          <w:b w:val="0"/>
+          <w:bCs w:val="0"/>
+        </w:rPr>
+        <w:t>docente</w:t>
+      </w:r>
+      <w:r>
+        <w:rPr>
+          <w:rStyle w:val="Textoennegrita"/>
+          <w:b w:val="0"/>
+          <w:bCs w:val="0"/>
+        </w:rPr>
+        <w:t xml:space="preserve"> Tatiana Cabrera, encargada de la revisión constante del trabajo desarrollado y dar retroalimentaciones claves en búsqueda de mejoras en el trabajo del equipo.</w:t>
+      </w:r>
+      <w:r>
+        <w:t xml:space="preserve"> </w:t>
+      </w:r>
+      <w:r>
+        <w:t xml:space="preserve">En la siguiente tabla se encuentran las tecnologías y herramientas utilizadas: </w:t>
+      </w:r>
+    </w:p>
+    <w:tbl>
+      <w:tblPr>
+        <w:tblStyle w:val="Tablaconcuadrcula"/>
+        <w:tblW w:w="0" w:type="auto"/>
+        <w:jc w:val="center"/>
+        <w:tblLook w:val="04A0" w:firstRow="1" w:lastRow="0" w:firstColumn="1" w:lastColumn="0" w:noHBand="0" w:noVBand="1"/>
+      </w:tblPr>
+      <w:tblGrid>
+        <w:gridCol w:w="3120"/>
+        <w:gridCol w:w="1699"/>
+      </w:tblGrid>
+      <w:tr>
+        <w:trPr>
+          <w:jc w:val="center"/>
+        </w:trPr>
+        <w:tc>
+          <w:tcPr>
+            <w:tcW w:w="3120" w:type="dxa"/>
+          </w:tcPr>
+          <w:p>
+            <w:pPr>
+              <w:spacing w:after="160"/>
+            </w:pPr>
+            <w:r>
+              <w:t>Base de datos relacional</w:t>
+            </w:r>
+            <w:r>
+              <w:tab/>
+            </w:r>
+          </w:p>
+        </w:tc>
+        <w:tc>
+          <w:tcPr>
+            <w:tcW w:w="1699" w:type="dxa"/>
+          </w:tcPr>
+          <w:p>
+            <w:pPr>
+              <w:shd w:val="clear" w:color="auto" w:fill="FFFFFF"/>
+              <w:spacing w:after="160"/>
+            </w:pPr>
+            <w:r>
+              <w:t>MySQL</w:t>
+            </w:r>
+          </w:p>
+        </w:tc>
+      </w:tr>
+      <w:tr>
+        <w:trPr>
+          <w:jc w:val="center"/>
+        </w:trPr>
+        <w:tc>
+          <w:tcPr>
+            <w:tcW w:w="3120" w:type="dxa"/>
+          </w:tcPr>
+          <w:p>
+            <w:pPr>
+              <w:spacing w:after="160"/>
+            </w:pPr>
+            <w:r>
+              <w:t>Base de datos no relacional</w:t>
+            </w:r>
+          </w:p>
+        </w:tc>
+        <w:tc>
+          <w:tcPr>
+            <w:tcW w:w="1699" w:type="dxa"/>
+          </w:tcPr>
+          <w:p>
+            <w:pPr>
+              <w:spacing w:after="160"/>
+            </w:pPr>
+            <w:r>
+              <w:t>MongoDB</w:t>
+            </w:r>
+          </w:p>
+        </w:tc>
+      </w:tr>
+      <w:tr>
+        <w:trPr>
+          <w:jc w:val="center"/>
+        </w:trPr>
+        <w:tc>
+          <w:tcPr>
+            <w:tcW w:w="3120" w:type="dxa"/>
+          </w:tcPr>
+          <w:p>
+            <w:pPr>
+              <w:spacing w:after="160"/>
+            </w:pPr>
+            <w:r>
+              <w:t>ETL</w:t>
+            </w:r>
+          </w:p>
+        </w:tc>
+        <w:tc>
+          <w:tcPr>
+            <w:tcW w:w="1699" w:type="dxa"/>
+          </w:tcPr>
+          <w:p>
+            <w:pPr>
+              <w:spacing w:after="160"/>
+            </w:pPr>
+            <w:r>
+              <w:t>Excel</w:t>
+            </w:r>
+          </w:p>
+        </w:tc>
+      </w:tr>
+      <w:tr>
+        <w:trPr>
+          <w:jc w:val="center"/>
+        </w:trPr>
+        <w:tc>
+          <w:tcPr>
+            <w:tcW w:w="3120" w:type="dxa"/>
+          </w:tcPr>
+          <w:p>
+            <w:pPr>
+              <w:spacing w:after="160"/>
+            </w:pPr>
+            <w:r>
+              <w:t xml:space="preserve">Backend </w:t>
+            </w:r>
+          </w:p>
+        </w:tc>
+        <w:tc>
+          <w:tcPr>
+            <w:tcW w:w="1699" w:type="dxa"/>
+          </w:tcPr>
+          <w:p>
+            <w:pPr>
+              <w:spacing w:after="160"/>
+            </w:pPr>
+            <w:r>
+              <w:t>Node.js</w:t>
+            </w:r>
+          </w:p>
+        </w:tc>
+      </w:tr>
+      <w:tr>
+        <w:trPr>
+          <w:jc w:val="center"/>
+        </w:trPr>
+        <w:tc>
+          <w:tcPr>
+            <w:tcW w:w="3120" w:type="dxa"/>
+          </w:tcPr>
+          <w:p>
+            <w:pPr>
+              <w:spacing w:after="160"/>
+            </w:pPr>
+            <w:r>
+              <w:t>Gestión ágil</w:t>
+            </w:r>
+          </w:p>
+        </w:tc>
+        <w:tc>
+          <w:tcPr>
+            <w:tcW w:w="1699" w:type="dxa"/>
+          </w:tcPr>
+          <w:p>
+            <w:pPr>
+              <w:spacing w:after="160"/>
+            </w:pPr>
+            <w:r>
+              <w:t>Trello</w:t>
+            </w:r>
+          </w:p>
+        </w:tc>
+      </w:tr>
+      <w:tr>
+        <w:trPr>
+          <w:jc w:val="center"/>
+        </w:trPr>
+        <w:tc>
+          <w:tcPr>
+            <w:tcW w:w="3120" w:type="dxa"/>
+          </w:tcPr>
+          <w:p>
+            <w:pPr>
+              <w:spacing w:after="160"/>
+            </w:pPr>
+            <w:r>
+              <w:t>Actualizaciones</w:t>
+            </w:r>
+          </w:p>
+        </w:tc>
+        <w:tc>
+          <w:tcPr>
+            <w:tcW w:w="1699" w:type="dxa"/>
+          </w:tcPr>
+          <w:p>
+            <w:pPr>
+              <w:spacing w:after="160"/>
+            </w:pPr>
+            <w:r>
+              <w:t>GitHub</w:t>
+            </w:r>
+          </w:p>
+        </w:tc>
+      </w:tr>
+      <w:tr>
+        <w:trPr>
+          <w:jc w:val="center"/>
+        </w:trPr>
+        <w:tc>
+          <w:tcPr>
+            <w:tcW w:w="3120" w:type="dxa"/>
+          </w:tcPr>
+          <w:p>
+            <w:pPr>
+              <w:spacing w:after="160"/>
+            </w:pPr>
+            <w:r>
+              <w:t>Comunicación con cliente</w:t>
+            </w:r>
+          </w:p>
+        </w:tc>
+        <w:tc>
+          <w:tcPr>
+            <w:tcW w:w="1699" w:type="dxa"/>
+          </w:tcPr>
+          <w:p>
+            <w:pPr>
+              <w:spacing w:after="160"/>
+            </w:pPr>
+            <w:r>
+              <w:t>Zoom</w:t>
+            </w:r>
+          </w:p>
+        </w:tc>
+      </w:tr>
+    </w:tbl>
+    <w:p>
+      <w:pPr>
+        <w:shd w:val="clear" w:color="auto" w:fill="FFFFFF"/>
+        <w:spacing w:after="160"/>
+      </w:pPr>
+    </w:p>
+    <w:p>
+      <w:pPr>
+        <w:shd w:val="clear" w:color="auto" w:fill="FFFFFF"/>
+        <w:spacing w:after="160"/>
+        <w:rPr>
+          <w:b/>
+          <w:bCs/>
+        </w:rPr>
+      </w:pPr>
+      <w:r>
+        <w:tab/>
+      </w:r>
+      <w:r>
+        <w:rPr>
+          <w:b/>
+          <w:bCs/>
+        </w:rPr>
+        <w:t xml:space="preserve">TABLA </w:t>
+      </w:r>
+      <w:r>
+        <w:rPr>
+          <w:b/>
+          <w:bCs/>
+        </w:rPr>
+        <w:t>2</w:t>
+      </w:r>
+      <w:r>
+        <w:rPr>
+          <w:b/>
+          <w:bCs/>
+        </w:rPr>
+        <w:t>. Tecnologías del proyecto junto a la herramienta usada por cada una</w:t>
+      </w:r>
+    </w:p>
+    <w:p>
+      <w:pPr>
+        <w:shd w:val="clear" w:color="auto" w:fill="FFFFFF"/>
+        <w:spacing w:after="160"/>
+        <w:rPr>
+          <w:b/>
+          <w:bCs/>
+        </w:rPr>
+      </w:pPr>
+    </w:p>
+    <w:p>
+      <w:pPr>
+        <w:shd w:val="clear" w:color="auto" w:fill="FFFFFF"/>
+        <w:spacing w:after="160"/>
+        <w:rPr>
+          <w:bCs/>
+        </w:rPr>
+      </w:pPr>
+    </w:p>
+    <w:p>
+      <w:pPr>
         <w:shd w:val="clear" w:color="auto" w:fill="FFFFFF"/>
         <w:spacing w:after="160"/>
         <w:jc w:val="center"/>
@@ -1021,7 +2221,14 @@
         <w:rPr>
           <w:bCs/>
         </w:rPr>
-        <w:t>gastos, conductor</w:t>
+        <w:t xml:space="preserve">gastos, </w:t>
+      </w:r>
+      <w:r>
+        <w:rPr>
+          <w:bCs/>
+        </w:rPr>
+        <w:lastRenderedPageBreak/>
+        <w:t>conductor</w:t>
       </w:r>
       <w:r>
         <w:rPr>
@@ -1177,11 +2384,7 @@
         <w:t xml:space="preserve"> </w:t>
       </w:r>
       <w:r>
-        <w:t xml:space="preserve">Sobre los diferentes módulos: conductores, debe permitir su consulta por documento, accediendo a información como numero de multas, numero de viajes, sin embargo no se tendrá en cuenta la información específica de la fecha de multas; viajes, describe la información del lugar de origen y destino, además de la cantidad de escalas, sin embargo, no especifica los lugares de las escalas; gastos, permite consultar el precio por Id, el precio es promedio y actualizado con la frecuencia que el usuario desee pero al ser un promedio no se adecua a </w:t>
-      </w:r>
-      <w:r>
-        <w:lastRenderedPageBreak/>
-        <w:t>cada zona del país en específico; vehículos, tendrá información sobre el número de reparaciones pero no describirá cuales son. El usuario principalmente consultara el módulo facturas, pues es el que brinda información relacionando vehículos, conductores clientes y gastos, sin embargo, la utilidad total de un viaje se calculara restándole gastos al pago inicial, por lo que se obtendrá un aproximado</w:t>
+        <w:t>Sobre los diferentes módulos: conductores, debe permitir su consulta por documento, accediendo a información como numero de multas, numero de viajes, sin embargo no se tendrá en cuenta la información específica de la fecha de multas; viajes, describe la información del lugar de origen y destino, además de la cantidad de escalas, sin embargo, no especifica los lugares de las escalas; gastos, permite consultar el precio por Id, el precio es promedio y actualizado con la frecuencia que el usuario desee pero al ser un promedio no se adecua a cada zona del país en específico; vehículos, tendrá información sobre el número de reparaciones pero no describirá cuales son. El usuario principalmente consultara el módulo facturas, pues es el que brinda información relacionando vehículos, conductores clientes y gastos, sin embargo, la utilidad total de un viaje se calculara restándole gastos al pago inicial, por lo que se obtendrá un aproximado</w:t>
       </w:r>
     </w:p>
     <w:p>
@@ -1220,13 +2423,8 @@
         <w:jc w:val="both"/>
       </w:pPr>
       <w:r>
-        <w:t xml:space="preserve">La información de cada viaje es definida por lugar de salida y llegada junto con duración, no se especificará cual es </w:t>
-      </w:r>
-      <w:proofErr w:type="gramStart"/>
-      <w:r>
-        <w:t>la ruta a tomar</w:t>
-      </w:r>
-      <w:proofErr w:type="gramEnd"/>
+        <w:t>La información de cada viaje es definida por lugar de salida y llegada junto con duración, no se especificará cual es la ruta a tomar</w:t>
+      </w:r>
     </w:p>
     <w:p>
       <w:pPr>
@@ -1272,7 +2470,6 @@
       <w:r>
         <w:t xml:space="preserve">, y le evidencia esta en el siguiente </w:t>
       </w:r>
-      <w:proofErr w:type="gramStart"/>
       <w:r>
         <w:rPr>
           <w:b/>
@@ -1280,7 +2477,6 @@
         </w:rPr>
         <w:t>link</w:t>
       </w:r>
-      <w:proofErr w:type="gramEnd"/>
       <w:r>
         <w:t xml:space="preserve">: </w:t>
       </w:r>
@@ -1354,8 +2550,10 @@
         <w:rPr>
           <w:b/>
           <w:bCs/>
-          <w:lang w:val="es-CO"/>
-        </w:rPr>
+          <w:noProof/>
+          <w:lang w:val="es-CO"/>
+        </w:rPr>
+        <w:lastRenderedPageBreak/>
         <w:drawing>
           <wp:anchor distT="0" distB="0" distL="114300" distR="114300" simplePos="0" relativeHeight="251663360" behindDoc="0" locked="0" layoutInCell="1" allowOverlap="1" wp14:anchorId="5EE79BD5" wp14:editId="127EECD8">
             <wp:simplePos x="0" y="0"/>
@@ -1424,6 +2622,7 @@
         <w:rPr>
           <w:b/>
           <w:bCs/>
+          <w:noProof/>
           <w:lang w:val="es-CO"/>
         </w:rPr>
         <w:drawing>
@@ -1514,6 +2713,7 @@
         <w:rPr>
           <w:b/>
           <w:bCs/>
+          <w:noProof/>
           <w:lang w:val="es-CO"/>
         </w:rPr>
         <w:drawing>
@@ -1584,6 +2784,7 @@
         <w:rPr>
           <w:b/>
           <w:bCs/>
+          <w:noProof/>
           <w:lang w:val="es-CO"/>
         </w:rPr>
         <w:drawing>
@@ -1654,6 +2855,7 @@
         <w:rPr>
           <w:b/>
           <w:bCs/>
+          <w:noProof/>
           <w:lang w:val="es-CO"/>
         </w:rPr>
         <w:drawing>
@@ -1736,6 +2938,7 @@
         <w:rPr>
           <w:b/>
           <w:bCs/>
+          <w:noProof/>
           <w:lang w:val="es-CO"/>
         </w:rPr>
         <w:drawing>
@@ -1818,9 +3021,9 @@
         <w:rPr>
           <w:b/>
           <w:bCs/>
-          <w:lang w:val="es-CO"/>
-        </w:rPr>
-        <w:lastRenderedPageBreak/>
+          <w:noProof/>
+          <w:lang w:val="es-CO"/>
+        </w:rPr>
         <w:drawing>
           <wp:anchor distT="0" distB="0" distL="114300" distR="114300" simplePos="0" relativeHeight="251669504" behindDoc="0" locked="0" layoutInCell="1" allowOverlap="1" wp14:anchorId="51FC5DE9" wp14:editId="137579C1">
             <wp:simplePos x="0" y="0"/>
@@ -1889,6 +3092,7 @@
         <w:rPr>
           <w:b/>
           <w:bCs/>
+          <w:noProof/>
           <w:lang w:val="es-CO"/>
         </w:rPr>
         <w:drawing>
@@ -2007,6 +3211,7 @@
         <w:rPr>
           <w:b/>
           <w:bCs/>
+          <w:noProof/>
           <w:lang w:val="es-CO"/>
         </w:rPr>
         <w:drawing>
@@ -2089,8 +3294,10 @@
         <w:rPr>
           <w:b/>
           <w:bCs/>
-          <w:lang w:val="es-CO"/>
-        </w:rPr>
+          <w:noProof/>
+          <w:lang w:val="es-CO"/>
+        </w:rPr>
+        <w:lastRenderedPageBreak/>
         <w:drawing>
           <wp:anchor distT="0" distB="0" distL="114300" distR="114300" simplePos="0" relativeHeight="251673600" behindDoc="0" locked="0" layoutInCell="1" allowOverlap="1" wp14:anchorId="00FDE88F" wp14:editId="3CB84089">
             <wp:simplePos x="0" y="0"/>
@@ -2153,6 +3360,7 @@
         <w:rPr>
           <w:b/>
           <w:bCs/>
+          <w:noProof/>
           <w:lang w:val="es-CO"/>
         </w:rPr>
         <w:drawing>
@@ -2223,6 +3431,7 @@
         <w:rPr>
           <w:b/>
           <w:bCs/>
+          <w:noProof/>
           <w:lang w:val="es-CO"/>
         </w:rPr>
         <w:drawing>
@@ -2305,6 +3514,7 @@
         <w:rPr>
           <w:b/>
           <w:bCs/>
+          <w:noProof/>
           <w:lang w:val="es-CO"/>
         </w:rPr>
         <w:drawing>
@@ -2375,6 +3585,7 @@
         <w:rPr>
           <w:b/>
           <w:bCs/>
+          <w:noProof/>
           <w:lang w:val="es-CO"/>
         </w:rPr>
         <w:drawing>
@@ -2457,6 +3668,7 @@
         <w:rPr>
           <w:b/>
           <w:bCs/>
+          <w:noProof/>
           <w:lang w:val="es-CO"/>
         </w:rPr>
         <w:drawing>
@@ -2527,6 +3739,7 @@
         <w:rPr>
           <w:b/>
           <w:bCs/>
+          <w:noProof/>
           <w:lang w:val="es-CO"/>
         </w:rPr>
         <w:drawing>
@@ -2597,6 +3810,7 @@
         <w:rPr>
           <w:b/>
           <w:bCs/>
+          <w:noProof/>
           <w:lang w:val="es-CO"/>
         </w:rPr>
         <w:drawing>
@@ -2667,6 +3881,7 @@
         <w:rPr>
           <w:b/>
           <w:bCs/>
+          <w:noProof/>
           <w:lang w:val="es-CO"/>
         </w:rPr>
         <w:drawing>
@@ -2749,9 +3964,9 @@
         <w:rPr>
           <w:b/>
           <w:bCs/>
-          <w:lang w:val="es-CO"/>
-        </w:rPr>
-        <w:lastRenderedPageBreak/>
+          <w:noProof/>
+          <w:lang w:val="es-CO"/>
+        </w:rPr>
         <w:drawing>
           <wp:anchor distT="0" distB="0" distL="114300" distR="114300" simplePos="0" relativeHeight="251681792" behindDoc="0" locked="0" layoutInCell="1" allowOverlap="1" wp14:anchorId="4194F390" wp14:editId="635D1031">
             <wp:simplePos x="0" y="0"/>
@@ -2820,6 +4035,7 @@
         <w:rPr>
           <w:b/>
           <w:bCs/>
+          <w:noProof/>
           <w:lang w:val="es-CO"/>
         </w:rPr>
         <w:drawing>
@@ -2902,6 +4118,7 @@
         <w:rPr>
           <w:b/>
           <w:bCs/>
+          <w:noProof/>
           <w:lang w:val="es-CO"/>
         </w:rPr>
         <w:drawing>
@@ -2972,6 +4189,7 @@
         <w:rPr>
           <w:b/>
           <w:bCs/>
+          <w:noProof/>
           <w:lang w:val="es-CO"/>
         </w:rPr>
         <w:drawing>
@@ -3042,6 +4260,7 @@
         <w:rPr>
           <w:b/>
           <w:bCs/>
+          <w:noProof/>
           <w:lang w:val="es-CO"/>
         </w:rPr>
         <w:drawing>
@@ -3112,6 +4331,7 @@
         <w:rPr>
           <w:b/>
           <w:bCs/>
+          <w:noProof/>
           <w:lang w:val="es-CO"/>
         </w:rPr>
         <w:drawing>
@@ -3194,6 +4414,7 @@
         <w:rPr>
           <w:b/>
           <w:bCs/>
+          <w:noProof/>
           <w:lang w:val="es-CO"/>
         </w:rPr>
         <w:drawing>
@@ -3264,6 +4485,7 @@
         <w:rPr>
           <w:b/>
           <w:bCs/>
+          <w:noProof/>
           <w:lang w:val="es-CO"/>
         </w:rPr>
         <w:drawing>
@@ -3346,6 +4568,7 @@
         <w:rPr>
           <w:b/>
           <w:bCs/>
+          <w:noProof/>
           <w:lang w:val="es-CO"/>
         </w:rPr>
         <w:drawing>
@@ -3416,6 +4639,7 @@
         <w:rPr>
           <w:b/>
           <w:bCs/>
+          <w:noProof/>
           <w:lang w:val="es-CO"/>
         </w:rPr>
         <w:drawing>
@@ -3522,6 +4746,7 @@
         <w:rPr>
           <w:b/>
           <w:bCs/>
+          <w:noProof/>
           <w:lang w:val="es-CO"/>
         </w:rPr>
         <w:lastRenderedPageBreak/>
@@ -3593,6 +4818,7 @@
         <w:rPr>
           <w:b/>
           <w:bCs/>
+          <w:noProof/>
           <w:lang w:val="es-CO"/>
         </w:rPr>
         <w:drawing>
@@ -3663,6 +4889,7 @@
         <w:rPr>
           <w:b/>
           <w:bCs/>
+          <w:noProof/>
           <w:lang w:val="es-CO"/>
         </w:rPr>
         <w:drawing>
@@ -3745,6 +4972,7 @@
         <w:rPr>
           <w:b/>
           <w:bCs/>
+          <w:noProof/>
           <w:lang w:val="es-CO"/>
         </w:rPr>
         <w:drawing>
@@ -4304,13 +5532,190 @@
         <w:shd w:val="clear" w:color="auto" w:fill="FFFFFF"/>
         <w:spacing w:after="160"/>
         <w:rPr>
+          <w:color w:val="FF0000"/>
+          <w:lang w:val="es-CO"/>
+        </w:rPr>
+      </w:pPr>
+    </w:p>
+    <w:p>
+      <w:pPr>
+        <w:shd w:val="clear" w:color="auto" w:fill="FFFFFF"/>
+        <w:spacing w:after="160"/>
+        <w:jc w:val="center"/>
+        <w:rPr>
+          <w:b/>
+          <w:bCs/>
+          <w:color w:val="000000" w:themeColor="text1"/>
+          <w:lang w:val="es-ES"/>
+        </w:rPr>
+      </w:pPr>
+      <w:r>
+        <w:rPr>
+          <w:b/>
+          <w:bCs/>
+          <w:color w:val="000000" w:themeColor="text1"/>
+          <w:lang w:val="es-ES"/>
+        </w:rPr>
+        <w:t>DICCIONARIO DE DATOS</w:t>
+      </w:r>
+    </w:p>
+    <w:p>
+      <w:pPr>
+        <w:shd w:val="clear" w:color="auto" w:fill="FFFFFF"/>
+        <w:spacing w:after="160"/>
+        <w:rPr>
           <w:b/>
           <w:bCs/>
           <w:color w:val="FF0000"/>
           <w:sz w:val="24"/>
           <w:szCs w:val="24"/>
-        </w:rPr>
-      </w:pPr>
+          <w:lang w:val="es-ES"/>
+        </w:rPr>
+      </w:pPr>
+      <w:r>
+        <w:rPr>
+          <w:noProof/>
+        </w:rPr>
+        <w:drawing>
+          <wp:anchor distT="0" distB="0" distL="114300" distR="114300" simplePos="0" relativeHeight="251696128" behindDoc="0" locked="0" layoutInCell="1" allowOverlap="1" wp14:anchorId="2B810AC4" wp14:editId="50C0A09C">
+            <wp:simplePos x="0" y="0"/>
+            <wp:positionH relativeFrom="column">
+              <wp:posOffset>-343535</wp:posOffset>
+            </wp:positionH>
+            <wp:positionV relativeFrom="paragraph">
+              <wp:posOffset>213995</wp:posOffset>
+            </wp:positionV>
+            <wp:extent cx="4284345" cy="1908810"/>
+            <wp:effectExtent l="0" t="0" r="1905" b="0"/>
+            <wp:wrapThrough wrapText="bothSides">
+              <wp:wrapPolygon edited="0">
+                <wp:start x="0" y="0"/>
+                <wp:lineTo x="0" y="21341"/>
+                <wp:lineTo x="21514" y="21341"/>
+                <wp:lineTo x="21514" y="0"/>
+                <wp:lineTo x="0" y="0"/>
+              </wp:wrapPolygon>
+            </wp:wrapThrough>
+            <wp:docPr id="7" name="Imagen 7"/>
+            <wp:cNvGraphicFramePr>
+              <a:graphicFrameLocks xmlns:a="http://schemas.openxmlformats.org/drawingml/2006/main" noChangeAspect="1"/>
+            </wp:cNvGraphicFramePr>
+            <a:graphic xmlns:a="http://schemas.openxmlformats.org/drawingml/2006/main">
+              <a:graphicData uri="http://schemas.openxmlformats.org/drawingml/2006/picture">
+                <pic:pic xmlns:pic="http://schemas.openxmlformats.org/drawingml/2006/picture">
+                  <pic:nvPicPr>
+                    <pic:cNvPr id="0" name="Imagen 1"/>
+                    <pic:cNvPicPr>
+                      <a:picLocks noChangeAspect="1" noChangeArrowheads="1"/>
+                    </pic:cNvPicPr>
+                  </pic:nvPicPr>
+                  <pic:blipFill>
+                    <a:blip r:embed="rId41">
+                      <a:extLst>
+                        <a:ext uri="{28A0092B-C50C-407E-A947-70E740481C1C}">
+                          <a14:useLocalDpi xmlns:a14="http://schemas.microsoft.com/office/drawing/2010/main" val="0"/>
+                        </a:ext>
+                      </a:extLst>
+                    </a:blip>
+                    <a:srcRect/>
+                    <a:stretch>
+                      <a:fillRect/>
+                    </a:stretch>
+                  </pic:blipFill>
+                  <pic:spPr bwMode="auto">
+                    <a:xfrm>
+                      <a:off x="0" y="0"/>
+                      <a:ext cx="4284345" cy="1908810"/>
+                    </a:xfrm>
+                    <a:prstGeom prst="rect">
+                      <a:avLst/>
+                    </a:prstGeom>
+                    <a:noFill/>
+                  </pic:spPr>
+                </pic:pic>
+              </a:graphicData>
+            </a:graphic>
+            <wp14:sizeRelH relativeFrom="page">
+              <wp14:pctWidth>0</wp14:pctWidth>
+            </wp14:sizeRelH>
+            <wp14:sizeRelV relativeFrom="page">
+              <wp14:pctHeight>0</wp14:pctHeight>
+            </wp14:sizeRelV>
+          </wp:anchor>
+        </w:drawing>
+      </w:r>
+      <w:r>
+        <w:rPr>
+          <w:noProof/>
+        </w:rPr>
+        <w:drawing>
+          <wp:anchor distT="0" distB="0" distL="114300" distR="114300" simplePos="0" relativeHeight="251701248" behindDoc="0" locked="0" layoutInCell="1" allowOverlap="1" wp14:anchorId="1086B9DA" wp14:editId="686C3A55">
+            <wp:simplePos x="0" y="0"/>
+            <wp:positionH relativeFrom="column">
+              <wp:posOffset>4051935</wp:posOffset>
+            </wp:positionH>
+            <wp:positionV relativeFrom="paragraph">
+              <wp:posOffset>213995</wp:posOffset>
+            </wp:positionV>
+            <wp:extent cx="2225675" cy="2033270"/>
+            <wp:effectExtent l="0" t="0" r="3175" b="5080"/>
+            <wp:wrapThrough wrapText="bothSides">
+              <wp:wrapPolygon edited="0">
+                <wp:start x="0" y="0"/>
+                <wp:lineTo x="0" y="21452"/>
+                <wp:lineTo x="21446" y="21452"/>
+                <wp:lineTo x="21446" y="0"/>
+                <wp:lineTo x="0" y="0"/>
+              </wp:wrapPolygon>
+            </wp:wrapThrough>
+            <wp:docPr id="6" name="Imagen 6"/>
+            <wp:cNvGraphicFramePr>
+              <a:graphicFrameLocks xmlns:a="http://schemas.openxmlformats.org/drawingml/2006/main" noChangeAspect="1"/>
+            </wp:cNvGraphicFramePr>
+            <a:graphic xmlns:a="http://schemas.openxmlformats.org/drawingml/2006/main">
+              <a:graphicData uri="http://schemas.openxmlformats.org/drawingml/2006/picture">
+                <pic:pic xmlns:pic="http://schemas.openxmlformats.org/drawingml/2006/picture">
+                  <pic:nvPicPr>
+                    <pic:cNvPr id="0" name="Imagen 7"/>
+                    <pic:cNvPicPr>
+                      <a:picLocks noChangeAspect="1" noChangeArrowheads="1"/>
+                    </pic:cNvPicPr>
+                  </pic:nvPicPr>
+                  <pic:blipFill>
+                    <a:blip r:embed="rId42" cstate="print">
+                      <a:extLst>
+                        <a:ext uri="{28A0092B-C50C-407E-A947-70E740481C1C}">
+                          <a14:useLocalDpi xmlns:a14="http://schemas.microsoft.com/office/drawing/2010/main" val="0"/>
+                        </a:ext>
+                      </a:extLst>
+                    </a:blip>
+                    <a:srcRect/>
+                    <a:stretch>
+                      <a:fillRect/>
+                    </a:stretch>
+                  </pic:blipFill>
+                  <pic:spPr bwMode="auto">
+                    <a:xfrm>
+                      <a:off x="0" y="0"/>
+                      <a:ext cx="2225675" cy="2033270"/>
+                    </a:xfrm>
+                    <a:prstGeom prst="rect">
+                      <a:avLst/>
+                    </a:prstGeom>
+                    <a:noFill/>
+                  </pic:spPr>
+                </pic:pic>
+              </a:graphicData>
+            </a:graphic>
+            <wp14:sizeRelH relativeFrom="page">
+              <wp14:pctWidth>0</wp14:pctWidth>
+            </wp14:sizeRelH>
+            <wp14:sizeRelV relativeFrom="page">
+              <wp14:pctHeight>0</wp14:pctHeight>
+            </wp14:sizeRelV>
+          </wp:anchor>
+        </w:drawing>
+      </w:r>
     </w:p>
     <w:p>
       <w:pPr>
@@ -4328,7 +5733,6 @@
         <w:spacing w:after="160"/>
         <w:rPr>
           <w:color w:val="FF0000"/>
-          <w:lang w:val="es-CO"/>
         </w:rPr>
       </w:pPr>
     </w:p>
@@ -4338,7 +5742,521 @@
         <w:spacing w:after="160"/>
         <w:rPr>
           <w:color w:val="FF0000"/>
-          <w:lang w:val="es-CO"/>
+        </w:rPr>
+      </w:pPr>
+    </w:p>
+    <w:p>
+      <w:pPr>
+        <w:shd w:val="clear" w:color="auto" w:fill="FFFFFF"/>
+        <w:spacing w:after="160"/>
+        <w:rPr>
+          <w:color w:val="FF0000"/>
+        </w:rPr>
+      </w:pPr>
+      <w:r>
+        <w:rPr>
+          <w:noProof/>
+        </w:rPr>
+        <w:lastRenderedPageBreak/>
+        <w:drawing>
+          <wp:anchor distT="0" distB="0" distL="114300" distR="114300" simplePos="0" relativeHeight="251698176" behindDoc="0" locked="0" layoutInCell="1" allowOverlap="1" wp14:anchorId="1B949FF6" wp14:editId="3C4BB2AA">
+            <wp:simplePos x="0" y="0"/>
+            <wp:positionH relativeFrom="column">
+              <wp:posOffset>2844800</wp:posOffset>
+            </wp:positionH>
+            <wp:positionV relativeFrom="paragraph">
+              <wp:posOffset>257175</wp:posOffset>
+            </wp:positionV>
+            <wp:extent cx="2854960" cy="1967230"/>
+            <wp:effectExtent l="0" t="0" r="2540" b="0"/>
+            <wp:wrapThrough wrapText="bothSides">
+              <wp:wrapPolygon edited="0">
+                <wp:start x="0" y="0"/>
+                <wp:lineTo x="0" y="21335"/>
+                <wp:lineTo x="21475" y="21335"/>
+                <wp:lineTo x="21475" y="0"/>
+                <wp:lineTo x="0" y="0"/>
+              </wp:wrapPolygon>
+            </wp:wrapThrough>
+            <wp:docPr id="5" name="Imagen 5"/>
+            <wp:cNvGraphicFramePr>
+              <a:graphicFrameLocks xmlns:a="http://schemas.openxmlformats.org/drawingml/2006/main" noChangeAspect="1"/>
+            </wp:cNvGraphicFramePr>
+            <a:graphic xmlns:a="http://schemas.openxmlformats.org/drawingml/2006/main">
+              <a:graphicData uri="http://schemas.openxmlformats.org/drawingml/2006/picture">
+                <pic:pic xmlns:pic="http://schemas.openxmlformats.org/drawingml/2006/picture">
+                  <pic:nvPicPr>
+                    <pic:cNvPr id="0" name="Imagen 4"/>
+                    <pic:cNvPicPr>
+                      <a:picLocks noChangeAspect="1" noChangeArrowheads="1"/>
+                    </pic:cNvPicPr>
+                  </pic:nvPicPr>
+                  <pic:blipFill>
+                    <a:blip r:embed="rId43">
+                      <a:extLst>
+                        <a:ext uri="{28A0092B-C50C-407E-A947-70E740481C1C}">
+                          <a14:useLocalDpi xmlns:a14="http://schemas.microsoft.com/office/drawing/2010/main" val="0"/>
+                        </a:ext>
+                      </a:extLst>
+                    </a:blip>
+                    <a:srcRect/>
+                    <a:stretch>
+                      <a:fillRect/>
+                    </a:stretch>
+                  </pic:blipFill>
+                  <pic:spPr bwMode="auto">
+                    <a:xfrm>
+                      <a:off x="0" y="0"/>
+                      <a:ext cx="2854960" cy="1967230"/>
+                    </a:xfrm>
+                    <a:prstGeom prst="rect">
+                      <a:avLst/>
+                    </a:prstGeom>
+                    <a:noFill/>
+                  </pic:spPr>
+                </pic:pic>
+              </a:graphicData>
+            </a:graphic>
+            <wp14:sizeRelH relativeFrom="page">
+              <wp14:pctWidth>0</wp14:pctWidth>
+            </wp14:sizeRelH>
+            <wp14:sizeRelV relativeFrom="page">
+              <wp14:pctHeight>0</wp14:pctHeight>
+            </wp14:sizeRelV>
+          </wp:anchor>
+        </w:drawing>
+      </w:r>
+      <w:r>
+        <w:rPr>
+          <w:noProof/>
+        </w:rPr>
+        <w:drawing>
+          <wp:anchor distT="0" distB="0" distL="114300" distR="114300" simplePos="0" relativeHeight="251697152" behindDoc="0" locked="0" layoutInCell="1" allowOverlap="1" wp14:anchorId="2FC969F3" wp14:editId="07E2177C">
+            <wp:simplePos x="0" y="0"/>
+            <wp:positionH relativeFrom="column">
+              <wp:posOffset>-139700</wp:posOffset>
+            </wp:positionH>
+            <wp:positionV relativeFrom="paragraph">
+              <wp:posOffset>151765</wp:posOffset>
+            </wp:positionV>
+            <wp:extent cx="2669540" cy="2072005"/>
+            <wp:effectExtent l="0" t="0" r="0" b="4445"/>
+            <wp:wrapThrough wrapText="bothSides">
+              <wp:wrapPolygon edited="0">
+                <wp:start x="0" y="0"/>
+                <wp:lineTo x="0" y="21448"/>
+                <wp:lineTo x="21425" y="21448"/>
+                <wp:lineTo x="21425" y="0"/>
+                <wp:lineTo x="0" y="0"/>
+              </wp:wrapPolygon>
+            </wp:wrapThrough>
+            <wp:docPr id="4" name="Imagen 4"/>
+            <wp:cNvGraphicFramePr>
+              <a:graphicFrameLocks xmlns:a="http://schemas.openxmlformats.org/drawingml/2006/main" noChangeAspect="1"/>
+            </wp:cNvGraphicFramePr>
+            <a:graphic xmlns:a="http://schemas.openxmlformats.org/drawingml/2006/main">
+              <a:graphicData uri="http://schemas.openxmlformats.org/drawingml/2006/picture">
+                <pic:pic xmlns:pic="http://schemas.openxmlformats.org/drawingml/2006/picture">
+                  <pic:nvPicPr>
+                    <pic:cNvPr id="0" name="Imagen 3"/>
+                    <pic:cNvPicPr>
+                      <a:picLocks noChangeAspect="1" noChangeArrowheads="1"/>
+                    </pic:cNvPicPr>
+                  </pic:nvPicPr>
+                  <pic:blipFill>
+                    <a:blip r:embed="rId44">
+                      <a:extLst>
+                        <a:ext uri="{28A0092B-C50C-407E-A947-70E740481C1C}">
+                          <a14:useLocalDpi xmlns:a14="http://schemas.microsoft.com/office/drawing/2010/main" val="0"/>
+                        </a:ext>
+                      </a:extLst>
+                    </a:blip>
+                    <a:srcRect/>
+                    <a:stretch>
+                      <a:fillRect/>
+                    </a:stretch>
+                  </pic:blipFill>
+                  <pic:spPr bwMode="auto">
+                    <a:xfrm>
+                      <a:off x="0" y="0"/>
+                      <a:ext cx="2669540" cy="2072005"/>
+                    </a:xfrm>
+                    <a:prstGeom prst="rect">
+                      <a:avLst/>
+                    </a:prstGeom>
+                    <a:noFill/>
+                  </pic:spPr>
+                </pic:pic>
+              </a:graphicData>
+            </a:graphic>
+            <wp14:sizeRelH relativeFrom="page">
+              <wp14:pctWidth>0</wp14:pctWidth>
+            </wp14:sizeRelH>
+            <wp14:sizeRelV relativeFrom="page">
+              <wp14:pctHeight>0</wp14:pctHeight>
+            </wp14:sizeRelV>
+          </wp:anchor>
+        </w:drawing>
+      </w:r>
+    </w:p>
+    <w:p>
+      <w:pPr>
+        <w:shd w:val="clear" w:color="auto" w:fill="FFFFFF"/>
+        <w:spacing w:after="160"/>
+        <w:rPr>
+          <w:color w:val="FF0000"/>
+        </w:rPr>
+      </w:pPr>
+      <w:r>
+        <w:rPr>
+          <w:noProof/>
+        </w:rPr>
+        <w:drawing>
+          <wp:anchor distT="0" distB="0" distL="114300" distR="114300" simplePos="0" relativeHeight="251700224" behindDoc="0" locked="0" layoutInCell="1" allowOverlap="1" wp14:anchorId="5CF250FD" wp14:editId="7F2C3C30">
+            <wp:simplePos x="0" y="0"/>
+            <wp:positionH relativeFrom="column">
+              <wp:posOffset>3476625</wp:posOffset>
+            </wp:positionH>
+            <wp:positionV relativeFrom="paragraph">
+              <wp:posOffset>2126615</wp:posOffset>
+            </wp:positionV>
+            <wp:extent cx="2428240" cy="1711960"/>
+            <wp:effectExtent l="0" t="0" r="0" b="2540"/>
+            <wp:wrapThrough wrapText="bothSides">
+              <wp:wrapPolygon edited="0">
+                <wp:start x="0" y="0"/>
+                <wp:lineTo x="0" y="21392"/>
+                <wp:lineTo x="21351" y="21392"/>
+                <wp:lineTo x="21351" y="0"/>
+                <wp:lineTo x="0" y="0"/>
+              </wp:wrapPolygon>
+            </wp:wrapThrough>
+            <wp:docPr id="3" name="Imagen 3"/>
+            <wp:cNvGraphicFramePr>
+              <a:graphicFrameLocks xmlns:a="http://schemas.openxmlformats.org/drawingml/2006/main" noChangeAspect="1"/>
+            </wp:cNvGraphicFramePr>
+            <a:graphic xmlns:a="http://schemas.openxmlformats.org/drawingml/2006/main">
+              <a:graphicData uri="http://schemas.openxmlformats.org/drawingml/2006/picture">
+                <pic:pic xmlns:pic="http://schemas.openxmlformats.org/drawingml/2006/picture">
+                  <pic:nvPicPr>
+                    <pic:cNvPr id="0" name="Imagen 6"/>
+                    <pic:cNvPicPr>
+                      <a:picLocks noChangeAspect="1" noChangeArrowheads="1"/>
+                    </pic:cNvPicPr>
+                  </pic:nvPicPr>
+                  <pic:blipFill>
+                    <a:blip r:embed="rId45">
+                      <a:extLst>
+                        <a:ext uri="{28A0092B-C50C-407E-A947-70E740481C1C}">
+                          <a14:useLocalDpi xmlns:a14="http://schemas.microsoft.com/office/drawing/2010/main" val="0"/>
+                        </a:ext>
+                      </a:extLst>
+                    </a:blip>
+                    <a:srcRect/>
+                    <a:stretch>
+                      <a:fillRect/>
+                    </a:stretch>
+                  </pic:blipFill>
+                  <pic:spPr bwMode="auto">
+                    <a:xfrm>
+                      <a:off x="0" y="0"/>
+                      <a:ext cx="2428240" cy="1711960"/>
+                    </a:xfrm>
+                    <a:prstGeom prst="rect">
+                      <a:avLst/>
+                    </a:prstGeom>
+                    <a:noFill/>
+                  </pic:spPr>
+                </pic:pic>
+              </a:graphicData>
+            </a:graphic>
+            <wp14:sizeRelH relativeFrom="page">
+              <wp14:pctWidth>0</wp14:pctWidth>
+            </wp14:sizeRelH>
+            <wp14:sizeRelV relativeFrom="page">
+              <wp14:pctHeight>0</wp14:pctHeight>
+            </wp14:sizeRelV>
+          </wp:anchor>
+        </w:drawing>
+      </w:r>
+      <w:r>
+        <w:rPr>
+          <w:noProof/>
+        </w:rPr>
+        <w:drawing>
+          <wp:anchor distT="0" distB="0" distL="114300" distR="114300" simplePos="0" relativeHeight="251699200" behindDoc="0" locked="0" layoutInCell="1" allowOverlap="1" wp14:anchorId="5719DF36" wp14:editId="0BD6CB20">
+            <wp:simplePos x="0" y="0"/>
+            <wp:positionH relativeFrom="column">
+              <wp:posOffset>-182880</wp:posOffset>
+            </wp:positionH>
+            <wp:positionV relativeFrom="paragraph">
+              <wp:posOffset>2215515</wp:posOffset>
+            </wp:positionV>
+            <wp:extent cx="3260725" cy="1624330"/>
+            <wp:effectExtent l="0" t="0" r="0" b="0"/>
+            <wp:wrapNone/>
+            <wp:docPr id="2" name="Imagen 2"/>
+            <wp:cNvGraphicFramePr>
+              <a:graphicFrameLocks xmlns:a="http://schemas.openxmlformats.org/drawingml/2006/main" noChangeAspect="1"/>
+            </wp:cNvGraphicFramePr>
+            <a:graphic xmlns:a="http://schemas.openxmlformats.org/drawingml/2006/main">
+              <a:graphicData uri="http://schemas.openxmlformats.org/drawingml/2006/picture">
+                <pic:pic xmlns:pic="http://schemas.openxmlformats.org/drawingml/2006/picture">
+                  <pic:nvPicPr>
+                    <pic:cNvPr id="0" name="Imagen 5"/>
+                    <pic:cNvPicPr>
+                      <a:picLocks noChangeAspect="1" noChangeArrowheads="1"/>
+                    </pic:cNvPicPr>
+                  </pic:nvPicPr>
+                  <pic:blipFill>
+                    <a:blip r:embed="rId46">
+                      <a:extLst>
+                        <a:ext uri="{28A0092B-C50C-407E-A947-70E740481C1C}">
+                          <a14:useLocalDpi xmlns:a14="http://schemas.microsoft.com/office/drawing/2010/main" val="0"/>
+                        </a:ext>
+                      </a:extLst>
+                    </a:blip>
+                    <a:srcRect/>
+                    <a:stretch>
+                      <a:fillRect/>
+                    </a:stretch>
+                  </pic:blipFill>
+                  <pic:spPr bwMode="auto">
+                    <a:xfrm>
+                      <a:off x="0" y="0"/>
+                      <a:ext cx="3260725" cy="1624330"/>
+                    </a:xfrm>
+                    <a:prstGeom prst="rect">
+                      <a:avLst/>
+                    </a:prstGeom>
+                    <a:noFill/>
+                  </pic:spPr>
+                </pic:pic>
+              </a:graphicData>
+            </a:graphic>
+            <wp14:sizeRelH relativeFrom="page">
+              <wp14:pctWidth>0</wp14:pctWidth>
+            </wp14:sizeRelH>
+            <wp14:sizeRelV relativeFrom="page">
+              <wp14:pctHeight>0</wp14:pctHeight>
+            </wp14:sizeRelV>
+          </wp:anchor>
+        </w:drawing>
+      </w:r>
+    </w:p>
+    <w:p>
+      <w:pPr>
+        <w:shd w:val="clear" w:color="auto" w:fill="FFFFFF"/>
+        <w:spacing w:after="160"/>
+        <w:rPr>
+          <w:color w:val="FF0000"/>
+        </w:rPr>
+      </w:pPr>
+    </w:p>
+    <w:p>
+      <w:pPr>
+        <w:shd w:val="clear" w:color="auto" w:fill="FFFFFF"/>
+        <w:spacing w:after="160"/>
+        <w:rPr>
+          <w:color w:val="FF0000"/>
+        </w:rPr>
+      </w:pPr>
+    </w:p>
+    <w:p>
+      <w:pPr>
+        <w:shd w:val="clear" w:color="auto" w:fill="FFFFFF"/>
+        <w:spacing w:after="160"/>
+        <w:rPr>
+          <w:color w:val="FF0000"/>
+        </w:rPr>
+      </w:pPr>
+    </w:p>
+    <w:p>
+      <w:pPr>
+        <w:shd w:val="clear" w:color="auto" w:fill="FFFFFF"/>
+        <w:spacing w:after="160"/>
+        <w:rPr>
+          <w:color w:val="FF0000"/>
+        </w:rPr>
+      </w:pPr>
+    </w:p>
+    <w:p>
+      <w:pPr>
+        <w:shd w:val="clear" w:color="auto" w:fill="FFFFFF"/>
+        <w:spacing w:after="160"/>
+        <w:rPr>
+          <w:color w:val="FF0000"/>
+        </w:rPr>
+      </w:pPr>
+    </w:p>
+    <w:p>
+      <w:pPr>
+        <w:shd w:val="clear" w:color="auto" w:fill="FFFFFF"/>
+        <w:spacing w:after="160"/>
+        <w:rPr>
+          <w:color w:val="FF0000"/>
+        </w:rPr>
+      </w:pPr>
+    </w:p>
+    <w:p>
+      <w:pPr>
+        <w:shd w:val="clear" w:color="auto" w:fill="FFFFFF"/>
+        <w:spacing w:after="160"/>
+        <w:rPr>
+          <w:color w:val="FF0000"/>
+        </w:rPr>
+      </w:pPr>
+      <w:r>
+        <w:rPr>
+          <w:noProof/>
+        </w:rPr>
+        <w:drawing>
+          <wp:anchor distT="0" distB="0" distL="114300" distR="114300" simplePos="0" relativeHeight="251702272" behindDoc="0" locked="0" layoutInCell="1" allowOverlap="1" wp14:anchorId="16950AA3" wp14:editId="2AC8CBC6">
+            <wp:simplePos x="0" y="0"/>
+            <wp:positionH relativeFrom="column">
+              <wp:posOffset>277495</wp:posOffset>
+            </wp:positionH>
+            <wp:positionV relativeFrom="paragraph">
+              <wp:posOffset>37465</wp:posOffset>
+            </wp:positionV>
+            <wp:extent cx="5191760" cy="2838450"/>
+            <wp:effectExtent l="0" t="0" r="8890" b="0"/>
+            <wp:wrapThrough wrapText="bothSides">
+              <wp:wrapPolygon edited="0">
+                <wp:start x="0" y="0"/>
+                <wp:lineTo x="0" y="21455"/>
+                <wp:lineTo x="21558" y="21455"/>
+                <wp:lineTo x="21558" y="0"/>
+                <wp:lineTo x="0" y="0"/>
+              </wp:wrapPolygon>
+            </wp:wrapThrough>
+            <wp:docPr id="1" name="Imagen 1"/>
+            <wp:cNvGraphicFramePr>
+              <a:graphicFrameLocks xmlns:a="http://schemas.openxmlformats.org/drawingml/2006/main" noChangeAspect="1"/>
+            </wp:cNvGraphicFramePr>
+            <a:graphic xmlns:a="http://schemas.openxmlformats.org/drawingml/2006/main">
+              <a:graphicData uri="http://schemas.openxmlformats.org/drawingml/2006/picture">
+                <pic:pic xmlns:pic="http://schemas.openxmlformats.org/drawingml/2006/picture">
+                  <pic:nvPicPr>
+                    <pic:cNvPr id="0" name="Imagen 8"/>
+                    <pic:cNvPicPr>
+                      <a:picLocks noChangeAspect="1" noChangeArrowheads="1"/>
+                    </pic:cNvPicPr>
+                  </pic:nvPicPr>
+                  <pic:blipFill>
+                    <a:blip r:embed="rId47">
+                      <a:extLst>
+                        <a:ext uri="{28A0092B-C50C-407E-A947-70E740481C1C}">
+                          <a14:useLocalDpi xmlns:a14="http://schemas.microsoft.com/office/drawing/2010/main" val="0"/>
+                        </a:ext>
+                      </a:extLst>
+                    </a:blip>
+                    <a:srcRect/>
+                    <a:stretch>
+                      <a:fillRect/>
+                    </a:stretch>
+                  </pic:blipFill>
+                  <pic:spPr bwMode="auto">
+                    <a:xfrm>
+                      <a:off x="0" y="0"/>
+                      <a:ext cx="5191760" cy="2838450"/>
+                    </a:xfrm>
+                    <a:prstGeom prst="rect">
+                      <a:avLst/>
+                    </a:prstGeom>
+                    <a:noFill/>
+                  </pic:spPr>
+                </pic:pic>
+              </a:graphicData>
+            </a:graphic>
+            <wp14:sizeRelH relativeFrom="page">
+              <wp14:pctWidth>0</wp14:pctWidth>
+            </wp14:sizeRelH>
+            <wp14:sizeRelV relativeFrom="page">
+              <wp14:pctHeight>0</wp14:pctHeight>
+            </wp14:sizeRelV>
+          </wp:anchor>
+        </w:drawing>
+      </w:r>
+    </w:p>
+    <w:p>
+      <w:pPr>
+        <w:shd w:val="clear" w:color="auto" w:fill="FFFFFF"/>
+        <w:spacing w:after="160"/>
+        <w:rPr>
+          <w:color w:val="FF0000"/>
+        </w:rPr>
+      </w:pPr>
+    </w:p>
+    <w:p>
+      <w:pPr>
+        <w:shd w:val="clear" w:color="auto" w:fill="FFFFFF"/>
+        <w:spacing w:after="160"/>
+        <w:rPr>
+          <w:color w:val="FF0000"/>
+        </w:rPr>
+      </w:pPr>
+    </w:p>
+    <w:p>
+      <w:pPr>
+        <w:shd w:val="clear" w:color="auto" w:fill="FFFFFF"/>
+        <w:spacing w:after="160"/>
+        <w:rPr>
+          <w:color w:val="FF0000"/>
+        </w:rPr>
+      </w:pPr>
+    </w:p>
+    <w:p>
+      <w:pPr>
+        <w:shd w:val="clear" w:color="auto" w:fill="FFFFFF"/>
+        <w:spacing w:after="160"/>
+        <w:rPr>
+          <w:color w:val="FF0000"/>
+        </w:rPr>
+      </w:pPr>
+    </w:p>
+    <w:p>
+      <w:pPr>
+        <w:shd w:val="clear" w:color="auto" w:fill="FFFFFF"/>
+        <w:spacing w:after="160"/>
+        <w:rPr>
+          <w:color w:val="FF0000"/>
+        </w:rPr>
+      </w:pPr>
+    </w:p>
+    <w:p>
+      <w:pPr>
+        <w:shd w:val="clear" w:color="auto" w:fill="FFFFFF"/>
+        <w:spacing w:after="160"/>
+        <w:rPr>
+          <w:color w:val="FF0000"/>
+        </w:rPr>
+      </w:pPr>
+    </w:p>
+    <w:p>
+      <w:pPr>
+        <w:shd w:val="clear" w:color="auto" w:fill="FFFFFF"/>
+        <w:spacing w:after="160"/>
+        <w:rPr>
+          <w:color w:val="FF0000"/>
+        </w:rPr>
+      </w:pPr>
+    </w:p>
+    <w:p>
+      <w:pPr>
+        <w:shd w:val="clear" w:color="auto" w:fill="FFFFFF"/>
+        <w:spacing w:after="160"/>
+        <w:rPr>
+          <w:color w:val="FF0000"/>
+        </w:rPr>
+      </w:pPr>
+    </w:p>
+    <w:p>
+      <w:pPr>
+        <w:shd w:val="clear" w:color="auto" w:fill="FFFFFF"/>
+        <w:spacing w:after="160"/>
+        <w:rPr>
+          <w:color w:val="FF0000"/>
         </w:rPr>
       </w:pPr>
     </w:p>
@@ -4392,7 +6310,7 @@
 </file>
 
 <file path=word/endnotes.xml><?xml version="1.0" encoding="utf-8"?>
-<w:endnotes xmlns:wpc="http://schemas.microsoft.com/office/word/2010/wordprocessingCanvas" xmlns:cx="http://schemas.microsoft.com/office/drawing/2014/chartex" xmlns:cx1="http://schemas.microsoft.com/office/drawing/2015/9/8/chartex" xmlns:cx2="http://schemas.microsoft.com/office/drawing/2015/10/21/chartex" xmlns:cx3="http://schemas.microsoft.com/office/drawing/2016/5/9/chartex" xmlns:cx4="http://schemas.microsoft.com/office/drawing/2016/5/10/chartex" xmlns:cx5="http://schemas.microsoft.com/office/drawing/2016/5/11/chartex" xmlns:cx6="http://schemas.microsoft.com/office/drawing/2016/5/12/chartex" xmlns:cx7="http://schemas.microsoft.com/office/drawing/2016/5/13/chartex" xmlns:cx8="http://schemas.microsoft.com/office/drawing/2016/5/14/chartex" xmlns:mc="http://schemas.openxmlformats.org/markup-compatibility/2006" xmlns:aink="http://schemas.microsoft.com/office/drawing/2016/ink" xmlns:am3d="http://schemas.microsoft.com/office/drawing/2017/model3d" xmlns:o="urn:schemas-microsoft-com:office:office" xmlns:oel="http://schemas.microsoft.com/office/2019/extlst" xmlns:r="http://schemas.openxmlformats.org/officeDocument/2006/relationships" xmlns:m="http://schemas.openxmlformats.org/officeDocument/2006/math" xmlns:v="urn:schemas-microsoft-com:vml" xmlns:wp14="http://schemas.microsoft.com/office/word/2010/wordprocessingDrawing" xmlns:wp="http://schemas.openxmlformats.org/drawingml/2006/wordprocessingDrawing" xmlns:w10="urn:schemas-microsoft-com:office:word" xmlns:w="http://schemas.openxmlformats.org/wordprocessingml/2006/main" xmlns:w14="http://schemas.microsoft.com/office/word/2010/wordml" xmlns:w15="http://schemas.microsoft.com/office/word/2012/wordml" xmlns:w16cex="http://schemas.microsoft.com/office/word/2018/wordml/cex" xmlns:w16cid="http://schemas.microsoft.com/office/word/2016/wordml/cid" xmlns:w16="http://schemas.microsoft.com/office/word/2018/wordml" xmlns:w16du="http://schemas.microsoft.com/office/word/2023/wordml/word16du" xmlns:w16sdtdh="http://schemas.microsoft.com/office/word/2020/wordml/sdtdatahash" xmlns:w16sdtfl="http://schemas.microsoft.com/office/word/2024/wordml/sdtformatlock" xmlns:w16se="http://schemas.microsoft.com/office/word/2015/wordml/symex" xmlns:wpg="http://schemas.microsoft.com/office/word/2010/wordprocessingGroup" xmlns:wpi="http://schemas.microsoft.com/office/word/2010/wordprocessingInk" xmlns:wne="http://schemas.microsoft.com/office/word/2006/wordml" xmlns:wps="http://schemas.microsoft.com/office/word/2010/wordprocessingShape" mc:Ignorable="w14 w15 w16se w16cid w16 w16cex w16sdtdh w16sdtfl w16du wp14">
+<w:endnotes xmlns:wpc="http://schemas.microsoft.com/office/word/2010/wordprocessingCanvas" xmlns:cx="http://schemas.microsoft.com/office/drawing/2014/chartex" xmlns:cx1="http://schemas.microsoft.com/office/drawing/2015/9/8/chartex" xmlns:cx2="http://schemas.microsoft.com/office/drawing/2015/10/21/chartex" xmlns:cx3="http://schemas.microsoft.com/office/drawing/2016/5/9/chartex" xmlns:cx4="http://schemas.microsoft.com/office/drawing/2016/5/10/chartex" xmlns:cx5="http://schemas.microsoft.com/office/drawing/2016/5/11/chartex" xmlns:cx6="http://schemas.microsoft.com/office/drawing/2016/5/12/chartex" xmlns:cx7="http://schemas.microsoft.com/office/drawing/2016/5/13/chartex" xmlns:cx8="http://schemas.microsoft.com/office/drawing/2016/5/14/chartex" xmlns:mc="http://schemas.openxmlformats.org/markup-compatibility/2006" xmlns:aink="http://schemas.microsoft.com/office/drawing/2016/ink" xmlns:am3d="http://schemas.microsoft.com/office/drawing/2017/model3d" xmlns:o="urn:schemas-microsoft-com:office:office" xmlns:r="http://schemas.openxmlformats.org/officeDocument/2006/relationships" xmlns:m="http://schemas.openxmlformats.org/officeDocument/2006/math" xmlns:v="urn:schemas-microsoft-com:vml" xmlns:wp14="http://schemas.microsoft.com/office/word/2010/wordprocessingDrawing" xmlns:wp="http://schemas.openxmlformats.org/drawingml/2006/wordprocessingDrawing" xmlns:w10="urn:schemas-microsoft-com:office:word" xmlns:w="http://schemas.openxmlformats.org/wordprocessingml/2006/main" xmlns:w14="http://schemas.microsoft.com/office/word/2010/wordml" xmlns:w15="http://schemas.microsoft.com/office/word/2012/wordml" xmlns:w16cex="http://schemas.microsoft.com/office/word/2018/wordml/cex" xmlns:w16cid="http://schemas.microsoft.com/office/word/2016/wordml/cid" xmlns:w16="http://schemas.microsoft.com/office/word/2018/wordml" xmlns:w16sdtdh="http://schemas.microsoft.com/office/word/2020/wordml/sdtdatahash" xmlns:w16se="http://schemas.microsoft.com/office/word/2015/wordml/symex" xmlns:wpg="http://schemas.microsoft.com/office/word/2010/wordprocessingGroup" xmlns:wpi="http://schemas.microsoft.com/office/word/2010/wordprocessingInk" xmlns:wne="http://schemas.microsoft.com/office/word/2006/wordml" xmlns:wps="http://schemas.microsoft.com/office/word/2010/wordprocessingShape" mc:Ignorable="w14 w15 w16se w16cid w16 w16cex w16sdtdh wp14">
   <w:endnote w:type="separator" w:id="-1">
     <w:p>
       <w:pPr>
@@ -4417,7 +6335,7 @@
 </file>
 
 <file path=word/footnotes.xml><?xml version="1.0" encoding="utf-8"?>
-<w:footnotes xmlns:wpc="http://schemas.microsoft.com/office/word/2010/wordprocessingCanvas" xmlns:cx="http://schemas.microsoft.com/office/drawing/2014/chartex" xmlns:cx1="http://schemas.microsoft.com/office/drawing/2015/9/8/chartex" xmlns:cx2="http://schemas.microsoft.com/office/drawing/2015/10/21/chartex" xmlns:cx3="http://schemas.microsoft.com/office/drawing/2016/5/9/chartex" xmlns:cx4="http://schemas.microsoft.com/office/drawing/2016/5/10/chartex" xmlns:cx5="http://schemas.microsoft.com/office/drawing/2016/5/11/chartex" xmlns:cx6="http://schemas.microsoft.com/office/drawing/2016/5/12/chartex" xmlns:cx7="http://schemas.microsoft.com/office/drawing/2016/5/13/chartex" xmlns:cx8="http://schemas.microsoft.com/office/drawing/2016/5/14/chartex" xmlns:mc="http://schemas.openxmlformats.org/markup-compatibility/2006" xmlns:aink="http://schemas.microsoft.com/office/drawing/2016/ink" xmlns:am3d="http://schemas.microsoft.com/office/drawing/2017/model3d" xmlns:o="urn:schemas-microsoft-com:office:office" xmlns:oel="http://schemas.microsoft.com/office/2019/extlst" xmlns:r="http://schemas.openxmlformats.org/officeDocument/2006/relationships" xmlns:m="http://schemas.openxmlformats.org/officeDocument/2006/math" xmlns:v="urn:schemas-microsoft-com:vml" xmlns:wp14="http://schemas.microsoft.com/office/word/2010/wordprocessingDrawing" xmlns:wp="http://schemas.openxmlformats.org/drawingml/2006/wordprocessingDrawing" xmlns:w10="urn:schemas-microsoft-com:office:word" xmlns:w="http://schemas.openxmlformats.org/wordprocessingml/2006/main" xmlns:w14="http://schemas.microsoft.com/office/word/2010/wordml" xmlns:w15="http://schemas.microsoft.com/office/word/2012/wordml" xmlns:w16cex="http://schemas.microsoft.com/office/word/2018/wordml/cex" xmlns:w16cid="http://schemas.microsoft.com/office/word/2016/wordml/cid" xmlns:w16="http://schemas.microsoft.com/office/word/2018/wordml" xmlns:w16du="http://schemas.microsoft.com/office/word/2023/wordml/word16du" xmlns:w16sdtdh="http://schemas.microsoft.com/office/word/2020/wordml/sdtdatahash" xmlns:w16sdtfl="http://schemas.microsoft.com/office/word/2024/wordml/sdtformatlock" xmlns:w16se="http://schemas.microsoft.com/office/word/2015/wordml/symex" xmlns:wpg="http://schemas.microsoft.com/office/word/2010/wordprocessingGroup" xmlns:wpi="http://schemas.microsoft.com/office/word/2010/wordprocessingInk" xmlns:wne="http://schemas.microsoft.com/office/word/2006/wordml" xmlns:wps="http://schemas.microsoft.com/office/word/2010/wordprocessingShape" mc:Ignorable="w14 w15 w16se w16cid w16 w16cex w16sdtdh w16sdtfl w16du wp14">
+<w:footnotes xmlns:wpc="http://schemas.microsoft.com/office/word/2010/wordprocessingCanvas" xmlns:cx="http://schemas.microsoft.com/office/drawing/2014/chartex" xmlns:cx1="http://schemas.microsoft.com/office/drawing/2015/9/8/chartex" xmlns:cx2="http://schemas.microsoft.com/office/drawing/2015/10/21/chartex" xmlns:cx3="http://schemas.microsoft.com/office/drawing/2016/5/9/chartex" xmlns:cx4="http://schemas.microsoft.com/office/drawing/2016/5/10/chartex" xmlns:cx5="http://schemas.microsoft.com/office/drawing/2016/5/11/chartex" xmlns:cx6="http://schemas.microsoft.com/office/drawing/2016/5/12/chartex" xmlns:cx7="http://schemas.microsoft.com/office/drawing/2016/5/13/chartex" xmlns:cx8="http://schemas.microsoft.com/office/drawing/2016/5/14/chartex" xmlns:mc="http://schemas.openxmlformats.org/markup-compatibility/2006" xmlns:aink="http://schemas.microsoft.com/office/drawing/2016/ink" xmlns:am3d="http://schemas.microsoft.com/office/drawing/2017/model3d" xmlns:o="urn:schemas-microsoft-com:office:office" xmlns:r="http://schemas.openxmlformats.org/officeDocument/2006/relationships" xmlns:m="http://schemas.openxmlformats.org/officeDocument/2006/math" xmlns:v="urn:schemas-microsoft-com:vml" xmlns:wp14="http://schemas.microsoft.com/office/word/2010/wordprocessingDrawing" xmlns:wp="http://schemas.openxmlformats.org/drawingml/2006/wordprocessingDrawing" xmlns:w10="urn:schemas-microsoft-com:office:word" xmlns:w="http://schemas.openxmlformats.org/wordprocessingml/2006/main" xmlns:w14="http://schemas.microsoft.com/office/word/2010/wordml" xmlns:w15="http://schemas.microsoft.com/office/word/2012/wordml" xmlns:w16cex="http://schemas.microsoft.com/office/word/2018/wordml/cex" xmlns:w16cid="http://schemas.microsoft.com/office/word/2016/wordml/cid" xmlns:w16="http://schemas.microsoft.com/office/word/2018/wordml" xmlns:w16sdtdh="http://schemas.microsoft.com/office/word/2020/wordml/sdtdatahash" xmlns:w16se="http://schemas.microsoft.com/office/word/2015/wordml/symex" xmlns:wpg="http://schemas.microsoft.com/office/word/2010/wordprocessingGroup" xmlns:wpi="http://schemas.microsoft.com/office/word/2010/wordprocessingInk" xmlns:wne="http://schemas.microsoft.com/office/word/2006/wordml" xmlns:wps="http://schemas.microsoft.com/office/word/2010/wordprocessingShape" mc:Ignorable="w14 w15 w16se w16cid w16 w16cex w16sdtdh wp14">
   <w:footnote w:type="separator" w:id="-1">
     <w:p>
       <w:pPr>
@@ -4442,7 +6360,7 @@
 </file>
 
 <file path=word/numbering.xml><?xml version="1.0" encoding="utf-8"?>
-<w:numbering xmlns:wpc="http://schemas.microsoft.com/office/word/2010/wordprocessingCanvas" xmlns:cx="http://schemas.microsoft.com/office/drawing/2014/chartex" xmlns:cx1="http://schemas.microsoft.com/office/drawing/2015/9/8/chartex" xmlns:cx2="http://schemas.microsoft.com/office/drawing/2015/10/21/chartex" xmlns:cx3="http://schemas.microsoft.com/office/drawing/2016/5/9/chartex" xmlns:cx4="http://schemas.microsoft.com/office/drawing/2016/5/10/chartex" xmlns:cx5="http://schemas.microsoft.com/office/drawing/2016/5/11/chartex" xmlns:cx6="http://schemas.microsoft.com/office/drawing/2016/5/12/chartex" xmlns:cx7="http://schemas.microsoft.com/office/drawing/2016/5/13/chartex" xmlns:cx8="http://schemas.microsoft.com/office/drawing/2016/5/14/chartex" xmlns:mc="http://schemas.openxmlformats.org/markup-compatibility/2006" xmlns:aink="http://schemas.microsoft.com/office/drawing/2016/ink" xmlns:am3d="http://schemas.microsoft.com/office/drawing/2017/model3d" xmlns:o="urn:schemas-microsoft-com:office:office" xmlns:oel="http://schemas.microsoft.com/office/2019/extlst" xmlns:r="http://schemas.openxmlformats.org/officeDocument/2006/relationships" xmlns:m="http://schemas.openxmlformats.org/officeDocument/2006/math" xmlns:v="urn:schemas-microsoft-com:vml" xmlns:wp14="http://schemas.microsoft.com/office/word/2010/wordprocessingDrawing" xmlns:wp="http://schemas.openxmlformats.org/drawingml/2006/wordprocessingDrawing" xmlns:w10="urn:schemas-microsoft-com:office:word" xmlns:w="http://schemas.openxmlformats.org/wordprocessingml/2006/main" xmlns:w14="http://schemas.microsoft.com/office/word/2010/wordml" xmlns:w15="http://schemas.microsoft.com/office/word/2012/wordml" xmlns:w16cex="http://schemas.microsoft.com/office/word/2018/wordml/cex" xmlns:w16cid="http://schemas.microsoft.com/office/word/2016/wordml/cid" xmlns:w16="http://schemas.microsoft.com/office/word/2018/wordml" xmlns:w16du="http://schemas.microsoft.com/office/word/2023/wordml/word16du" xmlns:w16sdtdh="http://schemas.microsoft.com/office/word/2020/wordml/sdtdatahash" xmlns:w16sdtfl="http://schemas.microsoft.com/office/word/2024/wordml/sdtformatlock" xmlns:w16se="http://schemas.microsoft.com/office/word/2015/wordml/symex" xmlns:wpg="http://schemas.microsoft.com/office/word/2010/wordprocessingGroup" xmlns:wpi="http://schemas.microsoft.com/office/word/2010/wordprocessingInk" xmlns:wne="http://schemas.microsoft.com/office/word/2006/wordml" xmlns:wps="http://schemas.microsoft.com/office/word/2010/wordprocessingShape" mc:Ignorable="w14 w15 w16se w16cid w16 w16cex w16sdtdh w16sdtfl w16du wp14">
+<w:numbering xmlns:wpc="http://schemas.microsoft.com/office/word/2010/wordprocessingCanvas" xmlns:cx="http://schemas.microsoft.com/office/drawing/2014/chartex" xmlns:cx1="http://schemas.microsoft.com/office/drawing/2015/9/8/chartex" xmlns:cx2="http://schemas.microsoft.com/office/drawing/2015/10/21/chartex" xmlns:cx3="http://schemas.microsoft.com/office/drawing/2016/5/9/chartex" xmlns:cx4="http://schemas.microsoft.com/office/drawing/2016/5/10/chartex" xmlns:cx5="http://schemas.microsoft.com/office/drawing/2016/5/11/chartex" xmlns:cx6="http://schemas.microsoft.com/office/drawing/2016/5/12/chartex" xmlns:cx7="http://schemas.microsoft.com/office/drawing/2016/5/13/chartex" xmlns:cx8="http://schemas.microsoft.com/office/drawing/2016/5/14/chartex" xmlns:mc="http://schemas.openxmlformats.org/markup-compatibility/2006" xmlns:aink="http://schemas.microsoft.com/office/drawing/2016/ink" xmlns:am3d="http://schemas.microsoft.com/office/drawing/2017/model3d" xmlns:o="urn:schemas-microsoft-com:office:office" xmlns:r="http://schemas.openxmlformats.org/officeDocument/2006/relationships" xmlns:m="http://schemas.openxmlformats.org/officeDocument/2006/math" xmlns:v="urn:schemas-microsoft-com:vml" xmlns:wp14="http://schemas.microsoft.com/office/word/2010/wordprocessingDrawing" xmlns:wp="http://schemas.openxmlformats.org/drawingml/2006/wordprocessingDrawing" xmlns:w10="urn:schemas-microsoft-com:office:word" xmlns:w="http://schemas.openxmlformats.org/wordprocessingml/2006/main" xmlns:w14="http://schemas.microsoft.com/office/word/2010/wordml" xmlns:w15="http://schemas.microsoft.com/office/word/2012/wordml" xmlns:w16cex="http://schemas.microsoft.com/office/word/2018/wordml/cex" xmlns:w16cid="http://schemas.microsoft.com/office/word/2016/wordml/cid" xmlns:w16="http://schemas.microsoft.com/office/word/2018/wordml" xmlns:w16sdtdh="http://schemas.microsoft.com/office/word/2020/wordml/sdtdatahash" xmlns:w16se="http://schemas.microsoft.com/office/word/2015/wordml/symex" xmlns:wpg="http://schemas.microsoft.com/office/word/2010/wordprocessingGroup" xmlns:wpi="http://schemas.microsoft.com/office/word/2010/wordprocessingInk" xmlns:wne="http://schemas.microsoft.com/office/word/2006/wordml" xmlns:wps="http://schemas.microsoft.com/office/word/2010/wordprocessingShape" mc:Ignorable="w14 w15 w16se w16cid w16 w16cex w16sdtdh wp14">
   <w:abstractNum w:abstractNumId="0" w15:restartNumberingAfterBreak="0">
     <w:nsid w:val="46FD1A8A"/>
     <w:multiLevelType w:val="hybridMultilevel"/>
@@ -4557,9 +6475,158 @@
     </w:lvl>
   </w:abstractNum>
   <w:abstractNum w:abstractNumId="1" w15:restartNumberingAfterBreak="0">
-    <w:nsid w:val="51D47366"/>
+    <w:nsid w:val="4F715E62"/>
+    <w:multiLevelType w:val="multilevel"/>
+    <w:tmpl w:val="4EE879FA"/>
+    <w:lvl w:ilvl="0">
+      <w:start w:val="1"/>
+      <w:numFmt w:val="bullet"/>
+      <w:lvlText w:val=""/>
+      <w:lvlJc w:val="left"/>
+      <w:pPr>
+        <w:tabs>
+          <w:tab w:val="num" w:pos="720"/>
+        </w:tabs>
+        <w:ind w:left="720" w:hanging="360"/>
+      </w:pPr>
+      <w:rPr>
+        <w:rFonts w:ascii="Symbol" w:hAnsi="Symbol" w:hint="default"/>
+        <w:sz w:val="20"/>
+      </w:rPr>
+    </w:lvl>
+    <w:lvl w:ilvl="1" w:tentative="1">
+      <w:start w:val="1"/>
+      <w:numFmt w:val="bullet"/>
+      <w:lvlText w:val="o"/>
+      <w:lvlJc w:val="left"/>
+      <w:pPr>
+        <w:tabs>
+          <w:tab w:val="num" w:pos="1440"/>
+        </w:tabs>
+        <w:ind w:left="1440" w:hanging="360"/>
+      </w:pPr>
+      <w:rPr>
+        <w:rFonts w:ascii="Courier New" w:hAnsi="Courier New" w:hint="default"/>
+        <w:sz w:val="20"/>
+      </w:rPr>
+    </w:lvl>
+    <w:lvl w:ilvl="2" w:tentative="1">
+      <w:start w:val="1"/>
+      <w:numFmt w:val="bullet"/>
+      <w:lvlText w:val=""/>
+      <w:lvlJc w:val="left"/>
+      <w:pPr>
+        <w:tabs>
+          <w:tab w:val="num" w:pos="2160"/>
+        </w:tabs>
+        <w:ind w:left="2160" w:hanging="360"/>
+      </w:pPr>
+      <w:rPr>
+        <w:rFonts w:ascii="Wingdings" w:hAnsi="Wingdings" w:hint="default"/>
+        <w:sz w:val="20"/>
+      </w:rPr>
+    </w:lvl>
+    <w:lvl w:ilvl="3" w:tentative="1">
+      <w:start w:val="1"/>
+      <w:numFmt w:val="bullet"/>
+      <w:lvlText w:val=""/>
+      <w:lvlJc w:val="left"/>
+      <w:pPr>
+        <w:tabs>
+          <w:tab w:val="num" w:pos="2880"/>
+        </w:tabs>
+        <w:ind w:left="2880" w:hanging="360"/>
+      </w:pPr>
+      <w:rPr>
+        <w:rFonts w:ascii="Wingdings" w:hAnsi="Wingdings" w:hint="default"/>
+        <w:sz w:val="20"/>
+      </w:rPr>
+    </w:lvl>
+    <w:lvl w:ilvl="4" w:tentative="1">
+      <w:start w:val="1"/>
+      <w:numFmt w:val="bullet"/>
+      <w:lvlText w:val=""/>
+      <w:lvlJc w:val="left"/>
+      <w:pPr>
+        <w:tabs>
+          <w:tab w:val="num" w:pos="3600"/>
+        </w:tabs>
+        <w:ind w:left="3600" w:hanging="360"/>
+      </w:pPr>
+      <w:rPr>
+        <w:rFonts w:ascii="Wingdings" w:hAnsi="Wingdings" w:hint="default"/>
+        <w:sz w:val="20"/>
+      </w:rPr>
+    </w:lvl>
+    <w:lvl w:ilvl="5" w:tentative="1">
+      <w:start w:val="1"/>
+      <w:numFmt w:val="bullet"/>
+      <w:lvlText w:val=""/>
+      <w:lvlJc w:val="left"/>
+      <w:pPr>
+        <w:tabs>
+          <w:tab w:val="num" w:pos="4320"/>
+        </w:tabs>
+        <w:ind w:left="4320" w:hanging="360"/>
+      </w:pPr>
+      <w:rPr>
+        <w:rFonts w:ascii="Wingdings" w:hAnsi="Wingdings" w:hint="default"/>
+        <w:sz w:val="20"/>
+      </w:rPr>
+    </w:lvl>
+    <w:lvl w:ilvl="6" w:tentative="1">
+      <w:start w:val="1"/>
+      <w:numFmt w:val="bullet"/>
+      <w:lvlText w:val=""/>
+      <w:lvlJc w:val="left"/>
+      <w:pPr>
+        <w:tabs>
+          <w:tab w:val="num" w:pos="5040"/>
+        </w:tabs>
+        <w:ind w:left="5040" w:hanging="360"/>
+      </w:pPr>
+      <w:rPr>
+        <w:rFonts w:ascii="Wingdings" w:hAnsi="Wingdings" w:hint="default"/>
+        <w:sz w:val="20"/>
+      </w:rPr>
+    </w:lvl>
+    <w:lvl w:ilvl="7" w:tentative="1">
+      <w:start w:val="1"/>
+      <w:numFmt w:val="bullet"/>
+      <w:lvlText w:val=""/>
+      <w:lvlJc w:val="left"/>
+      <w:pPr>
+        <w:tabs>
+          <w:tab w:val="num" w:pos="5760"/>
+        </w:tabs>
+        <w:ind w:left="5760" w:hanging="360"/>
+      </w:pPr>
+      <w:rPr>
+        <w:rFonts w:ascii="Wingdings" w:hAnsi="Wingdings" w:hint="default"/>
+        <w:sz w:val="20"/>
+      </w:rPr>
+    </w:lvl>
+    <w:lvl w:ilvl="8" w:tentative="1">
+      <w:start w:val="1"/>
+      <w:numFmt w:val="bullet"/>
+      <w:lvlText w:val=""/>
+      <w:lvlJc w:val="left"/>
+      <w:pPr>
+        <w:tabs>
+          <w:tab w:val="num" w:pos="6480"/>
+        </w:tabs>
+        <w:ind w:left="6480" w:hanging="360"/>
+      </w:pPr>
+      <w:rPr>
+        <w:rFonts w:ascii="Wingdings" w:hAnsi="Wingdings" w:hint="default"/>
+        <w:sz w:val="20"/>
+      </w:rPr>
+    </w:lvl>
+  </w:abstractNum>
+  <w:abstractNum w:abstractNumId="2" w15:restartNumberingAfterBreak="0">
+    <w:nsid w:val="511A1FB0"/>
     <w:multiLevelType w:val="hybridMultilevel"/>
-    <w:tmpl w:val="958CBDF2"/>
+    <w:tmpl w:val="CA186D8E"/>
     <w:lvl w:ilvl="0" w:tplc="240A0001">
       <w:start w:val="1"/>
       <w:numFmt w:val="bullet"/>
@@ -4669,10 +6736,129 @@
       </w:rPr>
     </w:lvl>
   </w:abstractNum>
-  <w:num w:numId="1" w16cid:durableId="265432470">
+  <w:abstractNum w:abstractNumId="3" w15:restartNumberingAfterBreak="0">
+    <w:nsid w:val="51D47366"/>
+    <w:multiLevelType w:val="hybridMultilevel"/>
+    <w:tmpl w:val="958CBDF2"/>
+    <w:lvl w:ilvl="0" w:tplc="240A0001">
+      <w:start w:val="1"/>
+      <w:numFmt w:val="bullet"/>
+      <w:lvlText w:val=""/>
+      <w:lvlJc w:val="left"/>
+      <w:pPr>
+        <w:ind w:left="720" w:hanging="360"/>
+      </w:pPr>
+      <w:rPr>
+        <w:rFonts w:ascii="Symbol" w:hAnsi="Symbol" w:hint="default"/>
+      </w:rPr>
+    </w:lvl>
+    <w:lvl w:ilvl="1" w:tplc="240A0003" w:tentative="1">
+      <w:start w:val="1"/>
+      <w:numFmt w:val="bullet"/>
+      <w:lvlText w:val="o"/>
+      <w:lvlJc w:val="left"/>
+      <w:pPr>
+        <w:ind w:left="1440" w:hanging="360"/>
+      </w:pPr>
+      <w:rPr>
+        <w:rFonts w:ascii="Courier New" w:hAnsi="Courier New" w:cs="Courier New" w:hint="default"/>
+      </w:rPr>
+    </w:lvl>
+    <w:lvl w:ilvl="2" w:tplc="240A0005" w:tentative="1">
+      <w:start w:val="1"/>
+      <w:numFmt w:val="bullet"/>
+      <w:lvlText w:val=""/>
+      <w:lvlJc w:val="left"/>
+      <w:pPr>
+        <w:ind w:left="2160" w:hanging="360"/>
+      </w:pPr>
+      <w:rPr>
+        <w:rFonts w:ascii="Wingdings" w:hAnsi="Wingdings" w:hint="default"/>
+      </w:rPr>
+    </w:lvl>
+    <w:lvl w:ilvl="3" w:tplc="240A0001" w:tentative="1">
+      <w:start w:val="1"/>
+      <w:numFmt w:val="bullet"/>
+      <w:lvlText w:val=""/>
+      <w:lvlJc w:val="left"/>
+      <w:pPr>
+        <w:ind w:left="2880" w:hanging="360"/>
+      </w:pPr>
+      <w:rPr>
+        <w:rFonts w:ascii="Symbol" w:hAnsi="Symbol" w:hint="default"/>
+      </w:rPr>
+    </w:lvl>
+    <w:lvl w:ilvl="4" w:tplc="240A0003" w:tentative="1">
+      <w:start w:val="1"/>
+      <w:numFmt w:val="bullet"/>
+      <w:lvlText w:val="o"/>
+      <w:lvlJc w:val="left"/>
+      <w:pPr>
+        <w:ind w:left="3600" w:hanging="360"/>
+      </w:pPr>
+      <w:rPr>
+        <w:rFonts w:ascii="Courier New" w:hAnsi="Courier New" w:cs="Courier New" w:hint="default"/>
+      </w:rPr>
+    </w:lvl>
+    <w:lvl w:ilvl="5" w:tplc="240A0005" w:tentative="1">
+      <w:start w:val="1"/>
+      <w:numFmt w:val="bullet"/>
+      <w:lvlText w:val=""/>
+      <w:lvlJc w:val="left"/>
+      <w:pPr>
+        <w:ind w:left="4320" w:hanging="360"/>
+      </w:pPr>
+      <w:rPr>
+        <w:rFonts w:ascii="Wingdings" w:hAnsi="Wingdings" w:hint="default"/>
+      </w:rPr>
+    </w:lvl>
+    <w:lvl w:ilvl="6" w:tplc="240A0001" w:tentative="1">
+      <w:start w:val="1"/>
+      <w:numFmt w:val="bullet"/>
+      <w:lvlText w:val=""/>
+      <w:lvlJc w:val="left"/>
+      <w:pPr>
+        <w:ind w:left="5040" w:hanging="360"/>
+      </w:pPr>
+      <w:rPr>
+        <w:rFonts w:ascii="Symbol" w:hAnsi="Symbol" w:hint="default"/>
+      </w:rPr>
+    </w:lvl>
+    <w:lvl w:ilvl="7" w:tplc="240A0003" w:tentative="1">
+      <w:start w:val="1"/>
+      <w:numFmt w:val="bullet"/>
+      <w:lvlText w:val="o"/>
+      <w:lvlJc w:val="left"/>
+      <w:pPr>
+        <w:ind w:left="5760" w:hanging="360"/>
+      </w:pPr>
+      <w:rPr>
+        <w:rFonts w:ascii="Courier New" w:hAnsi="Courier New" w:cs="Courier New" w:hint="default"/>
+      </w:rPr>
+    </w:lvl>
+    <w:lvl w:ilvl="8" w:tplc="240A0005" w:tentative="1">
+      <w:start w:val="1"/>
+      <w:numFmt w:val="bullet"/>
+      <w:lvlText w:val=""/>
+      <w:lvlJc w:val="left"/>
+      <w:pPr>
+        <w:ind w:left="6480" w:hanging="360"/>
+      </w:pPr>
+      <w:rPr>
+        <w:rFonts w:ascii="Wingdings" w:hAnsi="Wingdings" w:hint="default"/>
+      </w:rPr>
+    </w:lvl>
+  </w:abstractNum>
+  <w:num w:numId="1">
     <w:abstractNumId w:val="0"/>
   </w:num>
-  <w:num w:numId="2" w16cid:durableId="845822061">
+  <w:num w:numId="2">
+    <w:abstractNumId w:val="3"/>
+  </w:num>
+  <w:num w:numId="3">
+    <w:abstractNumId w:val="2"/>
+  </w:num>
+  <w:num w:numId="4">
     <w:abstractNumId w:val="1"/>
   </w:num>
   <w:numIdMacAtCleanup w:val="2"/>
@@ -4680,7 +6866,7 @@
 </file>
 
 <file path=word/styles.xml><?xml version="1.0" encoding="utf-8"?>
-<w:styles xmlns:mc="http://schemas.openxmlformats.org/markup-compatibility/2006" xmlns:r="http://schemas.openxmlformats.org/officeDocument/2006/relationships" xmlns:w="http://schemas.openxmlformats.org/wordprocessingml/2006/main" xmlns:w14="http://schemas.microsoft.com/office/word/2010/wordml" xmlns:w15="http://schemas.microsoft.com/office/word/2012/wordml" xmlns:w16cex="http://schemas.microsoft.com/office/word/2018/wordml/cex" xmlns:w16cid="http://schemas.microsoft.com/office/word/2016/wordml/cid" xmlns:w16="http://schemas.microsoft.com/office/word/2018/wordml" xmlns:w16du="http://schemas.microsoft.com/office/word/2023/wordml/word16du" xmlns:w16sdtdh="http://schemas.microsoft.com/office/word/2020/wordml/sdtdatahash" xmlns:w16sdtfl="http://schemas.microsoft.com/office/word/2024/wordml/sdtformatlock" xmlns:w16se="http://schemas.microsoft.com/office/word/2015/wordml/symex" mc:Ignorable="w14 w15 w16se w16cid w16 w16cex w16sdtdh w16sdtfl w16du">
+<w:styles xmlns:mc="http://schemas.openxmlformats.org/markup-compatibility/2006" xmlns:r="http://schemas.openxmlformats.org/officeDocument/2006/relationships" xmlns:w="http://schemas.openxmlformats.org/wordprocessingml/2006/main" xmlns:w14="http://schemas.microsoft.com/office/word/2010/wordml" xmlns:w15="http://schemas.microsoft.com/office/word/2012/wordml" xmlns:w16cex="http://schemas.microsoft.com/office/word/2018/wordml/cex" xmlns:w16cid="http://schemas.microsoft.com/office/word/2016/wordml/cid" xmlns:w16="http://schemas.microsoft.com/office/word/2018/wordml" xmlns:w16sdtdh="http://schemas.microsoft.com/office/word/2020/wordml/sdtdatahash" xmlns:w16se="http://schemas.microsoft.com/office/word/2015/wordml/symex" mc:Ignorable="w14 w15 w16se w16cid w16 w16cex w16sdtdh">
   <w:docDefaults>
     <w:rPrDefault>
       <w:rPr>
@@ -5195,7 +7381,6 @@
   <w:style w:type="character" w:default="1" w:styleId="Fuentedeprrafopredeter">
     <w:name w:val="Default Paragraph Font"/>
     <w:uiPriority w:val="1"/>
-    <w:semiHidden/>
     <w:unhideWhenUsed/>
   </w:style>
   <w:style w:type="table" w:default="1" w:styleId="Tablanormal">
@@ -5317,6 +7502,36 @@
     <w:link w:val="Piedepgina"/>
     <w:uiPriority w:val="99"/>
     <w:rsid w:val="00E53D9A"/>
+  </w:style>
+  <w:style w:type="table" w:styleId="Tablaconcuadrcula">
+    <w:name w:val="Table Grid"/>
+    <w:basedOn w:val="Tablanormal"/>
+    <w:uiPriority w:val="39"/>
+    <w:rsid w:val="008576D4"/>
+    <w:pPr>
+      <w:spacing w:line="240" w:lineRule="auto"/>
+    </w:pPr>
+    <w:tblPr>
+      <w:tblBorders>
+        <w:top w:val="single" w:sz="4" w:space="0" w:color="auto"/>
+        <w:left w:val="single" w:sz="4" w:space="0" w:color="auto"/>
+        <w:bottom w:val="single" w:sz="4" w:space="0" w:color="auto"/>
+        <w:right w:val="single" w:sz="4" w:space="0" w:color="auto"/>
+        <w:insideH w:val="single" w:sz="4" w:space="0" w:color="auto"/>
+        <w:insideV w:val="single" w:sz="4" w:space="0" w:color="auto"/>
+      </w:tblBorders>
+    </w:tblPr>
+  </w:style>
+  <w:style w:type="character" w:styleId="Textoennegrita">
+    <w:name w:val="Strong"/>
+    <w:basedOn w:val="Fuentedeprrafopredeter"/>
+    <w:uiPriority w:val="22"/>
+    <w:qFormat/>
+    <w:rsid w:val="008576D4"/>
+    <w:rPr>
+      <w:b/>
+      <w:bCs/>
+    </w:rPr>
   </w:style>
 </w:styles>
 </file>

</xml_diff>

<commit_message>
subo documento de la entrega de la definicion del problema corregida proyecto con la tabla de contenido, ademas de
</commit_message>
<xml_diff>
--- a/Documento primera entrega.docx
+++ b/Documento primera entrega.docx
@@ -1,7 +1,95 @@
 
 <file path=word/document.xml><?xml version="1.0" encoding="utf-8"?>
-<w:document xmlns:wpc="http://schemas.microsoft.com/office/word/2010/wordprocessingCanvas" xmlns:cx="http://schemas.microsoft.com/office/drawing/2014/chartex" xmlns:cx1="http://schemas.microsoft.com/office/drawing/2015/9/8/chartex" xmlns:cx2="http://schemas.microsoft.com/office/drawing/2015/10/21/chartex" xmlns:cx3="http://schemas.microsoft.com/office/drawing/2016/5/9/chartex" xmlns:cx4="http://schemas.microsoft.com/office/drawing/2016/5/10/chartex" xmlns:cx5="http://schemas.microsoft.com/office/drawing/2016/5/11/chartex" xmlns:cx6="http://schemas.microsoft.com/office/drawing/2016/5/12/chartex" xmlns:cx7="http://schemas.microsoft.com/office/drawing/2016/5/13/chartex" xmlns:cx8="http://schemas.microsoft.com/office/drawing/2016/5/14/chartex" xmlns:mc="http://schemas.openxmlformats.org/markup-compatibility/2006" xmlns:aink="http://schemas.microsoft.com/office/drawing/2016/ink" xmlns:am3d="http://schemas.microsoft.com/office/drawing/2017/model3d" xmlns:o="urn:schemas-microsoft-com:office:office" xmlns:r="http://schemas.openxmlformats.org/officeDocument/2006/relationships" xmlns:m="http://schemas.openxmlformats.org/officeDocument/2006/math" xmlns:v="urn:schemas-microsoft-com:vml" xmlns:wp14="http://schemas.microsoft.com/office/word/2010/wordprocessingDrawing" xmlns:wp="http://schemas.openxmlformats.org/drawingml/2006/wordprocessingDrawing" xmlns:w10="urn:schemas-microsoft-com:office:word" xmlns:w="http://schemas.openxmlformats.org/wordprocessingml/2006/main" xmlns:w14="http://schemas.microsoft.com/office/word/2010/wordml" xmlns:w15="http://schemas.microsoft.com/office/word/2012/wordml" xmlns:w16cex="http://schemas.microsoft.com/office/word/2018/wordml/cex" xmlns:w16cid="http://schemas.microsoft.com/office/word/2016/wordml/cid" xmlns:w16="http://schemas.microsoft.com/office/word/2018/wordml" xmlns:w16sdtdh="http://schemas.microsoft.com/office/word/2020/wordml/sdtdatahash" xmlns:w16se="http://schemas.microsoft.com/office/word/2015/wordml/symex" xmlns:wpg="http://schemas.microsoft.com/office/word/2010/wordprocessingGroup" xmlns:wpi="http://schemas.microsoft.com/office/word/2010/wordprocessingInk" xmlns:wne="http://schemas.microsoft.com/office/word/2006/wordml" xmlns:wps="http://schemas.microsoft.com/office/word/2010/wordprocessingShape" mc:Ignorable="w14 w15 w16se w16cid w16 w16cex w16sdtdh wp14">
+<w:document xmlns:wpc="http://schemas.microsoft.com/office/word/2010/wordprocessingCanvas" xmlns:cx="http://schemas.microsoft.com/office/drawing/2014/chartex" xmlns:cx1="http://schemas.microsoft.com/office/drawing/2015/9/8/chartex" xmlns:cx2="http://schemas.microsoft.com/office/drawing/2015/10/21/chartex" xmlns:cx3="http://schemas.microsoft.com/office/drawing/2016/5/9/chartex" xmlns:cx4="http://schemas.microsoft.com/office/drawing/2016/5/10/chartex" xmlns:cx5="http://schemas.microsoft.com/office/drawing/2016/5/11/chartex" xmlns:cx6="http://schemas.microsoft.com/office/drawing/2016/5/12/chartex" xmlns:cx7="http://schemas.microsoft.com/office/drawing/2016/5/13/chartex" xmlns:cx8="http://schemas.microsoft.com/office/drawing/2016/5/14/chartex" xmlns:mc="http://schemas.openxmlformats.org/markup-compatibility/2006" xmlns:aink="http://schemas.microsoft.com/office/drawing/2016/ink" xmlns:am3d="http://schemas.microsoft.com/office/drawing/2017/model3d" xmlns:o="urn:schemas-microsoft-com:office:office" xmlns:oel="http://schemas.microsoft.com/office/2019/extlst" xmlns:r="http://schemas.openxmlformats.org/officeDocument/2006/relationships" xmlns:m="http://schemas.openxmlformats.org/officeDocument/2006/math" xmlns:v="urn:schemas-microsoft-com:vml" xmlns:wp14="http://schemas.microsoft.com/office/word/2010/wordprocessingDrawing" xmlns:wp="http://schemas.openxmlformats.org/drawingml/2006/wordprocessingDrawing" xmlns:w10="urn:schemas-microsoft-com:office:word" xmlns:w="http://schemas.openxmlformats.org/wordprocessingml/2006/main" xmlns:w14="http://schemas.microsoft.com/office/word/2010/wordml" xmlns:w15="http://schemas.microsoft.com/office/word/2012/wordml" xmlns:w16cex="http://schemas.microsoft.com/office/word/2018/wordml/cex" xmlns:w16cid="http://schemas.microsoft.com/office/word/2016/wordml/cid" xmlns:w16="http://schemas.microsoft.com/office/word/2018/wordml" xmlns:w16du="http://schemas.microsoft.com/office/word/2023/wordml/word16du" xmlns:w16sdtdh="http://schemas.microsoft.com/office/word/2020/wordml/sdtdatahash" xmlns:w16sdtfl="http://schemas.microsoft.com/office/word/2024/wordml/sdtformatlock" xmlns:w16se="http://schemas.microsoft.com/office/word/2015/wordml/symex" xmlns:wpg="http://schemas.microsoft.com/office/word/2010/wordprocessingGroup" xmlns:wpi="http://schemas.microsoft.com/office/word/2010/wordprocessingInk" xmlns:wne="http://schemas.microsoft.com/office/word/2006/wordml" xmlns:wps="http://schemas.microsoft.com/office/word/2010/wordprocessingShape" mc:Ignorable="w14 w15 w16se w16cid w16 w16cex w16sdtdh w16sdtfl w16du wp14">
   <w:body>
+    <w:p>
+      <w:pPr>
+        <w:shd w:val="clear" w:color="auto" w:fill="FFFFFF"/>
+        <w:spacing w:after="160"/>
+        <w:jc w:val="center"/>
+        <w:rPr>
+          <w:b/>
+          <w:sz w:val="32"/>
+          <w:szCs w:val="32"/>
+        </w:rPr>
+      </w:pPr>
+      <w:r>
+        <w:rPr>
+          <w:noProof/>
+        </w:rPr>
+        <w:drawing>
+          <wp:inline distT="0" distB="0" distL="0" distR="0" wp14:anchorId="7CEFA5FD" wp14:editId="4825DB71">
+            <wp:extent cx="3472405" cy="1334827"/>
+            <wp:effectExtent l="0" t="0" r="0" b="0"/>
+            <wp:docPr id="1506170521" name="Imagen 1" descr="Universidad del Rosario - GUNi Network"/>
+            <wp:cNvGraphicFramePr>
+              <a:graphicFrameLocks xmlns:a="http://schemas.openxmlformats.org/drawingml/2006/main" noChangeAspect="1"/>
+            </wp:cNvGraphicFramePr>
+            <a:graphic xmlns:a="http://schemas.openxmlformats.org/drawingml/2006/main">
+              <a:graphicData uri="http://schemas.openxmlformats.org/drawingml/2006/picture">
+                <pic:pic xmlns:pic="http://schemas.openxmlformats.org/drawingml/2006/picture">
+                  <pic:nvPicPr>
+                    <pic:cNvPr id="0" name="Picture 1" descr="Universidad del Rosario - GUNi Network"/>
+                    <pic:cNvPicPr>
+                      <a:picLocks noChangeAspect="1" noChangeArrowheads="1"/>
+                    </pic:cNvPicPr>
+                  </pic:nvPicPr>
+                  <pic:blipFill>
+                    <a:blip r:embed="rId7">
+                      <a:extLst>
+                        <a:ext uri="{28A0092B-C50C-407E-A947-70E740481C1C}">
+                          <a14:useLocalDpi xmlns:a14="http://schemas.microsoft.com/office/drawing/2010/main" val="0"/>
+                        </a:ext>
+                      </a:extLst>
+                    </a:blip>
+                    <a:srcRect/>
+                    <a:stretch>
+                      <a:fillRect/>
+                    </a:stretch>
+                  </pic:blipFill>
+                  <pic:spPr bwMode="auto">
+                    <a:xfrm>
+                      <a:off x="0" y="0"/>
+                      <a:ext cx="3501504" cy="1346013"/>
+                    </a:xfrm>
+                    <a:prstGeom prst="rect">
+                      <a:avLst/>
+                    </a:prstGeom>
+                    <a:noFill/>
+                    <a:ln>
+                      <a:noFill/>
+                    </a:ln>
+                  </pic:spPr>
+                </pic:pic>
+              </a:graphicData>
+            </a:graphic>
+          </wp:inline>
+        </w:drawing>
+      </w:r>
+    </w:p>
+    <w:p>
+      <w:pPr>
+        <w:shd w:val="clear" w:color="auto" w:fill="FFFFFF"/>
+        <w:spacing w:after="160"/>
+        <w:jc w:val="center"/>
+        <w:rPr>
+          <w:b/>
+          <w:sz w:val="32"/>
+          <w:szCs w:val="32"/>
+        </w:rPr>
+      </w:pPr>
+    </w:p>
+    <w:p>
+      <w:pPr>
+        <w:shd w:val="clear" w:color="auto" w:fill="FFFFFF"/>
+        <w:spacing w:after="160"/>
+        <w:rPr>
+          <w:b/>
+          <w:sz w:val="32"/>
+          <w:szCs w:val="32"/>
+        </w:rPr>
+      </w:pPr>
+    </w:p>
     <w:p>
       <w:pPr>
         <w:shd w:val="clear" w:color="auto" w:fill="FFFFFF"/>
@@ -61,6 +149,18 @@
         <w:jc w:val="center"/>
         <w:rPr>
           <w:b/>
+          <w:sz w:val="24"/>
+          <w:szCs w:val="24"/>
+        </w:rPr>
+      </w:pPr>
+    </w:p>
+    <w:p>
+      <w:pPr>
+        <w:shd w:val="clear" w:color="auto" w:fill="FFFFFF"/>
+        <w:spacing w:after="160"/>
+        <w:jc w:val="center"/>
+        <w:rPr>
+          <w:b/>
           <w:sz w:val="36"/>
           <w:szCs w:val="36"/>
         </w:rPr>
@@ -102,7 +202,6 @@
       <w:pPr>
         <w:shd w:val="clear" w:color="auto" w:fill="FFFFFF"/>
         <w:spacing w:after="160"/>
-        <w:jc w:val="center"/>
         <w:rPr>
           <w:bCs/>
           <w:sz w:val="24"/>
@@ -133,33 +232,34 @@
           <w:szCs w:val="24"/>
         </w:rPr>
       </w:pPr>
-    </w:p>
-    <w:p>
-      <w:pPr>
-        <w:shd w:val="clear" w:color="auto" w:fill="FFFFFF"/>
-        <w:spacing w:after="160"/>
-        <w:jc w:val="center"/>
+      <w:r>
         <w:rPr>
           <w:bCs/>
           <w:sz w:val="24"/>
           <w:szCs w:val="24"/>
         </w:rPr>
-      </w:pPr>
-      <w:r>
+        <w:lastRenderedPageBreak/>
+        <w:t>Juan Nicolas Arévalo Lemus</w:t>
+      </w:r>
+    </w:p>
+    <w:p>
+      <w:pPr>
+        <w:shd w:val="clear" w:color="auto" w:fill="FFFFFF"/>
+        <w:spacing w:after="160"/>
+        <w:jc w:val="center"/>
         <w:rPr>
           <w:bCs/>
           <w:sz w:val="24"/>
           <w:szCs w:val="24"/>
         </w:rPr>
-        <w:t xml:space="preserve">Héctor </w:t>
-      </w:r>
+      </w:pPr>
       <w:r>
         <w:rPr>
           <w:bCs/>
           <w:sz w:val="24"/>
           <w:szCs w:val="24"/>
         </w:rPr>
-        <w:t>Rafael León Molina</w:t>
+        <w:t>William Alejandro Ramírez Montaña</w:t>
       </w:r>
     </w:p>
     <w:p>
@@ -173,38 +273,30 @@
           <w:szCs w:val="24"/>
         </w:rPr>
       </w:pPr>
-    </w:p>
-    <w:p>
-      <w:pPr>
-        <w:shd w:val="clear" w:color="auto" w:fill="FFFFFF"/>
-        <w:spacing w:after="160"/>
-        <w:jc w:val="center"/>
+      <w:r>
         <w:rPr>
           <w:bCs/>
           <w:sz w:val="24"/>
           <w:szCs w:val="24"/>
         </w:rPr>
-      </w:pPr>
+        <w:t xml:space="preserve">Juan </w:t>
+      </w:r>
       <w:r>
         <w:rPr>
           <w:bCs/>
           <w:sz w:val="24"/>
           <w:szCs w:val="24"/>
         </w:rPr>
-        <w:t>Juan Nicolas Arévalo Lemus</w:t>
-      </w:r>
-    </w:p>
-    <w:p>
-      <w:pPr>
-        <w:shd w:val="clear" w:color="auto" w:fill="FFFFFF"/>
-        <w:spacing w:after="160"/>
-        <w:jc w:val="center"/>
+        <w:t>Sebastián</w:t>
+      </w:r>
+      <w:r>
         <w:rPr>
           <w:bCs/>
           <w:sz w:val="24"/>
           <w:szCs w:val="24"/>
         </w:rPr>
-      </w:pPr>
+        <w:t xml:space="preserve"> Arroyo Zúñiga</w:t>
+      </w:r>
     </w:p>
     <w:p>
       <w:pPr>
@@ -212,19 +304,23 @@
         <w:spacing w:after="160"/>
         <w:jc w:val="center"/>
         <w:rPr>
-          <w:bCs/>
+          <w:b/>
           <w:sz w:val="24"/>
           <w:szCs w:val="24"/>
         </w:rPr>
       </w:pPr>
-      <w:r>
-        <w:rPr>
-          <w:bCs/>
+    </w:p>
+    <w:p>
+      <w:pPr>
+        <w:shd w:val="clear" w:color="auto" w:fill="FFFFFF"/>
+        <w:spacing w:after="160"/>
+        <w:jc w:val="center"/>
+        <w:rPr>
+          <w:b/>
           <w:sz w:val="24"/>
           <w:szCs w:val="24"/>
         </w:rPr>
-        <w:t>William Alejandro Ramírez Montaña</w:t>
-      </w:r>
+      </w:pPr>
     </w:p>
     <w:p>
       <w:pPr>
@@ -232,7 +328,7 @@
         <w:spacing w:after="160"/>
         <w:jc w:val="center"/>
         <w:rPr>
-          <w:bCs/>
+          <w:b/>
           <w:sz w:val="24"/>
           <w:szCs w:val="24"/>
         </w:rPr>
@@ -242,40 +338,78 @@
       <w:pPr>
         <w:shd w:val="clear" w:color="auto" w:fill="FFFFFF"/>
         <w:spacing w:after="160"/>
-        <w:jc w:val="center"/>
-        <w:rPr>
-          <w:bCs/>
+        <w:rPr>
+          <w:b/>
           <w:sz w:val="24"/>
           <w:szCs w:val="24"/>
         </w:rPr>
       </w:pPr>
-      <w:r>
-        <w:rPr>
-          <w:bCs/>
+    </w:p>
+    <w:p>
+      <w:pPr>
+        <w:shd w:val="clear" w:color="auto" w:fill="FFFFFF"/>
+        <w:spacing w:after="160"/>
+        <w:jc w:val="center"/>
+        <w:rPr>
+          <w:b/>
+          <w:sz w:val="36"/>
+          <w:szCs w:val="36"/>
+        </w:rPr>
+      </w:pPr>
+      <w:r>
+        <w:rPr>
+          <w:b/>
+          <w:sz w:val="36"/>
+          <w:szCs w:val="36"/>
+        </w:rPr>
+        <w:t>Bogotá D.C</w:t>
+      </w:r>
+    </w:p>
+    <w:p>
+      <w:pPr>
+        <w:shd w:val="clear" w:color="auto" w:fill="FFFFFF"/>
+        <w:spacing w:after="160"/>
+        <w:jc w:val="center"/>
+        <w:rPr>
+          <w:b/>
+          <w:sz w:val="36"/>
+          <w:szCs w:val="36"/>
+        </w:rPr>
+      </w:pPr>
+      <w:r>
+        <w:rPr>
+          <w:b/>
+          <w:sz w:val="36"/>
+          <w:szCs w:val="36"/>
+        </w:rPr>
+        <w:t xml:space="preserve"> 25/02/2025</w:t>
+      </w:r>
+    </w:p>
+    <w:p>
+      <w:pPr>
+        <w:shd w:val="clear" w:color="auto" w:fill="FFFFFF"/>
+        <w:spacing w:after="160"/>
+        <w:jc w:val="center"/>
+        <w:rPr>
+          <w:b/>
           <w:sz w:val="24"/>
           <w:szCs w:val="24"/>
         </w:rPr>
-        <w:t>Juan Sebastian Arroyo Zúñiga</w:t>
-      </w:r>
-    </w:p>
-    <w:p>
-      <w:pPr>
-        <w:shd w:val="clear" w:color="auto" w:fill="FFFFFF"/>
-        <w:spacing w:after="160"/>
+      </w:pPr>
+      <w:r>
         <w:rPr>
           <w:b/>
           <w:sz w:val="24"/>
           <w:szCs w:val="24"/>
         </w:rPr>
-      </w:pPr>
-    </w:p>
-    <w:p>
-      <w:pPr>
-        <w:shd w:val="clear" w:color="auto" w:fill="FFFFFF"/>
-        <w:tabs>
-          <w:tab w:val="left" w:pos="5955"/>
-        </w:tabs>
-        <w:spacing w:after="160"/>
+        <w:t>TABLA DE CONTENIDOS</w:t>
+      </w:r>
+    </w:p>
+    <w:p>
+      <w:pPr>
+        <w:shd w:val="clear" w:color="auto" w:fill="FFFFFF"/>
+        <w:spacing w:after="160"/>
+        <w:jc w:val="center"/>
         <w:rPr>
           <w:b/>
           <w:sz w:val="24"/>
@@ -287,37 +421,932 @@
       <w:pPr>
         <w:shd w:val="clear" w:color="auto" w:fill="FFFFFF"/>
         <w:spacing w:after="160"/>
+        <w:jc w:val="both"/>
+        <w:rPr>
+          <w:b/>
+        </w:rPr>
+      </w:pPr>
+      <w:r>
+        <w:rPr>
+          <w:b/>
+        </w:rPr>
+        <w:lastRenderedPageBreak/>
+        <w:t xml:space="preserve">Resumen Ejecutivo </w:t>
+      </w:r>
+      <w:r>
+        <w:rPr>
+          <w:b/>
+        </w:rPr>
+        <w:tab/>
+        <w:t xml:space="preserve"> </w:t>
+      </w:r>
+      <w:r>
+        <w:rPr>
+          <w:b/>
+        </w:rPr>
+        <w:tab/>
+      </w:r>
+      <w:r>
+        <w:rPr>
+          <w:b/>
+        </w:rPr>
+        <w:tab/>
+      </w:r>
+      <w:r>
+        <w:rPr>
+          <w:b/>
+        </w:rPr>
+        <w:tab/>
+      </w:r>
+      <w:r>
+        <w:rPr>
+          <w:b/>
+        </w:rPr>
+        <w:tab/>
+      </w:r>
+      <w:r>
+        <w:rPr>
+          <w:b/>
+        </w:rPr>
+        <w:tab/>
+      </w:r>
+      <w:r>
+        <w:rPr>
+          <w:b/>
+        </w:rPr>
+        <w:tab/>
+      </w:r>
+      <w:r>
+        <w:rPr>
+          <w:b/>
+        </w:rPr>
+        <w:tab/>
+      </w:r>
+      <w:r>
+        <w:rPr>
+          <w:b/>
+        </w:rPr>
+        <w:tab/>
+      </w:r>
+      <w:r>
+        <w:rPr>
+          <w:b/>
+        </w:rPr>
+        <w:tab/>
+        <w:t>3</w:t>
+      </w:r>
+    </w:p>
+    <w:p>
+      <w:pPr>
+        <w:shd w:val="clear" w:color="auto" w:fill="FFFFFF"/>
+        <w:spacing w:after="160"/>
+        <w:rPr>
+          <w:b/>
+        </w:rPr>
+      </w:pPr>
+      <w:r>
+        <w:rPr>
+          <w:b/>
+        </w:rPr>
+        <w:t>Necesidad y contextualización de la necesidad</w:t>
+      </w:r>
+      <w:r>
+        <w:rPr>
+          <w:b/>
+        </w:rPr>
+        <w:tab/>
+      </w:r>
+      <w:r>
+        <w:rPr>
+          <w:b/>
+        </w:rPr>
+        <w:tab/>
+      </w:r>
+      <w:r>
+        <w:rPr>
+          <w:b/>
+        </w:rPr>
+        <w:tab/>
+      </w:r>
+      <w:r>
+        <w:rPr>
+          <w:b/>
+        </w:rPr>
+        <w:tab/>
+      </w:r>
+      <w:r>
+        <w:rPr>
+          <w:b/>
+        </w:rPr>
+        <w:tab/>
+      </w:r>
+      <w:r>
+        <w:rPr>
+          <w:b/>
+        </w:rPr>
+        <w:tab/>
+        <w:t>3</w:t>
+      </w:r>
+    </w:p>
+    <w:p>
+      <w:pPr>
+        <w:shd w:val="clear" w:color="auto" w:fill="FFFFFF"/>
+        <w:spacing w:after="160"/>
+        <w:rPr>
+          <w:b/>
+        </w:rPr>
+      </w:pPr>
+      <w:r>
+        <w:rPr>
+          <w:b/>
+        </w:rPr>
+        <w:t>Definición del problema</w:t>
+      </w:r>
+      <w:r>
+        <w:rPr>
+          <w:b/>
+        </w:rPr>
+        <w:tab/>
+      </w:r>
+      <w:r>
+        <w:rPr>
+          <w:b/>
+        </w:rPr>
+        <w:tab/>
+      </w:r>
+      <w:r>
+        <w:rPr>
+          <w:b/>
+        </w:rPr>
+        <w:tab/>
+      </w:r>
+      <w:r>
+        <w:rPr>
+          <w:b/>
+        </w:rPr>
+        <w:tab/>
+      </w:r>
+      <w:r>
+        <w:rPr>
+          <w:b/>
+        </w:rPr>
+        <w:tab/>
+      </w:r>
+      <w:r>
+        <w:rPr>
+          <w:b/>
+        </w:rPr>
+        <w:tab/>
+      </w:r>
+      <w:r>
+        <w:rPr>
+          <w:b/>
+        </w:rPr>
+        <w:tab/>
+      </w:r>
+      <w:r>
+        <w:rPr>
+          <w:b/>
+        </w:rPr>
+        <w:tab/>
+      </w:r>
+      <w:r>
+        <w:rPr>
+          <w:b/>
+        </w:rPr>
+        <w:tab/>
+        <w:t>3</w:t>
+      </w:r>
+    </w:p>
+    <w:p>
+      <w:pPr>
+        <w:shd w:val="clear" w:color="auto" w:fill="FFFFFF"/>
+        <w:spacing w:after="160"/>
+        <w:rPr>
+          <w:b/>
+        </w:rPr>
+      </w:pPr>
+      <w:r>
+        <w:rPr>
+          <w:b/>
+        </w:rPr>
+        <w:t>Objetivos</w:t>
+      </w:r>
+      <w:r>
+        <w:rPr>
+          <w:b/>
+        </w:rPr>
+        <w:tab/>
+      </w:r>
+      <w:r>
+        <w:rPr>
+          <w:b/>
+        </w:rPr>
+        <w:tab/>
+      </w:r>
+      <w:r>
+        <w:rPr>
+          <w:b/>
+        </w:rPr>
+        <w:tab/>
+      </w:r>
+      <w:r>
+        <w:rPr>
+          <w:b/>
+        </w:rPr>
+        <w:tab/>
+      </w:r>
+      <w:r>
+        <w:rPr>
+          <w:b/>
+        </w:rPr>
+        <w:tab/>
+      </w:r>
+      <w:r>
+        <w:rPr>
+          <w:b/>
+        </w:rPr>
+        <w:tab/>
+      </w:r>
+      <w:r>
+        <w:rPr>
+          <w:b/>
+        </w:rPr>
+        <w:tab/>
+      </w:r>
+      <w:r>
+        <w:rPr>
+          <w:b/>
+        </w:rPr>
+        <w:tab/>
+      </w:r>
+      <w:r>
+        <w:rPr>
+          <w:b/>
+        </w:rPr>
+        <w:tab/>
+      </w:r>
+      <w:r>
+        <w:rPr>
+          <w:b/>
+        </w:rPr>
+        <w:tab/>
+      </w:r>
+      <w:r>
+        <w:rPr>
+          <w:b/>
+        </w:rPr>
+        <w:tab/>
+        <w:t>4</w:t>
+      </w:r>
+    </w:p>
+    <w:p>
+      <w:pPr>
+        <w:shd w:val="clear" w:color="auto" w:fill="FFFFFF"/>
+        <w:spacing w:after="160"/>
+        <w:rPr>
+          <w:bCs/>
+        </w:rPr>
+      </w:pPr>
+      <w:r>
+        <w:rPr>
+          <w:bCs/>
+        </w:rPr>
+        <w:tab/>
+        <w:t>Objetivo General</w:t>
+      </w:r>
+      <w:r>
+        <w:rPr>
+          <w:bCs/>
+        </w:rPr>
+        <w:tab/>
+      </w:r>
+      <w:r>
+        <w:rPr>
+          <w:bCs/>
+        </w:rPr>
+        <w:tab/>
+      </w:r>
+      <w:r>
+        <w:rPr>
+          <w:bCs/>
+        </w:rPr>
+        <w:tab/>
+      </w:r>
+      <w:r>
+        <w:rPr>
+          <w:bCs/>
+        </w:rPr>
+        <w:tab/>
+      </w:r>
+      <w:r>
+        <w:rPr>
+          <w:bCs/>
+        </w:rPr>
+        <w:tab/>
+      </w:r>
+      <w:r>
+        <w:rPr>
+          <w:bCs/>
+        </w:rPr>
+        <w:tab/>
+      </w:r>
+      <w:r>
+        <w:rPr>
+          <w:bCs/>
+        </w:rPr>
+        <w:tab/>
+      </w:r>
+      <w:r>
+        <w:rPr>
+          <w:bCs/>
+        </w:rPr>
+        <w:tab/>
+      </w:r>
+      <w:r>
+        <w:rPr>
+          <w:bCs/>
+        </w:rPr>
+        <w:tab/>
+        <w:t>4</w:t>
+      </w:r>
+    </w:p>
+    <w:p>
+      <w:pPr>
+        <w:shd w:val="clear" w:color="auto" w:fill="FFFFFF"/>
+        <w:spacing w:after="160"/>
+        <w:rPr>
+          <w:bCs/>
+        </w:rPr>
+      </w:pPr>
+      <w:r>
+        <w:rPr>
+          <w:bCs/>
+        </w:rPr>
+        <w:tab/>
+        <w:t>Objetivos Específicos</w:t>
+      </w:r>
+      <w:r>
+        <w:rPr>
+          <w:bCs/>
+        </w:rPr>
+        <w:tab/>
+      </w:r>
+      <w:r>
+        <w:rPr>
+          <w:bCs/>
+        </w:rPr>
+        <w:tab/>
+      </w:r>
+      <w:r>
+        <w:rPr>
+          <w:bCs/>
+        </w:rPr>
+        <w:tab/>
+      </w:r>
+      <w:r>
+        <w:rPr>
+          <w:bCs/>
+        </w:rPr>
+        <w:tab/>
+      </w:r>
+      <w:r>
+        <w:rPr>
+          <w:bCs/>
+        </w:rPr>
+        <w:tab/>
+      </w:r>
+      <w:r>
+        <w:rPr>
+          <w:bCs/>
+        </w:rPr>
+        <w:tab/>
+      </w:r>
+      <w:r>
+        <w:rPr>
+          <w:bCs/>
+        </w:rPr>
+        <w:tab/>
+      </w:r>
+      <w:r>
+        <w:rPr>
+          <w:bCs/>
+        </w:rPr>
+        <w:tab/>
+      </w:r>
+      <w:r>
+        <w:rPr>
+          <w:bCs/>
+        </w:rPr>
+        <w:tab/>
+        <w:t>4</w:t>
+      </w:r>
+    </w:p>
+    <w:p>
+      <w:pPr>
+        <w:shd w:val="clear" w:color="auto" w:fill="FFFFFF"/>
+        <w:spacing w:after="160"/>
+        <w:rPr>
+          <w:b/>
+        </w:rPr>
+      </w:pPr>
+      <w:r>
+        <w:rPr>
+          <w:b/>
+        </w:rPr>
+        <w:t>Alcance de la aplicación</w:t>
+      </w:r>
+    </w:p>
+    <w:p>
+      <w:pPr>
+        <w:shd w:val="clear" w:color="auto" w:fill="FFFFFF"/>
+        <w:spacing w:after="160"/>
+        <w:rPr>
+          <w:b/>
+        </w:rPr>
+      </w:pPr>
+      <w:r>
+        <w:rPr>
+          <w:b/>
+        </w:rPr>
+        <w:t>Alternativas de Solución</w:t>
+      </w:r>
+    </w:p>
+    <w:p>
+      <w:pPr>
+        <w:shd w:val="clear" w:color="auto" w:fill="FFFFFF"/>
+        <w:spacing w:after="160"/>
+        <w:rPr>
+          <w:bCs/>
+        </w:rPr>
+      </w:pPr>
+      <w:r>
+        <w:rPr>
+          <w:b/>
+        </w:rPr>
+        <w:tab/>
+      </w:r>
+      <w:r>
+        <w:rPr>
+          <w:bCs/>
+        </w:rPr>
+        <w:t>Soluciones existentes</w:t>
+      </w:r>
+    </w:p>
+    <w:p>
+      <w:pPr>
+        <w:shd w:val="clear" w:color="auto" w:fill="FFFFFF"/>
+        <w:spacing w:after="160"/>
+        <w:rPr>
+          <w:bCs/>
+        </w:rPr>
+      </w:pPr>
+      <w:r>
+        <w:rPr>
+          <w:bCs/>
+        </w:rPr>
+        <w:tab/>
+        <w:t>Posibles soluciones:</w:t>
+      </w:r>
+    </w:p>
+    <w:p>
+      <w:pPr>
+        <w:pStyle w:val="Prrafodelista"/>
+        <w:numPr>
+          <w:ilvl w:val="0"/>
+          <w:numId w:val="5"/>
+        </w:numPr>
+        <w:shd w:val="clear" w:color="auto" w:fill="FFFFFF"/>
+        <w:spacing w:after="160"/>
+        <w:rPr>
+          <w:bCs/>
+        </w:rPr>
+      </w:pPr>
+      <w:r>
+        <w:rPr>
+          <w:bCs/>
+        </w:rPr>
+        <w:t>Solución por Juan Arroyo</w:t>
+      </w:r>
+    </w:p>
+    <w:p>
+      <w:pPr>
+        <w:pStyle w:val="Prrafodelista"/>
+        <w:numPr>
+          <w:ilvl w:val="0"/>
+          <w:numId w:val="5"/>
+        </w:numPr>
+        <w:shd w:val="clear" w:color="auto" w:fill="FFFFFF"/>
+        <w:spacing w:after="160"/>
+        <w:rPr>
+          <w:bCs/>
+        </w:rPr>
+      </w:pPr>
+      <w:r>
+        <w:rPr>
+          <w:bCs/>
+        </w:rPr>
+        <w:t>Solución por Juan Arévalo</w:t>
+      </w:r>
+    </w:p>
+    <w:p>
+      <w:pPr>
+        <w:pStyle w:val="Prrafodelista"/>
+        <w:numPr>
+          <w:ilvl w:val="0"/>
+          <w:numId w:val="5"/>
+        </w:numPr>
+        <w:shd w:val="clear" w:color="auto" w:fill="FFFFFF"/>
+        <w:spacing w:after="160"/>
+        <w:rPr>
+          <w:bCs/>
+        </w:rPr>
+      </w:pPr>
+      <w:r>
+        <w:rPr>
+          <w:bCs/>
+        </w:rPr>
+        <w:t>Solución por William Ramirez</w:t>
+      </w:r>
+    </w:p>
+    <w:p>
+      <w:pPr>
+        <w:shd w:val="clear" w:color="auto" w:fill="FFFFFF"/>
+        <w:spacing w:after="160"/>
+        <w:rPr>
+          <w:bCs/>
+        </w:rPr>
+      </w:pPr>
+      <w:r>
+        <w:rPr>
+          <w:bCs/>
+        </w:rPr>
+        <w:tab/>
+        <w:t>Alternativa de solución seleccionada</w:t>
+      </w:r>
+    </w:p>
+    <w:p>
+      <w:pPr>
+        <w:shd w:val="clear" w:color="auto" w:fill="FFFFFF"/>
+        <w:spacing w:after="160"/>
+        <w:rPr>
+          <w:b/>
+        </w:rPr>
+      </w:pPr>
+      <w:r>
+        <w:rPr>
+          <w:b/>
+        </w:rPr>
+        <w:t>Limitaciones</w:t>
+      </w:r>
+    </w:p>
+    <w:p>
+      <w:pPr>
+        <w:shd w:val="clear" w:color="auto" w:fill="FFFFFF"/>
+        <w:spacing w:after="160"/>
+        <w:rPr>
+          <w:b/>
+        </w:rPr>
+      </w:pPr>
+      <w:r>
+        <w:rPr>
+          <w:b/>
+        </w:rPr>
+        <w:t>Metodología</w:t>
+      </w:r>
+    </w:p>
+    <w:p>
+      <w:pPr>
+        <w:shd w:val="clear" w:color="auto" w:fill="FFFFFF"/>
+        <w:spacing w:after="160"/>
+        <w:rPr>
+          <w:b/>
+        </w:rPr>
+      </w:pPr>
+      <w:proofErr w:type="spellStart"/>
+      <w:r>
+        <w:rPr>
+          <w:b/>
+        </w:rPr>
+        <w:t>RQF</w:t>
+      </w:r>
+      <w:r>
+        <w:rPr>
+          <w:b/>
+        </w:rPr>
+        <w:t>’</w:t>
+      </w:r>
+      <w:r>
+        <w:rPr>
+          <w:b/>
+        </w:rPr>
+        <w:t>s</w:t>
+      </w:r>
+      <w:proofErr w:type="spellEnd"/>
+    </w:p>
+    <w:p>
+      <w:pPr>
+        <w:shd w:val="clear" w:color="auto" w:fill="FFFFFF"/>
+        <w:spacing w:after="160"/>
+        <w:rPr>
+          <w:b/>
+        </w:rPr>
+      </w:pPr>
+      <w:r>
+        <w:rPr>
+          <w:b/>
+        </w:rPr>
+        <w:t>Diagramas de clases</w:t>
+      </w:r>
+    </w:p>
+    <w:p>
+      <w:pPr>
+        <w:shd w:val="clear" w:color="auto" w:fill="FFFFFF"/>
+        <w:spacing w:after="160"/>
+        <w:rPr>
+          <w:b/>
+        </w:rPr>
+      </w:pPr>
+      <w:r>
+        <w:rPr>
+          <w:b/>
+        </w:rPr>
+        <w:t>Mapa StakeHolders</w:t>
+      </w:r>
+    </w:p>
+    <w:p>
+      <w:pPr>
+        <w:shd w:val="clear" w:color="auto" w:fill="FFFFFF"/>
+        <w:spacing w:after="160"/>
+        <w:rPr>
+          <w:b/>
+        </w:rPr>
+      </w:pPr>
+      <w:r>
+        <w:rPr>
+          <w:b/>
+        </w:rPr>
+        <w:t>Diagrama de clases</w:t>
+      </w:r>
+    </w:p>
+    <w:p>
+      <w:pPr>
+        <w:shd w:val="clear" w:color="auto" w:fill="FFFFFF"/>
+        <w:spacing w:after="160"/>
+        <w:rPr>
+          <w:b/>
+        </w:rPr>
+      </w:pPr>
+      <w:r>
+        <w:rPr>
+          <w:b/>
+        </w:rPr>
+        <w:t xml:space="preserve">Modelo </w:t>
+      </w:r>
+      <w:r>
+        <w:rPr>
+          <w:b/>
+        </w:rPr>
+        <w:t>c</w:t>
+      </w:r>
+      <w:r>
+        <w:rPr>
+          <w:b/>
+        </w:rPr>
+        <w:t>onceptual</w:t>
+      </w:r>
+    </w:p>
+    <w:p>
+      <w:pPr>
+        <w:shd w:val="clear" w:color="auto" w:fill="FFFFFF"/>
+        <w:spacing w:after="160"/>
+        <w:rPr>
+          <w:b/>
+        </w:rPr>
+      </w:pPr>
+      <w:r>
+        <w:rPr>
+          <w:b/>
+        </w:rPr>
+        <w:t>Modelo Lógico</w:t>
+      </w:r>
+    </w:p>
+    <w:p>
+      <w:pPr>
+        <w:shd w:val="clear" w:color="auto" w:fill="FFFFFF"/>
+        <w:spacing w:after="160"/>
+        <w:rPr>
+          <w:b/>
+        </w:rPr>
+      </w:pPr>
+      <w:r>
+        <w:rPr>
+          <w:b/>
+        </w:rPr>
+        <w:t>Modelo Físico</w:t>
+      </w:r>
+    </w:p>
+    <w:p>
+      <w:pPr>
+        <w:shd w:val="clear" w:color="auto" w:fill="FFFFFF"/>
+        <w:spacing w:after="160"/>
+        <w:rPr>
+          <w:b/>
+        </w:rPr>
+      </w:pPr>
+      <w:r>
+        <w:rPr>
+          <w:b/>
+        </w:rPr>
+        <w:t>Diccionario de datos</w:t>
+      </w:r>
+    </w:p>
+    <w:p>
+      <w:pPr>
+        <w:shd w:val="clear" w:color="auto" w:fill="FFFFFF"/>
+        <w:spacing w:after="160"/>
+        <w:rPr>
+          <w:b/>
+          <w:lang w:val="es-PY"/>
+        </w:rPr>
+      </w:pPr>
+      <w:r>
+        <w:rPr>
+          <w:b/>
+          <w:lang w:val="es-PY"/>
+        </w:rPr>
+        <w:t>Scripts DDL y DML en MySQL</w:t>
+      </w:r>
+    </w:p>
+    <w:p>
+      <w:pPr>
+        <w:shd w:val="clear" w:color="auto" w:fill="FFFFFF"/>
+        <w:spacing w:after="160"/>
+        <w:rPr>
+          <w:b/>
+        </w:rPr>
+      </w:pPr>
+      <w:r>
+        <w:rPr>
+          <w:b/>
+        </w:rPr>
+        <w:t>Referencias</w:t>
+      </w:r>
+    </w:p>
+    <w:p>
+      <w:pPr>
+        <w:shd w:val="clear" w:color="auto" w:fill="FFFFFF"/>
+        <w:spacing w:after="160"/>
         <w:jc w:val="center"/>
         <w:rPr>
           <w:b/>
+          <w:sz w:val="36"/>
+          <w:szCs w:val="36"/>
+        </w:rPr>
+      </w:pPr>
+    </w:p>
+    <w:p>
+      <w:pPr>
+        <w:shd w:val="clear" w:color="auto" w:fill="FFFFFF"/>
+        <w:spacing w:after="160"/>
+        <w:jc w:val="center"/>
+        <w:rPr>
+          <w:b/>
+          <w:bCs/>
           <w:sz w:val="24"/>
           <w:szCs w:val="24"/>
         </w:rPr>
       </w:pPr>
-    </w:p>
-    <w:p>
-      <w:pPr>
-        <w:shd w:val="clear" w:color="auto" w:fill="FFFFFF"/>
-        <w:spacing w:after="160"/>
-        <w:jc w:val="center"/>
-        <w:rPr>
-          <w:b/>
+      <w:r>
+        <w:rPr>
+          <w:b/>
+          <w:bCs/>
           <w:sz w:val="24"/>
           <w:szCs w:val="24"/>
         </w:rPr>
-      </w:pPr>
-    </w:p>
-    <w:p>
-      <w:pPr>
-        <w:shd w:val="clear" w:color="auto" w:fill="FFFFFF"/>
-        <w:spacing w:after="160"/>
-        <w:jc w:val="center"/>
-        <w:rPr>
-          <w:b/>
+        <w:t>R</w:t>
+      </w:r>
+      <w:r>
+        <w:rPr>
+          <w:b/>
+          <w:bCs/>
           <w:sz w:val="24"/>
           <w:szCs w:val="24"/>
         </w:rPr>
-      </w:pPr>
+        <w:t>ESUMEN EJECUTIVO</w:t>
+      </w:r>
+    </w:p>
+    <w:p>
+      <w:pPr>
+        <w:shd w:val="clear" w:color="auto" w:fill="FFFFFF"/>
+        <w:spacing w:after="160"/>
+        <w:rPr>
+          <w:i/>
+          <w:iCs/>
+        </w:rPr>
+      </w:pPr>
+      <w:r>
+        <w:rPr>
+          <w:i/>
+          <w:iCs/>
+        </w:rPr>
+        <w:lastRenderedPageBreak/>
+        <w:t xml:space="preserve">Somos estudiantes de MACC e Ingeniería de Sistemas de la Universidad del Rosario. Nuestro proyecto de semestre consiste en crear una base de datos </w:t>
+      </w:r>
+      <w:r>
+        <w:rPr>
+          <w:i/>
+          <w:iCs/>
+        </w:rPr>
+        <w:t>relacional funcional, así como una no relacional</w:t>
+      </w:r>
+      <w:r>
+        <w:rPr>
+          <w:i/>
+          <w:iCs/>
+        </w:rPr>
+        <w:t xml:space="preserve">. El cliente </w:t>
+      </w:r>
+      <w:r>
+        <w:rPr>
+          <w:i/>
+          <w:iCs/>
+        </w:rPr>
+        <w:t>necesita esto</w:t>
+      </w:r>
+      <w:r>
+        <w:rPr>
+          <w:i/>
+          <w:iCs/>
+        </w:rPr>
+        <w:t xml:space="preserve"> específicamente porque tiene una compañía de transporte y hasta el día de hoy maneja toda la información relevante (facturas, conductores, historial de viajes</w:t>
+      </w:r>
+      <w:r>
+        <w:rPr>
+          <w:i/>
+          <w:iCs/>
+        </w:rPr>
+        <w:t>) en un conjunto de hojas de Excel, lo cual es muy ineficiente ya que la información esta guardada en etiquetas no estandarizadas que hacen que sea muy difícil almacenar y acceder a la información de manera rápida y eficiente. Todo esto es muy perjudicial para el buen manejo de una empresa.</w:t>
+      </w:r>
+    </w:p>
+    <w:p>
+      <w:pPr>
+        <w:shd w:val="clear" w:color="auto" w:fill="FFFFFF"/>
+        <w:spacing w:after="160"/>
+        <w:rPr>
+          <w:i/>
+          <w:iCs/>
+        </w:rPr>
+      </w:pPr>
+      <w:r>
+        <w:rPr>
+          <w:i/>
+          <w:iCs/>
+        </w:rPr>
+        <w:t>P</w:t>
+      </w:r>
+      <w:r>
+        <w:rPr>
+          <w:i/>
+          <w:iCs/>
+        </w:rPr>
+        <w:t>or lo que</w:t>
+      </w:r>
+      <w:r>
+        <w:rPr>
+          <w:i/>
+          <w:iCs/>
+        </w:rPr>
+        <w:t xml:space="preserve"> planeamos hacer las bases de datos -relacional y no relacional como alternativa- desde cero con los conceptos aprendidos durante todo el semestre en la clase de ingeniería de datos. Nuestro objetivo es brindarle al cliente una base de datos funcional al final del semestre para que reemplace el anterior sistema de manejo de información dentro de la empresa y mejore el funcionamiento de esta. La información que manejaremos será la misma de las hojas de Excel, haciendo un ETL sobre esta para quitar variables repetidas y hacer la carga </w:t>
+      </w:r>
+      <w:r>
+        <w:rPr>
+          <w:i/>
+          <w:iCs/>
+        </w:rPr>
+        <w:t>más</w:t>
+      </w:r>
+      <w:r>
+        <w:rPr>
+          <w:i/>
+          <w:iCs/>
+        </w:rPr>
+        <w:t xml:space="preserve"> manejable. Esto combinado con un workshop -un espacio de </w:t>
+      </w:r>
+      <w:r>
+        <w:rPr>
+          <w:i/>
+          <w:iCs/>
+        </w:rPr>
+        <w:t>diálogo</w:t>
+      </w:r>
+      <w:r>
+        <w:rPr>
+          <w:i/>
+          <w:iCs/>
+        </w:rPr>
+        <w:t xml:space="preserve"> entre los ingenieros y el cliente en donde el cliente comparte que es lo que necesita y espera de la futura base de datos- son la base del trabajo. El proyecto será monitoreado por los propios miembros y la profesora haciendo uso de metodologías agiles como Kanban para mejorar la carga de trabajo y la eficiencia. </w:t>
+      </w:r>
     </w:p>
     <w:p>
       <w:pPr>
@@ -335,395 +1364,86 @@
       <w:pPr>
         <w:shd w:val="clear" w:color="auto" w:fill="FFFFFF"/>
         <w:spacing w:after="160"/>
+        <w:jc w:val="center"/>
         <w:rPr>
           <w:b/>
           <w:sz w:val="24"/>
           <w:szCs w:val="24"/>
         </w:rPr>
       </w:pPr>
-    </w:p>
-    <w:p>
-      <w:pPr>
-        <w:shd w:val="clear" w:color="auto" w:fill="FFFFFF"/>
-        <w:spacing w:after="160"/>
-        <w:jc w:val="center"/>
-        <w:rPr>
-          <w:b/>
-          <w:sz w:val="36"/>
-          <w:szCs w:val="36"/>
-        </w:rPr>
-      </w:pPr>
-      <w:r>
-        <w:rPr>
-          <w:b/>
-          <w:sz w:val="36"/>
-          <w:szCs w:val="36"/>
-        </w:rPr>
-        <w:t>Bogotá D.C</w:t>
-      </w:r>
-    </w:p>
-    <w:p>
-      <w:pPr>
-        <w:shd w:val="clear" w:color="auto" w:fill="FFFFFF"/>
-        <w:spacing w:after="160"/>
-        <w:jc w:val="center"/>
-        <w:rPr>
-          <w:b/>
-          <w:sz w:val="36"/>
-          <w:szCs w:val="36"/>
-        </w:rPr>
-      </w:pPr>
-      <w:r>
-        <w:rPr>
-          <w:b/>
-          <w:sz w:val="36"/>
-          <w:szCs w:val="36"/>
-        </w:rPr>
-        <w:t xml:space="preserve"> 25/02/2025</w:t>
-      </w:r>
-    </w:p>
-    <w:p>
-      <w:pPr>
-        <w:shd w:val="clear" w:color="auto" w:fill="FFFFFF"/>
-        <w:spacing w:after="160"/>
-        <w:jc w:val="center"/>
-        <w:rPr>
-          <w:b/>
-          <w:sz w:val="36"/>
-          <w:szCs w:val="36"/>
-        </w:rPr>
-      </w:pPr>
-    </w:p>
-    <w:p>
-      <w:pPr>
-        <w:shd w:val="clear" w:color="auto" w:fill="FFFFFF"/>
-        <w:spacing w:after="160"/>
-        <w:jc w:val="center"/>
-        <w:rPr>
-          <w:b/>
-          <w:sz w:val="36"/>
-          <w:szCs w:val="36"/>
-        </w:rPr>
-      </w:pPr>
-    </w:p>
-    <w:p>
-      <w:pPr>
-        <w:shd w:val="clear" w:color="auto" w:fill="FFFFFF"/>
-        <w:spacing w:after="160"/>
-        <w:jc w:val="center"/>
-        <w:rPr>
-          <w:b/>
-          <w:sz w:val="36"/>
-          <w:szCs w:val="36"/>
-        </w:rPr>
-      </w:pPr>
-    </w:p>
-    <w:p>
-      <w:pPr>
-        <w:shd w:val="clear" w:color="auto" w:fill="FFFFFF"/>
-        <w:spacing w:after="160"/>
-        <w:jc w:val="center"/>
-        <w:rPr>
-          <w:b/>
-          <w:sz w:val="36"/>
-          <w:szCs w:val="36"/>
-        </w:rPr>
-      </w:pPr>
-    </w:p>
-    <w:p>
-      <w:pPr>
-        <w:shd w:val="clear" w:color="auto" w:fill="FFFFFF"/>
-        <w:spacing w:after="160"/>
-        <w:jc w:val="center"/>
-        <w:rPr>
-          <w:b/>
-          <w:sz w:val="36"/>
-          <w:szCs w:val="36"/>
-        </w:rPr>
-      </w:pPr>
-    </w:p>
-    <w:p>
-      <w:pPr>
-        <w:shd w:val="clear" w:color="auto" w:fill="FFFFFF"/>
-        <w:spacing w:after="160"/>
-        <w:jc w:val="center"/>
-        <w:rPr>
-          <w:b/>
-          <w:sz w:val="36"/>
-          <w:szCs w:val="36"/>
-        </w:rPr>
-      </w:pPr>
-    </w:p>
-    <w:p>
-      <w:pPr>
-        <w:shd w:val="clear" w:color="auto" w:fill="FFFFFF"/>
-        <w:spacing w:after="160"/>
-        <w:jc w:val="center"/>
-        <w:rPr>
-          <w:b/>
-          <w:sz w:val="36"/>
-          <w:szCs w:val="36"/>
-        </w:rPr>
-      </w:pPr>
-    </w:p>
-    <w:p>
-      <w:pPr>
-        <w:shd w:val="clear" w:color="auto" w:fill="FFFFFF"/>
-        <w:spacing w:after="160"/>
-        <w:jc w:val="center"/>
-        <w:rPr>
-          <w:b/>
-          <w:sz w:val="36"/>
-          <w:szCs w:val="36"/>
-        </w:rPr>
-      </w:pPr>
-    </w:p>
-    <w:p>
-      <w:pPr>
-        <w:shd w:val="clear" w:color="auto" w:fill="FFFFFF"/>
-        <w:spacing w:after="160"/>
-        <w:jc w:val="center"/>
-        <w:rPr>
-          <w:b/>
-          <w:sz w:val="36"/>
-          <w:szCs w:val="36"/>
-        </w:rPr>
-      </w:pPr>
-    </w:p>
-    <w:p>
-      <w:pPr>
-        <w:shd w:val="clear" w:color="auto" w:fill="FFFFFF"/>
-        <w:spacing w:after="160"/>
-        <w:jc w:val="center"/>
-        <w:rPr>
-          <w:b/>
-          <w:sz w:val="36"/>
-          <w:szCs w:val="36"/>
-        </w:rPr>
-      </w:pPr>
-    </w:p>
-    <w:p>
-      <w:pPr>
-        <w:shd w:val="clear" w:color="auto" w:fill="FFFFFF"/>
-        <w:spacing w:after="160"/>
-        <w:jc w:val="center"/>
-        <w:rPr>
-          <w:b/>
-          <w:sz w:val="36"/>
-          <w:szCs w:val="36"/>
-        </w:rPr>
-      </w:pPr>
-    </w:p>
-    <w:p>
-      <w:pPr>
-        <w:shd w:val="clear" w:color="auto" w:fill="FFFFFF"/>
-        <w:spacing w:after="160"/>
-        <w:jc w:val="center"/>
-        <w:rPr>
-          <w:b/>
-          <w:sz w:val="36"/>
-          <w:szCs w:val="36"/>
-        </w:rPr>
-      </w:pPr>
-    </w:p>
-    <w:p>
-      <w:pPr>
-        <w:shd w:val="clear" w:color="auto" w:fill="FFFFFF"/>
-        <w:spacing w:after="160"/>
-        <w:jc w:val="center"/>
-        <w:rPr>
-          <w:b/>
-          <w:sz w:val="36"/>
-          <w:szCs w:val="36"/>
-        </w:rPr>
-      </w:pPr>
-    </w:p>
-    <w:p>
-      <w:pPr>
-        <w:shd w:val="clear" w:color="auto" w:fill="FFFFFF"/>
-        <w:spacing w:after="160"/>
-        <w:jc w:val="center"/>
-        <w:rPr>
-          <w:b/>
-          <w:sz w:val="36"/>
-          <w:szCs w:val="36"/>
-        </w:rPr>
-      </w:pPr>
-    </w:p>
-    <w:p>
-      <w:pPr>
-        <w:shd w:val="clear" w:color="auto" w:fill="FFFFFF"/>
-        <w:spacing w:after="160"/>
-        <w:jc w:val="center"/>
-        <w:rPr>
-          <w:b/>
-          <w:sz w:val="36"/>
-          <w:szCs w:val="36"/>
-        </w:rPr>
-      </w:pPr>
-    </w:p>
-    <w:p>
-      <w:pPr>
-        <w:shd w:val="clear" w:color="auto" w:fill="FFFFFF"/>
-        <w:spacing w:after="160"/>
-        <w:jc w:val="center"/>
-        <w:rPr>
-          <w:b/>
-          <w:sz w:val="36"/>
-          <w:szCs w:val="36"/>
-        </w:rPr>
-      </w:pPr>
-    </w:p>
-    <w:p>
-      <w:pPr>
-        <w:shd w:val="clear" w:color="auto" w:fill="FFFFFF"/>
-        <w:spacing w:after="160"/>
-        <w:jc w:val="center"/>
-        <w:rPr>
-          <w:b/>
-          <w:sz w:val="36"/>
-          <w:szCs w:val="36"/>
-        </w:rPr>
-      </w:pPr>
-    </w:p>
-    <w:p>
-      <w:pPr>
-        <w:shd w:val="clear" w:color="auto" w:fill="FFFFFF"/>
-        <w:spacing w:after="160"/>
-        <w:jc w:val="center"/>
-        <w:rPr>
-          <w:b/>
-          <w:sz w:val="36"/>
-          <w:szCs w:val="36"/>
-        </w:rPr>
-      </w:pPr>
-    </w:p>
-    <w:p>
-      <w:pPr>
-        <w:shd w:val="clear" w:color="auto" w:fill="FFFFFF"/>
-        <w:spacing w:after="160"/>
-        <w:jc w:val="center"/>
-        <w:rPr>
-          <w:b/>
-          <w:sz w:val="36"/>
-          <w:szCs w:val="36"/>
-        </w:rPr>
-      </w:pPr>
-    </w:p>
-    <w:p>
-      <w:pPr>
-        <w:shd w:val="clear" w:color="auto" w:fill="FFFFFF"/>
-        <w:spacing w:after="160"/>
-        <w:jc w:val="center"/>
-        <w:rPr>
-          <w:b/>
-          <w:sz w:val="36"/>
-          <w:szCs w:val="36"/>
-        </w:rPr>
-      </w:pPr>
-    </w:p>
-    <w:p>
-      <w:pPr>
-        <w:shd w:val="clear" w:color="auto" w:fill="FFFFFF"/>
-        <w:spacing w:after="160"/>
-        <w:rPr>
-          <w:b/>
-          <w:bCs/>
+      <w:r>
+        <w:rPr>
+          <w:b/>
           <w:sz w:val="24"/>
           <w:szCs w:val="24"/>
         </w:rPr>
-      </w:pPr>
-      <w:r>
+        <w:t>NECESIDAD Y CONTEXTUALIZACION DE LA NECESIDAD</w:t>
+      </w:r>
+    </w:p>
+    <w:p>
+      <w:pPr>
+        <w:shd w:val="clear" w:color="auto" w:fill="FFFFFF"/>
+        <w:spacing w:after="160"/>
+      </w:pPr>
+      <w:r>
+        <w:t xml:space="preserve">Nuestro cliente posee una empresa de transporte, y actualmente almacena toda la información como gastos, ganancias, nombre de clientes, conductores y placa de los vehículos en un Excel lo cual es un problema ya que no permite realizar comparaciones que determinarían decisiones como escoger entre uno u otro cliente, despedir conductores etc. Además, las búsquedas en Excel no son precisas ya que el registro de información da lugar a duplicados que significan lo mismo, un ejemplo de esto es la variación de la palabra “gastos parqueadero” que también se puede encontrar como “gasto parqueadero” “gastos parqueo” o simplemente “parqueo”. Lo que queremos brindarle a nuestro cliente es una base </w:t>
+      </w:r>
+      <w:r>
+        <w:t>de</w:t>
+      </w:r>
+      <w:r>
+        <w:t xml:space="preserve"> datos que le permita realizar consultas y comparaciones con datos limpios para que así pueda generar reportes que le ayudaran a tomar decisiones clave. </w:t>
+      </w:r>
+    </w:p>
+    <w:p>
+      <w:pPr>
+        <w:shd w:val="clear" w:color="auto" w:fill="FFFFFF"/>
+        <w:spacing w:after="160"/>
+        <w:rPr>
+          <w:i/>
+          <w:iCs/>
+        </w:rPr>
+      </w:pPr>
+      <w:r>
+        <w:t xml:space="preserve">                                                      </w:t>
+      </w:r>
+    </w:p>
+    <w:p>
+      <w:pPr>
+        <w:shd w:val="clear" w:color="auto" w:fill="FFFFFF"/>
+        <w:spacing w:after="160"/>
+        <w:jc w:val="center"/>
         <w:rPr>
           <w:b/>
           <w:bCs/>
           <w:sz w:val="24"/>
           <w:szCs w:val="24"/>
         </w:rPr>
-        <w:lastRenderedPageBreak/>
-        <w:t>RESUMEN EJECUTIVO</w:t>
-      </w:r>
-    </w:p>
-    <w:p>
-      <w:pPr>
-        <w:shd w:val="clear" w:color="auto" w:fill="FFFFFF"/>
-        <w:spacing w:after="160"/>
-        <w:rPr>
-          <w:i/>
-          <w:iCs/>
-        </w:rPr>
-      </w:pPr>
-      <w:r>
-        <w:rPr>
-          <w:i/>
-          <w:iCs/>
-        </w:rPr>
-        <w:t xml:space="preserve">Somos estudiantes de MACC e Ingeniería de Sistemas de la Universidad del Rosario. Nuestro proyecto de semestre consiste en crear una base de datos </w:t>
-      </w:r>
-      <w:r>
-        <w:rPr>
-          <w:i/>
-          <w:iCs/>
-        </w:rPr>
-        <w:t>relacional funcional, así como una no relacional</w:t>
-      </w:r>
-      <w:r>
-        <w:rPr>
-          <w:i/>
-          <w:iCs/>
-        </w:rPr>
-        <w:t xml:space="preserve">. El cliente </w:t>
-      </w:r>
-      <w:r>
-        <w:rPr>
-          <w:i/>
-          <w:iCs/>
-        </w:rPr>
-        <w:t>necesita esto</w:t>
-      </w:r>
-      <w:r>
-        <w:rPr>
-          <w:i/>
-          <w:iCs/>
-        </w:rPr>
-        <w:t xml:space="preserve"> específicamente porque tiene una compañía de transporte y hasta el día de hoy maneja toda la información relevante (facturas, conductores, historial de viajes</w:t>
-      </w:r>
-      <w:r>
-        <w:rPr>
-          <w:i/>
-          <w:iCs/>
-        </w:rPr>
-        <w:t>) en un conjunto de hojas de Excel, lo cual es muy ineficiente ya que la información esta guardada en etiquetas no estandarizadas que hacen que sea muy difícil almacenar y acceder a la información de manera rápida y eficiente. Todo esto es muy perjudicial para el buen manejo de una empresa.</w:t>
-      </w:r>
-    </w:p>
-    <w:p>
-      <w:pPr>
-        <w:shd w:val="clear" w:color="auto" w:fill="FFFFFF"/>
-        <w:spacing w:after="160"/>
-        <w:rPr>
-          <w:i/>
-          <w:iCs/>
-        </w:rPr>
-      </w:pPr>
-      <w:r>
-        <w:rPr>
-          <w:i/>
-          <w:iCs/>
-        </w:rPr>
-        <w:t xml:space="preserve">Es por eso que planeamos hacer las bases de datos -relacional y no relacional como alternativa- desde cero con los conceptos aprendidos durante todo el semestre en la clase de ingeniería de datos. Nuestro objetivo es brindarle al cliente una base de datos funcional al final del semestre para que reemplace el anterior sistema de manejo de información dentro de la empresa y mejore el funcionamiento de esta. La información que manejaremos será la misma de las hojas de Excel, haciendo un ETL sobre esta para quitar variables repetidas y hacer la carga mas manejable. Esto combinado con un workshop -un espacio de dialogo entre los ingenieros y el cliente en donde el cliente comparte que es lo que necesita y espera de la futura base de datos- son la base del trabajo. El proyecto será monitoreado por los propios miembros y la profesora haciendo uso de metodologías agiles como Kanban para mejorar la carga de trabajo y la eficiencia. </w:t>
-      </w:r>
-    </w:p>
-    <w:p>
-      <w:pPr>
-        <w:shd w:val="clear" w:color="auto" w:fill="FFFFFF"/>
-        <w:spacing w:after="160"/>
-        <w:jc w:val="center"/>
-        <w:rPr>
-          <w:b/>
+      </w:pPr>
+      <w:r>
+        <w:rPr>
+          <w:b/>
+          <w:bCs/>
           <w:sz w:val="24"/>
           <w:szCs w:val="24"/>
         </w:rPr>
-      </w:pPr>
+        <w:t>DEFINICIÓN DEL PROBLEMA</w:t>
+      </w:r>
+    </w:p>
+    <w:p>
+      <w:pPr>
+        <w:shd w:val="clear" w:color="auto" w:fill="FFFFFF"/>
+        <w:spacing w:after="160"/>
+      </w:pPr>
+      <w:r>
+        <w:t>Con esta en cuenta, el equipo de trabajo formuló la siguiente pregunta problema</w:t>
+      </w:r>
+      <w:r>
+        <w:t xml:space="preserve"> ¿Cómo</w:t>
+      </w:r>
+      <w:r>
+        <w:t xml:space="preserve"> podemos transformar la base de datos actual del cliente, construida en hojas de Excel con datos duplicados y etiquetas no estandarizadas, en un sistema eficiente y confiable que permita realizar consultas claras y tomar decisiones estratégicas a partir de datos limpios y organizados?</w:t>
+      </w:r>
     </w:p>
     <w:p>
       <w:pPr>
@@ -742,46 +1462,8 @@
           <w:sz w:val="24"/>
           <w:szCs w:val="24"/>
         </w:rPr>
-        <w:t>NECESIDAD Y CONTEXTUALIZACION DE LA NECESIDAD</w:t>
-      </w:r>
-    </w:p>
-    <w:p>
-      <w:pPr>
-        <w:shd w:val="clear" w:color="auto" w:fill="FFFFFF"/>
-        <w:spacing w:after="160"/>
-      </w:pPr>
-      <w:r>
-        <w:t xml:space="preserve">Nuestro cliente posee una empresa de transporte, y actualmente almacena toda la información como gastos, ganancias, nombre de clientes, conductores y placa de los vehículos en un Excel lo cual es un problema ya que no permite realizar comparaciones que determinarían decisiones como escoger entre uno u otro cliente, despedir conductores etc. Además, las búsquedas en Excel no son precisas ya que el registro de información da lugar a duplicados que significan lo mismo, un ejemplo de esto es la variación de la palabra “gastos parqueadero” que también se puede encontrar como “gasto parqueadero” “gastos parqueo” o simplemente “parqueo”. Lo que queremos brindarle a nuestro cliente es una base </w:t>
-      </w:r>
-      <w:r>
-        <w:t>de</w:t>
-      </w:r>
-      <w:r>
-        <w:t xml:space="preserve"> datos que le permita realizar consultas y comparaciones con datos limpios para que así pueda generar reportes que le ayudaran a tomar decisiones clave. </w:t>
-      </w:r>
-    </w:p>
-    <w:p>
-      <w:pPr>
-        <w:shd w:val="clear" w:color="auto" w:fill="FFFFFF"/>
-        <w:spacing w:after="160"/>
-        <w:rPr>
-          <w:i/>
-          <w:iCs/>
-        </w:rPr>
-      </w:pPr>
-      <w:r>
-        <w:t xml:space="preserve">                                                      </w:t>
-      </w:r>
-    </w:p>
-    <w:p>
-      <w:pPr>
-        <w:shd w:val="clear" w:color="auto" w:fill="FFFFFF"/>
-        <w:spacing w:after="160"/>
-        <w:rPr>
-          <w:i/>
-          <w:iCs/>
-        </w:rPr>
-      </w:pPr>
+        <w:t>OBJETIVOS</w:t>
+      </w:r>
     </w:p>
     <w:p>
       <w:pPr>
@@ -789,105 +1471,80 @@
         <w:spacing w:after="160"/>
         <w:jc w:val="center"/>
         <w:rPr>
-          <w:b/>
-          <w:bCs/>
           <w:sz w:val="24"/>
           <w:szCs w:val="24"/>
         </w:rPr>
       </w:pPr>
-      <w:r>
+    </w:p>
+    <w:p>
+      <w:pPr>
+        <w:shd w:val="clear" w:color="auto" w:fill="FFFFFF"/>
+        <w:spacing w:after="160"/>
         <w:rPr>
           <w:b/>
           <w:bCs/>
           <w:sz w:val="24"/>
           <w:szCs w:val="24"/>
         </w:rPr>
-        <w:t>DEFINICIÓN DEL PROBLEMA</w:t>
-      </w:r>
-    </w:p>
-    <w:p>
-      <w:pPr>
-        <w:shd w:val="clear" w:color="auto" w:fill="FFFFFF"/>
-        <w:spacing w:after="160"/>
-      </w:pPr>
-      <w:r>
-        <w:t xml:space="preserve">Nuestro cliente posee una base de datos en Excel, </w:t>
-      </w:r>
-      <w:r>
-        <w:t>que,</w:t>
-      </w:r>
-      <w:r>
-        <w:t xml:space="preserve"> a pesar de tener información completa, no permite consultas eficientes, ya que tiene datos duplicados lo cual complica tomar decisiones basadas en la información obtenida por la poca fiabilidad de esta</w:t>
-      </w:r>
-      <w:r>
-        <w:t>.</w:t>
-      </w:r>
-    </w:p>
-    <w:p>
-      <w:pPr>
-        <w:shd w:val="clear" w:color="auto" w:fill="FFFFFF"/>
-        <w:spacing w:after="160"/>
-        <w:jc w:val="center"/>
-        <w:rPr>
+      </w:pPr>
+      <w:r>
+        <w:rPr>
+          <w:b/>
+          <w:bCs/>
           <w:sz w:val="24"/>
           <w:szCs w:val="24"/>
         </w:rPr>
-      </w:pPr>
-      <w:r>
-        <w:rPr>
-          <w:b/>
+        <w:t>OBJETIVO GENERAL</w:t>
+      </w:r>
+    </w:p>
+    <w:p>
+      <w:pPr>
+        <w:shd w:val="clear" w:color="auto" w:fill="FFFFFF"/>
+        <w:spacing w:after="160"/>
+      </w:pPr>
+      <w:r>
+        <w:t>Construir</w:t>
+      </w:r>
+      <w:r>
+        <w:t xml:space="preserve"> una base de datos que facilite </w:t>
+      </w:r>
+      <w:r>
+        <w:t xml:space="preserve">la comparación y consulta de información clave de una empresa de transporte, como viajes más rentables, vehículos con mayor cantidad de reparaciones o conductores con mayor </w:t>
+      </w:r>
+      <w:r>
+        <w:t>número</w:t>
+      </w:r>
+      <w:r>
+        <w:t xml:space="preserve"> de infracciones de transito</w:t>
+      </w:r>
+    </w:p>
+    <w:p>
+      <w:pPr>
+        <w:shd w:val="clear" w:color="auto" w:fill="FFFFFF"/>
+        <w:spacing w:after="160"/>
+        <w:rPr>
           <w:sz w:val="24"/>
           <w:szCs w:val="24"/>
         </w:rPr>
-        <w:lastRenderedPageBreak/>
-        <w:t>OBJETIVOS</w:t>
-      </w:r>
-    </w:p>
-    <w:p>
-      <w:pPr>
-        <w:shd w:val="clear" w:color="auto" w:fill="FFFFFF"/>
-        <w:spacing w:after="160"/>
-        <w:rPr>
-          <w:b/>
-          <w:bCs/>
-        </w:rPr>
-      </w:pPr>
-      <w:r>
-        <w:rPr>
-          <w:b/>
-          <w:bCs/>
-        </w:rPr>
-        <w:t>OBJETIVO GENERAL</w:t>
-      </w:r>
-    </w:p>
-    <w:p>
-      <w:pPr>
-        <w:shd w:val="clear" w:color="auto" w:fill="FFFFFF"/>
-        <w:spacing w:after="160"/>
-      </w:pPr>
-      <w:r>
-        <w:t>Construir</w:t>
-      </w:r>
-      <w:r>
-        <w:t xml:space="preserve"> una base de datos que facilite </w:t>
-      </w:r>
-      <w:r>
-        <w:t>la comparación y consulta de información clave de una empresa de transporte, como viajes más rentables, vehículos con mayor cantidad de reparaciones o conductores con mayor numero de infracciones de transito</w:t>
-      </w:r>
-    </w:p>
-    <w:p>
-      <w:pPr>
-        <w:shd w:val="clear" w:color="auto" w:fill="FFFFFF"/>
-        <w:spacing w:after="160"/>
-        <w:rPr>
-          <w:b/>
-          <w:bCs/>
-        </w:rPr>
-      </w:pPr>
-      <w:r>
-        <w:rPr>
-          <w:b/>
-          <w:bCs/>
+      </w:pPr>
+    </w:p>
+    <w:p>
+      <w:pPr>
+        <w:shd w:val="clear" w:color="auto" w:fill="FFFFFF"/>
+        <w:spacing w:after="160"/>
+        <w:rPr>
+          <w:b/>
+          <w:bCs/>
+          <w:sz w:val="24"/>
+          <w:szCs w:val="24"/>
+        </w:rPr>
+      </w:pPr>
+      <w:r>
+        <w:rPr>
+          <w:b/>
+          <w:bCs/>
+          <w:sz w:val="24"/>
+          <w:szCs w:val="24"/>
         </w:rPr>
         <w:t>OBJETIVOS ESPECIFICOS</w:t>
       </w:r>
@@ -1090,6 +1747,7 @@
         <w:rPr>
           <w:bCs/>
         </w:rPr>
+        <w:lastRenderedPageBreak/>
         <w:t>Permitir consultar el valor promedio de un gasto por Id</w:t>
       </w:r>
     </w:p>
@@ -1098,24 +1756,32 @@
         <w:pStyle w:val="Prrafodelista"/>
         <w:shd w:val="clear" w:color="auto" w:fill="FFFFFF"/>
         <w:spacing w:after="160"/>
-        <w:rPr>
-          <w:bCs/>
-        </w:rPr>
-      </w:pPr>
-    </w:p>
-    <w:p>
-      <w:pPr>
-        <w:shd w:val="clear" w:color="auto" w:fill="FFFFFF"/>
-        <w:spacing w:after="160"/>
-        <w:rPr>
-          <w:b/>
-          <w:bCs/>
-        </w:rPr>
-      </w:pPr>
-      <w:r>
-        <w:rPr>
-          <w:b/>
-          <w:bCs/>
+        <w:jc w:val="center"/>
+        <w:rPr>
+          <w:bCs/>
+          <w:sz w:val="24"/>
+          <w:szCs w:val="24"/>
+        </w:rPr>
+      </w:pPr>
+    </w:p>
+    <w:p>
+      <w:pPr>
+        <w:shd w:val="clear" w:color="auto" w:fill="FFFFFF"/>
+        <w:spacing w:after="160"/>
+        <w:jc w:val="center"/>
+        <w:rPr>
+          <w:b/>
+          <w:bCs/>
+          <w:sz w:val="24"/>
+          <w:szCs w:val="24"/>
+        </w:rPr>
+      </w:pPr>
+      <w:r>
+        <w:rPr>
+          <w:b/>
+          <w:bCs/>
+          <w:sz w:val="24"/>
+          <w:szCs w:val="24"/>
         </w:rPr>
         <w:t>ALCANCE DE LA APLICACIÓN</w:t>
       </w:r>
@@ -1137,13 +1803,7 @@
         <w:t>puntos de esfuerzo</w:t>
       </w:r>
       <w:r>
-        <w:t xml:space="preserve">, asignados conforme a la complejidad de cada tarea. A continuación, </w:t>
-      </w:r>
-      <w:r>
-        <w:t>está</w:t>
-      </w:r>
-      <w:r>
-        <w:t xml:space="preserve"> la tabla mostrando</w:t>
+        <w:t>, asignados conforme a la complejidad de cada tarea. A continuación, está la tabla mostrando</w:t>
       </w:r>
       <w:r>
         <w:t> lo que se pretende realizar en cada módulo a desarrollar</w:t>
@@ -1491,7 +2151,6 @@
               </w:rPr>
             </w:pPr>
             <w:r>
-              <w:lastRenderedPageBreak/>
               <w:t>Implementación de consultas</w:t>
             </w:r>
           </w:p>
@@ -1509,7 +2168,15 @@
               </w:rPr>
             </w:pPr>
             <w:r>
-              <w:t>Desarrollo de consultas clave, triggers y procedimientos para facturación, vehículos, conductores, clientes y gastos promedio, tanto en SQL como en MongoDB.</w:t>
+              <w:t xml:space="preserve">Desarrollo de consultas clave, </w:t>
+            </w:r>
+            <w:proofErr w:type="spellStart"/>
+            <w:r>
+              <w:t>triggers</w:t>
+            </w:r>
+            <w:proofErr w:type="spellEnd"/>
+            <w:r>
+              <w:t xml:space="preserve"> y procedimientos para facturación, vehículos, conductores, clientes y gastos promedio, tanto en SQL como en MongoDB.</w:t>
             </w:r>
           </w:p>
         </w:tc>
@@ -1548,6 +2215,7 @@
               </w:rPr>
             </w:pPr>
             <w:r>
+              <w:lastRenderedPageBreak/>
               <w:t>Pruebas y validación</w:t>
             </w:r>
           </w:p>
@@ -1654,20 +2322,22 @@
         <w:rPr>
           <w:b/>
           <w:bCs/>
-        </w:rPr>
-      </w:pPr>
-      <w:r>
-        <w:rPr>
-          <w:b/>
-          <w:bCs/>
+          <w:sz w:val="18"/>
+          <w:szCs w:val="18"/>
+        </w:rPr>
+      </w:pPr>
+      <w:r>
+        <w:rPr>
+          <w:b/>
+          <w:bCs/>
+          <w:sz w:val="20"/>
+          <w:szCs w:val="20"/>
         </w:rPr>
         <w:t xml:space="preserve">TABLA 1. </w:t>
       </w:r>
       <w:r>
         <w:rPr>
           <w:color w:val="1D2125"/>
-          <w:sz w:val="23"/>
-          <w:szCs w:val="23"/>
         </w:rPr>
         <w:t> </w:t>
       </w:r>
@@ -1676,13 +2346,17 @@
           <w:b/>
           <w:bCs/>
           <w:color w:val="1D2125"/>
-        </w:rPr>
-        <w:t>Módulos a desarrollar</w:t>
-      </w:r>
-      <w:r>
-        <w:rPr>
-          <w:b/>
-          <w:bCs/>
+          <w:sz w:val="20"/>
+          <w:szCs w:val="20"/>
+        </w:rPr>
+        <w:t>Módulos para desarrollar</w:t>
+      </w:r>
+      <w:r>
+        <w:rPr>
+          <w:b/>
+          <w:bCs/>
+          <w:sz w:val="20"/>
+          <w:szCs w:val="20"/>
         </w:rPr>
         <w:t xml:space="preserve"> </w:t>
       </w:r>
@@ -1928,8 +2602,13 @@
             <w:pPr>
               <w:spacing w:after="160"/>
             </w:pPr>
+            <w:proofErr w:type="spellStart"/>
             <w:r>
-              <w:t xml:space="preserve">Backend </w:t>
+              <w:t>Backend</w:t>
+            </w:r>
+            <w:proofErr w:type="spellEnd"/>
+            <w:r>
+              <w:t xml:space="preserve"> </w:t>
             </w:r>
           </w:p>
         </w:tc>
@@ -2034,9 +2713,11 @@
             <w:pPr>
               <w:spacing w:after="160"/>
             </w:pPr>
+            <w:proofErr w:type="gramStart"/>
             <w:r>
               <w:t>Zoom</w:t>
             </w:r>
+            <w:proofErr w:type="gramEnd"/>
           </w:p>
         </w:tc>
       </w:tr>
@@ -2045,24 +2726,31 @@
       <w:pPr>
         <w:shd w:val="clear" w:color="auto" w:fill="FFFFFF"/>
         <w:spacing w:after="160"/>
-      </w:pPr>
-    </w:p>
-    <w:p>
-      <w:pPr>
-        <w:shd w:val="clear" w:color="auto" w:fill="FFFFFF"/>
-        <w:spacing w:after="160"/>
-        <w:rPr>
-          <w:b/>
-          <w:bCs/>
-        </w:rPr>
-      </w:pPr>
-      <w:r>
-        <w:tab/>
-      </w:r>
-      <w:r>
-        <w:rPr>
-          <w:b/>
-          <w:bCs/>
+        <w:jc w:val="center"/>
+        <w:rPr>
+          <w:sz w:val="20"/>
+          <w:szCs w:val="20"/>
+        </w:rPr>
+      </w:pPr>
+    </w:p>
+    <w:p>
+      <w:pPr>
+        <w:shd w:val="clear" w:color="auto" w:fill="FFFFFF"/>
+        <w:spacing w:after="160"/>
+        <w:jc w:val="center"/>
+        <w:rPr>
+          <w:b/>
+          <w:bCs/>
+          <w:sz w:val="20"/>
+          <w:szCs w:val="20"/>
+        </w:rPr>
+      </w:pPr>
+      <w:r>
+        <w:rPr>
+          <w:b/>
+          <w:bCs/>
+          <w:sz w:val="20"/>
+          <w:szCs w:val="20"/>
         </w:rPr>
         <w:t xml:space="preserve">TABLA </w:t>
       </w:r>
@@ -2070,6 +2758,8 @@
         <w:rPr>
           <w:b/>
           <w:bCs/>
+          <w:sz w:val="20"/>
+          <w:szCs w:val="20"/>
         </w:rPr>
         <w:t>2</w:t>
       </w:r>
@@ -2077,6 +2767,8 @@
         <w:rPr>
           <w:b/>
           <w:bCs/>
+          <w:sz w:val="20"/>
+          <w:szCs w:val="20"/>
         </w:rPr>
         <w:t>. Tecnologías del proyecto junto a la herramienta usada por cada una</w:t>
       </w:r>
@@ -2127,13 +2819,25 @@
         <w:jc w:val="center"/>
         <w:rPr>
           <w:b/>
-        </w:rPr>
-      </w:pPr>
-      <w:r>
-        <w:rPr>
-          <w:b/>
-        </w:rPr>
-        <w:t>SOLUCIONES SIMILARES</w:t>
+          <w:sz w:val="24"/>
+          <w:szCs w:val="24"/>
+        </w:rPr>
+      </w:pPr>
+      <w:r>
+        <w:rPr>
+          <w:b/>
+          <w:sz w:val="24"/>
+          <w:szCs w:val="24"/>
+        </w:rPr>
+        <w:t xml:space="preserve">SOLUCIONES </w:t>
+      </w:r>
+      <w:r>
+        <w:rPr>
+          <w:b/>
+          <w:sz w:val="24"/>
+          <w:szCs w:val="24"/>
+        </w:rPr>
+        <w:t>EXISTENTES</w:t>
       </w:r>
     </w:p>
     <w:p>
@@ -2143,11 +2847,23 @@
         <w:jc w:val="center"/>
         <w:rPr>
           <w:b/>
-        </w:rPr>
-      </w:pPr>
-      <w:r>
-        <w:rPr>
-          <w:b/>
+          <w:sz w:val="24"/>
+          <w:szCs w:val="24"/>
+        </w:rPr>
+      </w:pPr>
+      <w:r>
+        <w:rPr>
+          <w:b/>
+          <w:sz w:val="24"/>
+          <w:szCs w:val="24"/>
+        </w:rPr>
+        <w:t xml:space="preserve">POSIBLES </w:t>
+      </w:r>
+      <w:r>
+        <w:rPr>
+          <w:b/>
+          <w:sz w:val="24"/>
+          <w:szCs w:val="24"/>
         </w:rPr>
         <w:t>SOLUCIONES POSIBLES</w:t>
       </w:r>
@@ -2156,6 +2872,26 @@
       <w:pPr>
         <w:shd w:val="clear" w:color="auto" w:fill="FFFFFF"/>
         <w:spacing w:after="160"/>
+        <w:jc w:val="center"/>
+        <w:rPr>
+          <w:b/>
+          <w:sz w:val="24"/>
+          <w:szCs w:val="24"/>
+        </w:rPr>
+      </w:pPr>
+      <w:r>
+        <w:rPr>
+          <w:b/>
+          <w:sz w:val="24"/>
+          <w:szCs w:val="24"/>
+        </w:rPr>
+        <w:t>ALTERNATIVA DE SOLUCIÓN SELECCIONADA</w:t>
+      </w:r>
+    </w:p>
+    <w:p>
+      <w:pPr>
+        <w:shd w:val="clear" w:color="auto" w:fill="FFFFFF"/>
+        <w:spacing w:after="160"/>
         <w:rPr>
           <w:bCs/>
         </w:rPr>
@@ -2236,122 +2972,147 @@
         <w:rPr>
           <w:bCs/>
         </w:rPr>
-        <w:t xml:space="preserve">gastos, </w:t>
-      </w:r>
-      <w:r>
-        <w:rPr>
-          <w:bCs/>
-        </w:rPr>
+        <w:t>gastos, conductor</w:t>
+      </w:r>
+      <w:r>
+        <w:rPr>
+          <w:bCs/>
+        </w:rPr>
+        <w:t xml:space="preserve">, </w:t>
+      </w:r>
+      <w:r>
+        <w:rPr>
+          <w:bCs/>
+        </w:rPr>
+        <w:t>vehículo, viaje</w:t>
+      </w:r>
+      <w:r>
+        <w:rPr>
+          <w:bCs/>
+        </w:rPr>
+        <w:t xml:space="preserve">. Cada </w:t>
+      </w:r>
+      <w:r>
+        <w:rPr>
+          <w:bCs/>
+        </w:rPr>
+        <w:t>módulo</w:t>
+      </w:r>
+      <w:r>
+        <w:rPr>
+          <w:bCs/>
+        </w:rPr>
+        <w:t xml:space="preserve"> tiene </w:t>
+      </w:r>
+      <w:r>
+        <w:rPr>
+          <w:bCs/>
+        </w:rPr>
+        <w:t>información</w:t>
+      </w:r>
+      <w:r>
+        <w:rPr>
+          <w:bCs/>
+        </w:rPr>
+        <w:t xml:space="preserve"> relevante que se relaciona en factura, donde </w:t>
+      </w:r>
+      <w:r>
+        <w:rPr>
+          <w:bCs/>
+        </w:rPr>
+        <w:t>estará</w:t>
+      </w:r>
+      <w:r>
+        <w:rPr>
+          <w:bCs/>
+        </w:rPr>
+        <w:t xml:space="preserve"> </w:t>
+      </w:r>
+      <w:r>
+        <w:rPr>
+          <w:bCs/>
+        </w:rPr>
+        <w:t>registrada</w:t>
+      </w:r>
+      <w:r>
+        <w:rPr>
+          <w:bCs/>
+        </w:rPr>
+        <w:t xml:space="preserve"> </w:t>
+      </w:r>
+      <w:r>
+        <w:rPr>
+          <w:bCs/>
+        </w:rPr>
+        <w:t>información</w:t>
+      </w:r>
+      <w:r>
+        <w:rPr>
+          <w:bCs/>
+        </w:rPr>
+        <w:t xml:space="preserve"> de viajes como el documento del conductor, la placa del </w:t>
+      </w:r>
+      <w:r>
+        <w:rPr>
+          <w:bCs/>
+        </w:rPr>
+        <w:t>vehículo</w:t>
+      </w:r>
+      <w:r>
+        <w:rPr>
+          <w:bCs/>
+        </w:rPr>
+        <w:t xml:space="preserve">, el identificador del cliente y lo </w:t>
+      </w:r>
+      <w:proofErr w:type="spellStart"/>
+      <w:r>
+        <w:rPr>
+          <w:bCs/>
+        </w:rPr>
+        <w:t>mas</w:t>
+      </w:r>
+      <w:proofErr w:type="spellEnd"/>
+      <w:r>
+        <w:rPr>
+          <w:bCs/>
+        </w:rPr>
+        <w:t xml:space="preserve"> relevante para nuestro cliente las utilidades y los gastos. La idea de esta aplicación es que los usuarios puedan consultar </w:t>
+      </w:r>
+      <w:r>
+        <w:rPr>
+          <w:bCs/>
+        </w:rPr>
+        <w:t xml:space="preserve">información como multas de un conductor, valor de un </w:t>
+      </w:r>
+      <w:proofErr w:type="spellStart"/>
+      <w:r>
+        <w:rPr>
+          <w:bCs/>
+        </w:rPr>
+        <w:t>Soat</w:t>
+      </w:r>
+      <w:proofErr w:type="spellEnd"/>
+      <w:r>
+        <w:rPr>
+          <w:bCs/>
+        </w:rPr>
+        <w:t>, reparaciones de un vehículo etc. Con el fin de tomar decisiones importantes tales como despedir un conductor, vender un vehículo o fijar el precio de determinado viaje basándose en los gastos que este conlleva</w:t>
+      </w:r>
+    </w:p>
+    <w:p>
+      <w:pPr>
+        <w:shd w:val="clear" w:color="auto" w:fill="FFFFFF"/>
+        <w:spacing w:after="160"/>
+        <w:rPr>
+          <w:bCs/>
+        </w:rPr>
+      </w:pPr>
+      <w:r>
+        <w:t xml:space="preserve">Sobre los diferentes módulos: conductores, debe permitir su consulta por documento, accediendo a información como numero de multas, numero </w:t>
+      </w:r>
+      <w:r>
         <w:lastRenderedPageBreak/>
-        <w:t>conductor</w:t>
-      </w:r>
-      <w:r>
-        <w:rPr>
-          <w:bCs/>
-        </w:rPr>
-        <w:t xml:space="preserve">, </w:t>
-      </w:r>
-      <w:r>
-        <w:rPr>
-          <w:bCs/>
-        </w:rPr>
-        <w:t>vehículo, viaje</w:t>
-      </w:r>
-      <w:r>
-        <w:rPr>
-          <w:bCs/>
-        </w:rPr>
-        <w:t xml:space="preserve">. Cada </w:t>
-      </w:r>
-      <w:r>
-        <w:rPr>
-          <w:bCs/>
-        </w:rPr>
-        <w:t>módulo</w:t>
-      </w:r>
-      <w:r>
-        <w:rPr>
-          <w:bCs/>
-        </w:rPr>
-        <w:t xml:space="preserve"> tiene </w:t>
-      </w:r>
-      <w:r>
-        <w:rPr>
-          <w:bCs/>
-        </w:rPr>
-        <w:t>información</w:t>
-      </w:r>
-      <w:r>
-        <w:rPr>
-          <w:bCs/>
-        </w:rPr>
-        <w:t xml:space="preserve"> relevante que se relaciona en factura, donde </w:t>
-      </w:r>
-      <w:r>
-        <w:rPr>
-          <w:bCs/>
-        </w:rPr>
-        <w:t>estará</w:t>
-      </w:r>
-      <w:r>
-        <w:rPr>
-          <w:bCs/>
-        </w:rPr>
-        <w:t xml:space="preserve"> </w:t>
-      </w:r>
-      <w:r>
-        <w:rPr>
-          <w:bCs/>
-        </w:rPr>
-        <w:t>registrada</w:t>
-      </w:r>
-      <w:r>
-        <w:rPr>
-          <w:bCs/>
-        </w:rPr>
-        <w:t xml:space="preserve"> </w:t>
-      </w:r>
-      <w:r>
-        <w:rPr>
-          <w:bCs/>
-        </w:rPr>
-        <w:t>información</w:t>
-      </w:r>
-      <w:r>
-        <w:rPr>
-          <w:bCs/>
-        </w:rPr>
-        <w:t xml:space="preserve"> de viajes como el documento del conductor, la placa del </w:t>
-      </w:r>
-      <w:r>
-        <w:rPr>
-          <w:bCs/>
-        </w:rPr>
-        <w:t>vehículo</w:t>
-      </w:r>
-      <w:r>
-        <w:rPr>
-          <w:bCs/>
-        </w:rPr>
-        <w:t xml:space="preserve">, el identificador del cliente y lo mas relevante para nuestro cliente las utilidades y los gastos. La idea de esta aplicación es que los usuarios puedan consultar </w:t>
-      </w:r>
-      <w:r>
-        <w:rPr>
-          <w:bCs/>
-        </w:rPr>
-        <w:t>información como multas de un conductor, valor de un Soat, reparaciones de un vehículo etc. Con el fin de tomar decisiones importantes tales como despedir un conductor, vender un vehículo o fijar el precio de determinado viaje basándose en los gastos que este conlleva</w:t>
-      </w:r>
-    </w:p>
-    <w:p>
-      <w:pPr>
-        <w:shd w:val="clear" w:color="auto" w:fill="FFFFFF"/>
-        <w:spacing w:after="160"/>
-        <w:rPr>
-          <w:bCs/>
-        </w:rPr>
-      </w:pPr>
-      <w:r>
-        <w:t>Sobre los diferentes módulos: conductores, debe permitir su consulta por documento, accediendo a información como numero de multas, numero de viajes, sin embargo no se tendrá en cuenta la información específica de la fecha de multas; viajes, describe la información del lugar de origen y destino, además de la cantidad de escalas, sin embargo, no especifica los lugares de las escalas; gastos, permite consultar el precio por Id, el precio es promedio y actualizado con la frecuencia que el usuario desee pero al ser un promedio no se adecua a cada zona del país en específico; vehículos, tendrá información sobre el número de reparaciones pero no describirá cuales son. El usuario principalmente consultara el módulo facturas, pues es el que brinda información relacionando vehículos, conductores clientes y gastos, sin embargo, la utilidad total de un viaje se calculara restándole gastos al pago inicial, por lo que se obtendrá un aproximado</w:t>
+        <w:t>de viajes, sin embargo no se tendrá en cuenta la información específica de la fecha de multas; viajes, describe la información del lugar de origen y destino, además de la cantidad de escalas, sin embargo, no especifica los lugares de las escalas; gastos, permite consultar el precio por Id, el precio es promedio y actualizado con la frecuencia que el usuario desee pero al ser un promedio no se adecua a cada zona del país en específico; vehículos, tendrá información sobre el número de reparaciones pero no describirá cuales son. El usuario principalmente consultara el módulo facturas, pues es el que brinda información relacionando vehículos, conductores clientes y gastos, sin embargo, la utilidad total de un viaje se calculara restándole gastos al pago inicial, por lo que se obtendrá un aproximado</w:t>
       </w:r>
     </w:p>
     <w:p>
@@ -2359,14 +3120,26 @@
         <w:jc w:val="center"/>
         <w:rPr>
           <w:b/>
-        </w:rPr>
-      </w:pPr>
-      <w:r>
-        <w:rPr>
-          <w:b/>
-        </w:rPr>
-        <w:t xml:space="preserve">Limitaciones </w:t>
-      </w:r>
+          <w:sz w:val="24"/>
+          <w:szCs w:val="24"/>
+        </w:rPr>
+      </w:pPr>
+      <w:r>
+        <w:rPr>
+          <w:b/>
+          <w:sz w:val="24"/>
+          <w:szCs w:val="24"/>
+        </w:rPr>
+        <w:t>LIMITACIONES</w:t>
+      </w:r>
+    </w:p>
+    <w:p>
+      <w:pPr>
+        <w:jc w:val="center"/>
+        <w:rPr>
+          <w:b/>
+        </w:rPr>
+      </w:pPr>
     </w:p>
     <w:p>
       <w:pPr>
@@ -2390,8 +3163,13 @@
         <w:jc w:val="both"/>
       </w:pPr>
       <w:r>
-        <w:t>La información de cada viaje es definida por lugar de salida y llegada junto con duración, no se especificará cual es la ruta a tomar</w:t>
-      </w:r>
+        <w:t xml:space="preserve">La información de cada viaje es definida por lugar de salida y llegada junto con duración, no se especificará cual es </w:t>
+      </w:r>
+      <w:proofErr w:type="gramStart"/>
+      <w:r>
+        <w:t>la ruta a tomar</w:t>
+      </w:r>
+      <w:proofErr w:type="gramEnd"/>
     </w:p>
     <w:p>
       <w:pPr>
@@ -2407,109 +3185,141 @@
     </w:p>
     <w:p>
       <w:pPr>
+        <w:ind w:left="720"/>
+        <w:jc w:val="both"/>
+      </w:pPr>
+    </w:p>
+    <w:p>
+      <w:pPr>
         <w:pStyle w:val="Prrafodelista"/>
         <w:shd w:val="clear" w:color="auto" w:fill="FFFFFF"/>
         <w:spacing w:after="160"/>
         <w:jc w:val="center"/>
         <w:rPr>
+          <w:sz w:val="28"/>
+          <w:szCs w:val="28"/>
+        </w:rPr>
+      </w:pPr>
+      <w:r>
+        <w:rPr>
+          <w:b/>
+          <w:sz w:val="28"/>
+          <w:szCs w:val="28"/>
+        </w:rPr>
+        <w:t>METODOLOGIA</w:t>
+      </w:r>
+    </w:p>
+    <w:p>
+      <w:r>
+        <w:t xml:space="preserve">Se uso la metodología </w:t>
+      </w:r>
+      <w:proofErr w:type="spellStart"/>
+      <w:r>
+        <w:t>kanban</w:t>
+      </w:r>
+      <w:proofErr w:type="spellEnd"/>
+      <w:r>
+        <w:t xml:space="preserve">, y le evidencia </w:t>
+      </w:r>
+      <w:proofErr w:type="spellStart"/>
+      <w:r>
+        <w:t>esta</w:t>
+      </w:r>
+      <w:proofErr w:type="spellEnd"/>
+      <w:r>
+        <w:t xml:space="preserve"> en el siguiente </w:t>
+      </w:r>
+      <w:proofErr w:type="gramStart"/>
+      <w:r>
+        <w:rPr>
+          <w:b/>
+          <w:bCs/>
+        </w:rPr>
+        <w:t>link</w:t>
+      </w:r>
+      <w:proofErr w:type="gramEnd"/>
+      <w:r>
+        <w:t xml:space="preserve">: </w:t>
+      </w:r>
+      <w:r>
+        <w:t>https://trello.com/invite/b/67a13ac3</w:t>
+      </w:r>
+      <w:r>
+        <w:lastRenderedPageBreak/>
+        <w:t>a9133e5b4ebd7466/ATTIa544d982ce8edae08ba40752628b4cd491A900F2/ing-datos</w:t>
+      </w:r>
+    </w:p>
+    <w:p>
+      <w:pPr>
+        <w:shd w:val="clear" w:color="auto" w:fill="FFFFFF"/>
+        <w:spacing w:after="160"/>
+        <w:rPr>
+          <w:color w:val="FF0000"/>
+          <w:lang w:val="es-CO"/>
+        </w:rPr>
+      </w:pPr>
+      <w:r>
+        <w:rPr>
+          <w:color w:val="FF0000"/>
+          <w:lang w:val="es-CO"/>
+        </w:rPr>
+        <w:t>FOTO DEL TABLERO</w:t>
+      </w:r>
+    </w:p>
+    <w:p>
+      <w:pPr>
+        <w:shd w:val="clear" w:color="auto" w:fill="FFFFFF"/>
+        <w:spacing w:after="160"/>
+        <w:rPr>
+          <w:color w:val="FF0000"/>
+          <w:lang w:val="es-CO"/>
+        </w:rPr>
+      </w:pPr>
+      <w:r>
+        <w:rPr>
+          <w:color w:val="FF0000"/>
+          <w:lang w:val="es-CO"/>
+        </w:rPr>
+        <w:t>ALTERNATIVAS PROPUESTAS</w:t>
+      </w:r>
+    </w:p>
+    <w:p>
+      <w:pPr>
+        <w:shd w:val="clear" w:color="auto" w:fill="FFFFFF"/>
+        <w:spacing w:after="160"/>
+        <w:rPr>
+          <w:color w:val="FF0000"/>
+          <w:lang w:val="es-CO"/>
+        </w:rPr>
+      </w:pPr>
+      <w:r>
+        <w:rPr>
+          <w:color w:val="FF0000"/>
+          <w:lang w:val="es-CO"/>
+        </w:rPr>
+        <w:t>ALTERNATIVA ELEGIDA</w:t>
+      </w:r>
+    </w:p>
+    <w:p>
+      <w:pPr>
+        <w:shd w:val="clear" w:color="auto" w:fill="FFFFFF"/>
+        <w:spacing w:after="160"/>
+        <w:jc w:val="center"/>
+        <w:rPr>
+          <w:b/>
+          <w:bCs/>
           <w:sz w:val="24"/>
           <w:szCs w:val="24"/>
-        </w:rPr>
-      </w:pPr>
-      <w:r>
-        <w:rPr>
-          <w:b/>
+          <w:lang w:val="es-CO"/>
+        </w:rPr>
+      </w:pPr>
+      <w:r>
+        <w:rPr>
+          <w:b/>
+          <w:bCs/>
+          <w:noProof/>
           <w:sz w:val="24"/>
           <w:szCs w:val="24"/>
-        </w:rPr>
-        <w:t>METODOLOGIA</w:t>
-      </w:r>
-    </w:p>
-    <w:p>
-      <w:r>
-        <w:t xml:space="preserve">Se uso la metodología kanban, y le evidencia esta en el siguiente </w:t>
-      </w:r>
-      <w:r>
-        <w:rPr>
-          <w:b/>
-          <w:bCs/>
-        </w:rPr>
-        <w:t>link</w:t>
-      </w:r>
-      <w:r>
-        <w:t xml:space="preserve">: </w:t>
-      </w:r>
-      <w:r>
-        <w:t>https://trello.com/invite/b/67a13ac3a9133e5b4ebd7466/ATTIa544d982ce8edae08ba40752628b4cd491A900F2/ing-datos</w:t>
-      </w:r>
-    </w:p>
-    <w:p>
-      <w:pPr>
-        <w:shd w:val="clear" w:color="auto" w:fill="FFFFFF"/>
-        <w:spacing w:after="160"/>
-        <w:rPr>
-          <w:color w:val="FF0000"/>
-          <w:lang w:val="es-CO"/>
-        </w:rPr>
-      </w:pPr>
-      <w:r>
-        <w:rPr>
-          <w:color w:val="FF0000"/>
-          <w:lang w:val="es-CO"/>
-        </w:rPr>
-        <w:t>FOTO DEL TABLERO</w:t>
-      </w:r>
-    </w:p>
-    <w:p>
-      <w:pPr>
-        <w:shd w:val="clear" w:color="auto" w:fill="FFFFFF"/>
-        <w:spacing w:after="160"/>
-        <w:rPr>
-          <w:color w:val="FF0000"/>
-          <w:lang w:val="es-CO"/>
-        </w:rPr>
-      </w:pPr>
-      <w:r>
-        <w:rPr>
-          <w:color w:val="FF0000"/>
-          <w:lang w:val="es-CO"/>
-        </w:rPr>
-        <w:t>ALTERNATIVAS PROPUESTAS</w:t>
-      </w:r>
-    </w:p>
-    <w:p>
-      <w:pPr>
-        <w:shd w:val="clear" w:color="auto" w:fill="FFFFFF"/>
-        <w:spacing w:after="160"/>
-        <w:rPr>
-          <w:color w:val="FF0000"/>
-          <w:lang w:val="es-CO"/>
-        </w:rPr>
-      </w:pPr>
-      <w:r>
-        <w:rPr>
-          <w:color w:val="FF0000"/>
-          <w:lang w:val="es-CO"/>
-        </w:rPr>
-        <w:t>ALTERNATIVA ELEGIDA</w:t>
-      </w:r>
-    </w:p>
-    <w:p>
-      <w:pPr>
-        <w:shd w:val="clear" w:color="auto" w:fill="FFFFFF"/>
-        <w:spacing w:after="160"/>
-        <w:jc w:val="center"/>
-        <w:rPr>
-          <w:b/>
-          <w:bCs/>
-          <w:lang w:val="es-CO"/>
-        </w:rPr>
-      </w:pPr>
-      <w:r>
-        <w:rPr>
-          <w:b/>
-          <w:bCs/>
-          <w:noProof/>
           <w:lang w:val="es-CO"/>
         </w:rPr>
         <w:drawing>
@@ -2544,7 +3354,7 @@
                     <pic:cNvPicPr/>
                   </pic:nvPicPr>
                   <pic:blipFill>
-                    <a:blip r:embed="rId7">
+                    <a:blip r:embed="rId8">
                       <a:extLst>
                         <a:ext uri="{28A0092B-C50C-407E-A947-70E740481C1C}">
                           <a14:useLocalDpi xmlns:a14="http://schemas.microsoft.com/office/drawing/2010/main" val="0"/>
@@ -2581,6 +3391,8 @@
           <w:b/>
           <w:bCs/>
           <w:noProof/>
+          <w:sz w:val="24"/>
+          <w:szCs w:val="24"/>
           <w:lang w:val="es-CO"/>
         </w:rPr>
         <w:drawing>
@@ -2615,7 +3427,7 @@
                     <pic:cNvPicPr/>
                   </pic:nvPicPr>
                   <pic:blipFill>
-                    <a:blip r:embed="rId8">
+                    <a:blip r:embed="rId9">
                       <a:extLst>
                         <a:ext uri="{28A0092B-C50C-407E-A947-70E740481C1C}">
                           <a14:useLocalDpi xmlns:a14="http://schemas.microsoft.com/office/drawing/2010/main" val="0"/>
@@ -2651,6 +3463,8 @@
         <w:rPr>
           <w:b/>
           <w:bCs/>
+          <w:sz w:val="24"/>
+          <w:szCs w:val="24"/>
           <w:lang w:val="es-CO"/>
         </w:rPr>
         <w:t>REQUISITOS FUNCIONALES</w:t>
@@ -2674,7 +3488,6 @@
           <w:noProof/>
           <w:lang w:val="es-CO"/>
         </w:rPr>
-        <w:lastRenderedPageBreak/>
         <w:drawing>
           <wp:anchor distT="0" distB="0" distL="114300" distR="114300" simplePos="0" relativeHeight="251667456" behindDoc="0" locked="0" layoutInCell="1" allowOverlap="1" wp14:anchorId="67B37C99" wp14:editId="57CE9430">
             <wp:simplePos x="0" y="0"/>
@@ -2707,7 +3520,7 @@
                     <pic:cNvPicPr/>
                   </pic:nvPicPr>
                   <pic:blipFill>
-                    <a:blip r:embed="rId9">
+                    <a:blip r:embed="rId10">
                       <a:extLst>
                         <a:ext uri="{28A0092B-C50C-407E-A947-70E740481C1C}">
                           <a14:useLocalDpi xmlns:a14="http://schemas.microsoft.com/office/drawing/2010/main" val="0"/>
@@ -2778,7 +3591,7 @@
                     <pic:cNvPicPr/>
                   </pic:nvPicPr>
                   <pic:blipFill>
-                    <a:blip r:embed="rId10">
+                    <a:blip r:embed="rId11">
                       <a:extLst>
                         <a:ext uri="{28A0092B-C50C-407E-A947-70E740481C1C}">
                           <a14:useLocalDpi xmlns:a14="http://schemas.microsoft.com/office/drawing/2010/main" val="0"/>
@@ -2849,7 +3662,7 @@
                     <pic:cNvPicPr/>
                   </pic:nvPicPr>
                   <pic:blipFill>
-                    <a:blip r:embed="rId11">
+                    <a:blip r:embed="rId12">
                       <a:extLst>
                         <a:ext uri="{28A0092B-C50C-407E-A947-70E740481C1C}">
                           <a14:useLocalDpi xmlns:a14="http://schemas.microsoft.com/office/drawing/2010/main" val="0"/>
@@ -2932,7 +3745,7 @@
                     <pic:cNvPicPr/>
                   </pic:nvPicPr>
                   <pic:blipFill>
-                    <a:blip r:embed="rId12">
+                    <a:blip r:embed="rId13">
                       <a:extLst>
                         <a:ext uri="{28A0092B-C50C-407E-A947-70E740481C1C}">
                           <a14:useLocalDpi xmlns:a14="http://schemas.microsoft.com/office/drawing/2010/main" val="0"/>
@@ -3015,7 +3828,7 @@
                     <pic:cNvPicPr/>
                   </pic:nvPicPr>
                   <pic:blipFill>
-                    <a:blip r:embed="rId13">
+                    <a:blip r:embed="rId14">
                       <a:extLst>
                         <a:ext uri="{28A0092B-C50C-407E-A947-70E740481C1C}">
                           <a14:useLocalDpi xmlns:a14="http://schemas.microsoft.com/office/drawing/2010/main" val="0"/>
@@ -3086,7 +3899,7 @@
                     <pic:cNvPicPr/>
                   </pic:nvPicPr>
                   <pic:blipFill>
-                    <a:blip r:embed="rId14">
+                    <a:blip r:embed="rId15">
                       <a:extLst>
                         <a:ext uri="{28A0092B-C50C-407E-A947-70E740481C1C}">
                           <a14:useLocalDpi xmlns:a14="http://schemas.microsoft.com/office/drawing/2010/main" val="0"/>
@@ -3205,7 +4018,7 @@
                     <pic:cNvPicPr/>
                   </pic:nvPicPr>
                   <pic:blipFill>
-                    <a:blip r:embed="rId15">
+                    <a:blip r:embed="rId16">
                       <a:extLst>
                         <a:ext uri="{28A0092B-C50C-407E-A947-70E740481C1C}">
                           <a14:useLocalDpi xmlns:a14="http://schemas.microsoft.com/office/drawing/2010/main" val="0"/>
@@ -3288,7 +4101,7 @@
                     <pic:cNvPicPr/>
                   </pic:nvPicPr>
                   <pic:blipFill>
-                    <a:blip r:embed="rId16">
+                    <a:blip r:embed="rId17">
                       <a:extLst>
                         <a:ext uri="{28A0092B-C50C-407E-A947-70E740481C1C}">
                           <a14:useLocalDpi xmlns:a14="http://schemas.microsoft.com/office/drawing/2010/main" val="0"/>
@@ -3353,7 +4166,7 @@
                     <pic:cNvPicPr/>
                   </pic:nvPicPr>
                   <pic:blipFill>
-                    <a:blip r:embed="rId17">
+                    <a:blip r:embed="rId18">
                       <a:extLst>
                         <a:ext uri="{28A0092B-C50C-407E-A947-70E740481C1C}">
                           <a14:useLocalDpi xmlns:a14="http://schemas.microsoft.com/office/drawing/2010/main" val="0"/>
@@ -3424,7 +4237,7 @@
                     <pic:cNvPicPr/>
                   </pic:nvPicPr>
                   <pic:blipFill>
-                    <a:blip r:embed="rId18">
+                    <a:blip r:embed="rId19">
                       <a:extLst>
                         <a:ext uri="{28A0092B-C50C-407E-A947-70E740481C1C}">
                           <a14:useLocalDpi xmlns:a14="http://schemas.microsoft.com/office/drawing/2010/main" val="0"/>
@@ -3475,6 +4288,7 @@
           <w:noProof/>
           <w:lang w:val="es-CO"/>
         </w:rPr>
+        <w:lastRenderedPageBreak/>
         <w:drawing>
           <wp:anchor distT="0" distB="0" distL="114300" distR="114300" simplePos="0" relativeHeight="251675648" behindDoc="0" locked="0" layoutInCell="1" allowOverlap="1" wp14:anchorId="6C81A452" wp14:editId="3A698911">
             <wp:simplePos x="0" y="0"/>
@@ -3507,7 +4321,7 @@
                     <pic:cNvPicPr/>
                   </pic:nvPicPr>
                   <pic:blipFill>
-                    <a:blip r:embed="rId19">
+                    <a:blip r:embed="rId20">
                       <a:extLst>
                         <a:ext uri="{28A0092B-C50C-407E-A947-70E740481C1C}">
                           <a14:useLocalDpi xmlns:a14="http://schemas.microsoft.com/office/drawing/2010/main" val="0"/>
@@ -3578,7 +4392,7 @@
                     <pic:cNvPicPr/>
                   </pic:nvPicPr>
                   <pic:blipFill>
-                    <a:blip r:embed="rId20">
+                    <a:blip r:embed="rId21">
                       <a:extLst>
                         <a:ext uri="{28A0092B-C50C-407E-A947-70E740481C1C}">
                           <a14:useLocalDpi xmlns:a14="http://schemas.microsoft.com/office/drawing/2010/main" val="0"/>
@@ -3629,7 +4443,6 @@
           <w:noProof/>
           <w:lang w:val="es-CO"/>
         </w:rPr>
-        <w:lastRenderedPageBreak/>
         <w:drawing>
           <wp:anchor distT="0" distB="0" distL="114300" distR="114300" simplePos="0" relativeHeight="251679744" behindDoc="0" locked="0" layoutInCell="1" allowOverlap="1" wp14:anchorId="7957268B" wp14:editId="41099ED2">
             <wp:simplePos x="0" y="0"/>
@@ -3662,7 +4475,7 @@
                     <pic:cNvPicPr/>
                   </pic:nvPicPr>
                   <pic:blipFill>
-                    <a:blip r:embed="rId21">
+                    <a:blip r:embed="rId22">
                       <a:extLst>
                         <a:ext uri="{28A0092B-C50C-407E-A947-70E740481C1C}">
                           <a14:useLocalDpi xmlns:a14="http://schemas.microsoft.com/office/drawing/2010/main" val="0"/>
@@ -3733,7 +4546,7 @@
                     <pic:cNvPicPr/>
                   </pic:nvPicPr>
                   <pic:blipFill>
-                    <a:blip r:embed="rId22">
+                    <a:blip r:embed="rId23">
                       <a:extLst>
                         <a:ext uri="{28A0092B-C50C-407E-A947-70E740481C1C}">
                           <a14:useLocalDpi xmlns:a14="http://schemas.microsoft.com/office/drawing/2010/main" val="0"/>
@@ -3804,7 +4617,7 @@
                     <pic:cNvPicPr/>
                   </pic:nvPicPr>
                   <pic:blipFill>
-                    <a:blip r:embed="rId23">
+                    <a:blip r:embed="rId24">
                       <a:extLst>
                         <a:ext uri="{28A0092B-C50C-407E-A947-70E740481C1C}">
                           <a14:useLocalDpi xmlns:a14="http://schemas.microsoft.com/office/drawing/2010/main" val="0"/>
@@ -3875,7 +4688,7 @@
                     <pic:cNvPicPr/>
                   </pic:nvPicPr>
                   <pic:blipFill>
-                    <a:blip r:embed="rId24">
+                    <a:blip r:embed="rId25">
                       <a:extLst>
                         <a:ext uri="{28A0092B-C50C-407E-A947-70E740481C1C}">
                           <a14:useLocalDpi xmlns:a14="http://schemas.microsoft.com/office/drawing/2010/main" val="0"/>
@@ -3958,7 +4771,7 @@
                     <pic:cNvPicPr/>
                   </pic:nvPicPr>
                   <pic:blipFill>
-                    <a:blip r:embed="rId25">
+                    <a:blip r:embed="rId26">
                       <a:extLst>
                         <a:ext uri="{28A0092B-C50C-407E-A947-70E740481C1C}">
                           <a14:useLocalDpi xmlns:a14="http://schemas.microsoft.com/office/drawing/2010/main" val="0"/>
@@ -4029,7 +4842,7 @@
                     <pic:cNvPicPr/>
                   </pic:nvPicPr>
                   <pic:blipFill>
-                    <a:blip r:embed="rId26">
+                    <a:blip r:embed="rId27">
                       <a:extLst>
                         <a:ext uri="{28A0092B-C50C-407E-A947-70E740481C1C}">
                           <a14:useLocalDpi xmlns:a14="http://schemas.microsoft.com/office/drawing/2010/main" val="0"/>
@@ -4112,7 +4925,7 @@
                     <pic:cNvPicPr/>
                   </pic:nvPicPr>
                   <pic:blipFill>
-                    <a:blip r:embed="rId27">
+                    <a:blip r:embed="rId28">
                       <a:extLst>
                         <a:ext uri="{28A0092B-C50C-407E-A947-70E740481C1C}">
                           <a14:useLocalDpi xmlns:a14="http://schemas.microsoft.com/office/drawing/2010/main" val="0"/>
@@ -4183,7 +4996,7 @@
                     <pic:cNvPicPr/>
                   </pic:nvPicPr>
                   <pic:blipFill>
-                    <a:blip r:embed="rId28">
+                    <a:blip r:embed="rId29">
                       <a:extLst>
                         <a:ext uri="{28A0092B-C50C-407E-A947-70E740481C1C}">
                           <a14:useLocalDpi xmlns:a14="http://schemas.microsoft.com/office/drawing/2010/main" val="0"/>
@@ -4254,7 +5067,7 @@
                     <pic:cNvPicPr/>
                   </pic:nvPicPr>
                   <pic:blipFill>
-                    <a:blip r:embed="rId29">
+                    <a:blip r:embed="rId30">
                       <a:extLst>
                         <a:ext uri="{28A0092B-C50C-407E-A947-70E740481C1C}">
                           <a14:useLocalDpi xmlns:a14="http://schemas.microsoft.com/office/drawing/2010/main" val="0"/>
@@ -4325,7 +5138,7 @@
                     <pic:cNvPicPr/>
                   </pic:nvPicPr>
                   <pic:blipFill>
-                    <a:blip r:embed="rId30">
+                    <a:blip r:embed="rId31">
                       <a:extLst>
                         <a:ext uri="{28A0092B-C50C-407E-A947-70E740481C1C}">
                           <a14:useLocalDpi xmlns:a14="http://schemas.microsoft.com/office/drawing/2010/main" val="0"/>
@@ -4408,7 +5221,7 @@
                     <pic:cNvPicPr/>
                   </pic:nvPicPr>
                   <pic:blipFill>
-                    <a:blip r:embed="rId31">
+                    <a:blip r:embed="rId32">
                       <a:extLst>
                         <a:ext uri="{28A0092B-C50C-407E-A947-70E740481C1C}">
                           <a14:useLocalDpi xmlns:a14="http://schemas.microsoft.com/office/drawing/2010/main" val="0"/>
@@ -4479,7 +5292,7 @@
                     <pic:cNvPicPr/>
                   </pic:nvPicPr>
                   <pic:blipFill>
-                    <a:blip r:embed="rId32">
+                    <a:blip r:embed="rId33">
                       <a:extLst>
                         <a:ext uri="{28A0092B-C50C-407E-A947-70E740481C1C}">
                           <a14:useLocalDpi xmlns:a14="http://schemas.microsoft.com/office/drawing/2010/main" val="0"/>
@@ -4562,7 +5375,7 @@
                     <pic:cNvPicPr/>
                   </pic:nvPicPr>
                   <pic:blipFill>
-                    <a:blip r:embed="rId33">
+                    <a:blip r:embed="rId34">
                       <a:extLst>
                         <a:ext uri="{28A0092B-C50C-407E-A947-70E740481C1C}">
                           <a14:useLocalDpi xmlns:a14="http://schemas.microsoft.com/office/drawing/2010/main" val="0"/>
@@ -4633,7 +5446,7 @@
                     <pic:cNvPicPr/>
                   </pic:nvPicPr>
                   <pic:blipFill>
-                    <a:blip r:embed="rId34">
+                    <a:blip r:embed="rId35">
                       <a:extLst>
                         <a:ext uri="{28A0092B-C50C-407E-A947-70E740481C1C}">
                           <a14:useLocalDpi xmlns:a14="http://schemas.microsoft.com/office/drawing/2010/main" val="0"/>
@@ -4708,7 +5521,6 @@
           <w:noProof/>
           <w:lang w:val="es-CO"/>
         </w:rPr>
-        <w:lastRenderedPageBreak/>
         <w:drawing>
           <wp:anchor distT="0" distB="0" distL="114300" distR="114300" simplePos="0" relativeHeight="251694080" behindDoc="0" locked="0" layoutInCell="1" allowOverlap="1" wp14:anchorId="57CBB346" wp14:editId="20F19AC0">
             <wp:simplePos x="0" y="0"/>
@@ -4741,7 +5553,7 @@
                     <pic:cNvPicPr/>
                   </pic:nvPicPr>
                   <pic:blipFill>
-                    <a:blip r:embed="rId35">
+                    <a:blip r:embed="rId36">
                       <a:extLst>
                         <a:ext uri="{28A0092B-C50C-407E-A947-70E740481C1C}">
                           <a14:useLocalDpi xmlns:a14="http://schemas.microsoft.com/office/drawing/2010/main" val="0"/>
@@ -4812,7 +5624,7 @@
                     <pic:cNvPicPr/>
                   </pic:nvPicPr>
                   <pic:blipFill>
-                    <a:blip r:embed="rId36">
+                    <a:blip r:embed="rId37">
                       <a:extLst>
                         <a:ext uri="{28A0092B-C50C-407E-A947-70E740481C1C}">
                           <a14:useLocalDpi xmlns:a14="http://schemas.microsoft.com/office/drawing/2010/main" val="0"/>
@@ -4883,7 +5695,7 @@
                     <pic:cNvPicPr/>
                   </pic:nvPicPr>
                   <pic:blipFill>
-                    <a:blip r:embed="rId37">
+                    <a:blip r:embed="rId38">
                       <a:extLst>
                         <a:ext uri="{28A0092B-C50C-407E-A947-70E740481C1C}">
                           <a14:useLocalDpi xmlns:a14="http://schemas.microsoft.com/office/drawing/2010/main" val="0"/>
@@ -4966,7 +5778,7 @@
                     <pic:cNvPicPr/>
                   </pic:nvPicPr>
                   <pic:blipFill>
-                    <a:blip r:embed="rId38">
+                    <a:blip r:embed="rId39">
                       <a:extLst>
                         <a:ext uri="{28A0092B-C50C-407E-A947-70E740481C1C}">
                           <a14:useLocalDpi xmlns:a14="http://schemas.microsoft.com/office/drawing/2010/main" val="0"/>
@@ -5058,6 +5870,7 @@
           <w:lang w:val="es-CO"/>
         </w:rPr>
       </w:pPr>
+      <w:proofErr w:type="spellStart"/>
       <w:r>
         <w:rPr>
           <w:b/>
@@ -5066,6 +5879,7 @@
         </w:rPr>
         <w:t>aaa</w:t>
       </w:r>
+      <w:proofErr w:type="spellEnd"/>
       <w:r>
         <w:rPr>
           <w:noProof/>
@@ -5092,13 +5906,17 @@
         <w:rPr>
           <w:b/>
           <w:bCs/>
-          <w:lang w:val="es-CO"/>
-        </w:rPr>
-      </w:pPr>
-      <w:r>
-        <w:rPr>
-          <w:b/>
-          <w:bCs/>
+          <w:sz w:val="24"/>
+          <w:szCs w:val="24"/>
+          <w:lang w:val="es-CO"/>
+        </w:rPr>
+      </w:pPr>
+      <w:r>
+        <w:rPr>
+          <w:b/>
+          <w:bCs/>
+          <w:sz w:val="24"/>
+          <w:szCs w:val="24"/>
           <w:lang w:val="es-CO"/>
         </w:rPr>
         <w:t>DIAGRAMA</w:t>
@@ -5106,6 +5924,8 @@
       <w:r>
         <w:rPr>
           <w:noProof/>
+          <w:sz w:val="24"/>
+          <w:szCs w:val="24"/>
         </w:rPr>
         <w:t xml:space="preserve"> </w:t>
       </w:r>
@@ -5113,9 +5933,21 @@
         <w:rPr>
           <w:b/>
           <w:bCs/>
-          <w:lang w:val="es-CO"/>
-        </w:rPr>
-        <w:t xml:space="preserve"> DE CLASES</w:t>
+          <w:sz w:val="24"/>
+          <w:szCs w:val="24"/>
+          <w:lang w:val="es-CO"/>
+        </w:rPr>
+        <w:t>DE</w:t>
+      </w:r>
+      <w:r>
+        <w:rPr>
+          <w:b/>
+          <w:bCs/>
+          <w:sz w:val="24"/>
+          <w:szCs w:val="24"/>
+          <w:lang w:val="es-CO"/>
+        </w:rPr>
+        <w:t xml:space="preserve"> CLASES</w:t>
       </w:r>
     </w:p>
     <w:p>
@@ -5168,7 +6000,7 @@
                     <pic:cNvPicPr/>
                   </pic:nvPicPr>
                   <pic:blipFill>
-                    <a:blip r:embed="rId39">
+                    <a:blip r:embed="rId40">
                       <a:extLst>
                         <a:ext uri="{28A0092B-C50C-407E-A947-70E740481C1C}">
                           <a14:useLocalDpi xmlns:a14="http://schemas.microsoft.com/office/drawing/2010/main" val="0"/>
@@ -5209,13 +6041,17 @@
         <w:rPr>
           <w:b/>
           <w:bCs/>
-          <w:lang w:val="es-CO"/>
-        </w:rPr>
-      </w:pPr>
-      <w:r>
-        <w:rPr>
-          <w:b/>
-          <w:bCs/>
+          <w:sz w:val="24"/>
+          <w:szCs w:val="24"/>
+          <w:lang w:val="es-CO"/>
+        </w:rPr>
+      </w:pPr>
+      <w:r>
+        <w:rPr>
+          <w:b/>
+          <w:bCs/>
+          <w:sz w:val="24"/>
+          <w:szCs w:val="24"/>
           <w:lang w:val="es-CO"/>
         </w:rPr>
         <w:t>MAPA STAKEHOLDERS</w:t>
@@ -5234,7 +6070,6 @@
         <w:rPr>
           <w:noProof/>
         </w:rPr>
-        <w:lastRenderedPageBreak/>
         <w:drawing>
           <wp:anchor distT="0" distB="0" distL="114300" distR="114300" simplePos="0" relativeHeight="251661312" behindDoc="0" locked="0" layoutInCell="1" allowOverlap="1" wp14:anchorId="24DC2DA4" wp14:editId="2DCFA992">
             <wp:simplePos x="0" y="0"/>
@@ -5267,7 +6102,7 @@
                     <pic:cNvPicPr/>
                   </pic:nvPicPr>
                   <pic:blipFill>
-                    <a:blip r:embed="rId40">
+                    <a:blip r:embed="rId41">
                       <a:extLst>
                         <a:ext uri="{28A0092B-C50C-407E-A947-70E740481C1C}">
                           <a14:useLocalDpi xmlns:a14="http://schemas.microsoft.com/office/drawing/2010/main" val="0"/>
@@ -5445,12 +6280,16 @@
         <w:rPr>
           <w:b/>
           <w:bCs/>
-        </w:rPr>
-      </w:pPr>
-      <w:r>
-        <w:rPr>
-          <w:b/>
-          <w:bCs/>
+          <w:sz w:val="24"/>
+          <w:szCs w:val="24"/>
+        </w:rPr>
+      </w:pPr>
+      <w:r>
+        <w:rPr>
+          <w:b/>
+          <w:bCs/>
+          <w:sz w:val="24"/>
+          <w:szCs w:val="24"/>
         </w:rPr>
         <w:t>MODELO CONCEPTUAL</w:t>
       </w:r>
@@ -5471,6 +6310,7 @@
           <w:bCs/>
           <w:color w:val="FF0000"/>
         </w:rPr>
+        <w:lastRenderedPageBreak/>
         <w:t>ACTUALIZAR EL QUE TENEMOS</w:t>
       </w:r>
     </w:p>
@@ -5493,6 +6333,8 @@
           <w:b/>
           <w:bCs/>
           <w:color w:val="000000" w:themeColor="text1"/>
+          <w:sz w:val="24"/>
+          <w:szCs w:val="24"/>
           <w:lang w:val="es-ES"/>
         </w:rPr>
       </w:pPr>
@@ -5501,6 +6343,8 @@
           <w:b/>
           <w:bCs/>
           <w:color w:val="000000" w:themeColor="text1"/>
+          <w:sz w:val="24"/>
+          <w:szCs w:val="24"/>
           <w:lang w:val="es-ES"/>
         </w:rPr>
         <w:t>DICCIONARIO DE DATOS</w:t>
@@ -5557,7 +6401,7 @@
                     </pic:cNvPicPr>
                   </pic:nvPicPr>
                   <pic:blipFill>
-                    <a:blip r:embed="rId41">
+                    <a:blip r:embed="rId42">
                       <a:extLst>
                         <a:ext uri="{28A0092B-C50C-407E-A947-70E740481C1C}">
                           <a14:useLocalDpi xmlns:a14="http://schemas.microsoft.com/office/drawing/2010/main" val="0"/>
@@ -5596,7 +6440,7 @@
           <w:noProof/>
         </w:rPr>
         <w:drawing>
-          <wp:anchor distT="0" distB="0" distL="114300" distR="114300" simplePos="0" relativeHeight="251701248" behindDoc="0" locked="0" layoutInCell="1" allowOverlap="1" wp14:anchorId="1086B9DA" wp14:editId="686C3A55">
+          <wp:anchor distT="0" distB="0" distL="114300" distR="114300" simplePos="0" relativeHeight="251701248" behindDoc="0" locked="0" layoutInCell="1" allowOverlap="1" wp14:anchorId="1086B9DA" wp14:editId="30BB15ED">
             <wp:simplePos x="0" y="0"/>
             <wp:positionH relativeFrom="column">
               <wp:posOffset>4051935</wp:posOffset>
@@ -5629,7 +6473,7 @@
                     </pic:cNvPicPr>
                   </pic:nvPicPr>
                   <pic:blipFill>
-                    <a:blip r:embed="rId42" cstate="print">
+                    <a:blip r:embed="rId43" cstate="print">
                       <a:extLst>
                         <a:ext uri="{28A0092B-C50C-407E-A947-70E740481C1C}">
                           <a14:useLocalDpi xmlns:a14="http://schemas.microsoft.com/office/drawing/2010/main" val="0"/>
@@ -5704,7 +6548,6 @@
         <w:rPr>
           <w:noProof/>
         </w:rPr>
-        <w:lastRenderedPageBreak/>
         <w:drawing>
           <wp:anchor distT="0" distB="0" distL="114300" distR="114300" simplePos="0" relativeHeight="251698176" behindDoc="0" locked="0" layoutInCell="1" allowOverlap="1" wp14:anchorId="1B949FF6" wp14:editId="3C4BB2AA">
             <wp:simplePos x="0" y="0"/>
@@ -5739,7 +6582,7 @@
                     </pic:cNvPicPr>
                   </pic:nvPicPr>
                   <pic:blipFill>
-                    <a:blip r:embed="rId43">
+                    <a:blip r:embed="rId44">
                       <a:extLst>
                         <a:ext uri="{28A0092B-C50C-407E-A947-70E740481C1C}">
                           <a14:useLocalDpi xmlns:a14="http://schemas.microsoft.com/office/drawing/2010/main" val="0"/>
@@ -5811,7 +6654,7 @@
                     </pic:cNvPicPr>
                   </pic:nvPicPr>
                   <pic:blipFill>
-                    <a:blip r:embed="rId44">
+                    <a:blip r:embed="rId45">
                       <a:extLst>
                         <a:ext uri="{28A0092B-C50C-407E-A947-70E740481C1C}">
                           <a14:useLocalDpi xmlns:a14="http://schemas.microsoft.com/office/drawing/2010/main" val="0"/>
@@ -5892,7 +6735,7 @@
                     </pic:cNvPicPr>
                   </pic:nvPicPr>
                   <pic:blipFill>
-                    <a:blip r:embed="rId45">
+                    <a:blip r:embed="rId46">
                       <a:extLst>
                         <a:ext uri="{28A0092B-C50C-407E-A947-70E740481C1C}">
                           <a14:useLocalDpi xmlns:a14="http://schemas.microsoft.com/office/drawing/2010/main" val="0"/>
@@ -5956,7 +6799,7 @@
                     </pic:cNvPicPr>
                   </pic:nvPicPr>
                   <pic:blipFill>
-                    <a:blip r:embed="rId46">
+                    <a:blip r:embed="rId47">
                       <a:extLst>
                         <a:ext uri="{28A0092B-C50C-407E-A947-70E740481C1C}">
                           <a14:useLocalDpi xmlns:a14="http://schemas.microsoft.com/office/drawing/2010/main" val="0"/>
@@ -6057,6 +6900,7 @@
         <w:rPr>
           <w:noProof/>
         </w:rPr>
+        <w:lastRenderedPageBreak/>
         <w:drawing>
           <wp:anchor distT="0" distB="0" distL="114300" distR="114300" simplePos="0" relativeHeight="251702272" behindDoc="0" locked="0" layoutInCell="1" allowOverlap="1" wp14:anchorId="16950AA3" wp14:editId="2AC8CBC6">
             <wp:simplePos x="0" y="0"/>
@@ -6091,7 +6935,7 @@
                     </pic:cNvPicPr>
                   </pic:nvPicPr>
                   <pic:blipFill>
-                    <a:blip r:embed="rId47">
+                    <a:blip r:embed="rId48">
                       <a:extLst>
                         <a:ext uri="{28A0092B-C50C-407E-A947-70E740481C1C}">
                           <a14:useLocalDpi xmlns:a14="http://schemas.microsoft.com/office/drawing/2010/main" val="0"/>
@@ -6235,18 +7079,23 @@
         <w:rPr>
           <w:b/>
           <w:bCs/>
-        </w:rPr>
-      </w:pPr>
-      <w:r>
-        <w:rPr>
-          <w:b/>
-          <w:bCs/>
+          <w:sz w:val="24"/>
+          <w:szCs w:val="24"/>
+        </w:rPr>
+      </w:pPr>
+      <w:r>
+        <w:rPr>
+          <w:b/>
+          <w:bCs/>
+          <w:sz w:val="24"/>
+          <w:szCs w:val="24"/>
         </w:rPr>
         <w:t>REFERENCIAS</w:t>
       </w:r>
     </w:p>
     <w:p/>
     <w:sectPr>
+      <w:footerReference w:type="default" r:id="rId49"/>
       <w:pgSz w:w="12240" w:h="15840"/>
       <w:pgMar w:top="1440" w:right="1440" w:bottom="1440" w:left="1440" w:header="720" w:footer="720" w:gutter="0"/>
       <w:pgNumType w:start="1"/>
@@ -6257,7 +7106,7 @@
 </file>
 
 <file path=word/endnotes.xml><?xml version="1.0" encoding="utf-8"?>
-<w:endnotes xmlns:wpc="http://schemas.microsoft.com/office/word/2010/wordprocessingCanvas" xmlns:cx="http://schemas.microsoft.com/office/drawing/2014/chartex" xmlns:cx1="http://schemas.microsoft.com/office/drawing/2015/9/8/chartex" xmlns:cx2="http://schemas.microsoft.com/office/drawing/2015/10/21/chartex" xmlns:cx3="http://schemas.microsoft.com/office/drawing/2016/5/9/chartex" xmlns:cx4="http://schemas.microsoft.com/office/drawing/2016/5/10/chartex" xmlns:cx5="http://schemas.microsoft.com/office/drawing/2016/5/11/chartex" xmlns:cx6="http://schemas.microsoft.com/office/drawing/2016/5/12/chartex" xmlns:cx7="http://schemas.microsoft.com/office/drawing/2016/5/13/chartex" xmlns:cx8="http://schemas.microsoft.com/office/drawing/2016/5/14/chartex" xmlns:mc="http://schemas.openxmlformats.org/markup-compatibility/2006" xmlns:aink="http://schemas.microsoft.com/office/drawing/2016/ink" xmlns:am3d="http://schemas.microsoft.com/office/drawing/2017/model3d" xmlns:o="urn:schemas-microsoft-com:office:office" xmlns:r="http://schemas.openxmlformats.org/officeDocument/2006/relationships" xmlns:m="http://schemas.openxmlformats.org/officeDocument/2006/math" xmlns:v="urn:schemas-microsoft-com:vml" xmlns:wp14="http://schemas.microsoft.com/office/word/2010/wordprocessingDrawing" xmlns:wp="http://schemas.openxmlformats.org/drawingml/2006/wordprocessingDrawing" xmlns:w10="urn:schemas-microsoft-com:office:word" xmlns:w="http://schemas.openxmlformats.org/wordprocessingml/2006/main" xmlns:w14="http://schemas.microsoft.com/office/word/2010/wordml" xmlns:w15="http://schemas.microsoft.com/office/word/2012/wordml" xmlns:w16cex="http://schemas.microsoft.com/office/word/2018/wordml/cex" xmlns:w16cid="http://schemas.microsoft.com/office/word/2016/wordml/cid" xmlns:w16="http://schemas.microsoft.com/office/word/2018/wordml" xmlns:w16sdtdh="http://schemas.microsoft.com/office/word/2020/wordml/sdtdatahash" xmlns:w16se="http://schemas.microsoft.com/office/word/2015/wordml/symex" xmlns:wpg="http://schemas.microsoft.com/office/word/2010/wordprocessingGroup" xmlns:wpi="http://schemas.microsoft.com/office/word/2010/wordprocessingInk" xmlns:wne="http://schemas.microsoft.com/office/word/2006/wordml" xmlns:wps="http://schemas.microsoft.com/office/word/2010/wordprocessingShape" mc:Ignorable="w14 w15 w16se w16cid w16 w16cex w16sdtdh wp14">
+<w:endnotes xmlns:wpc="http://schemas.microsoft.com/office/word/2010/wordprocessingCanvas" xmlns:cx="http://schemas.microsoft.com/office/drawing/2014/chartex" xmlns:cx1="http://schemas.microsoft.com/office/drawing/2015/9/8/chartex" xmlns:cx2="http://schemas.microsoft.com/office/drawing/2015/10/21/chartex" xmlns:cx3="http://schemas.microsoft.com/office/drawing/2016/5/9/chartex" xmlns:cx4="http://schemas.microsoft.com/office/drawing/2016/5/10/chartex" xmlns:cx5="http://schemas.microsoft.com/office/drawing/2016/5/11/chartex" xmlns:cx6="http://schemas.microsoft.com/office/drawing/2016/5/12/chartex" xmlns:cx7="http://schemas.microsoft.com/office/drawing/2016/5/13/chartex" xmlns:cx8="http://schemas.microsoft.com/office/drawing/2016/5/14/chartex" xmlns:mc="http://schemas.openxmlformats.org/markup-compatibility/2006" xmlns:aink="http://schemas.microsoft.com/office/drawing/2016/ink" xmlns:am3d="http://schemas.microsoft.com/office/drawing/2017/model3d" xmlns:o="urn:schemas-microsoft-com:office:office" xmlns:oel="http://schemas.microsoft.com/office/2019/extlst" xmlns:r="http://schemas.openxmlformats.org/officeDocument/2006/relationships" xmlns:m="http://schemas.openxmlformats.org/officeDocument/2006/math" xmlns:v="urn:schemas-microsoft-com:vml" xmlns:wp14="http://schemas.microsoft.com/office/word/2010/wordprocessingDrawing" xmlns:wp="http://schemas.openxmlformats.org/drawingml/2006/wordprocessingDrawing" xmlns:w10="urn:schemas-microsoft-com:office:word" xmlns:w="http://schemas.openxmlformats.org/wordprocessingml/2006/main" xmlns:w14="http://schemas.microsoft.com/office/word/2010/wordml" xmlns:w15="http://schemas.microsoft.com/office/word/2012/wordml" xmlns:w16cex="http://schemas.microsoft.com/office/word/2018/wordml/cex" xmlns:w16cid="http://schemas.microsoft.com/office/word/2016/wordml/cid" xmlns:w16="http://schemas.microsoft.com/office/word/2018/wordml" xmlns:w16du="http://schemas.microsoft.com/office/word/2023/wordml/word16du" xmlns:w16sdtdh="http://schemas.microsoft.com/office/word/2020/wordml/sdtdatahash" xmlns:w16sdtfl="http://schemas.microsoft.com/office/word/2024/wordml/sdtformatlock" xmlns:w16se="http://schemas.microsoft.com/office/word/2015/wordml/symex" xmlns:wpg="http://schemas.microsoft.com/office/word/2010/wordprocessingGroup" xmlns:wpi="http://schemas.microsoft.com/office/word/2010/wordprocessingInk" xmlns:wne="http://schemas.microsoft.com/office/word/2006/wordml" xmlns:wps="http://schemas.microsoft.com/office/word/2010/wordprocessingShape" mc:Ignorable="w14 w15 w16se w16cid w16 w16cex w16sdtdh w16sdtfl w16du wp14">
   <w:endnote w:type="separator" w:id="-1">
     <w:p>
       <w:pPr>
@@ -6281,8 +7130,53 @@
 </w:endnotes>
 </file>
 
+<file path=word/footer1.xml><?xml version="1.0" encoding="utf-8"?>
+<w:ftr xmlns:wpc="http://schemas.microsoft.com/office/word/2010/wordprocessingCanvas" xmlns:cx="http://schemas.microsoft.com/office/drawing/2014/chartex" xmlns:cx1="http://schemas.microsoft.com/office/drawing/2015/9/8/chartex" xmlns:cx2="http://schemas.microsoft.com/office/drawing/2015/10/21/chartex" xmlns:cx3="http://schemas.microsoft.com/office/drawing/2016/5/9/chartex" xmlns:cx4="http://schemas.microsoft.com/office/drawing/2016/5/10/chartex" xmlns:cx5="http://schemas.microsoft.com/office/drawing/2016/5/11/chartex" xmlns:cx6="http://schemas.microsoft.com/office/drawing/2016/5/12/chartex" xmlns:cx7="http://schemas.microsoft.com/office/drawing/2016/5/13/chartex" xmlns:cx8="http://schemas.microsoft.com/office/drawing/2016/5/14/chartex" xmlns:mc="http://schemas.openxmlformats.org/markup-compatibility/2006" xmlns:aink="http://schemas.microsoft.com/office/drawing/2016/ink" xmlns:am3d="http://schemas.microsoft.com/office/drawing/2017/model3d" xmlns:o="urn:schemas-microsoft-com:office:office" xmlns:oel="http://schemas.microsoft.com/office/2019/extlst" xmlns:r="http://schemas.openxmlformats.org/officeDocument/2006/relationships" xmlns:m="http://schemas.openxmlformats.org/officeDocument/2006/math" xmlns:v="urn:schemas-microsoft-com:vml" xmlns:wp14="http://schemas.microsoft.com/office/word/2010/wordprocessingDrawing" xmlns:wp="http://schemas.openxmlformats.org/drawingml/2006/wordprocessingDrawing" xmlns:w10="urn:schemas-microsoft-com:office:word" xmlns:w="http://schemas.openxmlformats.org/wordprocessingml/2006/main" xmlns:w14="http://schemas.microsoft.com/office/word/2010/wordml" xmlns:w15="http://schemas.microsoft.com/office/word/2012/wordml" xmlns:w16cex="http://schemas.microsoft.com/office/word/2018/wordml/cex" xmlns:w16cid="http://schemas.microsoft.com/office/word/2016/wordml/cid" xmlns:w16="http://schemas.microsoft.com/office/word/2018/wordml" xmlns:w16du="http://schemas.microsoft.com/office/word/2023/wordml/word16du" xmlns:w16sdtdh="http://schemas.microsoft.com/office/word/2020/wordml/sdtdatahash" xmlns:w16sdtfl="http://schemas.microsoft.com/office/word/2024/wordml/sdtformatlock" xmlns:w16se="http://schemas.microsoft.com/office/word/2015/wordml/symex" xmlns:wpg="http://schemas.microsoft.com/office/word/2010/wordprocessingGroup" xmlns:wpi="http://schemas.microsoft.com/office/word/2010/wordprocessingInk" xmlns:wne="http://schemas.microsoft.com/office/word/2006/wordml" xmlns:wps="http://schemas.microsoft.com/office/word/2010/wordprocessingShape" mc:Ignorable="w14 w15 w16se w16cid w16 w16cex w16sdtdh w16sdtfl w16du wp14">
+  <w:sdt>
+    <w:sdtPr>
+      <w:id w:val="1272051677"/>
+      <w:docPartObj>
+        <w:docPartGallery w:val="Page Numbers (Bottom of Page)"/>
+        <w:docPartUnique/>
+      </w:docPartObj>
+    </w:sdtPr>
+    <w:sdtContent>
+      <w:p>
+        <w:pPr>
+          <w:pStyle w:val="Piedepgina"/>
+          <w:jc w:val="right"/>
+        </w:pPr>
+        <w:r>
+          <w:fldChar w:fldCharType="begin"/>
+        </w:r>
+        <w:r>
+          <w:instrText>PAGE   \* MERGEFORMAT</w:instrText>
+        </w:r>
+        <w:r>
+          <w:fldChar w:fldCharType="separate"/>
+        </w:r>
+        <w:r>
+          <w:rPr>
+            <w:lang w:val="es-ES"/>
+          </w:rPr>
+          <w:t>2</w:t>
+        </w:r>
+        <w:r>
+          <w:fldChar w:fldCharType="end"/>
+        </w:r>
+      </w:p>
+    </w:sdtContent>
+  </w:sdt>
+  <w:p>
+    <w:pPr>
+      <w:pStyle w:val="Piedepgina"/>
+    </w:pPr>
+  </w:p>
+</w:ftr>
+</file>
+
 <file path=word/footnotes.xml><?xml version="1.0" encoding="utf-8"?>
-<w:footnotes xmlns:wpc="http://schemas.microsoft.com/office/word/2010/wordprocessingCanvas" xmlns:cx="http://schemas.microsoft.com/office/drawing/2014/chartex" xmlns:cx1="http://schemas.microsoft.com/office/drawing/2015/9/8/chartex" xmlns:cx2="http://schemas.microsoft.com/office/drawing/2015/10/21/chartex" xmlns:cx3="http://schemas.microsoft.com/office/drawing/2016/5/9/chartex" xmlns:cx4="http://schemas.microsoft.com/office/drawing/2016/5/10/chartex" xmlns:cx5="http://schemas.microsoft.com/office/drawing/2016/5/11/chartex" xmlns:cx6="http://schemas.microsoft.com/office/drawing/2016/5/12/chartex" xmlns:cx7="http://schemas.microsoft.com/office/drawing/2016/5/13/chartex" xmlns:cx8="http://schemas.microsoft.com/office/drawing/2016/5/14/chartex" xmlns:mc="http://schemas.openxmlformats.org/markup-compatibility/2006" xmlns:aink="http://schemas.microsoft.com/office/drawing/2016/ink" xmlns:am3d="http://schemas.microsoft.com/office/drawing/2017/model3d" xmlns:o="urn:schemas-microsoft-com:office:office" xmlns:r="http://schemas.openxmlformats.org/officeDocument/2006/relationships" xmlns:m="http://schemas.openxmlformats.org/officeDocument/2006/math" xmlns:v="urn:schemas-microsoft-com:vml" xmlns:wp14="http://schemas.microsoft.com/office/word/2010/wordprocessingDrawing" xmlns:wp="http://schemas.openxmlformats.org/drawingml/2006/wordprocessingDrawing" xmlns:w10="urn:schemas-microsoft-com:office:word" xmlns:w="http://schemas.openxmlformats.org/wordprocessingml/2006/main" xmlns:w14="http://schemas.microsoft.com/office/word/2010/wordml" xmlns:w15="http://schemas.microsoft.com/office/word/2012/wordml" xmlns:w16cex="http://schemas.microsoft.com/office/word/2018/wordml/cex" xmlns:w16cid="http://schemas.microsoft.com/office/word/2016/wordml/cid" xmlns:w16="http://schemas.microsoft.com/office/word/2018/wordml" xmlns:w16sdtdh="http://schemas.microsoft.com/office/word/2020/wordml/sdtdatahash" xmlns:w16se="http://schemas.microsoft.com/office/word/2015/wordml/symex" xmlns:wpg="http://schemas.microsoft.com/office/word/2010/wordprocessingGroup" xmlns:wpi="http://schemas.microsoft.com/office/word/2010/wordprocessingInk" xmlns:wne="http://schemas.microsoft.com/office/word/2006/wordml" xmlns:wps="http://schemas.microsoft.com/office/word/2010/wordprocessingShape" mc:Ignorable="w14 w15 w16se w16cid w16 w16cex w16sdtdh wp14">
+<w:footnotes xmlns:wpc="http://schemas.microsoft.com/office/word/2010/wordprocessingCanvas" xmlns:cx="http://schemas.microsoft.com/office/drawing/2014/chartex" xmlns:cx1="http://schemas.microsoft.com/office/drawing/2015/9/8/chartex" xmlns:cx2="http://schemas.microsoft.com/office/drawing/2015/10/21/chartex" xmlns:cx3="http://schemas.microsoft.com/office/drawing/2016/5/9/chartex" xmlns:cx4="http://schemas.microsoft.com/office/drawing/2016/5/10/chartex" xmlns:cx5="http://schemas.microsoft.com/office/drawing/2016/5/11/chartex" xmlns:cx6="http://schemas.microsoft.com/office/drawing/2016/5/12/chartex" xmlns:cx7="http://schemas.microsoft.com/office/drawing/2016/5/13/chartex" xmlns:cx8="http://schemas.microsoft.com/office/drawing/2016/5/14/chartex" xmlns:mc="http://schemas.openxmlformats.org/markup-compatibility/2006" xmlns:aink="http://schemas.microsoft.com/office/drawing/2016/ink" xmlns:am3d="http://schemas.microsoft.com/office/drawing/2017/model3d" xmlns:o="urn:schemas-microsoft-com:office:office" xmlns:oel="http://schemas.microsoft.com/office/2019/extlst" xmlns:r="http://schemas.openxmlformats.org/officeDocument/2006/relationships" xmlns:m="http://schemas.openxmlformats.org/officeDocument/2006/math" xmlns:v="urn:schemas-microsoft-com:vml" xmlns:wp14="http://schemas.microsoft.com/office/word/2010/wordprocessingDrawing" xmlns:wp="http://schemas.openxmlformats.org/drawingml/2006/wordprocessingDrawing" xmlns:w10="urn:schemas-microsoft-com:office:word" xmlns:w="http://schemas.openxmlformats.org/wordprocessingml/2006/main" xmlns:w14="http://schemas.microsoft.com/office/word/2010/wordml" xmlns:w15="http://schemas.microsoft.com/office/word/2012/wordml" xmlns:w16cex="http://schemas.microsoft.com/office/word/2018/wordml/cex" xmlns:w16cid="http://schemas.microsoft.com/office/word/2016/wordml/cid" xmlns:w16="http://schemas.microsoft.com/office/word/2018/wordml" xmlns:w16du="http://schemas.microsoft.com/office/word/2023/wordml/word16du" xmlns:w16sdtdh="http://schemas.microsoft.com/office/word/2020/wordml/sdtdatahash" xmlns:w16sdtfl="http://schemas.microsoft.com/office/word/2024/wordml/sdtformatlock" xmlns:w16se="http://schemas.microsoft.com/office/word/2015/wordml/symex" xmlns:wpg="http://schemas.microsoft.com/office/word/2010/wordprocessingGroup" xmlns:wpi="http://schemas.microsoft.com/office/word/2010/wordprocessingInk" xmlns:wne="http://schemas.microsoft.com/office/word/2006/wordml" xmlns:wps="http://schemas.microsoft.com/office/word/2010/wordprocessingShape" mc:Ignorable="w14 w15 w16se w16cid w16 w16cex w16sdtdh w16sdtfl w16du wp14">
   <w:footnote w:type="separator" w:id="-1">
     <w:p>
       <w:pPr>
@@ -6307,8 +7201,121 @@
 </file>
 
 <file path=word/numbering.xml><?xml version="1.0" encoding="utf-8"?>
-<w:numbering xmlns:wpc="http://schemas.microsoft.com/office/word/2010/wordprocessingCanvas" xmlns:cx="http://schemas.microsoft.com/office/drawing/2014/chartex" xmlns:cx1="http://schemas.microsoft.com/office/drawing/2015/9/8/chartex" xmlns:cx2="http://schemas.microsoft.com/office/drawing/2015/10/21/chartex" xmlns:cx3="http://schemas.microsoft.com/office/drawing/2016/5/9/chartex" xmlns:cx4="http://schemas.microsoft.com/office/drawing/2016/5/10/chartex" xmlns:cx5="http://schemas.microsoft.com/office/drawing/2016/5/11/chartex" xmlns:cx6="http://schemas.microsoft.com/office/drawing/2016/5/12/chartex" xmlns:cx7="http://schemas.microsoft.com/office/drawing/2016/5/13/chartex" xmlns:cx8="http://schemas.microsoft.com/office/drawing/2016/5/14/chartex" xmlns:mc="http://schemas.openxmlformats.org/markup-compatibility/2006" xmlns:aink="http://schemas.microsoft.com/office/drawing/2016/ink" xmlns:am3d="http://schemas.microsoft.com/office/drawing/2017/model3d" xmlns:o="urn:schemas-microsoft-com:office:office" xmlns:r="http://schemas.openxmlformats.org/officeDocument/2006/relationships" xmlns:m="http://schemas.openxmlformats.org/officeDocument/2006/math" xmlns:v="urn:schemas-microsoft-com:vml" xmlns:wp14="http://schemas.microsoft.com/office/word/2010/wordprocessingDrawing" xmlns:wp="http://schemas.openxmlformats.org/drawingml/2006/wordprocessingDrawing" xmlns:w10="urn:schemas-microsoft-com:office:word" xmlns:w="http://schemas.openxmlformats.org/wordprocessingml/2006/main" xmlns:w14="http://schemas.microsoft.com/office/word/2010/wordml" xmlns:w15="http://schemas.microsoft.com/office/word/2012/wordml" xmlns:w16cex="http://schemas.microsoft.com/office/word/2018/wordml/cex" xmlns:w16cid="http://schemas.microsoft.com/office/word/2016/wordml/cid" xmlns:w16="http://schemas.microsoft.com/office/word/2018/wordml" xmlns:w16sdtdh="http://schemas.microsoft.com/office/word/2020/wordml/sdtdatahash" xmlns:w16se="http://schemas.microsoft.com/office/word/2015/wordml/symex" xmlns:wpg="http://schemas.microsoft.com/office/word/2010/wordprocessingGroup" xmlns:wpi="http://schemas.microsoft.com/office/word/2010/wordprocessingInk" xmlns:wne="http://schemas.microsoft.com/office/word/2006/wordml" xmlns:wps="http://schemas.microsoft.com/office/word/2010/wordprocessingShape" mc:Ignorable="w14 w15 w16se w16cid w16 w16cex w16sdtdh wp14">
+<w:numbering xmlns:wpc="http://schemas.microsoft.com/office/word/2010/wordprocessingCanvas" xmlns:cx="http://schemas.microsoft.com/office/drawing/2014/chartex" xmlns:cx1="http://schemas.microsoft.com/office/drawing/2015/9/8/chartex" xmlns:cx2="http://schemas.microsoft.com/office/drawing/2015/10/21/chartex" xmlns:cx3="http://schemas.microsoft.com/office/drawing/2016/5/9/chartex" xmlns:cx4="http://schemas.microsoft.com/office/drawing/2016/5/10/chartex" xmlns:cx5="http://schemas.microsoft.com/office/drawing/2016/5/11/chartex" xmlns:cx6="http://schemas.microsoft.com/office/drawing/2016/5/12/chartex" xmlns:cx7="http://schemas.microsoft.com/office/drawing/2016/5/13/chartex" xmlns:cx8="http://schemas.microsoft.com/office/drawing/2016/5/14/chartex" xmlns:mc="http://schemas.openxmlformats.org/markup-compatibility/2006" xmlns:aink="http://schemas.microsoft.com/office/drawing/2016/ink" xmlns:am3d="http://schemas.microsoft.com/office/drawing/2017/model3d" xmlns:o="urn:schemas-microsoft-com:office:office" xmlns:oel="http://schemas.microsoft.com/office/2019/extlst" xmlns:r="http://schemas.openxmlformats.org/officeDocument/2006/relationships" xmlns:m="http://schemas.openxmlformats.org/officeDocument/2006/math" xmlns:v="urn:schemas-microsoft-com:vml" xmlns:wp14="http://schemas.microsoft.com/office/word/2010/wordprocessingDrawing" xmlns:wp="http://schemas.openxmlformats.org/drawingml/2006/wordprocessingDrawing" xmlns:w10="urn:schemas-microsoft-com:office:word" xmlns:w="http://schemas.openxmlformats.org/wordprocessingml/2006/main" xmlns:w14="http://schemas.microsoft.com/office/word/2010/wordml" xmlns:w15="http://schemas.microsoft.com/office/word/2012/wordml" xmlns:w16cex="http://schemas.microsoft.com/office/word/2018/wordml/cex" xmlns:w16cid="http://schemas.microsoft.com/office/word/2016/wordml/cid" xmlns:w16="http://schemas.microsoft.com/office/word/2018/wordml" xmlns:w16du="http://schemas.microsoft.com/office/word/2023/wordml/word16du" xmlns:w16sdtdh="http://schemas.microsoft.com/office/word/2020/wordml/sdtdatahash" xmlns:w16sdtfl="http://schemas.microsoft.com/office/word/2024/wordml/sdtformatlock" xmlns:w16se="http://schemas.microsoft.com/office/word/2015/wordml/symex" xmlns:wpg="http://schemas.microsoft.com/office/word/2010/wordprocessingGroup" xmlns:wpi="http://schemas.microsoft.com/office/word/2010/wordprocessingInk" xmlns:wne="http://schemas.microsoft.com/office/word/2006/wordml" xmlns:wps="http://schemas.microsoft.com/office/word/2010/wordprocessingShape" mc:Ignorable="w14 w15 w16se w16cid w16 w16cex w16sdtdh w16sdtfl w16du wp14">
   <w:abstractNum w:abstractNumId="0" w15:restartNumberingAfterBreak="0">
+    <w:nsid w:val="154A786C"/>
+    <w:multiLevelType w:val="hybridMultilevel"/>
+    <w:tmpl w:val="1E1092FE"/>
+    <w:lvl w:ilvl="0" w:tplc="3C0A0001">
+      <w:start w:val="1"/>
+      <w:numFmt w:val="bullet"/>
+      <w:lvlText w:val=""/>
+      <w:lvlJc w:val="left"/>
+      <w:pPr>
+        <w:ind w:left="1449" w:hanging="360"/>
+      </w:pPr>
+      <w:rPr>
+        <w:rFonts w:ascii="Symbol" w:hAnsi="Symbol" w:hint="default"/>
+      </w:rPr>
+    </w:lvl>
+    <w:lvl w:ilvl="1" w:tplc="3C0A0003" w:tentative="1">
+      <w:start w:val="1"/>
+      <w:numFmt w:val="bullet"/>
+      <w:lvlText w:val="o"/>
+      <w:lvlJc w:val="left"/>
+      <w:pPr>
+        <w:ind w:left="2169" w:hanging="360"/>
+      </w:pPr>
+      <w:rPr>
+        <w:rFonts w:ascii="Courier New" w:hAnsi="Courier New" w:cs="Courier New" w:hint="default"/>
+      </w:rPr>
+    </w:lvl>
+    <w:lvl w:ilvl="2" w:tplc="3C0A0005" w:tentative="1">
+      <w:start w:val="1"/>
+      <w:numFmt w:val="bullet"/>
+      <w:lvlText w:val=""/>
+      <w:lvlJc w:val="left"/>
+      <w:pPr>
+        <w:ind w:left="2889" w:hanging="360"/>
+      </w:pPr>
+      <w:rPr>
+        <w:rFonts w:ascii="Wingdings" w:hAnsi="Wingdings" w:hint="default"/>
+      </w:rPr>
+    </w:lvl>
+    <w:lvl w:ilvl="3" w:tplc="3C0A0001" w:tentative="1">
+      <w:start w:val="1"/>
+      <w:numFmt w:val="bullet"/>
+      <w:lvlText w:val=""/>
+      <w:lvlJc w:val="left"/>
+      <w:pPr>
+        <w:ind w:left="3609" w:hanging="360"/>
+      </w:pPr>
+      <w:rPr>
+        <w:rFonts w:ascii="Symbol" w:hAnsi="Symbol" w:hint="default"/>
+      </w:rPr>
+    </w:lvl>
+    <w:lvl w:ilvl="4" w:tplc="3C0A0003" w:tentative="1">
+      <w:start w:val="1"/>
+      <w:numFmt w:val="bullet"/>
+      <w:lvlText w:val="o"/>
+      <w:lvlJc w:val="left"/>
+      <w:pPr>
+        <w:ind w:left="4329" w:hanging="360"/>
+      </w:pPr>
+      <w:rPr>
+        <w:rFonts w:ascii="Courier New" w:hAnsi="Courier New" w:cs="Courier New" w:hint="default"/>
+      </w:rPr>
+    </w:lvl>
+    <w:lvl w:ilvl="5" w:tplc="3C0A0005" w:tentative="1">
+      <w:start w:val="1"/>
+      <w:numFmt w:val="bullet"/>
+      <w:lvlText w:val=""/>
+      <w:lvlJc w:val="left"/>
+      <w:pPr>
+        <w:ind w:left="5049" w:hanging="360"/>
+      </w:pPr>
+      <w:rPr>
+        <w:rFonts w:ascii="Wingdings" w:hAnsi="Wingdings" w:hint="default"/>
+      </w:rPr>
+    </w:lvl>
+    <w:lvl w:ilvl="6" w:tplc="3C0A0001" w:tentative="1">
+      <w:start w:val="1"/>
+      <w:numFmt w:val="bullet"/>
+      <w:lvlText w:val=""/>
+      <w:lvlJc w:val="left"/>
+      <w:pPr>
+        <w:ind w:left="5769" w:hanging="360"/>
+      </w:pPr>
+      <w:rPr>
+        <w:rFonts w:ascii="Symbol" w:hAnsi="Symbol" w:hint="default"/>
+      </w:rPr>
+    </w:lvl>
+    <w:lvl w:ilvl="7" w:tplc="3C0A0003" w:tentative="1">
+      <w:start w:val="1"/>
+      <w:numFmt w:val="bullet"/>
+      <w:lvlText w:val="o"/>
+      <w:lvlJc w:val="left"/>
+      <w:pPr>
+        <w:ind w:left="6489" w:hanging="360"/>
+      </w:pPr>
+      <w:rPr>
+        <w:rFonts w:ascii="Courier New" w:hAnsi="Courier New" w:cs="Courier New" w:hint="default"/>
+      </w:rPr>
+    </w:lvl>
+    <w:lvl w:ilvl="8" w:tplc="3C0A0005" w:tentative="1">
+      <w:start w:val="1"/>
+      <w:numFmt w:val="bullet"/>
+      <w:lvlText w:val=""/>
+      <w:lvlJc w:val="left"/>
+      <w:pPr>
+        <w:ind w:left="7209" w:hanging="360"/>
+      </w:pPr>
+      <w:rPr>
+        <w:rFonts w:ascii="Wingdings" w:hAnsi="Wingdings" w:hint="default"/>
+      </w:rPr>
+    </w:lvl>
+  </w:abstractNum>
+  <w:abstractNum w:abstractNumId="1" w15:restartNumberingAfterBreak="0">
     <w:nsid w:val="46FD1A8A"/>
     <w:multiLevelType w:val="hybridMultilevel"/>
     <w:tmpl w:val="D05267B2"/>
@@ -6421,7 +7428,7 @@
       </w:rPr>
     </w:lvl>
   </w:abstractNum>
-  <w:abstractNum w:abstractNumId="1" w15:restartNumberingAfterBreak="0">
+  <w:abstractNum w:abstractNumId="2" w15:restartNumberingAfterBreak="0">
     <w:nsid w:val="4F715E62"/>
     <w:multiLevelType w:val="multilevel"/>
     <w:tmpl w:val="4EE879FA"/>
@@ -6570,7 +7577,7 @@
       </w:rPr>
     </w:lvl>
   </w:abstractNum>
-  <w:abstractNum w:abstractNumId="2" w15:restartNumberingAfterBreak="0">
+  <w:abstractNum w:abstractNumId="3" w15:restartNumberingAfterBreak="0">
     <w:nsid w:val="511A1FB0"/>
     <w:multiLevelType w:val="hybridMultilevel"/>
     <w:tmpl w:val="CA186D8E"/>
@@ -6683,7 +7690,7 @@
       </w:rPr>
     </w:lvl>
   </w:abstractNum>
-  <w:abstractNum w:abstractNumId="3" w15:restartNumberingAfterBreak="0">
+  <w:abstractNum w:abstractNumId="4" w15:restartNumberingAfterBreak="0">
     <w:nsid w:val="51D47366"/>
     <w:multiLevelType w:val="hybridMultilevel"/>
     <w:tmpl w:val="958CBDF2"/>
@@ -6796,24 +7803,27 @@
       </w:rPr>
     </w:lvl>
   </w:abstractNum>
-  <w:num w:numId="1">
-    <w:abstractNumId w:val="0"/>
+  <w:num w:numId="1" w16cid:durableId="1866553864">
+    <w:abstractNumId w:val="1"/>
   </w:num>
-  <w:num w:numId="2">
+  <w:num w:numId="2" w16cid:durableId="1935504742">
+    <w:abstractNumId w:val="4"/>
+  </w:num>
+  <w:num w:numId="3" w16cid:durableId="865404824">
     <w:abstractNumId w:val="3"/>
   </w:num>
-  <w:num w:numId="3">
+  <w:num w:numId="4" w16cid:durableId="528184490">
     <w:abstractNumId w:val="2"/>
   </w:num>
-  <w:num w:numId="4">
-    <w:abstractNumId w:val="1"/>
+  <w:num w:numId="5" w16cid:durableId="1204322142">
+    <w:abstractNumId w:val="0"/>
   </w:num>
   <w:numIdMacAtCleanup w:val="2"/>
 </w:numbering>
 </file>
 
 <file path=word/styles.xml><?xml version="1.0" encoding="utf-8"?>
-<w:styles xmlns:mc="http://schemas.openxmlformats.org/markup-compatibility/2006" xmlns:r="http://schemas.openxmlformats.org/officeDocument/2006/relationships" xmlns:w="http://schemas.openxmlformats.org/wordprocessingml/2006/main" xmlns:w14="http://schemas.microsoft.com/office/word/2010/wordml" xmlns:w15="http://schemas.microsoft.com/office/word/2012/wordml" xmlns:w16cex="http://schemas.microsoft.com/office/word/2018/wordml/cex" xmlns:w16cid="http://schemas.microsoft.com/office/word/2016/wordml/cid" xmlns:w16="http://schemas.microsoft.com/office/word/2018/wordml" xmlns:w16sdtdh="http://schemas.microsoft.com/office/word/2020/wordml/sdtdatahash" xmlns:w16se="http://schemas.microsoft.com/office/word/2015/wordml/symex" mc:Ignorable="w14 w15 w16se w16cid w16 w16cex w16sdtdh">
+<w:styles xmlns:mc="http://schemas.openxmlformats.org/markup-compatibility/2006" xmlns:r="http://schemas.openxmlformats.org/officeDocument/2006/relationships" xmlns:w="http://schemas.openxmlformats.org/wordprocessingml/2006/main" xmlns:w14="http://schemas.microsoft.com/office/word/2010/wordml" xmlns:w15="http://schemas.microsoft.com/office/word/2012/wordml" xmlns:w16cex="http://schemas.microsoft.com/office/word/2018/wordml/cex" xmlns:w16cid="http://schemas.microsoft.com/office/word/2016/wordml/cid" xmlns:w16="http://schemas.microsoft.com/office/word/2018/wordml" xmlns:w16du="http://schemas.microsoft.com/office/word/2023/wordml/word16du" xmlns:w16sdtdh="http://schemas.microsoft.com/office/word/2020/wordml/sdtdatahash" xmlns:w16sdtfl="http://schemas.microsoft.com/office/word/2024/wordml/sdtformatlock" xmlns:w16se="http://schemas.microsoft.com/office/word/2015/wordml/symex" mc:Ignorable="w14 w15 w16se w16cid w16 w16cex w16sdtdh w16sdtfl w16du">
   <w:docDefaults>
     <w:rPrDefault>
       <w:rPr>

</xml_diff>

<commit_message>
se añaden los scrcipts al documento
</commit_message>
<xml_diff>
--- a/Documento primera entrega.docx
+++ b/Documento primera entrega.docx
@@ -238,7 +238,6 @@
           <w:sz w:val="24"/>
           <w:szCs w:val="24"/>
         </w:rPr>
-        <w:lastRenderedPageBreak/>
         <w:t>Juan Nicolas Arévalo Lemus</w:t>
       </w:r>
     </w:p>
@@ -402,6 +401,7 @@
           <w:sz w:val="24"/>
           <w:szCs w:val="24"/>
         </w:rPr>
+        <w:lastRenderedPageBreak/>
         <w:t>TABLA DE CONTENIDOS</w:t>
       </w:r>
     </w:p>
@@ -430,7 +430,6 @@
         <w:rPr>
           <w:b/>
         </w:rPr>
-        <w:lastRenderedPageBreak/>
         <w:t xml:space="preserve">Resumen Ejecutivo </w:t>
       </w:r>
       <w:r>
@@ -1224,6 +1223,7 @@
           <w:sz w:val="24"/>
           <w:szCs w:val="24"/>
         </w:rPr>
+        <w:lastRenderedPageBreak/>
         <w:t>R</w:t>
       </w:r>
       <w:r>
@@ -1250,7 +1250,6 @@
           <w:i/>
           <w:iCs/>
         </w:rPr>
-        <w:lastRenderedPageBreak/>
         <w:t xml:space="preserve">Somos estudiantes de MACC e Ingeniería de Sistemas de la Universidad del Rosario. Nuestro proyecto de semestre consiste en crear una base de datos </w:t>
       </w:r>
       <w:r>
@@ -1439,10 +1438,7 @@
         <w:t>Con esta en cuenta, el equipo de trabajo formuló la siguiente pregunta problema</w:t>
       </w:r>
       <w:r>
-        <w:t xml:space="preserve"> ¿Cómo</w:t>
-      </w:r>
-      <w:r>
-        <w:t xml:space="preserve"> podemos transformar la base de datos actual del cliente, construida en hojas de Excel con datos duplicados y etiquetas no estandarizadas, en un sistema eficiente y confiable que permita realizar consultas claras y tomar decisiones estratégicas a partir de datos limpios y organizados?</w:t>
+        <w:t xml:space="preserve"> ¿Cómo podemos transformar la base de datos actual del cliente, construida en hojas de Excel con datos duplicados y etiquetas no estandarizadas, en un sistema eficiente y confiable que permita realizar consultas claras y tomar decisiones estratégicas a partir de datos limpios y organizados?</w:t>
       </w:r>
     </w:p>
     <w:p>
@@ -1462,6 +1458,7 @@
           <w:sz w:val="24"/>
           <w:szCs w:val="24"/>
         </w:rPr>
+        <w:lastRenderedPageBreak/>
         <w:t>OBJETIVOS</w:t>
       </w:r>
     </w:p>
@@ -1747,7 +1744,6 @@
         <w:rPr>
           <w:bCs/>
         </w:rPr>
-        <w:lastRenderedPageBreak/>
         <w:t>Permitir consultar el valor promedio de un gasto por Id</w:t>
       </w:r>
     </w:p>
@@ -2095,6 +2091,7 @@
               </w:rPr>
             </w:pPr>
             <w:r>
+              <w:lastRenderedPageBreak/>
               <w:t>Modelado de base no relacional</w:t>
             </w:r>
           </w:p>
@@ -2215,7 +2212,6 @@
               </w:rPr>
             </w:pPr>
             <w:r>
-              <w:lastRenderedPageBreak/>
               <w:t>Pruebas y validación</w:t>
             </w:r>
           </w:p>
@@ -2857,6 +2853,7 @@
           <w:sz w:val="24"/>
           <w:szCs w:val="24"/>
         </w:rPr>
+        <w:lastRenderedPageBreak/>
         <w:t xml:space="preserve">POSIBLES </w:t>
       </w:r>
       <w:r>
@@ -3108,11 +3105,7 @@
         </w:rPr>
       </w:pPr>
       <w:r>
-        <w:t xml:space="preserve">Sobre los diferentes módulos: conductores, debe permitir su consulta por documento, accediendo a información como numero de multas, numero </w:t>
-      </w:r>
-      <w:r>
-        <w:lastRenderedPageBreak/>
-        <w:t>de viajes, sin embargo no se tendrá en cuenta la información específica de la fecha de multas; viajes, describe la información del lugar de origen y destino, además de la cantidad de escalas, sin embargo, no especifica los lugares de las escalas; gastos, permite consultar el precio por Id, el precio es promedio y actualizado con la frecuencia que el usuario desee pero al ser un promedio no se adecua a cada zona del país en específico; vehículos, tendrá información sobre el número de reparaciones pero no describirá cuales son. El usuario principalmente consultara el módulo facturas, pues es el que brinda información relacionando vehículos, conductores clientes y gastos, sin embargo, la utilidad total de un viaje se calculara restándole gastos al pago inicial, por lo que se obtendrá un aproximado</w:t>
+        <w:t>Sobre los diferentes módulos: conductores, debe permitir su consulta por documento, accediendo a información como numero de multas, numero de viajes, sin embargo no se tendrá en cuenta la información específica de la fecha de multas; viajes, describe la información del lugar de origen y destino, además de la cantidad de escalas, sin embargo, no especifica los lugares de las escalas; gastos, permite consultar el precio por Id, el precio es promedio y actualizado con la frecuencia que el usuario desee pero al ser un promedio no se adecua a cada zona del país en específico; vehículos, tendrá información sobre el número de reparaciones pero no describirá cuales son. El usuario principalmente consultara el módulo facturas, pues es el que brinda información relacionando vehículos, conductores clientes y gastos, sin embargo, la utilidad total de un viaje se calculara restándole gastos al pago inicial, por lo que se obtendrá un aproximado</w:t>
       </w:r>
     </w:p>
     <w:p>
@@ -3242,11 +3235,7 @@
         <w:t xml:space="preserve">: </w:t>
       </w:r>
       <w:r>
-        <w:t>https://trello.com/invite/b/67a13ac3</w:t>
-      </w:r>
-      <w:r>
-        <w:lastRenderedPageBreak/>
-        <w:t>a9133e5b4ebd7466/ATTIa544d982ce8edae08ba40752628b4cd491A900F2/ing-datos</w:t>
+        <w:t>https://trello.com/invite/b/67a13ac3a9133e5b4ebd7466/ATTIa544d982ce8edae08ba40752628b4cd491A900F2/ing-datos</w:t>
       </w:r>
     </w:p>
     <w:p>
@@ -3322,6 +3311,7 @@
           <w:szCs w:val="24"/>
           <w:lang w:val="es-CO"/>
         </w:rPr>
+        <w:lastRenderedPageBreak/>
         <w:drawing>
           <wp:anchor distT="0" distB="0" distL="114300" distR="114300" simplePos="0" relativeHeight="251663360" behindDoc="0" locked="0" layoutInCell="1" allowOverlap="1" wp14:anchorId="5EE79BD5" wp14:editId="127EECD8">
             <wp:simplePos x="0" y="0"/>
@@ -4069,6 +4059,7 @@
           <w:noProof/>
           <w:lang w:val="es-CO"/>
         </w:rPr>
+        <w:lastRenderedPageBreak/>
         <w:drawing>
           <wp:anchor distT="0" distB="0" distL="114300" distR="114300" simplePos="0" relativeHeight="251673600" behindDoc="0" locked="0" layoutInCell="1" allowOverlap="1" wp14:anchorId="00FDE88F" wp14:editId="3CB84089">
             <wp:simplePos x="0" y="0"/>
@@ -4288,7 +4279,6 @@
           <w:noProof/>
           <w:lang w:val="es-CO"/>
         </w:rPr>
-        <w:lastRenderedPageBreak/>
         <w:drawing>
           <wp:anchor distT="0" distB="0" distL="114300" distR="114300" simplePos="0" relativeHeight="251675648" behindDoc="0" locked="0" layoutInCell="1" allowOverlap="1" wp14:anchorId="6C81A452" wp14:editId="3A698911">
             <wp:simplePos x="0" y="0"/>
@@ -5521,6 +5511,7 @@
           <w:noProof/>
           <w:lang w:val="es-CO"/>
         </w:rPr>
+        <w:lastRenderedPageBreak/>
         <w:drawing>
           <wp:anchor distT="0" distB="0" distL="114300" distR="114300" simplePos="0" relativeHeight="251694080" behindDoc="0" locked="0" layoutInCell="1" allowOverlap="1" wp14:anchorId="57CBB346" wp14:editId="20F19AC0">
             <wp:simplePos x="0" y="0"/>
@@ -5815,82 +5806,6 @@
       <w:pPr>
         <w:shd w:val="clear" w:color="auto" w:fill="FFFFFF"/>
         <w:spacing w:after="160"/>
-        <w:jc w:val="center"/>
-        <w:rPr>
-          <w:b/>
-          <w:bCs/>
-          <w:lang w:val="es-CO"/>
-        </w:rPr>
-      </w:pPr>
-    </w:p>
-    <w:p>
-      <w:pPr>
-        <w:shd w:val="clear" w:color="auto" w:fill="FFFFFF"/>
-        <w:spacing w:after="160"/>
-        <w:jc w:val="center"/>
-        <w:rPr>
-          <w:b/>
-          <w:bCs/>
-          <w:lang w:val="es-CO"/>
-        </w:rPr>
-      </w:pPr>
-    </w:p>
-    <w:p>
-      <w:pPr>
-        <w:shd w:val="clear" w:color="auto" w:fill="FFFFFF"/>
-        <w:spacing w:after="160"/>
-        <w:jc w:val="center"/>
-        <w:rPr>
-          <w:b/>
-          <w:bCs/>
-          <w:lang w:val="es-CO"/>
-        </w:rPr>
-      </w:pPr>
-    </w:p>
-    <w:p>
-      <w:pPr>
-        <w:shd w:val="clear" w:color="auto" w:fill="FFFFFF"/>
-        <w:spacing w:after="160"/>
-        <w:jc w:val="center"/>
-        <w:rPr>
-          <w:b/>
-          <w:bCs/>
-          <w:lang w:val="es-CO"/>
-        </w:rPr>
-      </w:pPr>
-    </w:p>
-    <w:p>
-      <w:pPr>
-        <w:shd w:val="clear" w:color="auto" w:fill="FFFFFF"/>
-        <w:spacing w:after="160"/>
-        <w:jc w:val="center"/>
-        <w:rPr>
-          <w:b/>
-          <w:bCs/>
-          <w:lang w:val="es-CO"/>
-        </w:rPr>
-      </w:pPr>
-      <w:proofErr w:type="spellStart"/>
-      <w:r>
-        <w:rPr>
-          <w:b/>
-          <w:bCs/>
-          <w:lang w:val="es-CO"/>
-        </w:rPr>
-        <w:t>aaa</w:t>
-      </w:r>
-      <w:proofErr w:type="spellEnd"/>
-      <w:r>
-        <w:rPr>
-          <w:noProof/>
-        </w:rPr>
-        <w:t xml:space="preserve"> </w:t>
-      </w:r>
-    </w:p>
-    <w:p>
-      <w:pPr>
-        <w:shd w:val="clear" w:color="auto" w:fill="FFFFFF"/>
-        <w:spacing w:after="160"/>
         <w:rPr>
           <w:b/>
           <w:bCs/>
@@ -5913,69 +5828,18 @@
       </w:pPr>
       <w:r>
         <w:rPr>
-          <w:b/>
-          <w:bCs/>
-          <w:sz w:val="24"/>
-          <w:szCs w:val="24"/>
-          <w:lang w:val="es-CO"/>
-        </w:rPr>
-        <w:t>DIAGRAMA</w:t>
-      </w:r>
-      <w:r>
-        <w:rPr>
-          <w:noProof/>
-          <w:sz w:val="24"/>
-          <w:szCs w:val="24"/>
-        </w:rPr>
-        <w:t xml:space="preserve"> </w:t>
-      </w:r>
-      <w:r>
-        <w:rPr>
-          <w:b/>
-          <w:bCs/>
-          <w:sz w:val="24"/>
-          <w:szCs w:val="24"/>
-          <w:lang w:val="es-CO"/>
-        </w:rPr>
-        <w:t>DE</w:t>
-      </w:r>
-      <w:r>
-        <w:rPr>
-          <w:b/>
-          <w:bCs/>
-          <w:sz w:val="24"/>
-          <w:szCs w:val="24"/>
-          <w:lang w:val="es-CO"/>
-        </w:rPr>
-        <w:t xml:space="preserve"> CLASES</w:t>
-      </w:r>
-    </w:p>
-    <w:p>
-      <w:pPr>
-        <w:shd w:val="clear" w:color="auto" w:fill="FFFFFF"/>
-        <w:spacing w:after="160"/>
-        <w:jc w:val="center"/>
-        <w:rPr>
-          <w:b/>
-          <w:bCs/>
-          <w:lang w:val="es-CO"/>
-        </w:rPr>
-      </w:pPr>
-      <w:r>
-        <w:rPr>
           <w:noProof/>
           <w:color w:val="FF0000"/>
           <w:lang w:val="es-CO"/>
         </w:rPr>
-        <w:lastRenderedPageBreak/>
         <w:drawing>
-          <wp:anchor distT="0" distB="0" distL="114300" distR="114300" simplePos="0" relativeHeight="251659264" behindDoc="0" locked="0" layoutInCell="1" allowOverlap="1" wp14:anchorId="342B2DB1" wp14:editId="63883061">
+          <wp:anchor distT="0" distB="0" distL="114300" distR="114300" simplePos="0" relativeHeight="251659264" behindDoc="0" locked="0" layoutInCell="1" allowOverlap="1" wp14:anchorId="342B2DB1" wp14:editId="2036463D">
             <wp:simplePos x="0" y="0"/>
             <wp:positionH relativeFrom="margin">
-              <wp:align>right</wp:align>
+              <wp:posOffset>-266700</wp:posOffset>
             </wp:positionH>
             <wp:positionV relativeFrom="paragraph">
-              <wp:posOffset>349153</wp:posOffset>
+              <wp:posOffset>274320</wp:posOffset>
             </wp:positionV>
             <wp:extent cx="5943600" cy="4356100"/>
             <wp:effectExtent l="0" t="0" r="0" b="6350"/>
@@ -6032,6 +5896,56 @@
           </wp:anchor>
         </w:drawing>
       </w:r>
+      <w:r>
+        <w:rPr>
+          <w:b/>
+          <w:bCs/>
+          <w:sz w:val="24"/>
+          <w:szCs w:val="24"/>
+          <w:lang w:val="es-CO"/>
+        </w:rPr>
+        <w:t>DIAGRAMA</w:t>
+      </w:r>
+      <w:r>
+        <w:rPr>
+          <w:noProof/>
+          <w:sz w:val="24"/>
+          <w:szCs w:val="24"/>
+        </w:rPr>
+        <w:t xml:space="preserve"> </w:t>
+      </w:r>
+      <w:r>
+        <w:rPr>
+          <w:b/>
+          <w:bCs/>
+          <w:sz w:val="24"/>
+          <w:szCs w:val="24"/>
+          <w:lang w:val="es-CO"/>
+        </w:rPr>
+        <w:t>DE</w:t>
+      </w:r>
+      <w:r>
+        <w:rPr>
+          <w:b/>
+          <w:bCs/>
+          <w:sz w:val="24"/>
+          <w:szCs w:val="24"/>
+          <w:lang w:val="es-CO"/>
+        </w:rPr>
+        <w:t xml:space="preserve"> CLASES</w:t>
+      </w:r>
+    </w:p>
+    <w:p>
+      <w:pPr>
+        <w:shd w:val="clear" w:color="auto" w:fill="FFFFFF"/>
+        <w:spacing w:after="160"/>
+        <w:jc w:val="center"/>
+        <w:rPr>
+          <w:b/>
+          <w:bCs/>
+          <w:lang w:val="es-CO"/>
+        </w:rPr>
+      </w:pPr>
     </w:p>
     <w:p>
       <w:pPr>
@@ -6310,7 +6224,6 @@
           <w:bCs/>
           <w:color w:val="FF0000"/>
         </w:rPr>
-        <w:lastRenderedPageBreak/>
         <w:t>ACTUALIZAR EL QUE TENEMOS</w:t>
       </w:r>
     </w:p>
@@ -6440,7 +6353,7 @@
           <w:noProof/>
         </w:rPr>
         <w:drawing>
-          <wp:anchor distT="0" distB="0" distL="114300" distR="114300" simplePos="0" relativeHeight="251701248" behindDoc="0" locked="0" layoutInCell="1" allowOverlap="1" wp14:anchorId="1086B9DA" wp14:editId="30BB15ED">
+          <wp:anchor distT="0" distB="0" distL="114300" distR="114300" simplePos="0" relativeHeight="251701248" behindDoc="0" locked="0" layoutInCell="1" allowOverlap="1" wp14:anchorId="1086B9DA" wp14:editId="77F6CA55">
             <wp:simplePos x="0" y="0"/>
             <wp:positionH relativeFrom="column">
               <wp:posOffset>4051935</wp:posOffset>
@@ -6900,7 +6813,6 @@
         <w:rPr>
           <w:noProof/>
         </w:rPr>
-        <w:lastRenderedPageBreak/>
         <w:drawing>
           <wp:anchor distT="0" distB="0" distL="114300" distR="114300" simplePos="0" relativeHeight="251702272" behindDoc="0" locked="0" layoutInCell="1" allowOverlap="1" wp14:anchorId="16950AA3" wp14:editId="2AC8CBC6">
             <wp:simplePos x="0" y="0"/>
@@ -7079,23 +6991,2830 @@
         <w:rPr>
           <w:b/>
           <w:bCs/>
-          <w:sz w:val="24"/>
-          <w:szCs w:val="24"/>
-        </w:rPr>
-      </w:pPr>
-      <w:r>
-        <w:rPr>
-          <w:b/>
-          <w:bCs/>
-          <w:sz w:val="24"/>
-          <w:szCs w:val="24"/>
+        </w:rPr>
+      </w:pPr>
+      <w:r>
+        <w:rPr>
+          <w:b/>
+          <w:bCs/>
+        </w:rPr>
+        <w:lastRenderedPageBreak/>
+        <w:t>IMPLEMENTACION DE LA SOLUCION EN MYSQL</w:t>
+      </w:r>
+    </w:p>
+    <w:p>
+      <w:pPr>
+        <w:shd w:val="clear" w:color="auto" w:fill="FFFFFF"/>
+        <w:spacing w:after="160"/>
+      </w:pPr>
+      <w:r>
+        <w:t>Para implementar la solución creamos las tablas descritas en el diagrama de clases, una vez se realizó la inserción de 50 datos en cada una de ellas se verifico que este proceso se hubiera realizado de manera correcta realizando las consultas básicas a todas las tablas, el resultado de esto fue el siguiente:</w:t>
+      </w:r>
+    </w:p>
+    <w:p>
+      <w:pPr>
+        <w:shd w:val="clear" w:color="auto" w:fill="FFFFFF"/>
+        <w:spacing w:after="160"/>
+      </w:pPr>
+      <w:proofErr w:type="gramStart"/>
+      <w:r>
+        <w:t>Tabla conductor</w:t>
+      </w:r>
+      <w:proofErr w:type="gramEnd"/>
+      <w:r>
+        <w:t>:</w:t>
+      </w:r>
+    </w:p>
+    <w:p>
+      <w:pPr>
+        <w:shd w:val="clear" w:color="auto" w:fill="FFFFFF"/>
+        <w:spacing w:after="160"/>
+      </w:pPr>
+      <w:r>
+        <w:rPr>
+          <w:noProof/>
+        </w:rPr>
+        <w:drawing>
+          <wp:inline distT="0" distB="0" distL="0" distR="0" wp14:anchorId="28A4284E" wp14:editId="3CAB0344">
+            <wp:extent cx="5943600" cy="1477010"/>
+            <wp:effectExtent l="0" t="0" r="0" b="8890"/>
+            <wp:docPr id="658152032" name="Imagen 1" descr="Tabla&#10;&#10;El contenido generado por IA puede ser incorrecto."/>
+            <wp:cNvGraphicFramePr>
+              <a:graphicFrameLocks xmlns:a="http://schemas.openxmlformats.org/drawingml/2006/main" noChangeAspect="1"/>
+            </wp:cNvGraphicFramePr>
+            <a:graphic xmlns:a="http://schemas.openxmlformats.org/drawingml/2006/main">
+              <a:graphicData uri="http://schemas.openxmlformats.org/drawingml/2006/picture">
+                <pic:pic xmlns:pic="http://schemas.openxmlformats.org/drawingml/2006/picture">
+                  <pic:nvPicPr>
+                    <pic:cNvPr id="658152032" name="Imagen 1" descr="Tabla&#10;&#10;El contenido generado por IA puede ser incorrecto."/>
+                    <pic:cNvPicPr/>
+                  </pic:nvPicPr>
+                  <pic:blipFill>
+                    <a:blip r:embed="rId49"/>
+                    <a:stretch>
+                      <a:fillRect/>
+                    </a:stretch>
+                  </pic:blipFill>
+                  <pic:spPr>
+                    <a:xfrm>
+                      <a:off x="0" y="0"/>
+                      <a:ext cx="5943600" cy="1477010"/>
+                    </a:xfrm>
+                    <a:prstGeom prst="rect">
+                      <a:avLst/>
+                    </a:prstGeom>
+                  </pic:spPr>
+                </pic:pic>
+              </a:graphicData>
+            </a:graphic>
+          </wp:inline>
+        </w:drawing>
+      </w:r>
+    </w:p>
+    <w:p>
+      <w:pPr>
+        <w:shd w:val="clear" w:color="auto" w:fill="FFFFFF"/>
+        <w:spacing w:after="160"/>
+      </w:pPr>
+      <w:r>
+        <w:t>Tabla Vehículo:</w:t>
+      </w:r>
+    </w:p>
+    <w:p>
+      <w:pPr>
+        <w:shd w:val="clear" w:color="auto" w:fill="FFFFFF"/>
+        <w:spacing w:after="160"/>
+      </w:pPr>
+      <w:r>
+        <w:rPr>
+          <w:noProof/>
+        </w:rPr>
+        <w:drawing>
+          <wp:inline distT="0" distB="0" distL="0" distR="0" wp14:anchorId="07A913C2" wp14:editId="7C67BAF6">
+            <wp:extent cx="5943600" cy="1668145"/>
+            <wp:effectExtent l="0" t="0" r="0" b="8255"/>
+            <wp:docPr id="889082749" name="Imagen 1" descr="Tabla&#10;&#10;El contenido generado por IA puede ser incorrecto."/>
+            <wp:cNvGraphicFramePr>
+              <a:graphicFrameLocks xmlns:a="http://schemas.openxmlformats.org/drawingml/2006/main" noChangeAspect="1"/>
+            </wp:cNvGraphicFramePr>
+            <a:graphic xmlns:a="http://schemas.openxmlformats.org/drawingml/2006/main">
+              <a:graphicData uri="http://schemas.openxmlformats.org/drawingml/2006/picture">
+                <pic:pic xmlns:pic="http://schemas.openxmlformats.org/drawingml/2006/picture">
+                  <pic:nvPicPr>
+                    <pic:cNvPr id="889082749" name="Imagen 1" descr="Tabla&#10;&#10;El contenido generado por IA puede ser incorrecto."/>
+                    <pic:cNvPicPr/>
+                  </pic:nvPicPr>
+                  <pic:blipFill>
+                    <a:blip r:embed="rId50"/>
+                    <a:stretch>
+                      <a:fillRect/>
+                    </a:stretch>
+                  </pic:blipFill>
+                  <pic:spPr>
+                    <a:xfrm>
+                      <a:off x="0" y="0"/>
+                      <a:ext cx="5943600" cy="1668145"/>
+                    </a:xfrm>
+                    <a:prstGeom prst="rect">
+                      <a:avLst/>
+                    </a:prstGeom>
+                  </pic:spPr>
+                </pic:pic>
+              </a:graphicData>
+            </a:graphic>
+          </wp:inline>
+        </w:drawing>
+      </w:r>
+    </w:p>
+    <w:p>
+      <w:pPr>
+        <w:shd w:val="clear" w:color="auto" w:fill="FFFFFF"/>
+        <w:spacing w:after="160"/>
+      </w:pPr>
+      <w:r>
+        <w:t>Tabla Cliente</w:t>
+      </w:r>
+    </w:p>
+    <w:p>
+      <w:pPr>
+        <w:shd w:val="clear" w:color="auto" w:fill="FFFFFF"/>
+        <w:spacing w:after="160"/>
+      </w:pPr>
+      <w:r>
+        <w:rPr>
+          <w:noProof/>
+        </w:rPr>
+        <w:drawing>
+          <wp:inline distT="0" distB="0" distL="0" distR="0" wp14:anchorId="327C6621" wp14:editId="6966D614">
+            <wp:extent cx="4610743" cy="2486372"/>
+            <wp:effectExtent l="0" t="0" r="0" b="9525"/>
+            <wp:docPr id="491716385" name="Imagen 1" descr="Tabla&#10;&#10;El contenido generado por IA puede ser incorrecto."/>
+            <wp:cNvGraphicFramePr>
+              <a:graphicFrameLocks xmlns:a="http://schemas.openxmlformats.org/drawingml/2006/main" noChangeAspect="1"/>
+            </wp:cNvGraphicFramePr>
+            <a:graphic xmlns:a="http://schemas.openxmlformats.org/drawingml/2006/main">
+              <a:graphicData uri="http://schemas.openxmlformats.org/drawingml/2006/picture">
+                <pic:pic xmlns:pic="http://schemas.openxmlformats.org/drawingml/2006/picture">
+                  <pic:nvPicPr>
+                    <pic:cNvPr id="491716385" name="Imagen 1" descr="Tabla&#10;&#10;El contenido generado por IA puede ser incorrecto."/>
+                    <pic:cNvPicPr/>
+                  </pic:nvPicPr>
+                  <pic:blipFill>
+                    <a:blip r:embed="rId51"/>
+                    <a:stretch>
+                      <a:fillRect/>
+                    </a:stretch>
+                  </pic:blipFill>
+                  <pic:spPr>
+                    <a:xfrm>
+                      <a:off x="0" y="0"/>
+                      <a:ext cx="4610743" cy="2486372"/>
+                    </a:xfrm>
+                    <a:prstGeom prst="rect">
+                      <a:avLst/>
+                    </a:prstGeom>
+                  </pic:spPr>
+                </pic:pic>
+              </a:graphicData>
+            </a:graphic>
+          </wp:inline>
+        </w:drawing>
+      </w:r>
+    </w:p>
+    <w:p>
+      <w:pPr>
+        <w:shd w:val="clear" w:color="auto" w:fill="FFFFFF"/>
+        <w:spacing w:after="160"/>
+      </w:pPr>
+      <w:r>
+        <w:t>Tabla Viaje</w:t>
+      </w:r>
+    </w:p>
+    <w:p>
+      <w:pPr>
+        <w:shd w:val="clear" w:color="auto" w:fill="FFFFFF"/>
+        <w:spacing w:after="160"/>
+      </w:pPr>
+      <w:r>
+        <w:rPr>
+          <w:noProof/>
+        </w:rPr>
+        <w:lastRenderedPageBreak/>
+        <w:drawing>
+          <wp:inline distT="0" distB="0" distL="0" distR="0" wp14:anchorId="292FB228" wp14:editId="25D269CC">
+            <wp:extent cx="4496427" cy="2476846"/>
+            <wp:effectExtent l="0" t="0" r="0" b="0"/>
+            <wp:docPr id="901335099" name="Imagen 1" descr="Interfaz de usuario gráfica, Aplicación&#10;&#10;El contenido generado por IA puede ser incorrecto."/>
+            <wp:cNvGraphicFramePr>
+              <a:graphicFrameLocks xmlns:a="http://schemas.openxmlformats.org/drawingml/2006/main" noChangeAspect="1"/>
+            </wp:cNvGraphicFramePr>
+            <a:graphic xmlns:a="http://schemas.openxmlformats.org/drawingml/2006/main">
+              <a:graphicData uri="http://schemas.openxmlformats.org/drawingml/2006/picture">
+                <pic:pic xmlns:pic="http://schemas.openxmlformats.org/drawingml/2006/picture">
+                  <pic:nvPicPr>
+                    <pic:cNvPr id="901335099" name="Imagen 1" descr="Interfaz de usuario gráfica, Aplicación&#10;&#10;El contenido generado por IA puede ser incorrecto."/>
+                    <pic:cNvPicPr/>
+                  </pic:nvPicPr>
+                  <pic:blipFill>
+                    <a:blip r:embed="rId52"/>
+                    <a:stretch>
+                      <a:fillRect/>
+                    </a:stretch>
+                  </pic:blipFill>
+                  <pic:spPr>
+                    <a:xfrm>
+                      <a:off x="0" y="0"/>
+                      <a:ext cx="4496427" cy="2476846"/>
+                    </a:xfrm>
+                    <a:prstGeom prst="rect">
+                      <a:avLst/>
+                    </a:prstGeom>
+                  </pic:spPr>
+                </pic:pic>
+              </a:graphicData>
+            </a:graphic>
+          </wp:inline>
+        </w:drawing>
+      </w:r>
+    </w:p>
+    <w:p>
+      <w:pPr>
+        <w:shd w:val="clear" w:color="auto" w:fill="FFFFFF"/>
+        <w:spacing w:after="160"/>
+      </w:pPr>
+      <w:r>
+        <w:t>Tabla Gasto</w:t>
+      </w:r>
+    </w:p>
+    <w:p>
+      <w:pPr>
+        <w:shd w:val="clear" w:color="auto" w:fill="FFFFFF"/>
+        <w:spacing w:after="160"/>
+      </w:pPr>
+      <w:r>
+        <w:rPr>
+          <w:noProof/>
+        </w:rPr>
+        <w:drawing>
+          <wp:inline distT="0" distB="0" distL="0" distR="0" wp14:anchorId="1431729B" wp14:editId="48066053">
+            <wp:extent cx="4601217" cy="2257740"/>
+            <wp:effectExtent l="0" t="0" r="8890" b="9525"/>
+            <wp:docPr id="1883589928" name="Imagen 1" descr="Texto, Tabla&#10;&#10;El contenido generado por IA puede ser incorrecto."/>
+            <wp:cNvGraphicFramePr>
+              <a:graphicFrameLocks xmlns:a="http://schemas.openxmlformats.org/drawingml/2006/main" noChangeAspect="1"/>
+            </wp:cNvGraphicFramePr>
+            <a:graphic xmlns:a="http://schemas.openxmlformats.org/drawingml/2006/main">
+              <a:graphicData uri="http://schemas.openxmlformats.org/drawingml/2006/picture">
+                <pic:pic xmlns:pic="http://schemas.openxmlformats.org/drawingml/2006/picture">
+                  <pic:nvPicPr>
+                    <pic:cNvPr id="1883589928" name="Imagen 1" descr="Texto, Tabla&#10;&#10;El contenido generado por IA puede ser incorrecto."/>
+                    <pic:cNvPicPr/>
+                  </pic:nvPicPr>
+                  <pic:blipFill>
+                    <a:blip r:embed="rId53"/>
+                    <a:stretch>
+                      <a:fillRect/>
+                    </a:stretch>
+                  </pic:blipFill>
+                  <pic:spPr>
+                    <a:xfrm>
+                      <a:off x="0" y="0"/>
+                      <a:ext cx="4601217" cy="2257740"/>
+                    </a:xfrm>
+                    <a:prstGeom prst="rect">
+                      <a:avLst/>
+                    </a:prstGeom>
+                  </pic:spPr>
+                </pic:pic>
+              </a:graphicData>
+            </a:graphic>
+          </wp:inline>
+        </w:drawing>
+      </w:r>
+    </w:p>
+    <w:p>
+      <w:pPr>
+        <w:shd w:val="clear" w:color="auto" w:fill="FFFFFF"/>
+        <w:spacing w:after="160"/>
+      </w:pPr>
+      <w:r>
+        <w:t>Tabla factura</w:t>
+      </w:r>
+    </w:p>
+    <w:p>
+      <w:pPr>
+        <w:shd w:val="clear" w:color="auto" w:fill="FFFFFF"/>
+        <w:spacing w:after="160"/>
+      </w:pPr>
+      <w:r>
+        <w:rPr>
+          <w:noProof/>
+        </w:rPr>
+        <w:drawing>
+          <wp:inline distT="0" distB="0" distL="0" distR="0" wp14:anchorId="37AA3CF3" wp14:editId="18F1063B">
+            <wp:extent cx="5943600" cy="1644650"/>
+            <wp:effectExtent l="0" t="0" r="0" b="0"/>
+            <wp:docPr id="698726987" name="Imagen 1" descr="Tabla&#10;&#10;El contenido generado por IA puede ser incorrecto."/>
+            <wp:cNvGraphicFramePr>
+              <a:graphicFrameLocks xmlns:a="http://schemas.openxmlformats.org/drawingml/2006/main" noChangeAspect="1"/>
+            </wp:cNvGraphicFramePr>
+            <a:graphic xmlns:a="http://schemas.openxmlformats.org/drawingml/2006/main">
+              <a:graphicData uri="http://schemas.openxmlformats.org/drawingml/2006/picture">
+                <pic:pic xmlns:pic="http://schemas.openxmlformats.org/drawingml/2006/picture">
+                  <pic:nvPicPr>
+                    <pic:cNvPr id="698726987" name="Imagen 1" descr="Tabla&#10;&#10;El contenido generado por IA puede ser incorrecto."/>
+                    <pic:cNvPicPr/>
+                  </pic:nvPicPr>
+                  <pic:blipFill>
+                    <a:blip r:embed="rId54"/>
+                    <a:stretch>
+                      <a:fillRect/>
+                    </a:stretch>
+                  </pic:blipFill>
+                  <pic:spPr>
+                    <a:xfrm>
+                      <a:off x="0" y="0"/>
+                      <a:ext cx="5943600" cy="1644650"/>
+                    </a:xfrm>
+                    <a:prstGeom prst="rect">
+                      <a:avLst/>
+                    </a:prstGeom>
+                  </pic:spPr>
+                </pic:pic>
+              </a:graphicData>
+            </a:graphic>
+          </wp:inline>
+        </w:drawing>
+      </w:r>
+    </w:p>
+    <w:p>
+      <w:pPr>
+        <w:shd w:val="clear" w:color="auto" w:fill="FFFFFF"/>
+        <w:spacing w:after="160"/>
+      </w:pPr>
+      <w:r>
+        <w:t xml:space="preserve">Tabla </w:t>
+      </w:r>
+      <w:proofErr w:type="spellStart"/>
+      <w:r>
+        <w:t>GastoFactura</w:t>
+      </w:r>
+      <w:proofErr w:type="spellEnd"/>
+    </w:p>
+    <w:p>
+      <w:pPr>
+        <w:shd w:val="clear" w:color="auto" w:fill="FFFFFF"/>
+        <w:spacing w:after="160"/>
+      </w:pPr>
+      <w:r>
+        <w:rPr>
+          <w:noProof/>
+        </w:rPr>
+        <w:lastRenderedPageBreak/>
+        <w:drawing>
+          <wp:inline distT="0" distB="0" distL="0" distR="0" wp14:anchorId="7188B1A3" wp14:editId="2413C0DD">
+            <wp:extent cx="3277057" cy="2238687"/>
+            <wp:effectExtent l="0" t="0" r="0" b="9525"/>
+            <wp:docPr id="468454827" name="Imagen 1" descr="Tabla&#10;&#10;El contenido generado por IA puede ser incorrecto."/>
+            <wp:cNvGraphicFramePr>
+              <a:graphicFrameLocks xmlns:a="http://schemas.openxmlformats.org/drawingml/2006/main" noChangeAspect="1"/>
+            </wp:cNvGraphicFramePr>
+            <a:graphic xmlns:a="http://schemas.openxmlformats.org/drawingml/2006/main">
+              <a:graphicData uri="http://schemas.openxmlformats.org/drawingml/2006/picture">
+                <pic:pic xmlns:pic="http://schemas.openxmlformats.org/drawingml/2006/picture">
+                  <pic:nvPicPr>
+                    <pic:cNvPr id="468454827" name="Imagen 1" descr="Tabla&#10;&#10;El contenido generado por IA puede ser incorrecto."/>
+                    <pic:cNvPicPr/>
+                  </pic:nvPicPr>
+                  <pic:blipFill>
+                    <a:blip r:embed="rId55"/>
+                    <a:stretch>
+                      <a:fillRect/>
+                    </a:stretch>
+                  </pic:blipFill>
+                  <pic:spPr>
+                    <a:xfrm>
+                      <a:off x="0" y="0"/>
+                      <a:ext cx="3277057" cy="2238687"/>
+                    </a:xfrm>
+                    <a:prstGeom prst="rect">
+                      <a:avLst/>
+                    </a:prstGeom>
+                  </pic:spPr>
+                </pic:pic>
+              </a:graphicData>
+            </a:graphic>
+          </wp:inline>
+        </w:drawing>
+      </w:r>
+    </w:p>
+    <w:p>
+      <w:pPr>
+        <w:shd w:val="clear" w:color="auto" w:fill="FFFFFF"/>
+        <w:spacing w:after="160"/>
+      </w:pPr>
+      <w:r>
+        <w:t xml:space="preserve">Sobre las consultas especificas a continuación se </w:t>
+      </w:r>
+      <w:proofErr w:type="gramStart"/>
+      <w:r>
+        <w:t>mostraran</w:t>
+      </w:r>
+      <w:proofErr w:type="gramEnd"/>
+      <w:r>
+        <w:t xml:space="preserve"> las 7 más relevantes que son: consultar clientes que sean de tipo jurídico, consultar conductores con alguna multa, consultar el viaje con mayor número de escalas, consultar gastos correspondientes a multas, consultar gastos correspondientes a reparaciones del vehículo, consultar conductores inactivos y consultar los 5 conductores con mayor número de viajes.</w:t>
+      </w:r>
+    </w:p>
+    <w:p>
+      <w:pPr>
+        <w:shd w:val="clear" w:color="auto" w:fill="FFFFFF"/>
+        <w:spacing w:after="160"/>
+      </w:pPr>
+      <w:r>
+        <w:t>script consulta 1:</w:t>
+      </w:r>
+      <w:r>
+        <w:tab/>
+      </w:r>
+      <w:r>
+        <w:tab/>
+      </w:r>
+      <w:r>
+        <w:tab/>
+      </w:r>
+      <w:r>
+        <w:tab/>
+      </w:r>
+    </w:p>
+    <w:p>
+      <w:pPr>
+        <w:shd w:val="clear" w:color="auto" w:fill="FFFFFF"/>
+        <w:spacing w:after="160"/>
+      </w:pPr>
+      <w:r>
+        <w:rPr>
+          <w:noProof/>
+        </w:rPr>
+        <w:drawing>
+          <wp:inline distT="0" distB="0" distL="0" distR="0" wp14:anchorId="24DAA17F" wp14:editId="72725C5A">
+            <wp:extent cx="2715004" cy="476316"/>
+            <wp:effectExtent l="0" t="0" r="9525" b="0"/>
+            <wp:docPr id="1351660864" name="Imagen 1" descr="Texto&#10;&#10;El contenido generado por IA puede ser incorrecto."/>
+            <wp:cNvGraphicFramePr>
+              <a:graphicFrameLocks xmlns:a="http://schemas.openxmlformats.org/drawingml/2006/main" noChangeAspect="1"/>
+            </wp:cNvGraphicFramePr>
+            <a:graphic xmlns:a="http://schemas.openxmlformats.org/drawingml/2006/main">
+              <a:graphicData uri="http://schemas.openxmlformats.org/drawingml/2006/picture">
+                <pic:pic xmlns:pic="http://schemas.openxmlformats.org/drawingml/2006/picture">
+                  <pic:nvPicPr>
+                    <pic:cNvPr id="1351660864" name="Imagen 1" descr="Texto&#10;&#10;El contenido generado por IA puede ser incorrecto."/>
+                    <pic:cNvPicPr/>
+                  </pic:nvPicPr>
+                  <pic:blipFill>
+                    <a:blip r:embed="rId56"/>
+                    <a:stretch>
+                      <a:fillRect/>
+                    </a:stretch>
+                  </pic:blipFill>
+                  <pic:spPr>
+                    <a:xfrm>
+                      <a:off x="0" y="0"/>
+                      <a:ext cx="2715004" cy="476316"/>
+                    </a:xfrm>
+                    <a:prstGeom prst="rect">
+                      <a:avLst/>
+                    </a:prstGeom>
+                  </pic:spPr>
+                </pic:pic>
+              </a:graphicData>
+            </a:graphic>
+          </wp:inline>
+        </w:drawing>
+      </w:r>
+    </w:p>
+    <w:p>
+      <w:pPr>
+        <w:shd w:val="clear" w:color="auto" w:fill="FFFFFF"/>
+        <w:spacing w:after="160"/>
+        <w:rPr>
+          <w:lang w:val="en-US"/>
+        </w:rPr>
+      </w:pPr>
+      <w:proofErr w:type="spellStart"/>
+      <w:r>
+        <w:rPr>
+          <w:lang w:val="en-US"/>
+        </w:rPr>
+        <w:t>Re</w:t>
+      </w:r>
+      <w:r>
+        <w:rPr>
+          <w:lang w:val="en-US"/>
+        </w:rPr>
+        <w:t>sultado</w:t>
+      </w:r>
+      <w:proofErr w:type="spellEnd"/>
+      <w:r>
+        <w:rPr>
+          <w:lang w:val="en-US"/>
+        </w:rPr>
+        <w:t xml:space="preserve"> consulta 1</w:t>
+      </w:r>
+    </w:p>
+    <w:p>
+      <w:pPr>
+        <w:shd w:val="clear" w:color="auto" w:fill="FFFFFF"/>
+        <w:spacing w:after="160"/>
+        <w:rPr>
+          <w:lang w:val="en-US"/>
+        </w:rPr>
+      </w:pPr>
+      <w:r>
+        <w:rPr>
+          <w:noProof/>
+          <w:lang w:val="en-US"/>
+        </w:rPr>
+        <w:drawing>
+          <wp:inline distT="0" distB="0" distL="0" distR="0" wp14:anchorId="284DD305" wp14:editId="4CA53710">
+            <wp:extent cx="4620270" cy="2038635"/>
+            <wp:effectExtent l="0" t="0" r="0" b="0"/>
+            <wp:docPr id="752101556" name="Imagen 1" descr="Interfaz de usuario gráfica, Aplicación, Tabla&#10;&#10;El contenido generado por IA puede ser incorrecto."/>
+            <wp:cNvGraphicFramePr>
+              <a:graphicFrameLocks xmlns:a="http://schemas.openxmlformats.org/drawingml/2006/main" noChangeAspect="1"/>
+            </wp:cNvGraphicFramePr>
+            <a:graphic xmlns:a="http://schemas.openxmlformats.org/drawingml/2006/main">
+              <a:graphicData uri="http://schemas.openxmlformats.org/drawingml/2006/picture">
+                <pic:pic xmlns:pic="http://schemas.openxmlformats.org/drawingml/2006/picture">
+                  <pic:nvPicPr>
+                    <pic:cNvPr id="752101556" name="Imagen 1" descr="Interfaz de usuario gráfica, Aplicación, Tabla&#10;&#10;El contenido generado por IA puede ser incorrecto."/>
+                    <pic:cNvPicPr/>
+                  </pic:nvPicPr>
+                  <pic:blipFill>
+                    <a:blip r:embed="rId57"/>
+                    <a:stretch>
+                      <a:fillRect/>
+                    </a:stretch>
+                  </pic:blipFill>
+                  <pic:spPr>
+                    <a:xfrm>
+                      <a:off x="0" y="0"/>
+                      <a:ext cx="4620270" cy="2038635"/>
+                    </a:xfrm>
+                    <a:prstGeom prst="rect">
+                      <a:avLst/>
+                    </a:prstGeom>
+                  </pic:spPr>
+                </pic:pic>
+              </a:graphicData>
+            </a:graphic>
+          </wp:inline>
+        </w:drawing>
+      </w:r>
+    </w:p>
+    <w:p>
+      <w:pPr>
+        <w:shd w:val="clear" w:color="auto" w:fill="FFFFFF"/>
+        <w:spacing w:after="160"/>
+        <w:rPr>
+          <w:lang w:val="en-US"/>
+        </w:rPr>
+      </w:pPr>
+      <w:r>
+        <w:rPr>
+          <w:lang w:val="en-US"/>
+        </w:rPr>
+        <w:t>script consulta 2:</w:t>
+      </w:r>
+    </w:p>
+    <w:p>
+      <w:pPr>
+        <w:shd w:val="clear" w:color="auto" w:fill="FFFFFF"/>
+        <w:spacing w:after="160"/>
+        <w:rPr>
+          <w:color w:val="FF0000"/>
+          <w:lang w:val="en-US"/>
+        </w:rPr>
+      </w:pPr>
+      <w:r>
+        <w:rPr>
+          <w:noProof/>
+        </w:rPr>
+        <w:drawing>
+          <wp:anchor distT="0" distB="0" distL="114300" distR="114300" simplePos="0" relativeHeight="251704320" behindDoc="0" locked="0" layoutInCell="1" allowOverlap="1" wp14:anchorId="793E4F41" wp14:editId="667366C6">
+            <wp:simplePos x="0" y="0"/>
+            <wp:positionH relativeFrom="margin">
+              <wp:align>left</wp:align>
+            </wp:positionH>
+            <wp:positionV relativeFrom="paragraph">
+              <wp:posOffset>21590</wp:posOffset>
+            </wp:positionV>
+            <wp:extent cx="5429885" cy="466725"/>
+            <wp:effectExtent l="0" t="0" r="0" b="9525"/>
+            <wp:wrapThrough wrapText="bothSides">
+              <wp:wrapPolygon edited="0">
+                <wp:start x="0" y="0"/>
+                <wp:lineTo x="0" y="21159"/>
+                <wp:lineTo x="21522" y="21159"/>
+                <wp:lineTo x="21522" y="0"/>
+                <wp:lineTo x="0" y="0"/>
+              </wp:wrapPolygon>
+            </wp:wrapThrough>
+            <wp:docPr id="385127444" name="Imagen 1"/>
+            <wp:cNvGraphicFramePr>
+              <a:graphicFrameLocks xmlns:a="http://schemas.openxmlformats.org/drawingml/2006/main" noChangeAspect="1"/>
+            </wp:cNvGraphicFramePr>
+            <a:graphic xmlns:a="http://schemas.openxmlformats.org/drawingml/2006/main">
+              <a:graphicData uri="http://schemas.openxmlformats.org/drawingml/2006/picture">
+                <pic:pic xmlns:pic="http://schemas.openxmlformats.org/drawingml/2006/picture">
+                  <pic:nvPicPr>
+                    <pic:cNvPr id="385127444" name=""/>
+                    <pic:cNvPicPr/>
+                  </pic:nvPicPr>
+                  <pic:blipFill>
+                    <a:blip r:embed="rId58">
+                      <a:extLst>
+                        <a:ext uri="{28A0092B-C50C-407E-A947-70E740481C1C}">
+                          <a14:useLocalDpi xmlns:a14="http://schemas.microsoft.com/office/drawing/2010/main" val="0"/>
+                        </a:ext>
+                      </a:extLst>
+                    </a:blip>
+                    <a:stretch>
+                      <a:fillRect/>
+                    </a:stretch>
+                  </pic:blipFill>
+                  <pic:spPr>
+                    <a:xfrm>
+                      <a:off x="0" y="0"/>
+                      <a:ext cx="5429885" cy="466725"/>
+                    </a:xfrm>
+                    <a:prstGeom prst="rect">
+                      <a:avLst/>
+                    </a:prstGeom>
+                  </pic:spPr>
+                </pic:pic>
+              </a:graphicData>
+            </a:graphic>
+            <wp14:sizeRelH relativeFrom="page">
+              <wp14:pctWidth>0</wp14:pctWidth>
+            </wp14:sizeRelH>
+            <wp14:sizeRelV relativeFrom="page">
+              <wp14:pctHeight>0</wp14:pctHeight>
+            </wp14:sizeRelV>
+          </wp:anchor>
+        </w:drawing>
+      </w:r>
+    </w:p>
+    <w:p>
+      <w:pPr>
+        <w:shd w:val="clear" w:color="auto" w:fill="FFFFFF"/>
+        <w:spacing w:after="160"/>
+        <w:jc w:val="center"/>
+        <w:rPr>
+          <w:b/>
+          <w:bCs/>
+          <w:lang w:val="en-US"/>
+        </w:rPr>
+      </w:pPr>
+    </w:p>
+    <w:p>
+      <w:pPr>
+        <w:shd w:val="clear" w:color="auto" w:fill="FFFFFF"/>
+        <w:spacing w:after="160"/>
+        <w:rPr>
+          <w:lang w:val="en-US"/>
+        </w:rPr>
+      </w:pPr>
+      <w:proofErr w:type="spellStart"/>
+      <w:r>
+        <w:rPr>
+          <w:lang w:val="en-US"/>
+        </w:rPr>
+        <w:t>Resultado</w:t>
+      </w:r>
+      <w:proofErr w:type="spellEnd"/>
+      <w:r>
+        <w:rPr>
+          <w:lang w:val="en-US"/>
+        </w:rPr>
+        <w:t xml:space="preserve"> consulta 2:</w:t>
+      </w:r>
+    </w:p>
+    <w:p>
+      <w:pPr>
+        <w:shd w:val="clear" w:color="auto" w:fill="FFFFFF"/>
+        <w:spacing w:after="160"/>
+        <w:rPr>
+          <w:lang w:val="en-US"/>
+        </w:rPr>
+      </w:pPr>
+      <w:r>
+        <w:rPr>
+          <w:noProof/>
+          <w:lang w:val="en-US"/>
+        </w:rPr>
+        <w:lastRenderedPageBreak/>
+        <w:drawing>
+          <wp:inline distT="0" distB="0" distL="0" distR="0" wp14:anchorId="743AA500" wp14:editId="08D8E07F">
+            <wp:extent cx="3153215" cy="1981477"/>
+            <wp:effectExtent l="0" t="0" r="0" b="0"/>
+            <wp:docPr id="124506079" name="Imagen 1" descr="Interfaz de usuario gráfica, Tabla&#10;&#10;El contenido generado por IA puede ser incorrecto."/>
+            <wp:cNvGraphicFramePr>
+              <a:graphicFrameLocks xmlns:a="http://schemas.openxmlformats.org/drawingml/2006/main" noChangeAspect="1"/>
+            </wp:cNvGraphicFramePr>
+            <a:graphic xmlns:a="http://schemas.openxmlformats.org/drawingml/2006/main">
+              <a:graphicData uri="http://schemas.openxmlformats.org/drawingml/2006/picture">
+                <pic:pic xmlns:pic="http://schemas.openxmlformats.org/drawingml/2006/picture">
+                  <pic:nvPicPr>
+                    <pic:cNvPr id="124506079" name="Imagen 1" descr="Interfaz de usuario gráfica, Tabla&#10;&#10;El contenido generado por IA puede ser incorrecto."/>
+                    <pic:cNvPicPr/>
+                  </pic:nvPicPr>
+                  <pic:blipFill>
+                    <a:blip r:embed="rId59"/>
+                    <a:stretch>
+                      <a:fillRect/>
+                    </a:stretch>
+                  </pic:blipFill>
+                  <pic:spPr>
+                    <a:xfrm>
+                      <a:off x="0" y="0"/>
+                      <a:ext cx="3153215" cy="1981477"/>
+                    </a:xfrm>
+                    <a:prstGeom prst="rect">
+                      <a:avLst/>
+                    </a:prstGeom>
+                  </pic:spPr>
+                </pic:pic>
+              </a:graphicData>
+            </a:graphic>
+          </wp:inline>
+        </w:drawing>
+      </w:r>
+    </w:p>
+    <w:p>
+      <w:pPr>
+        <w:shd w:val="clear" w:color="auto" w:fill="FFFFFF"/>
+        <w:spacing w:after="160"/>
+        <w:rPr>
+          <w:lang w:val="en-US"/>
+        </w:rPr>
+      </w:pPr>
+      <w:r>
+        <w:rPr>
+          <w:lang w:val="en-US"/>
+        </w:rPr>
+        <w:t>script consulta 3:</w:t>
+      </w:r>
+    </w:p>
+    <w:p>
+      <w:pPr>
+        <w:shd w:val="clear" w:color="auto" w:fill="FFFFFF"/>
+        <w:spacing w:after="160"/>
+      </w:pPr>
+      <w:r>
+        <w:rPr>
+          <w:noProof/>
+        </w:rPr>
+        <w:drawing>
+          <wp:inline distT="0" distB="0" distL="0" distR="0" wp14:anchorId="03292668" wp14:editId="5CB31515">
+            <wp:extent cx="5563376" cy="428685"/>
+            <wp:effectExtent l="0" t="0" r="0" b="9525"/>
+            <wp:docPr id="1695865271" name="Imagen 1"/>
+            <wp:cNvGraphicFramePr>
+              <a:graphicFrameLocks xmlns:a="http://schemas.openxmlformats.org/drawingml/2006/main" noChangeAspect="1"/>
+            </wp:cNvGraphicFramePr>
+            <a:graphic xmlns:a="http://schemas.openxmlformats.org/drawingml/2006/main">
+              <a:graphicData uri="http://schemas.openxmlformats.org/drawingml/2006/picture">
+                <pic:pic xmlns:pic="http://schemas.openxmlformats.org/drawingml/2006/picture">
+                  <pic:nvPicPr>
+                    <pic:cNvPr id="1695865271" name=""/>
+                    <pic:cNvPicPr/>
+                  </pic:nvPicPr>
+                  <pic:blipFill>
+                    <a:blip r:embed="rId60"/>
+                    <a:stretch>
+                      <a:fillRect/>
+                    </a:stretch>
+                  </pic:blipFill>
+                  <pic:spPr>
+                    <a:xfrm>
+                      <a:off x="0" y="0"/>
+                      <a:ext cx="5563376" cy="428685"/>
+                    </a:xfrm>
+                    <a:prstGeom prst="rect">
+                      <a:avLst/>
+                    </a:prstGeom>
+                  </pic:spPr>
+                </pic:pic>
+              </a:graphicData>
+            </a:graphic>
+          </wp:inline>
+        </w:drawing>
+      </w:r>
+    </w:p>
+    <w:p>
+      <w:pPr>
+        <w:shd w:val="clear" w:color="auto" w:fill="FFFFFF"/>
+        <w:spacing w:after="160"/>
+      </w:pPr>
+      <w:r>
+        <w:t>Resultado Consulta 3:</w:t>
+      </w:r>
+    </w:p>
+    <w:p>
+      <w:pPr>
+        <w:shd w:val="clear" w:color="auto" w:fill="FFFFFF"/>
+        <w:spacing w:after="160"/>
+      </w:pPr>
+      <w:r>
+        <w:rPr>
+          <w:noProof/>
+        </w:rPr>
+        <w:drawing>
+          <wp:inline distT="0" distB="0" distL="0" distR="0" wp14:anchorId="5D3CB466" wp14:editId="7CE1A1DD">
+            <wp:extent cx="2981741" cy="457264"/>
+            <wp:effectExtent l="0" t="0" r="0" b="0"/>
+            <wp:docPr id="1271808519" name="Imagen 1"/>
+            <wp:cNvGraphicFramePr>
+              <a:graphicFrameLocks xmlns:a="http://schemas.openxmlformats.org/drawingml/2006/main" noChangeAspect="1"/>
+            </wp:cNvGraphicFramePr>
+            <a:graphic xmlns:a="http://schemas.openxmlformats.org/drawingml/2006/main">
+              <a:graphicData uri="http://schemas.openxmlformats.org/drawingml/2006/picture">
+                <pic:pic xmlns:pic="http://schemas.openxmlformats.org/drawingml/2006/picture">
+                  <pic:nvPicPr>
+                    <pic:cNvPr id="1271808519" name=""/>
+                    <pic:cNvPicPr/>
+                  </pic:nvPicPr>
+                  <pic:blipFill>
+                    <a:blip r:embed="rId61"/>
+                    <a:stretch>
+                      <a:fillRect/>
+                    </a:stretch>
+                  </pic:blipFill>
+                  <pic:spPr>
+                    <a:xfrm>
+                      <a:off x="0" y="0"/>
+                      <a:ext cx="2981741" cy="457264"/>
+                    </a:xfrm>
+                    <a:prstGeom prst="rect">
+                      <a:avLst/>
+                    </a:prstGeom>
+                  </pic:spPr>
+                </pic:pic>
+              </a:graphicData>
+            </a:graphic>
+          </wp:inline>
+        </w:drawing>
+      </w:r>
+    </w:p>
+    <w:p>
+      <w:pPr>
+        <w:shd w:val="clear" w:color="auto" w:fill="FFFFFF"/>
+        <w:spacing w:after="160"/>
+      </w:pPr>
+      <w:r>
+        <w:t>Script consulta 4:</w:t>
+      </w:r>
+    </w:p>
+    <w:p>
+      <w:pPr>
+        <w:shd w:val="clear" w:color="auto" w:fill="FFFFFF"/>
+        <w:spacing w:after="160"/>
+      </w:pPr>
+      <w:r>
+        <w:rPr>
+          <w:noProof/>
+        </w:rPr>
+        <w:drawing>
+          <wp:inline distT="0" distB="0" distL="0" distR="0" wp14:anchorId="770BA24E" wp14:editId="145E7077">
+            <wp:extent cx="1886213" cy="485843"/>
+            <wp:effectExtent l="0" t="0" r="0" b="9525"/>
+            <wp:docPr id="702652831" name="Imagen 1" descr="Texto&#10;&#10;El contenido generado por IA puede ser incorrecto."/>
+            <wp:cNvGraphicFramePr>
+              <a:graphicFrameLocks xmlns:a="http://schemas.openxmlformats.org/drawingml/2006/main" noChangeAspect="1"/>
+            </wp:cNvGraphicFramePr>
+            <a:graphic xmlns:a="http://schemas.openxmlformats.org/drawingml/2006/main">
+              <a:graphicData uri="http://schemas.openxmlformats.org/drawingml/2006/picture">
+                <pic:pic xmlns:pic="http://schemas.openxmlformats.org/drawingml/2006/picture">
+                  <pic:nvPicPr>
+                    <pic:cNvPr id="702652831" name="Imagen 1" descr="Texto&#10;&#10;El contenido generado por IA puede ser incorrecto."/>
+                    <pic:cNvPicPr/>
+                  </pic:nvPicPr>
+                  <pic:blipFill>
+                    <a:blip r:embed="rId62"/>
+                    <a:stretch>
+                      <a:fillRect/>
+                    </a:stretch>
+                  </pic:blipFill>
+                  <pic:spPr>
+                    <a:xfrm>
+                      <a:off x="0" y="0"/>
+                      <a:ext cx="1886213" cy="485843"/>
+                    </a:xfrm>
+                    <a:prstGeom prst="rect">
+                      <a:avLst/>
+                    </a:prstGeom>
+                  </pic:spPr>
+                </pic:pic>
+              </a:graphicData>
+            </a:graphic>
+          </wp:inline>
+        </w:drawing>
+      </w:r>
+    </w:p>
+    <w:p>
+      <w:pPr>
+        <w:shd w:val="clear" w:color="auto" w:fill="FFFFFF"/>
+        <w:spacing w:after="160"/>
+      </w:pPr>
+      <w:r>
+        <w:t>Resultado consulta 4:</w:t>
+      </w:r>
+    </w:p>
+    <w:p>
+      <w:pPr>
+        <w:shd w:val="clear" w:color="auto" w:fill="FFFFFF"/>
+        <w:spacing w:after="160"/>
+      </w:pPr>
+      <w:r>
+        <w:rPr>
+          <w:noProof/>
+        </w:rPr>
+        <w:drawing>
+          <wp:inline distT="0" distB="0" distL="0" distR="0" wp14:anchorId="060D4EE4" wp14:editId="47982325">
+            <wp:extent cx="4496427" cy="1876687"/>
+            <wp:effectExtent l="0" t="0" r="0" b="9525"/>
+            <wp:docPr id="1169224021" name="Imagen 1" descr="Texto&#10;&#10;El contenido generado por IA puede ser incorrecto."/>
+            <wp:cNvGraphicFramePr>
+              <a:graphicFrameLocks xmlns:a="http://schemas.openxmlformats.org/drawingml/2006/main" noChangeAspect="1"/>
+            </wp:cNvGraphicFramePr>
+            <a:graphic xmlns:a="http://schemas.openxmlformats.org/drawingml/2006/main">
+              <a:graphicData uri="http://schemas.openxmlformats.org/drawingml/2006/picture">
+                <pic:pic xmlns:pic="http://schemas.openxmlformats.org/drawingml/2006/picture">
+                  <pic:nvPicPr>
+                    <pic:cNvPr id="1169224021" name="Imagen 1" descr="Texto&#10;&#10;El contenido generado por IA puede ser incorrecto."/>
+                    <pic:cNvPicPr/>
+                  </pic:nvPicPr>
+                  <pic:blipFill>
+                    <a:blip r:embed="rId63"/>
+                    <a:stretch>
+                      <a:fillRect/>
+                    </a:stretch>
+                  </pic:blipFill>
+                  <pic:spPr>
+                    <a:xfrm>
+                      <a:off x="0" y="0"/>
+                      <a:ext cx="4496427" cy="1876687"/>
+                    </a:xfrm>
+                    <a:prstGeom prst="rect">
+                      <a:avLst/>
+                    </a:prstGeom>
+                  </pic:spPr>
+                </pic:pic>
+              </a:graphicData>
+            </a:graphic>
+          </wp:inline>
+        </w:drawing>
+      </w:r>
+    </w:p>
+    <w:p>
+      <w:pPr>
+        <w:shd w:val="clear" w:color="auto" w:fill="FFFFFF"/>
+        <w:spacing w:after="160"/>
+      </w:pPr>
+      <w:r>
+        <w:t>Script 5:</w:t>
+      </w:r>
+    </w:p>
+    <w:p>
+      <w:r>
+        <w:br w:type="page"/>
+      </w:r>
+    </w:p>
+    <w:p>
+      <w:pPr>
+        <w:shd w:val="clear" w:color="auto" w:fill="FFFFFF"/>
+        <w:spacing w:after="160"/>
+      </w:pPr>
+      <w:r>
+        <w:rPr>
+          <w:noProof/>
+        </w:rPr>
+        <w:lastRenderedPageBreak/>
+        <w:drawing>
+          <wp:inline distT="0" distB="0" distL="0" distR="0" wp14:anchorId="328923A0" wp14:editId="52287B27">
+            <wp:extent cx="1876687" cy="504895"/>
+            <wp:effectExtent l="0" t="0" r="9525" b="9525"/>
+            <wp:docPr id="1207022530" name="Imagen 1" descr="Texto&#10;&#10;El contenido generado por IA puede ser incorrecto."/>
+            <wp:cNvGraphicFramePr>
+              <a:graphicFrameLocks xmlns:a="http://schemas.openxmlformats.org/drawingml/2006/main" noChangeAspect="1"/>
+            </wp:cNvGraphicFramePr>
+            <a:graphic xmlns:a="http://schemas.openxmlformats.org/drawingml/2006/main">
+              <a:graphicData uri="http://schemas.openxmlformats.org/drawingml/2006/picture">
+                <pic:pic xmlns:pic="http://schemas.openxmlformats.org/drawingml/2006/picture">
+                  <pic:nvPicPr>
+                    <pic:cNvPr id="1207022530" name="Imagen 1" descr="Texto&#10;&#10;El contenido generado por IA puede ser incorrecto."/>
+                    <pic:cNvPicPr/>
+                  </pic:nvPicPr>
+                  <pic:blipFill>
+                    <a:blip r:embed="rId64"/>
+                    <a:stretch>
+                      <a:fillRect/>
+                    </a:stretch>
+                  </pic:blipFill>
+                  <pic:spPr>
+                    <a:xfrm>
+                      <a:off x="0" y="0"/>
+                      <a:ext cx="1876687" cy="504895"/>
+                    </a:xfrm>
+                    <a:prstGeom prst="rect">
+                      <a:avLst/>
+                    </a:prstGeom>
+                  </pic:spPr>
+                </pic:pic>
+              </a:graphicData>
+            </a:graphic>
+          </wp:inline>
+        </w:drawing>
+      </w:r>
+    </w:p>
+    <w:p>
+      <w:pPr>
+        <w:shd w:val="clear" w:color="auto" w:fill="FFFFFF"/>
+        <w:spacing w:after="160"/>
+      </w:pPr>
+      <w:r>
+        <w:t>Resultado consulta 5:</w:t>
+      </w:r>
+    </w:p>
+    <w:p>
+      <w:pPr>
+        <w:shd w:val="clear" w:color="auto" w:fill="FFFFFF"/>
+        <w:spacing w:after="160"/>
+      </w:pPr>
+      <w:r>
+        <w:rPr>
+          <w:noProof/>
+        </w:rPr>
+        <w:drawing>
+          <wp:inline distT="0" distB="0" distL="0" distR="0" wp14:anchorId="760972B0" wp14:editId="6381BCE0">
+            <wp:extent cx="4810796" cy="1867161"/>
+            <wp:effectExtent l="0" t="0" r="0" b="0"/>
+            <wp:docPr id="959700783" name="Imagen 1" descr="Interfaz de usuario gráfica, Texto, Aplicación&#10;&#10;El contenido generado por IA puede ser incorrecto."/>
+            <wp:cNvGraphicFramePr>
+              <a:graphicFrameLocks xmlns:a="http://schemas.openxmlformats.org/drawingml/2006/main" noChangeAspect="1"/>
+            </wp:cNvGraphicFramePr>
+            <a:graphic xmlns:a="http://schemas.openxmlformats.org/drawingml/2006/main">
+              <a:graphicData uri="http://schemas.openxmlformats.org/drawingml/2006/picture">
+                <pic:pic xmlns:pic="http://schemas.openxmlformats.org/drawingml/2006/picture">
+                  <pic:nvPicPr>
+                    <pic:cNvPr id="959700783" name="Imagen 1" descr="Interfaz de usuario gráfica, Texto, Aplicación&#10;&#10;El contenido generado por IA puede ser incorrecto."/>
+                    <pic:cNvPicPr/>
+                  </pic:nvPicPr>
+                  <pic:blipFill>
+                    <a:blip r:embed="rId65"/>
+                    <a:stretch>
+                      <a:fillRect/>
+                    </a:stretch>
+                  </pic:blipFill>
+                  <pic:spPr>
+                    <a:xfrm>
+                      <a:off x="0" y="0"/>
+                      <a:ext cx="4810796" cy="1867161"/>
+                    </a:xfrm>
+                    <a:prstGeom prst="rect">
+                      <a:avLst/>
+                    </a:prstGeom>
+                  </pic:spPr>
+                </pic:pic>
+              </a:graphicData>
+            </a:graphic>
+          </wp:inline>
+        </w:drawing>
+      </w:r>
+    </w:p>
+    <w:p>
+      <w:pPr>
+        <w:shd w:val="clear" w:color="auto" w:fill="FFFFFF"/>
+        <w:spacing w:after="160"/>
+      </w:pPr>
+      <w:r>
+        <w:t>Script 6:</w:t>
+      </w:r>
+    </w:p>
+    <w:p>
+      <w:pPr>
+        <w:shd w:val="clear" w:color="auto" w:fill="FFFFFF"/>
+        <w:spacing w:after="160"/>
+      </w:pPr>
+      <w:r>
+        <w:rPr>
+          <w:noProof/>
+        </w:rPr>
+        <w:drawing>
+          <wp:inline distT="0" distB="0" distL="0" distR="0" wp14:anchorId="0337CFCB" wp14:editId="0F2B603D">
+            <wp:extent cx="3029373" cy="485843"/>
+            <wp:effectExtent l="0" t="0" r="0" b="9525"/>
+            <wp:docPr id="717896072" name="Imagen 1" descr="Imagen de la pantalla de un celular con letras&#10;&#10;El contenido generado por IA puede ser incorrecto."/>
+            <wp:cNvGraphicFramePr>
+              <a:graphicFrameLocks xmlns:a="http://schemas.openxmlformats.org/drawingml/2006/main" noChangeAspect="1"/>
+            </wp:cNvGraphicFramePr>
+            <a:graphic xmlns:a="http://schemas.openxmlformats.org/drawingml/2006/main">
+              <a:graphicData uri="http://schemas.openxmlformats.org/drawingml/2006/picture">
+                <pic:pic xmlns:pic="http://schemas.openxmlformats.org/drawingml/2006/picture">
+                  <pic:nvPicPr>
+                    <pic:cNvPr id="717896072" name="Imagen 1" descr="Imagen de la pantalla de un celular con letras&#10;&#10;El contenido generado por IA puede ser incorrecto."/>
+                    <pic:cNvPicPr/>
+                  </pic:nvPicPr>
+                  <pic:blipFill>
+                    <a:blip r:embed="rId66"/>
+                    <a:stretch>
+                      <a:fillRect/>
+                    </a:stretch>
+                  </pic:blipFill>
+                  <pic:spPr>
+                    <a:xfrm>
+                      <a:off x="0" y="0"/>
+                      <a:ext cx="3029373" cy="485843"/>
+                    </a:xfrm>
+                    <a:prstGeom prst="rect">
+                      <a:avLst/>
+                    </a:prstGeom>
+                  </pic:spPr>
+                </pic:pic>
+              </a:graphicData>
+            </a:graphic>
+          </wp:inline>
+        </w:drawing>
+      </w:r>
+    </w:p>
+    <w:p>
+      <w:pPr>
+        <w:shd w:val="clear" w:color="auto" w:fill="FFFFFF"/>
+        <w:spacing w:after="160"/>
+      </w:pPr>
+      <w:r>
+        <w:t>Resultado consulta 6:</w:t>
+      </w:r>
+    </w:p>
+    <w:p>
+      <w:pPr>
+        <w:shd w:val="clear" w:color="auto" w:fill="FFFFFF"/>
+        <w:spacing w:after="160"/>
+      </w:pPr>
+      <w:r>
+        <w:rPr>
+          <w:noProof/>
+        </w:rPr>
+        <w:drawing>
+          <wp:inline distT="0" distB="0" distL="0" distR="0" wp14:anchorId="0E17AE33" wp14:editId="3D82A12F">
+            <wp:extent cx="5943600" cy="1381125"/>
+            <wp:effectExtent l="0" t="0" r="0" b="9525"/>
+            <wp:docPr id="2003911875" name="Imagen 1" descr="Tabla&#10;&#10;El contenido generado por IA puede ser incorrecto."/>
+            <wp:cNvGraphicFramePr>
+              <a:graphicFrameLocks xmlns:a="http://schemas.openxmlformats.org/drawingml/2006/main" noChangeAspect="1"/>
+            </wp:cNvGraphicFramePr>
+            <a:graphic xmlns:a="http://schemas.openxmlformats.org/drawingml/2006/main">
+              <a:graphicData uri="http://schemas.openxmlformats.org/drawingml/2006/picture">
+                <pic:pic xmlns:pic="http://schemas.openxmlformats.org/drawingml/2006/picture">
+                  <pic:nvPicPr>
+                    <pic:cNvPr id="2003911875" name="Imagen 1" descr="Tabla&#10;&#10;El contenido generado por IA puede ser incorrecto."/>
+                    <pic:cNvPicPr/>
+                  </pic:nvPicPr>
+                  <pic:blipFill>
+                    <a:blip r:embed="rId67"/>
+                    <a:stretch>
+                      <a:fillRect/>
+                    </a:stretch>
+                  </pic:blipFill>
+                  <pic:spPr>
+                    <a:xfrm>
+                      <a:off x="0" y="0"/>
+                      <a:ext cx="5943600" cy="1381125"/>
+                    </a:xfrm>
+                    <a:prstGeom prst="rect">
+                      <a:avLst/>
+                    </a:prstGeom>
+                  </pic:spPr>
+                </pic:pic>
+              </a:graphicData>
+            </a:graphic>
+          </wp:inline>
+        </w:drawing>
+      </w:r>
+    </w:p>
+    <w:p>
+      <w:pPr>
+        <w:shd w:val="clear" w:color="auto" w:fill="FFFFFF"/>
+        <w:spacing w:after="160"/>
+      </w:pPr>
+    </w:p>
+    <w:p>
+      <w:pPr>
+        <w:shd w:val="clear" w:color="auto" w:fill="FFFFFF"/>
+        <w:spacing w:after="160"/>
+      </w:pPr>
+    </w:p>
+    <w:p>
+      <w:pPr>
+        <w:shd w:val="clear" w:color="auto" w:fill="FFFFFF"/>
+        <w:spacing w:after="160"/>
+      </w:pPr>
+      <w:r>
+        <w:t>Script 7:</w:t>
+      </w:r>
+    </w:p>
+    <w:p>
+      <w:pPr>
+        <w:shd w:val="clear" w:color="auto" w:fill="FFFFFF"/>
+        <w:spacing w:after="160"/>
+      </w:pPr>
+      <w:r>
+        <w:rPr>
+          <w:noProof/>
+        </w:rPr>
+        <w:drawing>
+          <wp:inline distT="0" distB="0" distL="0" distR="0" wp14:anchorId="576E6CED" wp14:editId="4255ACAB">
+            <wp:extent cx="5943600" cy="864870"/>
+            <wp:effectExtent l="0" t="0" r="0" b="0"/>
+            <wp:docPr id="1642976414" name="Imagen 1" descr="Texto&#10;&#10;El contenido generado por IA puede ser incorrecto."/>
+            <wp:cNvGraphicFramePr>
+              <a:graphicFrameLocks xmlns:a="http://schemas.openxmlformats.org/drawingml/2006/main" noChangeAspect="1"/>
+            </wp:cNvGraphicFramePr>
+            <a:graphic xmlns:a="http://schemas.openxmlformats.org/drawingml/2006/main">
+              <a:graphicData uri="http://schemas.openxmlformats.org/drawingml/2006/picture">
+                <pic:pic xmlns:pic="http://schemas.openxmlformats.org/drawingml/2006/picture">
+                  <pic:nvPicPr>
+                    <pic:cNvPr id="1642976414" name="Imagen 1" descr="Texto&#10;&#10;El contenido generado por IA puede ser incorrecto."/>
+                    <pic:cNvPicPr/>
+                  </pic:nvPicPr>
+                  <pic:blipFill>
+                    <a:blip r:embed="rId68"/>
+                    <a:stretch>
+                      <a:fillRect/>
+                    </a:stretch>
+                  </pic:blipFill>
+                  <pic:spPr>
+                    <a:xfrm>
+                      <a:off x="0" y="0"/>
+                      <a:ext cx="5943600" cy="864870"/>
+                    </a:xfrm>
+                    <a:prstGeom prst="rect">
+                      <a:avLst/>
+                    </a:prstGeom>
+                  </pic:spPr>
+                </pic:pic>
+              </a:graphicData>
+            </a:graphic>
+          </wp:inline>
+        </w:drawing>
+      </w:r>
+    </w:p>
+    <w:p>
+      <w:pPr>
+        <w:shd w:val="clear" w:color="auto" w:fill="FFFFFF"/>
+        <w:spacing w:after="160"/>
+      </w:pPr>
+      <w:r>
+        <w:t>Resultado Script 7:</w:t>
+      </w:r>
+    </w:p>
+    <w:p>
+      <w:pPr>
+        <w:shd w:val="clear" w:color="auto" w:fill="FFFFFF"/>
+        <w:spacing w:after="160"/>
+      </w:pPr>
+      <w:r>
+        <w:rPr>
+          <w:noProof/>
+        </w:rPr>
+        <w:lastRenderedPageBreak/>
+        <w:drawing>
+          <wp:inline distT="0" distB="0" distL="0" distR="0" wp14:anchorId="6BCDFD87" wp14:editId="588402FA">
+            <wp:extent cx="1952898" cy="847843"/>
+            <wp:effectExtent l="0" t="0" r="9525" b="0"/>
+            <wp:docPr id="1853536911" name="Imagen 1" descr="Interfaz de usuario gráfica, Tabla&#10;&#10;El contenido generado por IA puede ser incorrecto."/>
+            <wp:cNvGraphicFramePr>
+              <a:graphicFrameLocks xmlns:a="http://schemas.openxmlformats.org/drawingml/2006/main" noChangeAspect="1"/>
+            </wp:cNvGraphicFramePr>
+            <a:graphic xmlns:a="http://schemas.openxmlformats.org/drawingml/2006/main">
+              <a:graphicData uri="http://schemas.openxmlformats.org/drawingml/2006/picture">
+                <pic:pic xmlns:pic="http://schemas.openxmlformats.org/drawingml/2006/picture">
+                  <pic:nvPicPr>
+                    <pic:cNvPr id="1853536911" name="Imagen 1" descr="Interfaz de usuario gráfica, Tabla&#10;&#10;El contenido generado por IA puede ser incorrecto."/>
+                    <pic:cNvPicPr/>
+                  </pic:nvPicPr>
+                  <pic:blipFill>
+                    <a:blip r:embed="rId69"/>
+                    <a:stretch>
+                      <a:fillRect/>
+                    </a:stretch>
+                  </pic:blipFill>
+                  <pic:spPr>
+                    <a:xfrm>
+                      <a:off x="0" y="0"/>
+                      <a:ext cx="1952898" cy="847843"/>
+                    </a:xfrm>
+                    <a:prstGeom prst="rect">
+                      <a:avLst/>
+                    </a:prstGeom>
+                  </pic:spPr>
+                </pic:pic>
+              </a:graphicData>
+            </a:graphic>
+          </wp:inline>
+        </w:drawing>
+      </w:r>
+    </w:p>
+    <w:p>
+      <w:pPr>
+        <w:shd w:val="clear" w:color="auto" w:fill="FFFFFF"/>
+        <w:spacing w:after="160"/>
+      </w:pPr>
+      <w:r>
+        <w:t>MODIFICACIONES</w:t>
+      </w:r>
+    </w:p>
+    <w:p>
+      <w:pPr>
+        <w:shd w:val="clear" w:color="auto" w:fill="FFFFFF"/>
+        <w:spacing w:after="160"/>
+      </w:pPr>
+      <w:r>
+        <w:t xml:space="preserve">En el caso de las modificaciones la primera que surgió fue la de agregar el campo </w:t>
+      </w:r>
+      <w:proofErr w:type="spellStart"/>
+      <w:r>
+        <w:t>Eps</w:t>
+      </w:r>
+      <w:proofErr w:type="spellEnd"/>
+      <w:r>
+        <w:t xml:space="preserve"> a la tabla conductores puesto que fue un campo sugerido por la docente que nos pareció bastante correcto pero que no estaba en la tabla creada inicialmente</w:t>
+      </w:r>
+    </w:p>
+    <w:p>
+      <w:pPr>
+        <w:shd w:val="clear" w:color="auto" w:fill="FFFFFF"/>
+        <w:spacing w:after="160"/>
+      </w:pPr>
+      <w:r>
+        <w:t>Script:</w:t>
+      </w:r>
+    </w:p>
+    <w:p>
+      <w:pPr>
+        <w:shd w:val="clear" w:color="auto" w:fill="FFFFFF"/>
+        <w:spacing w:after="160"/>
+      </w:pPr>
+      <w:r>
+        <w:rPr>
+          <w:noProof/>
+        </w:rPr>
+        <w:drawing>
+          <wp:inline distT="0" distB="0" distL="0" distR="0" wp14:anchorId="5B73100E" wp14:editId="683BBDC1">
+            <wp:extent cx="5582429" cy="476316"/>
+            <wp:effectExtent l="0" t="0" r="0" b="0"/>
+            <wp:docPr id="2058584681" name="Imagen 1"/>
+            <wp:cNvGraphicFramePr>
+              <a:graphicFrameLocks xmlns:a="http://schemas.openxmlformats.org/drawingml/2006/main" noChangeAspect="1"/>
+            </wp:cNvGraphicFramePr>
+            <a:graphic xmlns:a="http://schemas.openxmlformats.org/drawingml/2006/main">
+              <a:graphicData uri="http://schemas.openxmlformats.org/drawingml/2006/picture">
+                <pic:pic xmlns:pic="http://schemas.openxmlformats.org/drawingml/2006/picture">
+                  <pic:nvPicPr>
+                    <pic:cNvPr id="2058584681" name=""/>
+                    <pic:cNvPicPr/>
+                  </pic:nvPicPr>
+                  <pic:blipFill>
+                    <a:blip r:embed="rId70"/>
+                    <a:stretch>
+                      <a:fillRect/>
+                    </a:stretch>
+                  </pic:blipFill>
+                  <pic:spPr>
+                    <a:xfrm>
+                      <a:off x="0" y="0"/>
+                      <a:ext cx="5582429" cy="476316"/>
+                    </a:xfrm>
+                    <a:prstGeom prst="rect">
+                      <a:avLst/>
+                    </a:prstGeom>
+                  </pic:spPr>
+                </pic:pic>
+              </a:graphicData>
+            </a:graphic>
+          </wp:inline>
+        </w:drawing>
+      </w:r>
+    </w:p>
+    <w:p>
+      <w:pPr>
+        <w:shd w:val="clear" w:color="auto" w:fill="FFFFFF"/>
+        <w:spacing w:after="160"/>
+      </w:pPr>
+    </w:p>
+    <w:p>
+      <w:pPr>
+        <w:shd w:val="clear" w:color="auto" w:fill="FFFFFF"/>
+        <w:spacing w:after="160"/>
+      </w:pPr>
+      <w:r>
+        <w:t xml:space="preserve">Ocurrió algo similar con la tabla gasto, donde estaba registrado un nombre conciso del gasto para poder identificarlo de manera </w:t>
+      </w:r>
+      <w:proofErr w:type="gramStart"/>
+      <w:r>
+        <w:t>sencilla</w:t>
+      </w:r>
+      <w:proofErr w:type="gramEnd"/>
+      <w:r>
+        <w:t xml:space="preserve"> pero en caso de necesitar una mayor profundidad, como por ejemplo el nombre “frenos” era fácil de identificar como un gasto referente a </w:t>
+      </w:r>
+      <w:proofErr w:type="gramStart"/>
+      <w:r>
+        <w:t>vehículo</w:t>
+      </w:r>
+      <w:proofErr w:type="gramEnd"/>
+      <w:r>
+        <w:t xml:space="preserve"> pero difícil saber si era un cambio total o un ajuste, para esto se agregó el campo “descripción gasto”</w:t>
+      </w:r>
+    </w:p>
+    <w:p>
+      <w:pPr>
+        <w:shd w:val="clear" w:color="auto" w:fill="FFFFFF"/>
+        <w:spacing w:after="160"/>
+      </w:pPr>
+      <w:r>
+        <w:rPr>
+          <w:noProof/>
+        </w:rPr>
+        <w:drawing>
+          <wp:inline distT="0" distB="0" distL="0" distR="0" wp14:anchorId="56EB78B1" wp14:editId="22820781">
+            <wp:extent cx="4991797" cy="476316"/>
+            <wp:effectExtent l="0" t="0" r="0" b="0"/>
+            <wp:docPr id="148688807" name="Imagen 1"/>
+            <wp:cNvGraphicFramePr>
+              <a:graphicFrameLocks xmlns:a="http://schemas.openxmlformats.org/drawingml/2006/main" noChangeAspect="1"/>
+            </wp:cNvGraphicFramePr>
+            <a:graphic xmlns:a="http://schemas.openxmlformats.org/drawingml/2006/main">
+              <a:graphicData uri="http://schemas.openxmlformats.org/drawingml/2006/picture">
+                <pic:pic xmlns:pic="http://schemas.openxmlformats.org/drawingml/2006/picture">
+                  <pic:nvPicPr>
+                    <pic:cNvPr id="148688807" name=""/>
+                    <pic:cNvPicPr/>
+                  </pic:nvPicPr>
+                  <pic:blipFill>
+                    <a:blip r:embed="rId71"/>
+                    <a:stretch>
+                      <a:fillRect/>
+                    </a:stretch>
+                  </pic:blipFill>
+                  <pic:spPr>
+                    <a:xfrm>
+                      <a:off x="0" y="0"/>
+                      <a:ext cx="4991797" cy="476316"/>
+                    </a:xfrm>
+                    <a:prstGeom prst="rect">
+                      <a:avLst/>
+                    </a:prstGeom>
+                  </pic:spPr>
+                </pic:pic>
+              </a:graphicData>
+            </a:graphic>
+          </wp:inline>
+        </w:drawing>
+      </w:r>
+    </w:p>
+    <w:p>
+      <w:pPr>
+        <w:shd w:val="clear" w:color="auto" w:fill="FFFFFF"/>
+        <w:spacing w:after="160"/>
+      </w:pPr>
+      <w:r>
+        <w:t xml:space="preserve"> </w:t>
+      </w:r>
+    </w:p>
+    <w:p>
+      <w:pPr>
+        <w:shd w:val="clear" w:color="auto" w:fill="FFFFFF"/>
+        <w:spacing w:after="160"/>
+      </w:pPr>
+      <w:r>
+        <w:t xml:space="preserve">Las demás modificaciones que surgieron se realizaron porque había registros realizados de manera incorrecta y era </w:t>
+      </w:r>
+      <w:proofErr w:type="spellStart"/>
+      <w:r>
+        <w:t>mas</w:t>
+      </w:r>
+      <w:proofErr w:type="spellEnd"/>
+      <w:r>
+        <w:t xml:space="preserve"> eficiente realizar un </w:t>
+      </w:r>
+      <w:proofErr w:type="spellStart"/>
+      <w:r>
+        <w:t>update</w:t>
+      </w:r>
+      <w:proofErr w:type="spellEnd"/>
+      <w:r>
+        <w:t xml:space="preserve"> a volver a realizar las inserciones desde 0. </w:t>
+      </w:r>
+    </w:p>
+    <w:p>
+      <w:pPr>
+        <w:shd w:val="clear" w:color="auto" w:fill="FFFFFF"/>
+        <w:spacing w:after="160"/>
+      </w:pPr>
+      <w:r>
+        <w:t>Script 3:</w:t>
+      </w:r>
+    </w:p>
+    <w:p>
+      <w:pPr>
+        <w:shd w:val="clear" w:color="auto" w:fill="FFFFFF"/>
+        <w:spacing w:after="160"/>
+      </w:pPr>
+      <w:r>
+        <w:rPr>
+          <w:noProof/>
+        </w:rPr>
+        <w:drawing>
+          <wp:inline distT="0" distB="0" distL="0" distR="0" wp14:anchorId="7166943C" wp14:editId="0751C0BB">
+            <wp:extent cx="2686425" cy="800212"/>
+            <wp:effectExtent l="0" t="0" r="0" b="0"/>
+            <wp:docPr id="901081649" name="Imagen 1" descr="Imagen que contiene Escala de tiempo&#10;&#10;El contenido generado por IA puede ser incorrecto."/>
+            <wp:cNvGraphicFramePr>
+              <a:graphicFrameLocks xmlns:a="http://schemas.openxmlformats.org/drawingml/2006/main" noChangeAspect="1"/>
+            </wp:cNvGraphicFramePr>
+            <a:graphic xmlns:a="http://schemas.openxmlformats.org/drawingml/2006/main">
+              <a:graphicData uri="http://schemas.openxmlformats.org/drawingml/2006/picture">
+                <pic:pic xmlns:pic="http://schemas.openxmlformats.org/drawingml/2006/picture">
+                  <pic:nvPicPr>
+                    <pic:cNvPr id="901081649" name="Imagen 1" descr="Imagen que contiene Escala de tiempo&#10;&#10;El contenido generado por IA puede ser incorrecto."/>
+                    <pic:cNvPicPr/>
+                  </pic:nvPicPr>
+                  <pic:blipFill>
+                    <a:blip r:embed="rId72"/>
+                    <a:stretch>
+                      <a:fillRect/>
+                    </a:stretch>
+                  </pic:blipFill>
+                  <pic:spPr>
+                    <a:xfrm>
+                      <a:off x="0" y="0"/>
+                      <a:ext cx="2686425" cy="800212"/>
+                    </a:xfrm>
+                    <a:prstGeom prst="rect">
+                      <a:avLst/>
+                    </a:prstGeom>
+                  </pic:spPr>
+                </pic:pic>
+              </a:graphicData>
+            </a:graphic>
+          </wp:inline>
+        </w:drawing>
+      </w:r>
+    </w:p>
+    <w:p>
+      <w:pPr>
+        <w:shd w:val="clear" w:color="auto" w:fill="FFFFFF"/>
+        <w:spacing w:after="160"/>
+      </w:pPr>
+      <w:r>
+        <w:t>Script 4:</w:t>
+      </w:r>
+    </w:p>
+    <w:p>
+      <w:pPr>
+        <w:shd w:val="clear" w:color="auto" w:fill="FFFFFF"/>
+        <w:spacing w:after="160"/>
+      </w:pPr>
+      <w:r>
+        <w:rPr>
+          <w:noProof/>
+        </w:rPr>
+        <w:drawing>
+          <wp:inline distT="0" distB="0" distL="0" distR="0" wp14:anchorId="665B6E05" wp14:editId="5C989679">
+            <wp:extent cx="2514951" cy="743054"/>
+            <wp:effectExtent l="0" t="0" r="0" b="0"/>
+            <wp:docPr id="1549199665" name="Imagen 1" descr="Texto&#10;&#10;El contenido generado por IA puede ser incorrecto."/>
+            <wp:cNvGraphicFramePr>
+              <a:graphicFrameLocks xmlns:a="http://schemas.openxmlformats.org/drawingml/2006/main" noChangeAspect="1"/>
+            </wp:cNvGraphicFramePr>
+            <a:graphic xmlns:a="http://schemas.openxmlformats.org/drawingml/2006/main">
+              <a:graphicData uri="http://schemas.openxmlformats.org/drawingml/2006/picture">
+                <pic:pic xmlns:pic="http://schemas.openxmlformats.org/drawingml/2006/picture">
+                  <pic:nvPicPr>
+                    <pic:cNvPr id="1549199665" name="Imagen 1" descr="Texto&#10;&#10;El contenido generado por IA puede ser incorrecto."/>
+                    <pic:cNvPicPr/>
+                  </pic:nvPicPr>
+                  <pic:blipFill>
+                    <a:blip r:embed="rId73"/>
+                    <a:stretch>
+                      <a:fillRect/>
+                    </a:stretch>
+                  </pic:blipFill>
+                  <pic:spPr>
+                    <a:xfrm>
+                      <a:off x="0" y="0"/>
+                      <a:ext cx="2514951" cy="743054"/>
+                    </a:xfrm>
+                    <a:prstGeom prst="rect">
+                      <a:avLst/>
+                    </a:prstGeom>
+                  </pic:spPr>
+                </pic:pic>
+              </a:graphicData>
+            </a:graphic>
+          </wp:inline>
+        </w:drawing>
+      </w:r>
+    </w:p>
+    <w:p>
+      <w:pPr>
+        <w:shd w:val="clear" w:color="auto" w:fill="FFFFFF"/>
+        <w:spacing w:after="160"/>
+      </w:pPr>
+      <w:r>
+        <w:t>Script 5:</w:t>
+      </w:r>
+    </w:p>
+    <w:p>
+      <w:pPr>
+        <w:shd w:val="clear" w:color="auto" w:fill="FFFFFF"/>
+        <w:spacing w:after="160"/>
+      </w:pPr>
+      <w:r>
+        <w:rPr>
+          <w:noProof/>
+        </w:rPr>
+        <w:lastRenderedPageBreak/>
+        <w:drawing>
+          <wp:inline distT="0" distB="0" distL="0" distR="0" wp14:anchorId="64D185EF" wp14:editId="550C03D4">
+            <wp:extent cx="2429214" cy="743054"/>
+            <wp:effectExtent l="0" t="0" r="0" b="0"/>
+            <wp:docPr id="1962257569" name="Imagen 1" descr="Texto&#10;&#10;El contenido generado por IA puede ser incorrecto."/>
+            <wp:cNvGraphicFramePr>
+              <a:graphicFrameLocks xmlns:a="http://schemas.openxmlformats.org/drawingml/2006/main" noChangeAspect="1"/>
+            </wp:cNvGraphicFramePr>
+            <a:graphic xmlns:a="http://schemas.openxmlformats.org/drawingml/2006/main">
+              <a:graphicData uri="http://schemas.openxmlformats.org/drawingml/2006/picture">
+                <pic:pic xmlns:pic="http://schemas.openxmlformats.org/drawingml/2006/picture">
+                  <pic:nvPicPr>
+                    <pic:cNvPr id="1962257569" name="Imagen 1" descr="Texto&#10;&#10;El contenido generado por IA puede ser incorrecto."/>
+                    <pic:cNvPicPr/>
+                  </pic:nvPicPr>
+                  <pic:blipFill>
+                    <a:blip r:embed="rId74"/>
+                    <a:stretch>
+                      <a:fillRect/>
+                    </a:stretch>
+                  </pic:blipFill>
+                  <pic:spPr>
+                    <a:xfrm>
+                      <a:off x="0" y="0"/>
+                      <a:ext cx="2429214" cy="743054"/>
+                    </a:xfrm>
+                    <a:prstGeom prst="rect">
+                      <a:avLst/>
+                    </a:prstGeom>
+                  </pic:spPr>
+                </pic:pic>
+              </a:graphicData>
+            </a:graphic>
+          </wp:inline>
+        </w:drawing>
+      </w:r>
+    </w:p>
+    <w:p>
+      <w:pPr>
+        <w:shd w:val="clear" w:color="auto" w:fill="FFFFFF"/>
+        <w:spacing w:after="160"/>
+      </w:pPr>
+      <w:r>
+        <w:t>Además, se realizó la eliminación de 2 registros que estaban duplicados:</w:t>
+      </w:r>
+    </w:p>
+    <w:p>
+      <w:pPr>
+        <w:shd w:val="clear" w:color="auto" w:fill="FFFFFF"/>
+        <w:spacing w:after="160"/>
+      </w:pPr>
+      <w:r>
+        <w:rPr>
+          <w:noProof/>
+        </w:rPr>
+        <w:drawing>
+          <wp:inline distT="0" distB="0" distL="0" distR="0" wp14:anchorId="48FBCC55" wp14:editId="7EDABD6E">
+            <wp:extent cx="2276793" cy="990738"/>
+            <wp:effectExtent l="0" t="0" r="9525" b="0"/>
+            <wp:docPr id="689433456" name="Imagen 1" descr="Texto&#10;&#10;El contenido generado por IA puede ser incorrecto."/>
+            <wp:cNvGraphicFramePr>
+              <a:graphicFrameLocks xmlns:a="http://schemas.openxmlformats.org/drawingml/2006/main" noChangeAspect="1"/>
+            </wp:cNvGraphicFramePr>
+            <a:graphic xmlns:a="http://schemas.openxmlformats.org/drawingml/2006/main">
+              <a:graphicData uri="http://schemas.openxmlformats.org/drawingml/2006/picture">
+                <pic:pic xmlns:pic="http://schemas.openxmlformats.org/drawingml/2006/picture">
+                  <pic:nvPicPr>
+                    <pic:cNvPr id="689433456" name="Imagen 1" descr="Texto&#10;&#10;El contenido generado por IA puede ser incorrecto."/>
+                    <pic:cNvPicPr/>
+                  </pic:nvPicPr>
+                  <pic:blipFill>
+                    <a:blip r:embed="rId75"/>
+                    <a:stretch>
+                      <a:fillRect/>
+                    </a:stretch>
+                  </pic:blipFill>
+                  <pic:spPr>
+                    <a:xfrm>
+                      <a:off x="0" y="0"/>
+                      <a:ext cx="2276793" cy="990738"/>
+                    </a:xfrm>
+                    <a:prstGeom prst="rect">
+                      <a:avLst/>
+                    </a:prstGeom>
+                  </pic:spPr>
+                </pic:pic>
+              </a:graphicData>
+            </a:graphic>
+          </wp:inline>
+        </w:drawing>
+      </w:r>
+    </w:p>
+    <w:p>
+      <w:pPr>
+        <w:shd w:val="clear" w:color="auto" w:fill="FFFFFF"/>
+        <w:spacing w:after="160"/>
+      </w:pPr>
+      <w:r>
+        <w:t xml:space="preserve">Para las consultas </w:t>
+      </w:r>
+      <w:proofErr w:type="spellStart"/>
+      <w:r>
+        <w:t>multitablas</w:t>
+      </w:r>
+      <w:proofErr w:type="spellEnd"/>
+      <w:r>
+        <w:t xml:space="preserve"> la mayoría de estas se realizaron en la tabla factura, ya que como se </w:t>
+      </w:r>
+      <w:proofErr w:type="spellStart"/>
+      <w:r>
+        <w:t>menciono</w:t>
+      </w:r>
+      <w:proofErr w:type="spellEnd"/>
+      <w:r>
+        <w:t xml:space="preserve"> anteriormente esta es la que relaciona la mayor cantidad de clientes, sin embargo, otro parte se </w:t>
+      </w:r>
+      <w:proofErr w:type="spellStart"/>
+      <w:r>
+        <w:t>realizo</w:t>
+      </w:r>
+      <w:proofErr w:type="spellEnd"/>
+      <w:r>
+        <w:t xml:space="preserve"> en la tabla </w:t>
+      </w:r>
+      <w:proofErr w:type="spellStart"/>
+      <w:r>
+        <w:t>GastoFactura</w:t>
+      </w:r>
+      <w:proofErr w:type="spellEnd"/>
+      <w:r>
+        <w:t xml:space="preserve">, Tabla que surgió durante la normalización y contenía información específica sobre el valor de los gastos que </w:t>
+      </w:r>
+      <w:proofErr w:type="spellStart"/>
+      <w:r>
+        <w:t>surgian</w:t>
+      </w:r>
+      <w:proofErr w:type="spellEnd"/>
+      <w:r>
+        <w:t xml:space="preserve"> en determinado viaje</w:t>
+      </w:r>
+    </w:p>
+    <w:p>
+      <w:pPr>
+        <w:shd w:val="clear" w:color="auto" w:fill="FFFFFF"/>
+        <w:spacing w:after="160"/>
+      </w:pPr>
+      <w:r>
+        <w:t>Script 1:</w:t>
+      </w:r>
+    </w:p>
+    <w:p>
+      <w:pPr>
+        <w:shd w:val="clear" w:color="auto" w:fill="FFFFFF"/>
+        <w:spacing w:after="160"/>
+      </w:pPr>
+      <w:r>
+        <w:rPr>
+          <w:noProof/>
+        </w:rPr>
+        <w:drawing>
+          <wp:inline distT="0" distB="0" distL="0" distR="0" wp14:anchorId="28A21C06" wp14:editId="6E19DDC8">
+            <wp:extent cx="5611008" cy="714475"/>
+            <wp:effectExtent l="0" t="0" r="0" b="9525"/>
+            <wp:docPr id="1871736327" name="Imagen 1" descr="Texto&#10;&#10;El contenido generado por IA puede ser incorrecto."/>
+            <wp:cNvGraphicFramePr>
+              <a:graphicFrameLocks xmlns:a="http://schemas.openxmlformats.org/drawingml/2006/main" noChangeAspect="1"/>
+            </wp:cNvGraphicFramePr>
+            <a:graphic xmlns:a="http://schemas.openxmlformats.org/drawingml/2006/main">
+              <a:graphicData uri="http://schemas.openxmlformats.org/drawingml/2006/picture">
+                <pic:pic xmlns:pic="http://schemas.openxmlformats.org/drawingml/2006/picture">
+                  <pic:nvPicPr>
+                    <pic:cNvPr id="1871736327" name="Imagen 1" descr="Texto&#10;&#10;El contenido generado por IA puede ser incorrecto."/>
+                    <pic:cNvPicPr/>
+                  </pic:nvPicPr>
+                  <pic:blipFill>
+                    <a:blip r:embed="rId76"/>
+                    <a:stretch>
+                      <a:fillRect/>
+                    </a:stretch>
+                  </pic:blipFill>
+                  <pic:spPr>
+                    <a:xfrm>
+                      <a:off x="0" y="0"/>
+                      <a:ext cx="5611008" cy="714475"/>
+                    </a:xfrm>
+                    <a:prstGeom prst="rect">
+                      <a:avLst/>
+                    </a:prstGeom>
+                  </pic:spPr>
+                </pic:pic>
+              </a:graphicData>
+            </a:graphic>
+          </wp:inline>
+        </w:drawing>
+      </w:r>
+    </w:p>
+    <w:p>
+      <w:pPr>
+        <w:shd w:val="clear" w:color="auto" w:fill="FFFFFF"/>
+        <w:spacing w:after="160"/>
+      </w:pPr>
+      <w:r>
+        <w:t>Script 2:</w:t>
+      </w:r>
+    </w:p>
+    <w:p>
+      <w:pPr>
+        <w:shd w:val="clear" w:color="auto" w:fill="FFFFFF"/>
+        <w:spacing w:after="160"/>
+      </w:pPr>
+      <w:r>
+        <w:rPr>
+          <w:noProof/>
+        </w:rPr>
+        <w:drawing>
+          <wp:inline distT="0" distB="0" distL="0" distR="0" wp14:anchorId="715E260F" wp14:editId="43E6F693">
+            <wp:extent cx="5943600" cy="1125855"/>
+            <wp:effectExtent l="0" t="0" r="0" b="0"/>
+            <wp:docPr id="784437876" name="Imagen 1" descr="Texto&#10;&#10;El contenido generado por IA puede ser incorrecto."/>
+            <wp:cNvGraphicFramePr>
+              <a:graphicFrameLocks xmlns:a="http://schemas.openxmlformats.org/drawingml/2006/main" noChangeAspect="1"/>
+            </wp:cNvGraphicFramePr>
+            <a:graphic xmlns:a="http://schemas.openxmlformats.org/drawingml/2006/main">
+              <a:graphicData uri="http://schemas.openxmlformats.org/drawingml/2006/picture">
+                <pic:pic xmlns:pic="http://schemas.openxmlformats.org/drawingml/2006/picture">
+                  <pic:nvPicPr>
+                    <pic:cNvPr id="784437876" name="Imagen 1" descr="Texto&#10;&#10;El contenido generado por IA puede ser incorrecto."/>
+                    <pic:cNvPicPr/>
+                  </pic:nvPicPr>
+                  <pic:blipFill>
+                    <a:blip r:embed="rId77"/>
+                    <a:stretch>
+                      <a:fillRect/>
+                    </a:stretch>
+                  </pic:blipFill>
+                  <pic:spPr>
+                    <a:xfrm>
+                      <a:off x="0" y="0"/>
+                      <a:ext cx="5943600" cy="1125855"/>
+                    </a:xfrm>
+                    <a:prstGeom prst="rect">
+                      <a:avLst/>
+                    </a:prstGeom>
+                  </pic:spPr>
+                </pic:pic>
+              </a:graphicData>
+            </a:graphic>
+          </wp:inline>
+        </w:drawing>
+      </w:r>
+    </w:p>
+    <w:p>
+      <w:pPr>
+        <w:shd w:val="clear" w:color="auto" w:fill="FFFFFF"/>
+        <w:spacing w:after="160"/>
+      </w:pPr>
+      <w:r>
+        <w:t>Resultado script 2:</w:t>
+      </w:r>
+    </w:p>
+    <w:p>
+      <w:pPr>
+        <w:shd w:val="clear" w:color="auto" w:fill="FFFFFF"/>
+        <w:spacing w:after="160"/>
+      </w:pPr>
+      <w:r>
+        <w:rPr>
+          <w:noProof/>
+        </w:rPr>
+        <w:drawing>
+          <wp:inline distT="0" distB="0" distL="0" distR="0" wp14:anchorId="0E8E3940" wp14:editId="0137098C">
+            <wp:extent cx="4563112" cy="438211"/>
+            <wp:effectExtent l="0" t="0" r="8890" b="0"/>
+            <wp:docPr id="588712692" name="Imagen 1"/>
+            <wp:cNvGraphicFramePr>
+              <a:graphicFrameLocks xmlns:a="http://schemas.openxmlformats.org/drawingml/2006/main" noChangeAspect="1"/>
+            </wp:cNvGraphicFramePr>
+            <a:graphic xmlns:a="http://schemas.openxmlformats.org/drawingml/2006/main">
+              <a:graphicData uri="http://schemas.openxmlformats.org/drawingml/2006/picture">
+                <pic:pic xmlns:pic="http://schemas.openxmlformats.org/drawingml/2006/picture">
+                  <pic:nvPicPr>
+                    <pic:cNvPr id="588712692" name=""/>
+                    <pic:cNvPicPr/>
+                  </pic:nvPicPr>
+                  <pic:blipFill>
+                    <a:blip r:embed="rId78"/>
+                    <a:stretch>
+                      <a:fillRect/>
+                    </a:stretch>
+                  </pic:blipFill>
+                  <pic:spPr>
+                    <a:xfrm>
+                      <a:off x="0" y="0"/>
+                      <a:ext cx="4563112" cy="438211"/>
+                    </a:xfrm>
+                    <a:prstGeom prst="rect">
+                      <a:avLst/>
+                    </a:prstGeom>
+                  </pic:spPr>
+                </pic:pic>
+              </a:graphicData>
+            </a:graphic>
+          </wp:inline>
+        </w:drawing>
+      </w:r>
+    </w:p>
+    <w:p>
+      <w:pPr>
+        <w:shd w:val="clear" w:color="auto" w:fill="FFFFFF"/>
+        <w:spacing w:after="160"/>
+      </w:pPr>
+      <w:r>
+        <w:t xml:space="preserve">Además de estas consultas se realizaron procedimientos almacenados, vistas y </w:t>
+      </w:r>
+      <w:proofErr w:type="spellStart"/>
+      <w:r>
+        <w:t>triggers</w:t>
+      </w:r>
+      <w:proofErr w:type="spellEnd"/>
+      <w:r>
+        <w:t xml:space="preserve"> que agilizaban consultas, actualizaciones o modificaciones automáticas que serían parte del día a día de nuestro cliente.</w:t>
+      </w:r>
+    </w:p>
+    <w:p>
+      <w:pPr>
+        <w:shd w:val="clear" w:color="auto" w:fill="FFFFFF"/>
+        <w:spacing w:after="160"/>
+      </w:pPr>
+      <w:r>
+        <w:t>Script 1, procedimiento para consultar cual es el gasto que mayor peso tuvo en la factura.</w:t>
+      </w:r>
+    </w:p>
+    <w:p>
+      <w:pPr>
+        <w:shd w:val="clear" w:color="auto" w:fill="FFFFFF"/>
+        <w:spacing w:after="160"/>
+      </w:pPr>
+      <w:r>
+        <w:rPr>
+          <w:noProof/>
+        </w:rPr>
+        <w:lastRenderedPageBreak/>
+        <w:drawing>
+          <wp:inline distT="0" distB="0" distL="0" distR="0" wp14:anchorId="3775E34D" wp14:editId="409DD797">
+            <wp:extent cx="5943600" cy="1313180"/>
+            <wp:effectExtent l="0" t="0" r="0" b="1270"/>
+            <wp:docPr id="2126498969" name="Imagen 1" descr="Interfaz de usuario gráfica, Texto&#10;&#10;El contenido generado por IA puede ser incorrecto."/>
+            <wp:cNvGraphicFramePr>
+              <a:graphicFrameLocks xmlns:a="http://schemas.openxmlformats.org/drawingml/2006/main" noChangeAspect="1"/>
+            </wp:cNvGraphicFramePr>
+            <a:graphic xmlns:a="http://schemas.openxmlformats.org/drawingml/2006/main">
+              <a:graphicData uri="http://schemas.openxmlformats.org/drawingml/2006/picture">
+                <pic:pic xmlns:pic="http://schemas.openxmlformats.org/drawingml/2006/picture">
+                  <pic:nvPicPr>
+                    <pic:cNvPr id="2126498969" name="Imagen 1" descr="Interfaz de usuario gráfica, Texto&#10;&#10;El contenido generado por IA puede ser incorrecto."/>
+                    <pic:cNvPicPr/>
+                  </pic:nvPicPr>
+                  <pic:blipFill>
+                    <a:blip r:embed="rId79"/>
+                    <a:stretch>
+                      <a:fillRect/>
+                    </a:stretch>
+                  </pic:blipFill>
+                  <pic:spPr>
+                    <a:xfrm>
+                      <a:off x="0" y="0"/>
+                      <a:ext cx="5943600" cy="1313180"/>
+                    </a:xfrm>
+                    <a:prstGeom prst="rect">
+                      <a:avLst/>
+                    </a:prstGeom>
+                  </pic:spPr>
+                </pic:pic>
+              </a:graphicData>
+            </a:graphic>
+          </wp:inline>
+        </w:drawing>
+      </w:r>
+    </w:p>
+    <w:p>
+      <w:pPr>
+        <w:shd w:val="clear" w:color="auto" w:fill="FFFFFF"/>
+        <w:spacing w:after="160"/>
+      </w:pPr>
+      <w:r>
+        <w:t xml:space="preserve">Script 2, procedimiento para consultar toda la </w:t>
+      </w:r>
+      <w:proofErr w:type="spellStart"/>
+      <w:r>
+        <w:t>informacion</w:t>
+      </w:r>
+      <w:proofErr w:type="spellEnd"/>
+      <w:r>
+        <w:t xml:space="preserve"> de un conductor especifico.</w:t>
+      </w:r>
+    </w:p>
+    <w:p>
+      <w:pPr>
+        <w:shd w:val="clear" w:color="auto" w:fill="FFFFFF"/>
+        <w:spacing w:after="160"/>
+      </w:pPr>
+      <w:r>
+        <w:rPr>
+          <w:noProof/>
+        </w:rPr>
+        <w:drawing>
+          <wp:inline distT="0" distB="0" distL="0" distR="0" wp14:anchorId="0264A043" wp14:editId="6964ED19">
+            <wp:extent cx="5763429" cy="1486107"/>
+            <wp:effectExtent l="0" t="0" r="8890" b="0"/>
+            <wp:docPr id="128377946" name="Imagen 1" descr="Texto&#10;&#10;El contenido generado por IA puede ser incorrecto."/>
+            <wp:cNvGraphicFramePr>
+              <a:graphicFrameLocks xmlns:a="http://schemas.openxmlformats.org/drawingml/2006/main" noChangeAspect="1"/>
+            </wp:cNvGraphicFramePr>
+            <a:graphic xmlns:a="http://schemas.openxmlformats.org/drawingml/2006/main">
+              <a:graphicData uri="http://schemas.openxmlformats.org/drawingml/2006/picture">
+                <pic:pic xmlns:pic="http://schemas.openxmlformats.org/drawingml/2006/picture">
+                  <pic:nvPicPr>
+                    <pic:cNvPr id="128377946" name="Imagen 1" descr="Texto&#10;&#10;El contenido generado por IA puede ser incorrecto."/>
+                    <pic:cNvPicPr/>
+                  </pic:nvPicPr>
+                  <pic:blipFill>
+                    <a:blip r:embed="rId80"/>
+                    <a:stretch>
+                      <a:fillRect/>
+                    </a:stretch>
+                  </pic:blipFill>
+                  <pic:spPr>
+                    <a:xfrm>
+                      <a:off x="0" y="0"/>
+                      <a:ext cx="5763429" cy="1486107"/>
+                    </a:xfrm>
+                    <a:prstGeom prst="rect">
+                      <a:avLst/>
+                    </a:prstGeom>
+                  </pic:spPr>
+                </pic:pic>
+              </a:graphicData>
+            </a:graphic>
+          </wp:inline>
+        </w:drawing>
+      </w:r>
+    </w:p>
+    <w:p>
+      <w:pPr>
+        <w:shd w:val="clear" w:color="auto" w:fill="FFFFFF"/>
+        <w:spacing w:after="160"/>
+      </w:pPr>
+      <w:r>
+        <w:t xml:space="preserve">Script </w:t>
+      </w:r>
+      <w:proofErr w:type="gramStart"/>
+      <w:r>
+        <w:t>3,procedimiento</w:t>
+      </w:r>
+      <w:proofErr w:type="gramEnd"/>
+      <w:r>
+        <w:t xml:space="preserve"> para actualizar la </w:t>
+      </w:r>
+      <w:proofErr w:type="spellStart"/>
+      <w:r>
+        <w:t>eps</w:t>
+      </w:r>
+      <w:proofErr w:type="spellEnd"/>
+      <w:r>
+        <w:t xml:space="preserve"> de determinado conductor.</w:t>
+      </w:r>
+    </w:p>
+    <w:p>
+      <w:pPr>
+        <w:shd w:val="clear" w:color="auto" w:fill="FFFFFF"/>
+        <w:spacing w:after="160"/>
+      </w:pPr>
+      <w:r>
+        <w:rPr>
+          <w:noProof/>
+        </w:rPr>
+        <w:drawing>
+          <wp:inline distT="0" distB="0" distL="0" distR="0" wp14:anchorId="5FE8D237" wp14:editId="01D57BAD">
+            <wp:extent cx="5943600" cy="1261745"/>
+            <wp:effectExtent l="0" t="0" r="0" b="0"/>
+            <wp:docPr id="801610744" name="Imagen 1" descr="Interfaz de usuario gráfica, Texto&#10;&#10;El contenido generado por IA puede ser incorrecto."/>
+            <wp:cNvGraphicFramePr>
+              <a:graphicFrameLocks xmlns:a="http://schemas.openxmlformats.org/drawingml/2006/main" noChangeAspect="1"/>
+            </wp:cNvGraphicFramePr>
+            <a:graphic xmlns:a="http://schemas.openxmlformats.org/drawingml/2006/main">
+              <a:graphicData uri="http://schemas.openxmlformats.org/drawingml/2006/picture">
+                <pic:pic xmlns:pic="http://schemas.openxmlformats.org/drawingml/2006/picture">
+                  <pic:nvPicPr>
+                    <pic:cNvPr id="801610744" name="Imagen 1" descr="Interfaz de usuario gráfica, Texto&#10;&#10;El contenido generado por IA puede ser incorrecto."/>
+                    <pic:cNvPicPr/>
+                  </pic:nvPicPr>
+                  <pic:blipFill>
+                    <a:blip r:embed="rId81"/>
+                    <a:stretch>
+                      <a:fillRect/>
+                    </a:stretch>
+                  </pic:blipFill>
+                  <pic:spPr>
+                    <a:xfrm>
+                      <a:off x="0" y="0"/>
+                      <a:ext cx="5943600" cy="1261745"/>
+                    </a:xfrm>
+                    <a:prstGeom prst="rect">
+                      <a:avLst/>
+                    </a:prstGeom>
+                  </pic:spPr>
+                </pic:pic>
+              </a:graphicData>
+            </a:graphic>
+          </wp:inline>
+        </w:drawing>
+      </w:r>
+    </w:p>
+    <w:p>
+      <w:pPr>
+        <w:shd w:val="clear" w:color="auto" w:fill="FFFFFF"/>
+        <w:spacing w:after="160"/>
+        <w:rPr>
+          <w:noProof/>
+        </w:rPr>
+      </w:pPr>
+      <w:r>
+        <w:t>Script 4, procedimiento para actualizar el estado de un conductor.</w:t>
+      </w:r>
+      <w:r>
+        <w:rPr>
+          <w:noProof/>
+        </w:rPr>
+        <w:t xml:space="preserve"> </w:t>
+      </w:r>
+      <w:r>
+        <w:rPr>
+          <w:noProof/>
+        </w:rPr>
+        <w:drawing>
+          <wp:inline distT="0" distB="0" distL="0" distR="0" wp14:anchorId="75F63A57" wp14:editId="0229190B">
+            <wp:extent cx="5943600" cy="1609725"/>
+            <wp:effectExtent l="0" t="0" r="0" b="9525"/>
+            <wp:docPr id="1313041694" name="Imagen 1" descr="Interfaz de usuario gráfica, Texto&#10;&#10;El contenido generado por IA puede ser incorrecto."/>
+            <wp:cNvGraphicFramePr>
+              <a:graphicFrameLocks xmlns:a="http://schemas.openxmlformats.org/drawingml/2006/main" noChangeAspect="1"/>
+            </wp:cNvGraphicFramePr>
+            <a:graphic xmlns:a="http://schemas.openxmlformats.org/drawingml/2006/main">
+              <a:graphicData uri="http://schemas.openxmlformats.org/drawingml/2006/picture">
+                <pic:pic xmlns:pic="http://schemas.openxmlformats.org/drawingml/2006/picture">
+                  <pic:nvPicPr>
+                    <pic:cNvPr id="1313041694" name="Imagen 1" descr="Interfaz de usuario gráfica, Texto&#10;&#10;El contenido generado por IA puede ser incorrecto."/>
+                    <pic:cNvPicPr/>
+                  </pic:nvPicPr>
+                  <pic:blipFill rotWithShape="1">
+                    <a:blip r:embed="rId82"/>
+                    <a:srcRect b="10896"/>
+                    <a:stretch/>
+                  </pic:blipFill>
+                  <pic:spPr bwMode="auto">
+                    <a:xfrm>
+                      <a:off x="0" y="0"/>
+                      <a:ext cx="5943600" cy="1609725"/>
+                    </a:xfrm>
+                    <a:prstGeom prst="rect">
+                      <a:avLst/>
+                    </a:prstGeom>
+                    <a:ln>
+                      <a:noFill/>
+                    </a:ln>
+                    <a:extLst>
+                      <a:ext uri="{53640926-AAD7-44D8-BBD7-CCE9431645EC}">
+                        <a14:shadowObscured xmlns:a14="http://schemas.microsoft.com/office/drawing/2010/main"/>
+                      </a:ext>
+                    </a:extLst>
+                  </pic:spPr>
+                </pic:pic>
+              </a:graphicData>
+            </a:graphic>
+          </wp:inline>
+        </w:drawing>
+      </w:r>
+    </w:p>
+    <w:p>
+      <w:pPr>
+        <w:shd w:val="clear" w:color="auto" w:fill="FFFFFF"/>
+        <w:spacing w:after="160"/>
+        <w:rPr>
+          <w:noProof/>
+        </w:rPr>
+      </w:pPr>
+      <w:r>
+        <w:rPr>
+          <w:noProof/>
+        </w:rPr>
+        <w:t>Script 5, procedimiento para cambiar el estado del SOAT de determinado vehiculo</w:t>
+      </w:r>
+    </w:p>
+    <w:p>
+      <w:pPr>
+        <w:shd w:val="clear" w:color="auto" w:fill="FFFFFF"/>
+        <w:spacing w:after="160"/>
+      </w:pPr>
+      <w:r>
+        <w:rPr>
+          <w:noProof/>
+        </w:rPr>
+        <w:lastRenderedPageBreak/>
+        <w:drawing>
+          <wp:inline distT="0" distB="0" distL="0" distR="0" wp14:anchorId="7DB261BB" wp14:editId="3F5C3F9E">
+            <wp:extent cx="5943600" cy="1353820"/>
+            <wp:effectExtent l="0" t="0" r="0" b="0"/>
+            <wp:docPr id="306189914" name="Imagen 1" descr="Texto&#10;&#10;El contenido generado por IA puede ser incorrecto."/>
+            <wp:cNvGraphicFramePr>
+              <a:graphicFrameLocks xmlns:a="http://schemas.openxmlformats.org/drawingml/2006/main" noChangeAspect="1"/>
+            </wp:cNvGraphicFramePr>
+            <a:graphic xmlns:a="http://schemas.openxmlformats.org/drawingml/2006/main">
+              <a:graphicData uri="http://schemas.openxmlformats.org/drawingml/2006/picture">
+                <pic:pic xmlns:pic="http://schemas.openxmlformats.org/drawingml/2006/picture">
+                  <pic:nvPicPr>
+                    <pic:cNvPr id="306189914" name="Imagen 1" descr="Texto&#10;&#10;El contenido generado por IA puede ser incorrecto."/>
+                    <pic:cNvPicPr/>
+                  </pic:nvPicPr>
+                  <pic:blipFill>
+                    <a:blip r:embed="rId83"/>
+                    <a:stretch>
+                      <a:fillRect/>
+                    </a:stretch>
+                  </pic:blipFill>
+                  <pic:spPr>
+                    <a:xfrm>
+                      <a:off x="0" y="0"/>
+                      <a:ext cx="5943600" cy="1353820"/>
+                    </a:xfrm>
+                    <a:prstGeom prst="rect">
+                      <a:avLst/>
+                    </a:prstGeom>
+                  </pic:spPr>
+                </pic:pic>
+              </a:graphicData>
+            </a:graphic>
+          </wp:inline>
+        </w:drawing>
+      </w:r>
+    </w:p>
+    <w:p>
+      <w:pPr>
+        <w:shd w:val="clear" w:color="auto" w:fill="FFFFFF"/>
+        <w:spacing w:after="160"/>
+      </w:pPr>
+      <w:r>
+        <w:t xml:space="preserve">Script 6, vista que desde factura permite consultar la </w:t>
+      </w:r>
+      <w:proofErr w:type="spellStart"/>
+      <w:r>
+        <w:t>informacion</w:t>
+      </w:r>
+      <w:proofErr w:type="spellEnd"/>
+      <w:r>
+        <w:t xml:space="preserve"> completa, con nombre del conductor los clientes, placa del </w:t>
+      </w:r>
+      <w:proofErr w:type="spellStart"/>
+      <w:r>
+        <w:t>vehiculo</w:t>
+      </w:r>
+      <w:proofErr w:type="spellEnd"/>
+      <w:r>
+        <w:t xml:space="preserve"> etc.</w:t>
+      </w:r>
+    </w:p>
+    <w:p>
+      <w:pPr>
+        <w:shd w:val="clear" w:color="auto" w:fill="FFFFFF"/>
+        <w:spacing w:after="160"/>
+      </w:pPr>
+      <w:r>
+        <w:rPr>
+          <w:noProof/>
+        </w:rPr>
+        <w:drawing>
+          <wp:inline distT="0" distB="0" distL="0" distR="0" wp14:anchorId="5101648B" wp14:editId="3D7B01A9">
+            <wp:extent cx="5943600" cy="1379855"/>
+            <wp:effectExtent l="0" t="0" r="0" b="0"/>
+            <wp:docPr id="685941208" name="Imagen 1" descr="Texto&#10;&#10;El contenido generado por IA puede ser incorrecto."/>
+            <wp:cNvGraphicFramePr>
+              <a:graphicFrameLocks xmlns:a="http://schemas.openxmlformats.org/drawingml/2006/main" noChangeAspect="1"/>
+            </wp:cNvGraphicFramePr>
+            <a:graphic xmlns:a="http://schemas.openxmlformats.org/drawingml/2006/main">
+              <a:graphicData uri="http://schemas.openxmlformats.org/drawingml/2006/picture">
+                <pic:pic xmlns:pic="http://schemas.openxmlformats.org/drawingml/2006/picture">
+                  <pic:nvPicPr>
+                    <pic:cNvPr id="685941208" name="Imagen 1" descr="Texto&#10;&#10;El contenido generado por IA puede ser incorrecto."/>
+                    <pic:cNvPicPr/>
+                  </pic:nvPicPr>
+                  <pic:blipFill>
+                    <a:blip r:embed="rId84"/>
+                    <a:stretch>
+                      <a:fillRect/>
+                    </a:stretch>
+                  </pic:blipFill>
+                  <pic:spPr>
+                    <a:xfrm>
+                      <a:off x="0" y="0"/>
+                      <a:ext cx="5943600" cy="1379855"/>
+                    </a:xfrm>
+                    <a:prstGeom prst="rect">
+                      <a:avLst/>
+                    </a:prstGeom>
+                  </pic:spPr>
+                </pic:pic>
+              </a:graphicData>
+            </a:graphic>
+          </wp:inline>
+        </w:drawing>
+      </w:r>
+    </w:p>
+    <w:p>
+      <w:pPr>
+        <w:shd w:val="clear" w:color="auto" w:fill="FFFFFF"/>
+        <w:spacing w:after="160"/>
+      </w:pPr>
+      <w:r>
+        <w:t>Resultado script 6:</w:t>
+      </w:r>
+    </w:p>
+    <w:p>
+      <w:pPr>
+        <w:shd w:val="clear" w:color="auto" w:fill="FFFFFF"/>
+        <w:spacing w:after="160"/>
+      </w:pPr>
+      <w:r>
+        <w:rPr>
+          <w:noProof/>
+        </w:rPr>
+        <w:drawing>
+          <wp:inline distT="0" distB="0" distL="0" distR="0" wp14:anchorId="32FB9014" wp14:editId="77D32761">
+            <wp:extent cx="5943600" cy="1302385"/>
+            <wp:effectExtent l="0" t="0" r="0" b="0"/>
+            <wp:docPr id="270185759" name="Imagen 1" descr="Interfaz de usuario gráfica, Aplicación&#10;&#10;El contenido generado por IA puede ser incorrecto."/>
+            <wp:cNvGraphicFramePr>
+              <a:graphicFrameLocks xmlns:a="http://schemas.openxmlformats.org/drawingml/2006/main" noChangeAspect="1"/>
+            </wp:cNvGraphicFramePr>
+            <a:graphic xmlns:a="http://schemas.openxmlformats.org/drawingml/2006/main">
+              <a:graphicData uri="http://schemas.openxmlformats.org/drawingml/2006/picture">
+                <pic:pic xmlns:pic="http://schemas.openxmlformats.org/drawingml/2006/picture">
+                  <pic:nvPicPr>
+                    <pic:cNvPr id="270185759" name="Imagen 1" descr="Interfaz de usuario gráfica, Aplicación&#10;&#10;El contenido generado por IA puede ser incorrecto."/>
+                    <pic:cNvPicPr/>
+                  </pic:nvPicPr>
+                  <pic:blipFill>
+                    <a:blip r:embed="rId85"/>
+                    <a:stretch>
+                      <a:fillRect/>
+                    </a:stretch>
+                  </pic:blipFill>
+                  <pic:spPr>
+                    <a:xfrm>
+                      <a:off x="0" y="0"/>
+                      <a:ext cx="5943600" cy="1302385"/>
+                    </a:xfrm>
+                    <a:prstGeom prst="rect">
+                      <a:avLst/>
+                    </a:prstGeom>
+                  </pic:spPr>
+                </pic:pic>
+              </a:graphicData>
+            </a:graphic>
+          </wp:inline>
+        </w:drawing>
+      </w:r>
+    </w:p>
+    <w:p>
+      <w:pPr>
+        <w:shd w:val="clear" w:color="auto" w:fill="FFFFFF"/>
+        <w:spacing w:after="160"/>
+      </w:pPr>
+      <w:r>
+        <w:t>Script 7, vista que permite consultar cuales son los clientes que han aportado más dinero a la empresa</w:t>
+      </w:r>
+    </w:p>
+    <w:p>
+      <w:pPr>
+        <w:shd w:val="clear" w:color="auto" w:fill="FFFFFF"/>
+        <w:spacing w:after="160"/>
+      </w:pPr>
+      <w:r>
+        <w:rPr>
+          <w:noProof/>
+        </w:rPr>
+        <w:drawing>
+          <wp:inline distT="0" distB="0" distL="0" distR="0" wp14:anchorId="7A9AA574" wp14:editId="19CA3EAA">
+            <wp:extent cx="5943600" cy="455295"/>
+            <wp:effectExtent l="0" t="0" r="0" b="1905"/>
+            <wp:docPr id="1956015124" name="Imagen 1"/>
+            <wp:cNvGraphicFramePr>
+              <a:graphicFrameLocks xmlns:a="http://schemas.openxmlformats.org/drawingml/2006/main" noChangeAspect="1"/>
+            </wp:cNvGraphicFramePr>
+            <a:graphic xmlns:a="http://schemas.openxmlformats.org/drawingml/2006/main">
+              <a:graphicData uri="http://schemas.openxmlformats.org/drawingml/2006/picture">
+                <pic:pic xmlns:pic="http://schemas.openxmlformats.org/drawingml/2006/picture">
+                  <pic:nvPicPr>
+                    <pic:cNvPr id="1956015124" name=""/>
+                    <pic:cNvPicPr/>
+                  </pic:nvPicPr>
+                  <pic:blipFill>
+                    <a:blip r:embed="rId86"/>
+                    <a:stretch>
+                      <a:fillRect/>
+                    </a:stretch>
+                  </pic:blipFill>
+                  <pic:spPr>
+                    <a:xfrm>
+                      <a:off x="0" y="0"/>
+                      <a:ext cx="5943600" cy="455295"/>
+                    </a:xfrm>
+                    <a:prstGeom prst="rect">
+                      <a:avLst/>
+                    </a:prstGeom>
+                  </pic:spPr>
+                </pic:pic>
+              </a:graphicData>
+            </a:graphic>
+          </wp:inline>
+        </w:drawing>
+      </w:r>
+    </w:p>
+    <w:p>
+      <w:pPr>
+        <w:shd w:val="clear" w:color="auto" w:fill="FFFFFF"/>
+        <w:spacing w:after="160"/>
+      </w:pPr>
+      <w:r>
+        <w:t>Resultado script 7:</w:t>
+      </w:r>
+    </w:p>
+    <w:p>
+      <w:pPr>
+        <w:shd w:val="clear" w:color="auto" w:fill="FFFFFF"/>
+        <w:spacing w:after="160"/>
+      </w:pPr>
+      <w:r>
+        <w:rPr>
+          <w:noProof/>
+        </w:rPr>
+        <w:drawing>
+          <wp:inline distT="0" distB="0" distL="0" distR="0" wp14:anchorId="7ED2CC68" wp14:editId="77F8AB03">
+            <wp:extent cx="2762636" cy="1419423"/>
+            <wp:effectExtent l="0" t="0" r="0" b="9525"/>
+            <wp:docPr id="654012695" name="Imagen 1" descr="Tabla&#10;&#10;El contenido generado por IA puede ser incorrecto."/>
+            <wp:cNvGraphicFramePr>
+              <a:graphicFrameLocks xmlns:a="http://schemas.openxmlformats.org/drawingml/2006/main" noChangeAspect="1"/>
+            </wp:cNvGraphicFramePr>
+            <a:graphic xmlns:a="http://schemas.openxmlformats.org/drawingml/2006/main">
+              <a:graphicData uri="http://schemas.openxmlformats.org/drawingml/2006/picture">
+                <pic:pic xmlns:pic="http://schemas.openxmlformats.org/drawingml/2006/picture">
+                  <pic:nvPicPr>
+                    <pic:cNvPr id="654012695" name="Imagen 1" descr="Tabla&#10;&#10;El contenido generado por IA puede ser incorrecto."/>
+                    <pic:cNvPicPr/>
+                  </pic:nvPicPr>
+                  <pic:blipFill>
+                    <a:blip r:embed="rId87"/>
+                    <a:stretch>
+                      <a:fillRect/>
+                    </a:stretch>
+                  </pic:blipFill>
+                  <pic:spPr>
+                    <a:xfrm>
+                      <a:off x="0" y="0"/>
+                      <a:ext cx="2762636" cy="1419423"/>
+                    </a:xfrm>
+                    <a:prstGeom prst="rect">
+                      <a:avLst/>
+                    </a:prstGeom>
+                  </pic:spPr>
+                </pic:pic>
+              </a:graphicData>
+            </a:graphic>
+          </wp:inline>
+        </w:drawing>
+      </w:r>
+    </w:p>
+    <w:p>
+      <w:pPr>
+        <w:shd w:val="clear" w:color="auto" w:fill="FFFFFF"/>
+        <w:spacing w:after="160"/>
+      </w:pPr>
+      <w:r>
+        <w:lastRenderedPageBreak/>
+        <w:t xml:space="preserve">Script 8, vista que permite consultar todos los gastos de una factura incluyendo su valor, </w:t>
+      </w:r>
+      <w:proofErr w:type="spellStart"/>
+      <w:r>
+        <w:t>descripcion</w:t>
+      </w:r>
+      <w:proofErr w:type="spellEnd"/>
+      <w:r>
+        <w:t xml:space="preserve"> y tipo </w:t>
+      </w:r>
+    </w:p>
+    <w:p>
+      <w:pPr>
+        <w:shd w:val="clear" w:color="auto" w:fill="FFFFFF"/>
+        <w:spacing w:after="160"/>
+      </w:pPr>
+      <w:r>
+        <w:rPr>
+          <w:noProof/>
+        </w:rPr>
+        <w:drawing>
+          <wp:inline distT="0" distB="0" distL="0" distR="0" wp14:anchorId="19C58E66" wp14:editId="4AF49FB8">
+            <wp:extent cx="5943600" cy="588645"/>
+            <wp:effectExtent l="0" t="0" r="0" b="1905"/>
+            <wp:docPr id="462073940" name="Imagen 1"/>
+            <wp:cNvGraphicFramePr>
+              <a:graphicFrameLocks xmlns:a="http://schemas.openxmlformats.org/drawingml/2006/main" noChangeAspect="1"/>
+            </wp:cNvGraphicFramePr>
+            <a:graphic xmlns:a="http://schemas.openxmlformats.org/drawingml/2006/main">
+              <a:graphicData uri="http://schemas.openxmlformats.org/drawingml/2006/picture">
+                <pic:pic xmlns:pic="http://schemas.openxmlformats.org/drawingml/2006/picture">
+                  <pic:nvPicPr>
+                    <pic:cNvPr id="462073940" name=""/>
+                    <pic:cNvPicPr/>
+                  </pic:nvPicPr>
+                  <pic:blipFill>
+                    <a:blip r:embed="rId88"/>
+                    <a:stretch>
+                      <a:fillRect/>
+                    </a:stretch>
+                  </pic:blipFill>
+                  <pic:spPr>
+                    <a:xfrm>
+                      <a:off x="0" y="0"/>
+                      <a:ext cx="5943600" cy="588645"/>
+                    </a:xfrm>
+                    <a:prstGeom prst="rect">
+                      <a:avLst/>
+                    </a:prstGeom>
+                  </pic:spPr>
+                </pic:pic>
+              </a:graphicData>
+            </a:graphic>
+          </wp:inline>
+        </w:drawing>
+      </w:r>
+    </w:p>
+    <w:p>
+      <w:pPr>
+        <w:shd w:val="clear" w:color="auto" w:fill="FFFFFF"/>
+        <w:spacing w:after="160"/>
+      </w:pPr>
+      <w:r>
+        <w:t>Resultado script 8:</w:t>
+      </w:r>
+    </w:p>
+    <w:p>
+      <w:pPr>
+        <w:shd w:val="clear" w:color="auto" w:fill="FFFFFF"/>
+        <w:spacing w:after="160"/>
+      </w:pPr>
+      <w:r>
+        <w:rPr>
+          <w:noProof/>
+        </w:rPr>
+        <w:drawing>
+          <wp:inline distT="0" distB="0" distL="0" distR="0" wp14:anchorId="25A02652" wp14:editId="0BEACE6A">
+            <wp:extent cx="4163006" cy="1971950"/>
+            <wp:effectExtent l="0" t="0" r="9525" b="9525"/>
+            <wp:docPr id="12716282" name="Imagen 1" descr="Tabla&#10;&#10;El contenido generado por IA puede ser incorrecto."/>
+            <wp:cNvGraphicFramePr>
+              <a:graphicFrameLocks xmlns:a="http://schemas.openxmlformats.org/drawingml/2006/main" noChangeAspect="1"/>
+            </wp:cNvGraphicFramePr>
+            <a:graphic xmlns:a="http://schemas.openxmlformats.org/drawingml/2006/main">
+              <a:graphicData uri="http://schemas.openxmlformats.org/drawingml/2006/picture">
+                <pic:pic xmlns:pic="http://schemas.openxmlformats.org/drawingml/2006/picture">
+                  <pic:nvPicPr>
+                    <pic:cNvPr id="12716282" name="Imagen 1" descr="Tabla&#10;&#10;El contenido generado por IA puede ser incorrecto."/>
+                    <pic:cNvPicPr/>
+                  </pic:nvPicPr>
+                  <pic:blipFill>
+                    <a:blip r:embed="rId89"/>
+                    <a:stretch>
+                      <a:fillRect/>
+                    </a:stretch>
+                  </pic:blipFill>
+                  <pic:spPr>
+                    <a:xfrm>
+                      <a:off x="0" y="0"/>
+                      <a:ext cx="4163006" cy="1971950"/>
+                    </a:xfrm>
+                    <a:prstGeom prst="rect">
+                      <a:avLst/>
+                    </a:prstGeom>
+                  </pic:spPr>
+                </pic:pic>
+              </a:graphicData>
+            </a:graphic>
+          </wp:inline>
+        </w:drawing>
+      </w:r>
+    </w:p>
+    <w:p>
+      <w:pPr>
+        <w:shd w:val="clear" w:color="auto" w:fill="FFFFFF"/>
+        <w:spacing w:after="160"/>
+      </w:pPr>
+      <w:r>
+        <w:t xml:space="preserve">Script 9, </w:t>
+      </w:r>
+      <w:proofErr w:type="spellStart"/>
+      <w:r>
+        <w:t>trigger</w:t>
+      </w:r>
+      <w:proofErr w:type="spellEnd"/>
+      <w:r>
+        <w:t xml:space="preserve"> que de manera automática añade 1 al </w:t>
+      </w:r>
+      <w:proofErr w:type="spellStart"/>
+      <w:r>
+        <w:t>numero</w:t>
+      </w:r>
+      <w:proofErr w:type="spellEnd"/>
+      <w:r>
+        <w:t xml:space="preserve"> de reparaciones a un vehículo una vez se realice una inserción con tipo de gasto 1 en </w:t>
+      </w:r>
+      <w:proofErr w:type="spellStart"/>
+      <w:r>
+        <w:t>gastoFactura</w:t>
+      </w:r>
+      <w:proofErr w:type="spellEnd"/>
+    </w:p>
+    <w:p>
+      <w:pPr>
+        <w:shd w:val="clear" w:color="auto" w:fill="FFFFFF"/>
+        <w:spacing w:after="160"/>
+        <w:jc w:val="center"/>
+      </w:pPr>
+      <w:r>
+        <w:rPr>
+          <w:noProof/>
+        </w:rPr>
+        <w:drawing>
+          <wp:inline distT="0" distB="0" distL="0" distR="0" wp14:anchorId="49FD7BF1" wp14:editId="1C88B8AD">
+            <wp:extent cx="5943600" cy="1399540"/>
+            <wp:effectExtent l="0" t="0" r="0" b="0"/>
+            <wp:docPr id="1249112773" name="Imagen 1" descr="Interfaz de usuario gráfica, Texto, Aplicación&#10;&#10;El contenido generado por IA puede ser incorrecto."/>
+            <wp:cNvGraphicFramePr>
+              <a:graphicFrameLocks xmlns:a="http://schemas.openxmlformats.org/drawingml/2006/main" noChangeAspect="1"/>
+            </wp:cNvGraphicFramePr>
+            <a:graphic xmlns:a="http://schemas.openxmlformats.org/drawingml/2006/main">
+              <a:graphicData uri="http://schemas.openxmlformats.org/drawingml/2006/picture">
+                <pic:pic xmlns:pic="http://schemas.openxmlformats.org/drawingml/2006/picture">
+                  <pic:nvPicPr>
+                    <pic:cNvPr id="1249112773" name="Imagen 1" descr="Interfaz de usuario gráfica, Texto, Aplicación&#10;&#10;El contenido generado por IA puede ser incorrecto."/>
+                    <pic:cNvPicPr/>
+                  </pic:nvPicPr>
+                  <pic:blipFill>
+                    <a:blip r:embed="rId90"/>
+                    <a:stretch>
+                      <a:fillRect/>
+                    </a:stretch>
+                  </pic:blipFill>
+                  <pic:spPr>
+                    <a:xfrm>
+                      <a:off x="0" y="0"/>
+                      <a:ext cx="5943600" cy="1399540"/>
+                    </a:xfrm>
+                    <a:prstGeom prst="rect">
+                      <a:avLst/>
+                    </a:prstGeom>
+                  </pic:spPr>
+                </pic:pic>
+              </a:graphicData>
+            </a:graphic>
+          </wp:inline>
+        </w:drawing>
+      </w:r>
+    </w:p>
+    <w:p>
+      <w:pPr>
+        <w:shd w:val="clear" w:color="auto" w:fill="FFFFFF"/>
+        <w:spacing w:after="160"/>
+      </w:pPr>
+      <w:r>
+        <w:t xml:space="preserve">Script 9, </w:t>
+      </w:r>
+      <w:proofErr w:type="spellStart"/>
+      <w:r>
+        <w:t>trigger</w:t>
+      </w:r>
+      <w:proofErr w:type="spellEnd"/>
+      <w:r>
+        <w:t xml:space="preserve"> que de manera automática añade 1 al </w:t>
+      </w:r>
+      <w:proofErr w:type="spellStart"/>
+      <w:r>
+        <w:t>numero</w:t>
+      </w:r>
+      <w:proofErr w:type="spellEnd"/>
+      <w:r>
+        <w:t xml:space="preserve"> de multas de un conductor una vez se realice una inserción con tipo de gasto 2 en </w:t>
+      </w:r>
+      <w:proofErr w:type="spellStart"/>
+      <w:r>
+        <w:t>gastoFactura</w:t>
+      </w:r>
+      <w:proofErr w:type="spellEnd"/>
+    </w:p>
+    <w:p>
+      <w:pPr>
+        <w:shd w:val="clear" w:color="auto" w:fill="FFFFFF"/>
+        <w:spacing w:after="160"/>
+      </w:pPr>
+      <w:r>
+        <w:rPr>
+          <w:noProof/>
+        </w:rPr>
+        <w:drawing>
+          <wp:inline distT="0" distB="0" distL="0" distR="0" wp14:anchorId="44217C72" wp14:editId="53AFF2B6">
+            <wp:extent cx="5943600" cy="1765300"/>
+            <wp:effectExtent l="0" t="0" r="0" b="6350"/>
+            <wp:docPr id="1842404119" name="Imagen 1" descr="Interfaz de usuario gráfica, Texto, Aplicación, Correo electrónico&#10;&#10;El contenido generado por IA puede ser incorrecto."/>
+            <wp:cNvGraphicFramePr>
+              <a:graphicFrameLocks xmlns:a="http://schemas.openxmlformats.org/drawingml/2006/main" noChangeAspect="1"/>
+            </wp:cNvGraphicFramePr>
+            <a:graphic xmlns:a="http://schemas.openxmlformats.org/drawingml/2006/main">
+              <a:graphicData uri="http://schemas.openxmlformats.org/drawingml/2006/picture">
+                <pic:pic xmlns:pic="http://schemas.openxmlformats.org/drawingml/2006/picture">
+                  <pic:nvPicPr>
+                    <pic:cNvPr id="1842404119" name="Imagen 1" descr="Interfaz de usuario gráfica, Texto, Aplicación, Correo electrónico&#10;&#10;El contenido generado por IA puede ser incorrecto."/>
+                    <pic:cNvPicPr/>
+                  </pic:nvPicPr>
+                  <pic:blipFill>
+                    <a:blip r:embed="rId91"/>
+                    <a:stretch>
+                      <a:fillRect/>
+                    </a:stretch>
+                  </pic:blipFill>
+                  <pic:spPr>
+                    <a:xfrm>
+                      <a:off x="0" y="0"/>
+                      <a:ext cx="5943600" cy="1765300"/>
+                    </a:xfrm>
+                    <a:prstGeom prst="rect">
+                      <a:avLst/>
+                    </a:prstGeom>
+                  </pic:spPr>
+                </pic:pic>
+              </a:graphicData>
+            </a:graphic>
+          </wp:inline>
+        </w:drawing>
+      </w:r>
+    </w:p>
+    <w:p>
+      <w:pPr>
+        <w:shd w:val="clear" w:color="auto" w:fill="FFFFFF"/>
+        <w:spacing w:after="160"/>
+        <w:jc w:val="center"/>
+        <w:rPr>
+          <w:b/>
+          <w:bCs/>
+        </w:rPr>
+      </w:pPr>
+      <w:r>
+        <w:rPr>
+          <w:b/>
+          <w:bCs/>
         </w:rPr>
         <w:t>REFERENCIAS</w:t>
       </w:r>
     </w:p>
     <w:p/>
     <w:sectPr>
-      <w:footerReference w:type="default" r:id="rId49"/>
+      <w:footerReference w:type="default" r:id="rId92"/>
       <w:pgSz w:w="12240" w:h="15840"/>
       <w:pgMar w:top="1440" w:right="1440" w:bottom="1440" w:left="1440" w:header="720" w:footer="720" w:gutter="0"/>
       <w:pgNumType w:start="1"/>
@@ -8338,6 +11057,7 @@
   <w:style w:type="character" w:default="1" w:styleId="Fuentedeprrafopredeter">
     <w:name w:val="Default Paragraph Font"/>
     <w:uiPriority w:val="1"/>
+    <w:semiHidden/>
     <w:unhideWhenUsed/>
   </w:style>
   <w:style w:type="table" w:default="1" w:styleId="Tablanormal">

</xml_diff>